<commit_message>
Larger icons for DiepteNAP and DiepteTovMaaiveld.
</commit_message>
<xml_diff>
--- a/5. visualisatie/Handreiking-visualisatie_1.0RC3.docx
+++ b/5. visualisatie/Handreiking-visualisatie_1.0RC3.docx
@@ -353,7 +353,7 @@
     <w:tbl>
       <w:tblPr>
         <w:jc w:val="left"/>
-        <w:tblInd w:w="-41" w:type="dxa"/>
+        <w:tblInd w:w="-43" w:type="dxa"/>
         <w:tblBorders>
           <w:top w:val="single" w:sz="2" w:space="0" w:color="000001"/>
           <w:left w:val="single" w:sz="2" w:space="0" w:color="000001"/>
@@ -370,7 +370,7 @@
         </w:tblCellMar>
       </w:tblPr>
       <w:tblGrid>
-        <w:gridCol w:w="2511"/>
+        <w:gridCol w:w="2510"/>
         <w:gridCol w:w="7118"/>
       </w:tblGrid>
       <w:tr>
@@ -379,7 +379,7 @@
         </w:trPr>
         <w:tc>
           <w:tcPr>
-            <w:tcW w:w="2511" w:type="dxa"/>
+            <w:tcW w:w="2510" w:type="dxa"/>
             <w:tcBorders>
               <w:top w:val="single" w:sz="2" w:space="0" w:color="000001"/>
               <w:left w:val="single" w:sz="2" w:space="0" w:color="000001"/>
@@ -451,7 +451,7 @@
         </w:trPr>
         <w:tc>
           <w:tcPr>
-            <w:tcW w:w="2511" w:type="dxa"/>
+            <w:tcW w:w="2510" w:type="dxa"/>
             <w:tcBorders>
               <w:top w:val="nil"/>
               <w:left w:val="single" w:sz="2" w:space="0" w:color="000001"/>
@@ -550,7 +550,7 @@
         </w:trPr>
         <w:tc>
           <w:tcPr>
-            <w:tcW w:w="2511" w:type="dxa"/>
+            <w:tcW w:w="2510" w:type="dxa"/>
             <w:tcBorders>
               <w:top w:val="nil"/>
               <w:left w:val="single" w:sz="2" w:space="0" w:color="000001"/>
@@ -649,7 +649,7 @@
         </w:trPr>
         <w:tc>
           <w:tcPr>
-            <w:tcW w:w="2511" w:type="dxa"/>
+            <w:tcW w:w="2510" w:type="dxa"/>
             <w:tcBorders>
               <w:top w:val="nil"/>
               <w:left w:val="single" w:sz="2" w:space="0" w:color="000001"/>
@@ -2985,9 +2985,9 @@
         </w:numPr>
         <w:rPr/>
       </w:pPr>
-      <w:bookmarkStart w:id="0" w:name="__RefHeading__1525_1708699360"/>
+      <w:bookmarkStart w:id="0" w:name="__RefHeading__2_967113532"/>
       <w:bookmarkStart w:id="1" w:name="__RefHeading__20_867372361"/>
-      <w:bookmarkStart w:id="2" w:name="__RefHeading__2_967113532"/>
+      <w:bookmarkStart w:id="2" w:name="__RefHeading__1525_1708699360"/>
       <w:bookmarkEnd w:id="0"/>
       <w:bookmarkEnd w:id="1"/>
       <w:bookmarkEnd w:id="2"/>
@@ -3039,8 +3039,8 @@
         <w:spacing w:before="240" w:after="120"/>
         <w:rPr/>
       </w:pPr>
-      <w:bookmarkStart w:id="4" w:name="__RefHeading__2349_533595418"/>
-      <w:bookmarkStart w:id="5" w:name="_Toc343772519"/>
+      <w:bookmarkStart w:id="4" w:name="_Toc343772519"/>
+      <w:bookmarkStart w:id="5" w:name="__RefHeading__2349_533595418"/>
       <w:bookmarkEnd w:id="4"/>
       <w:bookmarkEnd w:id="5"/>
       <w:r>
@@ -3509,10 +3509,10 @@
         </w:tblCellMar>
       </w:tblPr>
       <w:tblGrid>
-        <w:gridCol w:w="1783"/>
-        <w:gridCol w:w="2425"/>
-        <w:gridCol w:w="1976"/>
-        <w:gridCol w:w="2956"/>
+        <w:gridCol w:w="1782"/>
+        <w:gridCol w:w="2424"/>
+        <w:gridCol w:w="1975"/>
+        <w:gridCol w:w="2957"/>
       </w:tblGrid>
       <w:tr>
         <w:trPr>
@@ -3522,7 +3522,7 @@
         </w:trPr>
         <w:tc>
           <w:tcPr>
-            <w:tcW w:w="1783" w:type="dxa"/>
+            <w:tcW w:w="1782" w:type="dxa"/>
             <w:tcBorders>
               <w:top w:val="single" w:sz="2" w:space="0" w:color="000001"/>
               <w:left w:val="single" w:sz="2" w:space="0" w:color="000001"/>
@@ -3570,7 +3570,7 @@
         </w:tc>
         <w:tc>
           <w:tcPr>
-            <w:tcW w:w="2425" w:type="dxa"/>
+            <w:tcW w:w="2424" w:type="dxa"/>
             <w:tcBorders>
               <w:top w:val="single" w:sz="2" w:space="0" w:color="000001"/>
               <w:left w:val="single" w:sz="2" w:space="0" w:color="000001"/>
@@ -3618,7 +3618,7 @@
         </w:tc>
         <w:tc>
           <w:tcPr>
-            <w:tcW w:w="1976" w:type="dxa"/>
+            <w:tcW w:w="1975" w:type="dxa"/>
             <w:tcBorders>
               <w:top w:val="single" w:sz="2" w:space="0" w:color="000001"/>
               <w:left w:val="single" w:sz="2" w:space="0" w:color="000001"/>
@@ -3666,7 +3666,7 @@
         </w:tc>
         <w:tc>
           <w:tcPr>
-            <w:tcW w:w="2956" w:type="dxa"/>
+            <w:tcW w:w="2957" w:type="dxa"/>
             <w:tcBorders>
               <w:top w:val="single" w:sz="2" w:space="0" w:color="000001"/>
               <w:left w:val="single" w:sz="2" w:space="0" w:color="000001"/>
@@ -3720,7 +3720,7 @@
         </w:trPr>
         <w:tc>
           <w:tcPr>
-            <w:tcW w:w="1783" w:type="dxa"/>
+            <w:tcW w:w="1782" w:type="dxa"/>
             <w:tcBorders>
               <w:top w:val="nil"/>
               <w:left w:val="nil"/>
@@ -3755,7 +3755,7 @@
         </w:tc>
         <w:tc>
           <w:tcPr>
-            <w:tcW w:w="2425" w:type="dxa"/>
+            <w:tcW w:w="2424" w:type="dxa"/>
             <w:tcBorders>
               <w:top w:val="nil"/>
               <w:left w:val="nil"/>
@@ -3786,7 +3786,7 @@
         </w:tc>
         <w:tc>
           <w:tcPr>
-            <w:tcW w:w="1976" w:type="dxa"/>
+            <w:tcW w:w="1975" w:type="dxa"/>
             <w:tcBorders>
               <w:top w:val="nil"/>
               <w:left w:val="nil"/>
@@ -3817,7 +3817,7 @@
         </w:tc>
         <w:tc>
           <w:tcPr>
-            <w:tcW w:w="2956" w:type="dxa"/>
+            <w:tcW w:w="2957" w:type="dxa"/>
             <w:tcBorders>
               <w:top w:val="nil"/>
               <w:left w:val="nil"/>
@@ -3855,7 +3855,7 @@
         </w:trPr>
         <w:tc>
           <w:tcPr>
-            <w:tcW w:w="1783" w:type="dxa"/>
+            <w:tcW w:w="1782" w:type="dxa"/>
             <w:tcBorders>
               <w:top w:val="nil"/>
               <w:left w:val="nil"/>
@@ -3891,7 +3891,7 @@
         </w:tc>
         <w:tc>
           <w:tcPr>
-            <w:tcW w:w="2425" w:type="dxa"/>
+            <w:tcW w:w="2424" w:type="dxa"/>
             <w:tcBorders>
               <w:top w:val="nil"/>
               <w:left w:val="nil"/>
@@ -3923,7 +3923,7 @@
         </w:tc>
         <w:tc>
           <w:tcPr>
-            <w:tcW w:w="1976" w:type="dxa"/>
+            <w:tcW w:w="1975" w:type="dxa"/>
             <w:tcBorders>
               <w:top w:val="nil"/>
               <w:left w:val="nil"/>
@@ -3955,7 +3955,7 @@
         </w:tc>
         <w:tc>
           <w:tcPr>
-            <w:tcW w:w="2956" w:type="dxa"/>
+            <w:tcW w:w="2957" w:type="dxa"/>
             <w:tcBorders>
               <w:top w:val="nil"/>
               <w:left w:val="nil"/>
@@ -3992,7 +3992,7 @@
         </w:trPr>
         <w:tc>
           <w:tcPr>
-            <w:tcW w:w="1783" w:type="dxa"/>
+            <w:tcW w:w="1782" w:type="dxa"/>
             <w:tcBorders>
               <w:top w:val="nil"/>
               <w:left w:val="nil"/>
@@ -4027,7 +4027,7 @@
         </w:tc>
         <w:tc>
           <w:tcPr>
-            <w:tcW w:w="2425" w:type="dxa"/>
+            <w:tcW w:w="2424" w:type="dxa"/>
             <w:tcBorders>
               <w:top w:val="nil"/>
               <w:left w:val="nil"/>
@@ -4058,7 +4058,7 @@
         </w:tc>
         <w:tc>
           <w:tcPr>
-            <w:tcW w:w="1976" w:type="dxa"/>
+            <w:tcW w:w="1975" w:type="dxa"/>
             <w:tcBorders>
               <w:top w:val="nil"/>
               <w:left w:val="nil"/>
@@ -4089,7 +4089,7 @@
         </w:tc>
         <w:tc>
           <w:tcPr>
-            <w:tcW w:w="2956" w:type="dxa"/>
+            <w:tcW w:w="2957" w:type="dxa"/>
             <w:tcBorders>
               <w:top w:val="nil"/>
               <w:left w:val="nil"/>
@@ -4127,7 +4127,7 @@
         </w:trPr>
         <w:tc>
           <w:tcPr>
-            <w:tcW w:w="1783" w:type="dxa"/>
+            <w:tcW w:w="1782" w:type="dxa"/>
             <w:tcBorders>
               <w:top w:val="nil"/>
               <w:left w:val="nil"/>
@@ -4163,7 +4163,7 @@
         </w:tc>
         <w:tc>
           <w:tcPr>
-            <w:tcW w:w="2425" w:type="dxa"/>
+            <w:tcW w:w="2424" w:type="dxa"/>
             <w:tcBorders>
               <w:top w:val="nil"/>
               <w:left w:val="nil"/>
@@ -4195,7 +4195,7 @@
         </w:tc>
         <w:tc>
           <w:tcPr>
-            <w:tcW w:w="1976" w:type="dxa"/>
+            <w:tcW w:w="1975" w:type="dxa"/>
             <w:tcBorders>
               <w:top w:val="nil"/>
               <w:left w:val="nil"/>
@@ -4227,7 +4227,7 @@
         </w:tc>
         <w:tc>
           <w:tcPr>
-            <w:tcW w:w="2956" w:type="dxa"/>
+            <w:tcW w:w="2957" w:type="dxa"/>
             <w:tcBorders>
               <w:top w:val="nil"/>
               <w:left w:val="nil"/>
@@ -4264,7 +4264,7 @@
         </w:trPr>
         <w:tc>
           <w:tcPr>
-            <w:tcW w:w="1783" w:type="dxa"/>
+            <w:tcW w:w="1782" w:type="dxa"/>
             <w:tcBorders>
               <w:top w:val="nil"/>
               <w:left w:val="nil"/>
@@ -4299,7 +4299,7 @@
         </w:tc>
         <w:tc>
           <w:tcPr>
-            <w:tcW w:w="2425" w:type="dxa"/>
+            <w:tcW w:w="2424" w:type="dxa"/>
             <w:tcBorders>
               <w:top w:val="nil"/>
               <w:left w:val="nil"/>
@@ -4330,7 +4330,7 @@
         </w:tc>
         <w:tc>
           <w:tcPr>
-            <w:tcW w:w="1976" w:type="dxa"/>
+            <w:tcW w:w="1975" w:type="dxa"/>
             <w:tcBorders>
               <w:top w:val="nil"/>
               <w:left w:val="nil"/>
@@ -4361,7 +4361,7 @@
         </w:tc>
         <w:tc>
           <w:tcPr>
-            <w:tcW w:w="2956" w:type="dxa"/>
+            <w:tcW w:w="2957" w:type="dxa"/>
             <w:tcBorders>
               <w:top w:val="nil"/>
               <w:left w:val="nil"/>
@@ -4399,7 +4399,7 @@
         </w:trPr>
         <w:tc>
           <w:tcPr>
-            <w:tcW w:w="1783" w:type="dxa"/>
+            <w:tcW w:w="1782" w:type="dxa"/>
             <w:tcBorders>
               <w:top w:val="nil"/>
               <w:left w:val="nil"/>
@@ -4435,7 +4435,7 @@
         </w:tc>
         <w:tc>
           <w:tcPr>
-            <w:tcW w:w="2425" w:type="dxa"/>
+            <w:tcW w:w="2424" w:type="dxa"/>
             <w:tcBorders>
               <w:top w:val="nil"/>
               <w:left w:val="nil"/>
@@ -4467,7 +4467,7 @@
         </w:tc>
         <w:tc>
           <w:tcPr>
-            <w:tcW w:w="1976" w:type="dxa"/>
+            <w:tcW w:w="1975" w:type="dxa"/>
             <w:tcBorders>
               <w:top w:val="nil"/>
               <w:left w:val="nil"/>
@@ -4499,7 +4499,7 @@
         </w:tc>
         <w:tc>
           <w:tcPr>
-            <w:tcW w:w="2956" w:type="dxa"/>
+            <w:tcW w:w="2957" w:type="dxa"/>
             <w:tcBorders>
               <w:top w:val="nil"/>
               <w:left w:val="nil"/>
@@ -4536,7 +4536,7 @@
         </w:trPr>
         <w:tc>
           <w:tcPr>
-            <w:tcW w:w="1783" w:type="dxa"/>
+            <w:tcW w:w="1782" w:type="dxa"/>
             <w:tcBorders>
               <w:top w:val="nil"/>
               <w:left w:val="nil"/>
@@ -4571,7 +4571,7 @@
         </w:tc>
         <w:tc>
           <w:tcPr>
-            <w:tcW w:w="2425" w:type="dxa"/>
+            <w:tcW w:w="2424" w:type="dxa"/>
             <w:tcBorders>
               <w:top w:val="nil"/>
               <w:left w:val="nil"/>
@@ -4602,7 +4602,7 @@
         </w:tc>
         <w:tc>
           <w:tcPr>
-            <w:tcW w:w="1976" w:type="dxa"/>
+            <w:tcW w:w="1975" w:type="dxa"/>
             <w:tcBorders>
               <w:top w:val="nil"/>
               <w:left w:val="nil"/>
@@ -4633,7 +4633,7 @@
         </w:tc>
         <w:tc>
           <w:tcPr>
-            <w:tcW w:w="2956" w:type="dxa"/>
+            <w:tcW w:w="2957" w:type="dxa"/>
             <w:tcBorders>
               <w:top w:val="nil"/>
               <w:left w:val="nil"/>
@@ -4671,7 +4671,7 @@
         </w:trPr>
         <w:tc>
           <w:tcPr>
-            <w:tcW w:w="1783" w:type="dxa"/>
+            <w:tcW w:w="1782" w:type="dxa"/>
             <w:tcBorders>
               <w:top w:val="nil"/>
               <w:left w:val="nil"/>
@@ -4707,7 +4707,7 @@
         </w:tc>
         <w:tc>
           <w:tcPr>
-            <w:tcW w:w="2425" w:type="dxa"/>
+            <w:tcW w:w="2424" w:type="dxa"/>
             <w:tcBorders>
               <w:top w:val="nil"/>
               <w:left w:val="nil"/>
@@ -4739,7 +4739,7 @@
         </w:tc>
         <w:tc>
           <w:tcPr>
-            <w:tcW w:w="1976" w:type="dxa"/>
+            <w:tcW w:w="1975" w:type="dxa"/>
             <w:tcBorders>
               <w:top w:val="nil"/>
               <w:left w:val="nil"/>
@@ -4771,7 +4771,7 @@
         </w:tc>
         <w:tc>
           <w:tcPr>
-            <w:tcW w:w="2956" w:type="dxa"/>
+            <w:tcW w:w="2957" w:type="dxa"/>
             <w:tcBorders>
               <w:top w:val="nil"/>
               <w:left w:val="nil"/>
@@ -4808,7 +4808,7 @@
         </w:trPr>
         <w:tc>
           <w:tcPr>
-            <w:tcW w:w="1783" w:type="dxa"/>
+            <w:tcW w:w="1782" w:type="dxa"/>
             <w:tcBorders>
               <w:top w:val="nil"/>
               <w:left w:val="nil"/>
@@ -4843,7 +4843,7 @@
         </w:tc>
         <w:tc>
           <w:tcPr>
-            <w:tcW w:w="2425" w:type="dxa"/>
+            <w:tcW w:w="2424" w:type="dxa"/>
             <w:tcBorders>
               <w:top w:val="nil"/>
               <w:left w:val="nil"/>
@@ -4874,7 +4874,7 @@
         </w:tc>
         <w:tc>
           <w:tcPr>
-            <w:tcW w:w="1976" w:type="dxa"/>
+            <w:tcW w:w="1975" w:type="dxa"/>
             <w:tcBorders>
               <w:top w:val="nil"/>
               <w:left w:val="nil"/>
@@ -4905,7 +4905,7 @@
         </w:tc>
         <w:tc>
           <w:tcPr>
-            <w:tcW w:w="2956" w:type="dxa"/>
+            <w:tcW w:w="2957" w:type="dxa"/>
             <w:tcBorders>
               <w:top w:val="nil"/>
               <w:left w:val="nil"/>
@@ -4943,7 +4943,7 @@
         </w:trPr>
         <w:tc>
           <w:tcPr>
-            <w:tcW w:w="1783" w:type="dxa"/>
+            <w:tcW w:w="1782" w:type="dxa"/>
             <w:tcBorders>
               <w:top w:val="nil"/>
               <w:left w:val="nil"/>
@@ -4979,7 +4979,7 @@
         </w:tc>
         <w:tc>
           <w:tcPr>
-            <w:tcW w:w="2425" w:type="dxa"/>
+            <w:tcW w:w="2424" w:type="dxa"/>
             <w:tcBorders>
               <w:top w:val="nil"/>
               <w:left w:val="nil"/>
@@ -5011,7 +5011,7 @@
         </w:tc>
         <w:tc>
           <w:tcPr>
-            <w:tcW w:w="1976" w:type="dxa"/>
+            <w:tcW w:w="1975" w:type="dxa"/>
             <w:tcBorders>
               <w:top w:val="nil"/>
               <w:left w:val="nil"/>
@@ -5043,7 +5043,7 @@
         </w:tc>
         <w:tc>
           <w:tcPr>
-            <w:tcW w:w="2956" w:type="dxa"/>
+            <w:tcW w:w="2957" w:type="dxa"/>
             <w:tcBorders>
               <w:top w:val="nil"/>
               <w:left w:val="nil"/>
@@ -5080,7 +5080,7 @@
         </w:trPr>
         <w:tc>
           <w:tcPr>
-            <w:tcW w:w="1783" w:type="dxa"/>
+            <w:tcW w:w="1782" w:type="dxa"/>
             <w:tcBorders>
               <w:top w:val="nil"/>
               <w:left w:val="nil"/>
@@ -5115,7 +5115,7 @@
         </w:tc>
         <w:tc>
           <w:tcPr>
-            <w:tcW w:w="2425" w:type="dxa"/>
+            <w:tcW w:w="2424" w:type="dxa"/>
             <w:tcBorders>
               <w:top w:val="nil"/>
               <w:left w:val="nil"/>
@@ -5146,7 +5146,7 @@
         </w:tc>
         <w:tc>
           <w:tcPr>
-            <w:tcW w:w="1976" w:type="dxa"/>
+            <w:tcW w:w="1975" w:type="dxa"/>
             <w:tcBorders>
               <w:top w:val="nil"/>
               <w:left w:val="nil"/>
@@ -5177,7 +5177,7 @@
         </w:tc>
         <w:tc>
           <w:tcPr>
-            <w:tcW w:w="2956" w:type="dxa"/>
+            <w:tcW w:w="2957" w:type="dxa"/>
             <w:tcBorders>
               <w:top w:val="nil"/>
               <w:left w:val="nil"/>
@@ -5215,7 +5215,7 @@
         </w:trPr>
         <w:tc>
           <w:tcPr>
-            <w:tcW w:w="1783" w:type="dxa"/>
+            <w:tcW w:w="1782" w:type="dxa"/>
             <w:tcBorders>
               <w:top w:val="nil"/>
               <w:left w:val="nil"/>
@@ -5251,7 +5251,7 @@
         </w:tc>
         <w:tc>
           <w:tcPr>
-            <w:tcW w:w="2425" w:type="dxa"/>
+            <w:tcW w:w="2424" w:type="dxa"/>
             <w:tcBorders>
               <w:top w:val="nil"/>
               <w:left w:val="nil"/>
@@ -5283,7 +5283,7 @@
         </w:tc>
         <w:tc>
           <w:tcPr>
-            <w:tcW w:w="1976" w:type="dxa"/>
+            <w:tcW w:w="1975" w:type="dxa"/>
             <w:tcBorders>
               <w:top w:val="nil"/>
               <w:left w:val="nil"/>
@@ -5315,7 +5315,7 @@
         </w:tc>
         <w:tc>
           <w:tcPr>
-            <w:tcW w:w="2956" w:type="dxa"/>
+            <w:tcW w:w="2957" w:type="dxa"/>
             <w:tcBorders>
               <w:top w:val="nil"/>
               <w:left w:val="nil"/>
@@ -5352,7 +5352,7 @@
         </w:trPr>
         <w:tc>
           <w:tcPr>
-            <w:tcW w:w="1783" w:type="dxa"/>
+            <w:tcW w:w="1782" w:type="dxa"/>
             <w:tcBorders>
               <w:top w:val="nil"/>
               <w:left w:val="nil"/>
@@ -5387,7 +5387,7 @@
         </w:tc>
         <w:tc>
           <w:tcPr>
-            <w:tcW w:w="2425" w:type="dxa"/>
+            <w:tcW w:w="2424" w:type="dxa"/>
             <w:tcBorders>
               <w:top w:val="nil"/>
               <w:left w:val="nil"/>
@@ -5418,7 +5418,7 @@
         </w:tc>
         <w:tc>
           <w:tcPr>
-            <w:tcW w:w="1976" w:type="dxa"/>
+            <w:tcW w:w="1975" w:type="dxa"/>
             <w:tcBorders>
               <w:top w:val="nil"/>
               <w:left w:val="nil"/>
@@ -5449,7 +5449,7 @@
         </w:tc>
         <w:tc>
           <w:tcPr>
-            <w:tcW w:w="2956" w:type="dxa"/>
+            <w:tcW w:w="2957" w:type="dxa"/>
             <w:tcBorders>
               <w:top w:val="nil"/>
               <w:left w:val="nil"/>
@@ -5487,7 +5487,7 @@
         </w:trPr>
         <w:tc>
           <w:tcPr>
-            <w:tcW w:w="1783" w:type="dxa"/>
+            <w:tcW w:w="1782" w:type="dxa"/>
             <w:tcBorders>
               <w:top w:val="nil"/>
               <w:left w:val="nil"/>
@@ -5523,7 +5523,7 @@
         </w:tc>
         <w:tc>
           <w:tcPr>
-            <w:tcW w:w="2425" w:type="dxa"/>
+            <w:tcW w:w="2424" w:type="dxa"/>
             <w:tcBorders>
               <w:top w:val="nil"/>
               <w:left w:val="nil"/>
@@ -5555,7 +5555,7 @@
         </w:tc>
         <w:tc>
           <w:tcPr>
-            <w:tcW w:w="1976" w:type="dxa"/>
+            <w:tcW w:w="1975" w:type="dxa"/>
             <w:tcBorders>
               <w:top w:val="nil"/>
               <w:left w:val="nil"/>
@@ -5587,7 +5587,7 @@
         </w:tc>
         <w:tc>
           <w:tcPr>
-            <w:tcW w:w="2956" w:type="dxa"/>
+            <w:tcW w:w="2957" w:type="dxa"/>
             <w:tcBorders>
               <w:top w:val="nil"/>
               <w:left w:val="nil"/>
@@ -5624,7 +5624,7 @@
         </w:trPr>
         <w:tc>
           <w:tcPr>
-            <w:tcW w:w="1783" w:type="dxa"/>
+            <w:tcW w:w="1782" w:type="dxa"/>
             <w:tcBorders>
               <w:top w:val="nil"/>
               <w:left w:val="nil"/>
@@ -5659,7 +5659,7 @@
         </w:tc>
         <w:tc>
           <w:tcPr>
-            <w:tcW w:w="2425" w:type="dxa"/>
+            <w:tcW w:w="2424" w:type="dxa"/>
             <w:tcBorders>
               <w:top w:val="nil"/>
               <w:left w:val="nil"/>
@@ -5690,7 +5690,7 @@
         </w:tc>
         <w:tc>
           <w:tcPr>
-            <w:tcW w:w="1976" w:type="dxa"/>
+            <w:tcW w:w="1975" w:type="dxa"/>
             <w:tcBorders>
               <w:top w:val="nil"/>
               <w:left w:val="nil"/>
@@ -5721,7 +5721,7 @@
         </w:tc>
         <w:tc>
           <w:tcPr>
-            <w:tcW w:w="2956" w:type="dxa"/>
+            <w:tcW w:w="2957" w:type="dxa"/>
             <w:tcBorders>
               <w:top w:val="nil"/>
               <w:left w:val="nil"/>
@@ -5759,7 +5759,7 @@
         </w:trPr>
         <w:tc>
           <w:tcPr>
-            <w:tcW w:w="1783" w:type="dxa"/>
+            <w:tcW w:w="1782" w:type="dxa"/>
             <w:tcBorders>
               <w:top w:val="nil"/>
               <w:left w:val="nil"/>
@@ -5795,7 +5795,7 @@
         </w:tc>
         <w:tc>
           <w:tcPr>
-            <w:tcW w:w="2425" w:type="dxa"/>
+            <w:tcW w:w="2424" w:type="dxa"/>
             <w:tcBorders>
               <w:top w:val="nil"/>
               <w:left w:val="nil"/>
@@ -5827,7 +5827,7 @@
         </w:tc>
         <w:tc>
           <w:tcPr>
-            <w:tcW w:w="1976" w:type="dxa"/>
+            <w:tcW w:w="1975" w:type="dxa"/>
             <w:tcBorders>
               <w:top w:val="nil"/>
               <w:left w:val="nil"/>
@@ -5859,7 +5859,7 @@
         </w:tc>
         <w:tc>
           <w:tcPr>
-            <w:tcW w:w="2956" w:type="dxa"/>
+            <w:tcW w:w="2957" w:type="dxa"/>
             <w:tcBorders>
               <w:top w:val="nil"/>
               <w:left w:val="nil"/>
@@ -5896,7 +5896,7 @@
         </w:trPr>
         <w:tc>
           <w:tcPr>
-            <w:tcW w:w="1783" w:type="dxa"/>
+            <w:tcW w:w="1782" w:type="dxa"/>
             <w:tcBorders>
               <w:top w:val="nil"/>
               <w:left w:val="nil"/>
@@ -5931,7 +5931,7 @@
         </w:tc>
         <w:tc>
           <w:tcPr>
-            <w:tcW w:w="2425" w:type="dxa"/>
+            <w:tcW w:w="2424" w:type="dxa"/>
             <w:tcBorders>
               <w:top w:val="nil"/>
               <w:left w:val="nil"/>
@@ -5962,7 +5962,7 @@
         </w:tc>
         <w:tc>
           <w:tcPr>
-            <w:tcW w:w="1976" w:type="dxa"/>
+            <w:tcW w:w="1975" w:type="dxa"/>
             <w:tcBorders>
               <w:top w:val="nil"/>
               <w:left w:val="nil"/>
@@ -5993,7 +5993,7 @@
         </w:tc>
         <w:tc>
           <w:tcPr>
-            <w:tcW w:w="2956" w:type="dxa"/>
+            <w:tcW w:w="2957" w:type="dxa"/>
             <w:tcBorders>
               <w:top w:val="nil"/>
               <w:left w:val="nil"/>
@@ -6031,7 +6031,7 @@
         </w:trPr>
         <w:tc>
           <w:tcPr>
-            <w:tcW w:w="1783" w:type="dxa"/>
+            <w:tcW w:w="1782" w:type="dxa"/>
             <w:tcBorders>
               <w:top w:val="nil"/>
               <w:left w:val="nil"/>
@@ -6067,7 +6067,7 @@
         </w:tc>
         <w:tc>
           <w:tcPr>
-            <w:tcW w:w="2425" w:type="dxa"/>
+            <w:tcW w:w="2424" w:type="dxa"/>
             <w:tcBorders>
               <w:top w:val="nil"/>
               <w:left w:val="nil"/>
@@ -6099,7 +6099,7 @@
         </w:tc>
         <w:tc>
           <w:tcPr>
-            <w:tcW w:w="1976" w:type="dxa"/>
+            <w:tcW w:w="1975" w:type="dxa"/>
             <w:tcBorders>
               <w:top w:val="nil"/>
               <w:left w:val="nil"/>
@@ -6131,7 +6131,7 @@
         </w:tc>
         <w:tc>
           <w:tcPr>
-            <w:tcW w:w="2956" w:type="dxa"/>
+            <w:tcW w:w="2957" w:type="dxa"/>
             <w:tcBorders>
               <w:top w:val="nil"/>
               <w:left w:val="nil"/>
@@ -6168,7 +6168,7 @@
         </w:trPr>
         <w:tc>
           <w:tcPr>
-            <w:tcW w:w="1783" w:type="dxa"/>
+            <w:tcW w:w="1782" w:type="dxa"/>
             <w:tcBorders>
               <w:top w:val="nil"/>
               <w:left w:val="nil"/>
@@ -6203,7 +6203,7 @@
         </w:tc>
         <w:tc>
           <w:tcPr>
-            <w:tcW w:w="2425" w:type="dxa"/>
+            <w:tcW w:w="2424" w:type="dxa"/>
             <w:tcBorders>
               <w:top w:val="nil"/>
               <w:left w:val="nil"/>
@@ -6234,7 +6234,7 @@
         </w:tc>
         <w:tc>
           <w:tcPr>
-            <w:tcW w:w="1976" w:type="dxa"/>
+            <w:tcW w:w="1975" w:type="dxa"/>
             <w:tcBorders>
               <w:top w:val="nil"/>
               <w:left w:val="nil"/>
@@ -6265,7 +6265,7 @@
         </w:tc>
         <w:tc>
           <w:tcPr>
-            <w:tcW w:w="2956" w:type="dxa"/>
+            <w:tcW w:w="2957" w:type="dxa"/>
             <w:tcBorders>
               <w:top w:val="nil"/>
               <w:left w:val="nil"/>
@@ -6303,7 +6303,7 @@
         </w:trPr>
         <w:tc>
           <w:tcPr>
-            <w:tcW w:w="1783" w:type="dxa"/>
+            <w:tcW w:w="1782" w:type="dxa"/>
             <w:tcBorders>
               <w:top w:val="nil"/>
               <w:left w:val="nil"/>
@@ -6339,7 +6339,7 @@
         </w:tc>
         <w:tc>
           <w:tcPr>
-            <w:tcW w:w="2425" w:type="dxa"/>
+            <w:tcW w:w="2424" w:type="dxa"/>
             <w:tcBorders>
               <w:top w:val="nil"/>
               <w:left w:val="nil"/>
@@ -6371,7 +6371,7 @@
         </w:tc>
         <w:tc>
           <w:tcPr>
-            <w:tcW w:w="1976" w:type="dxa"/>
+            <w:tcW w:w="1975" w:type="dxa"/>
             <w:tcBorders>
               <w:top w:val="nil"/>
               <w:left w:val="nil"/>
@@ -6403,7 +6403,7 @@
         </w:tc>
         <w:tc>
           <w:tcPr>
-            <w:tcW w:w="2956" w:type="dxa"/>
+            <w:tcW w:w="2957" w:type="dxa"/>
             <w:tcBorders>
               <w:top w:val="nil"/>
               <w:left w:val="nil"/>
@@ -6440,7 +6440,7 @@
         </w:trPr>
         <w:tc>
           <w:tcPr>
-            <w:tcW w:w="1783" w:type="dxa"/>
+            <w:tcW w:w="1782" w:type="dxa"/>
             <w:tcBorders>
               <w:top w:val="nil"/>
               <w:left w:val="nil"/>
@@ -6475,7 +6475,7 @@
         </w:tc>
         <w:tc>
           <w:tcPr>
-            <w:tcW w:w="2425" w:type="dxa"/>
+            <w:tcW w:w="2424" w:type="dxa"/>
             <w:tcBorders>
               <w:top w:val="nil"/>
               <w:left w:val="nil"/>
@@ -6506,7 +6506,7 @@
         </w:tc>
         <w:tc>
           <w:tcPr>
-            <w:tcW w:w="1976" w:type="dxa"/>
+            <w:tcW w:w="1975" w:type="dxa"/>
             <w:tcBorders>
               <w:top w:val="nil"/>
               <w:left w:val="nil"/>
@@ -6537,7 +6537,7 @@
         </w:tc>
         <w:tc>
           <w:tcPr>
-            <w:tcW w:w="2956" w:type="dxa"/>
+            <w:tcW w:w="2957" w:type="dxa"/>
             <w:tcBorders>
               <w:top w:val="nil"/>
               <w:left w:val="nil"/>
@@ -6575,7 +6575,7 @@
         </w:trPr>
         <w:tc>
           <w:tcPr>
-            <w:tcW w:w="1783" w:type="dxa"/>
+            <w:tcW w:w="1782" w:type="dxa"/>
             <w:tcBorders>
               <w:top w:val="nil"/>
               <w:left w:val="nil"/>
@@ -6611,7 +6611,7 @@
         </w:tc>
         <w:tc>
           <w:tcPr>
-            <w:tcW w:w="2425" w:type="dxa"/>
+            <w:tcW w:w="2424" w:type="dxa"/>
             <w:tcBorders>
               <w:top w:val="nil"/>
               <w:left w:val="nil"/>
@@ -6643,7 +6643,7 @@
         </w:tc>
         <w:tc>
           <w:tcPr>
-            <w:tcW w:w="1976" w:type="dxa"/>
+            <w:tcW w:w="1975" w:type="dxa"/>
             <w:tcBorders>
               <w:top w:val="nil"/>
               <w:left w:val="nil"/>
@@ -6675,7 +6675,7 @@
         </w:tc>
         <w:tc>
           <w:tcPr>
-            <w:tcW w:w="2956" w:type="dxa"/>
+            <w:tcW w:w="2957" w:type="dxa"/>
             <w:tcBorders>
               <w:top w:val="nil"/>
               <w:left w:val="nil"/>
@@ -6712,7 +6712,7 @@
         </w:trPr>
         <w:tc>
           <w:tcPr>
-            <w:tcW w:w="1783" w:type="dxa"/>
+            <w:tcW w:w="1782" w:type="dxa"/>
             <w:tcBorders>
               <w:top w:val="nil"/>
               <w:left w:val="nil"/>
@@ -6747,7 +6747,7 @@
         </w:tc>
         <w:tc>
           <w:tcPr>
-            <w:tcW w:w="2425" w:type="dxa"/>
+            <w:tcW w:w="2424" w:type="dxa"/>
             <w:tcBorders>
               <w:top w:val="nil"/>
               <w:left w:val="nil"/>
@@ -6778,7 +6778,7 @@
         </w:tc>
         <w:tc>
           <w:tcPr>
-            <w:tcW w:w="1976" w:type="dxa"/>
+            <w:tcW w:w="1975" w:type="dxa"/>
             <w:tcBorders>
               <w:top w:val="nil"/>
               <w:left w:val="nil"/>
@@ -6809,7 +6809,7 @@
         </w:tc>
         <w:tc>
           <w:tcPr>
-            <w:tcW w:w="2956" w:type="dxa"/>
+            <w:tcW w:w="2957" w:type="dxa"/>
             <w:tcBorders>
               <w:top w:val="nil"/>
               <w:left w:val="nil"/>
@@ -6847,7 +6847,7 @@
         </w:trPr>
         <w:tc>
           <w:tcPr>
-            <w:tcW w:w="1783" w:type="dxa"/>
+            <w:tcW w:w="1782" w:type="dxa"/>
             <w:tcBorders>
               <w:top w:val="nil"/>
               <w:left w:val="nil"/>
@@ -6883,7 +6883,7 @@
         </w:tc>
         <w:tc>
           <w:tcPr>
-            <w:tcW w:w="2425" w:type="dxa"/>
+            <w:tcW w:w="2424" w:type="dxa"/>
             <w:tcBorders>
               <w:top w:val="nil"/>
               <w:left w:val="nil"/>
@@ -6915,7 +6915,7 @@
         </w:tc>
         <w:tc>
           <w:tcPr>
-            <w:tcW w:w="1976" w:type="dxa"/>
+            <w:tcW w:w="1975" w:type="dxa"/>
             <w:tcBorders>
               <w:top w:val="nil"/>
               <w:left w:val="nil"/>
@@ -6947,7 +6947,7 @@
         </w:tc>
         <w:tc>
           <w:tcPr>
-            <w:tcW w:w="2956" w:type="dxa"/>
+            <w:tcW w:w="2957" w:type="dxa"/>
             <w:tcBorders>
               <w:top w:val="nil"/>
               <w:left w:val="nil"/>
@@ -6984,7 +6984,7 @@
         </w:trPr>
         <w:tc>
           <w:tcPr>
-            <w:tcW w:w="1783" w:type="dxa"/>
+            <w:tcW w:w="1782" w:type="dxa"/>
             <w:tcBorders>
               <w:top w:val="nil"/>
               <w:left w:val="nil"/>
@@ -7019,7 +7019,7 @@
         </w:tc>
         <w:tc>
           <w:tcPr>
-            <w:tcW w:w="2425" w:type="dxa"/>
+            <w:tcW w:w="2424" w:type="dxa"/>
             <w:tcBorders>
               <w:top w:val="nil"/>
               <w:left w:val="nil"/>
@@ -7050,7 +7050,7 @@
         </w:tc>
         <w:tc>
           <w:tcPr>
-            <w:tcW w:w="1976" w:type="dxa"/>
+            <w:tcW w:w="1975" w:type="dxa"/>
             <w:tcBorders>
               <w:top w:val="nil"/>
               <w:left w:val="nil"/>
@@ -7081,7 +7081,7 @@
         </w:tc>
         <w:tc>
           <w:tcPr>
-            <w:tcW w:w="2956" w:type="dxa"/>
+            <w:tcW w:w="2957" w:type="dxa"/>
             <w:tcBorders>
               <w:top w:val="nil"/>
               <w:left w:val="nil"/>
@@ -7119,7 +7119,7 @@
         </w:trPr>
         <w:tc>
           <w:tcPr>
-            <w:tcW w:w="1783" w:type="dxa"/>
+            <w:tcW w:w="1782" w:type="dxa"/>
             <w:tcBorders>
               <w:top w:val="nil"/>
               <w:left w:val="nil"/>
@@ -7155,7 +7155,7 @@
         </w:tc>
         <w:tc>
           <w:tcPr>
-            <w:tcW w:w="2425" w:type="dxa"/>
+            <w:tcW w:w="2424" w:type="dxa"/>
             <w:tcBorders>
               <w:top w:val="nil"/>
               <w:left w:val="nil"/>
@@ -7187,7 +7187,7 @@
         </w:tc>
         <w:tc>
           <w:tcPr>
-            <w:tcW w:w="1976" w:type="dxa"/>
+            <w:tcW w:w="1975" w:type="dxa"/>
             <w:tcBorders>
               <w:top w:val="nil"/>
               <w:left w:val="nil"/>
@@ -7219,7 +7219,7 @@
         </w:tc>
         <w:tc>
           <w:tcPr>
-            <w:tcW w:w="2956" w:type="dxa"/>
+            <w:tcW w:w="2957" w:type="dxa"/>
             <w:tcBorders>
               <w:top w:val="nil"/>
               <w:left w:val="nil"/>
@@ -7256,7 +7256,7 @@
         </w:trPr>
         <w:tc>
           <w:tcPr>
-            <w:tcW w:w="1783" w:type="dxa"/>
+            <w:tcW w:w="1782" w:type="dxa"/>
             <w:tcBorders>
               <w:top w:val="nil"/>
               <w:left w:val="nil"/>
@@ -7291,7 +7291,7 @@
         </w:tc>
         <w:tc>
           <w:tcPr>
-            <w:tcW w:w="2425" w:type="dxa"/>
+            <w:tcW w:w="2424" w:type="dxa"/>
             <w:tcBorders>
               <w:top w:val="nil"/>
               <w:left w:val="nil"/>
@@ -7322,7 +7322,7 @@
         </w:tc>
         <w:tc>
           <w:tcPr>
-            <w:tcW w:w="1976" w:type="dxa"/>
+            <w:tcW w:w="1975" w:type="dxa"/>
             <w:tcBorders>
               <w:top w:val="nil"/>
               <w:left w:val="nil"/>
@@ -7353,7 +7353,7 @@
         </w:tc>
         <w:tc>
           <w:tcPr>
-            <w:tcW w:w="2956" w:type="dxa"/>
+            <w:tcW w:w="2957" w:type="dxa"/>
             <w:tcBorders>
               <w:top w:val="nil"/>
               <w:left w:val="nil"/>
@@ -7391,7 +7391,7 @@
         </w:trPr>
         <w:tc>
           <w:tcPr>
-            <w:tcW w:w="1783" w:type="dxa"/>
+            <w:tcW w:w="1782" w:type="dxa"/>
             <w:tcBorders>
               <w:top w:val="nil"/>
               <w:left w:val="nil"/>
@@ -7427,7 +7427,7 @@
         </w:tc>
         <w:tc>
           <w:tcPr>
-            <w:tcW w:w="2425" w:type="dxa"/>
+            <w:tcW w:w="2424" w:type="dxa"/>
             <w:tcBorders>
               <w:top w:val="nil"/>
               <w:left w:val="nil"/>
@@ -7459,7 +7459,7 @@
         </w:tc>
         <w:tc>
           <w:tcPr>
-            <w:tcW w:w="1976" w:type="dxa"/>
+            <w:tcW w:w="1975" w:type="dxa"/>
             <w:tcBorders>
               <w:top w:val="nil"/>
               <w:left w:val="nil"/>
@@ -7491,7 +7491,7 @@
         </w:tc>
         <w:tc>
           <w:tcPr>
-            <w:tcW w:w="2956" w:type="dxa"/>
+            <w:tcW w:w="2957" w:type="dxa"/>
             <w:tcBorders>
               <w:top w:val="nil"/>
               <w:left w:val="nil"/>
@@ -7528,7 +7528,7 @@
         </w:trPr>
         <w:tc>
           <w:tcPr>
-            <w:tcW w:w="1783" w:type="dxa"/>
+            <w:tcW w:w="1782" w:type="dxa"/>
             <w:tcBorders>
               <w:top w:val="nil"/>
               <w:left w:val="nil"/>
@@ -7563,7 +7563,7 @@
         </w:tc>
         <w:tc>
           <w:tcPr>
-            <w:tcW w:w="2425" w:type="dxa"/>
+            <w:tcW w:w="2424" w:type="dxa"/>
             <w:tcBorders>
               <w:top w:val="nil"/>
               <w:left w:val="nil"/>
@@ -7594,7 +7594,7 @@
         </w:tc>
         <w:tc>
           <w:tcPr>
-            <w:tcW w:w="1976" w:type="dxa"/>
+            <w:tcW w:w="1975" w:type="dxa"/>
             <w:tcBorders>
               <w:top w:val="nil"/>
               <w:left w:val="nil"/>
@@ -7625,7 +7625,7 @@
         </w:tc>
         <w:tc>
           <w:tcPr>
-            <w:tcW w:w="2956" w:type="dxa"/>
+            <w:tcW w:w="2957" w:type="dxa"/>
             <w:tcBorders>
               <w:top w:val="nil"/>
               <w:left w:val="nil"/>
@@ -7663,7 +7663,7 @@
         </w:trPr>
         <w:tc>
           <w:tcPr>
-            <w:tcW w:w="1783" w:type="dxa"/>
+            <w:tcW w:w="1782" w:type="dxa"/>
             <w:tcBorders>
               <w:top w:val="nil"/>
               <w:left w:val="nil"/>
@@ -7699,7 +7699,7 @@
         </w:tc>
         <w:tc>
           <w:tcPr>
-            <w:tcW w:w="2425" w:type="dxa"/>
+            <w:tcW w:w="2424" w:type="dxa"/>
             <w:tcBorders>
               <w:top w:val="nil"/>
               <w:left w:val="nil"/>
@@ -7731,7 +7731,7 @@
         </w:tc>
         <w:tc>
           <w:tcPr>
-            <w:tcW w:w="1976" w:type="dxa"/>
+            <w:tcW w:w="1975" w:type="dxa"/>
             <w:tcBorders>
               <w:top w:val="nil"/>
               <w:left w:val="nil"/>
@@ -7763,7 +7763,7 @@
         </w:tc>
         <w:tc>
           <w:tcPr>
-            <w:tcW w:w="2956" w:type="dxa"/>
+            <w:tcW w:w="2957" w:type="dxa"/>
             <w:tcBorders>
               <w:top w:val="nil"/>
               <w:left w:val="nil"/>
@@ -7800,7 +7800,7 @@
         </w:trPr>
         <w:tc>
           <w:tcPr>
-            <w:tcW w:w="1783" w:type="dxa"/>
+            <w:tcW w:w="1782" w:type="dxa"/>
             <w:tcBorders>
               <w:top w:val="nil"/>
               <w:left w:val="nil"/>
@@ -7835,7 +7835,7 @@
         </w:tc>
         <w:tc>
           <w:tcPr>
-            <w:tcW w:w="2425" w:type="dxa"/>
+            <w:tcW w:w="2424" w:type="dxa"/>
             <w:tcBorders>
               <w:top w:val="nil"/>
               <w:left w:val="nil"/>
@@ -7866,7 +7866,7 @@
         </w:tc>
         <w:tc>
           <w:tcPr>
-            <w:tcW w:w="1976" w:type="dxa"/>
+            <w:tcW w:w="1975" w:type="dxa"/>
             <w:tcBorders>
               <w:top w:val="nil"/>
               <w:left w:val="nil"/>
@@ -7897,7 +7897,7 @@
         </w:tc>
         <w:tc>
           <w:tcPr>
-            <w:tcW w:w="2956" w:type="dxa"/>
+            <w:tcW w:w="2957" w:type="dxa"/>
             <w:tcBorders>
               <w:top w:val="nil"/>
               <w:left w:val="nil"/>
@@ -7935,7 +7935,7 @@
         </w:trPr>
         <w:tc>
           <w:tcPr>
-            <w:tcW w:w="1783" w:type="dxa"/>
+            <w:tcW w:w="1782" w:type="dxa"/>
             <w:tcBorders>
               <w:top w:val="nil"/>
               <w:left w:val="nil"/>
@@ -7971,7 +7971,7 @@
         </w:tc>
         <w:tc>
           <w:tcPr>
-            <w:tcW w:w="2425" w:type="dxa"/>
+            <w:tcW w:w="2424" w:type="dxa"/>
             <w:tcBorders>
               <w:top w:val="nil"/>
               <w:left w:val="nil"/>
@@ -8003,7 +8003,7 @@
         </w:tc>
         <w:tc>
           <w:tcPr>
-            <w:tcW w:w="1976" w:type="dxa"/>
+            <w:tcW w:w="1975" w:type="dxa"/>
             <w:tcBorders>
               <w:top w:val="nil"/>
               <w:left w:val="nil"/>
@@ -8035,7 +8035,7 @@
         </w:tc>
         <w:tc>
           <w:tcPr>
-            <w:tcW w:w="2956" w:type="dxa"/>
+            <w:tcW w:w="2957" w:type="dxa"/>
             <w:tcBorders>
               <w:top w:val="nil"/>
               <w:left w:val="nil"/>
@@ -8072,7 +8072,7 @@
         </w:trPr>
         <w:tc>
           <w:tcPr>
-            <w:tcW w:w="1783" w:type="dxa"/>
+            <w:tcW w:w="1782" w:type="dxa"/>
             <w:tcBorders>
               <w:top w:val="nil"/>
               <w:left w:val="nil"/>
@@ -8103,7 +8103,7 @@
         </w:tc>
         <w:tc>
           <w:tcPr>
-            <w:tcW w:w="2425" w:type="dxa"/>
+            <w:tcW w:w="2424" w:type="dxa"/>
             <w:tcBorders>
               <w:top w:val="nil"/>
               <w:left w:val="nil"/>
@@ -8134,7 +8134,7 @@
         </w:tc>
         <w:tc>
           <w:tcPr>
-            <w:tcW w:w="1976" w:type="dxa"/>
+            <w:tcW w:w="1975" w:type="dxa"/>
             <w:tcBorders>
               <w:top w:val="nil"/>
               <w:left w:val="nil"/>
@@ -8165,7 +8165,7 @@
         </w:tc>
         <w:tc>
           <w:tcPr>
-            <w:tcW w:w="2956" w:type="dxa"/>
+            <w:tcW w:w="2957" w:type="dxa"/>
             <w:tcBorders>
               <w:top w:val="nil"/>
               <w:left w:val="nil"/>
@@ -8203,7 +8203,7 @@
         </w:trPr>
         <w:tc>
           <w:tcPr>
-            <w:tcW w:w="1783" w:type="dxa"/>
+            <w:tcW w:w="1782" w:type="dxa"/>
             <w:tcBorders>
               <w:top w:val="nil"/>
               <w:left w:val="nil"/>
@@ -8239,7 +8239,7 @@
         </w:tc>
         <w:tc>
           <w:tcPr>
-            <w:tcW w:w="2425" w:type="dxa"/>
+            <w:tcW w:w="2424" w:type="dxa"/>
             <w:tcBorders>
               <w:top w:val="nil"/>
               <w:left w:val="nil"/>
@@ -8271,7 +8271,7 @@
         </w:tc>
         <w:tc>
           <w:tcPr>
-            <w:tcW w:w="1976" w:type="dxa"/>
+            <w:tcW w:w="1975" w:type="dxa"/>
             <w:tcBorders>
               <w:top w:val="nil"/>
               <w:left w:val="nil"/>
@@ -8303,7 +8303,7 @@
         </w:tc>
         <w:tc>
           <w:tcPr>
-            <w:tcW w:w="2956" w:type="dxa"/>
+            <w:tcW w:w="2957" w:type="dxa"/>
             <w:tcBorders>
               <w:top w:val="nil"/>
               <w:left w:val="nil"/>
@@ -8440,11 +8440,11 @@
         </w:tblCellMar>
       </w:tblPr>
       <w:tblGrid>
-        <w:gridCol w:w="2060"/>
-        <w:gridCol w:w="1810"/>
+        <w:gridCol w:w="2059"/>
+        <w:gridCol w:w="1809"/>
         <w:gridCol w:w="1695"/>
         <w:gridCol w:w="1501"/>
-        <w:gridCol w:w="2090"/>
+        <w:gridCol w:w="2093"/>
       </w:tblGrid>
       <w:tr>
         <w:trPr>
@@ -8454,7 +8454,7 @@
         </w:trPr>
         <w:tc>
           <w:tcPr>
-            <w:tcW w:w="2060" w:type="dxa"/>
+            <w:tcW w:w="2059" w:type="dxa"/>
             <w:tcBorders>
               <w:top w:val="single" w:sz="2" w:space="0" w:color="000001"/>
               <w:left w:val="single" w:sz="2" w:space="0" w:color="000001"/>
@@ -8502,7 +8502,7 @@
         </w:tc>
         <w:tc>
           <w:tcPr>
-            <w:tcW w:w="1810" w:type="dxa"/>
+            <w:tcW w:w="1809" w:type="dxa"/>
             <w:tcBorders>
               <w:top w:val="single" w:sz="2" w:space="0" w:color="000001"/>
               <w:left w:val="single" w:sz="2" w:space="0" w:color="000001"/>
@@ -8646,7 +8646,7 @@
         </w:tc>
         <w:tc>
           <w:tcPr>
-            <w:tcW w:w="2090" w:type="dxa"/>
+            <w:tcW w:w="2093" w:type="dxa"/>
             <w:tcBorders>
               <w:top w:val="single" w:sz="2" w:space="0" w:color="000001"/>
               <w:left w:val="single" w:sz="2" w:space="0" w:color="000001"/>
@@ -8699,7 +8699,7 @@
         </w:trPr>
         <w:tc>
           <w:tcPr>
-            <w:tcW w:w="2060" w:type="dxa"/>
+            <w:tcW w:w="2059" w:type="dxa"/>
             <w:tcBorders>
               <w:top w:val="single" w:sz="2" w:space="0" w:color="000001"/>
               <w:left w:val="single" w:sz="2" w:space="0" w:color="000001"/>
@@ -8734,7 +8734,7 @@
         </w:tc>
         <w:tc>
           <w:tcPr>
-            <w:tcW w:w="1810" w:type="dxa"/>
+            <w:tcW w:w="1809" w:type="dxa"/>
             <w:tcBorders>
               <w:top w:val="single" w:sz="2" w:space="0" w:color="000001"/>
               <w:left w:val="single" w:sz="2" w:space="0" w:color="000001"/>
@@ -8847,7 +8847,7 @@
         </w:tc>
         <w:tc>
           <w:tcPr>
-            <w:tcW w:w="2090" w:type="dxa"/>
+            <w:tcW w:w="2093" w:type="dxa"/>
             <w:tcBorders>
               <w:top w:val="single" w:sz="2" w:space="0" w:color="000001"/>
               <w:left w:val="single" w:sz="2" w:space="0" w:color="000001"/>
@@ -8886,7 +8886,7 @@
         </w:trPr>
         <w:tc>
           <w:tcPr>
-            <w:tcW w:w="2060" w:type="dxa"/>
+            <w:tcW w:w="2059" w:type="dxa"/>
             <w:tcBorders>
               <w:top w:val="nil"/>
               <w:left w:val="single" w:sz="2" w:space="0" w:color="000001"/>
@@ -8921,7 +8921,7 @@
         </w:tc>
         <w:tc>
           <w:tcPr>
-            <w:tcW w:w="1810" w:type="dxa"/>
+            <w:tcW w:w="1809" w:type="dxa"/>
             <w:tcBorders>
               <w:top w:val="nil"/>
               <w:left w:val="single" w:sz="2" w:space="0" w:color="000001"/>
@@ -9034,7 +9034,7 @@
         </w:tc>
         <w:tc>
           <w:tcPr>
-            <w:tcW w:w="2090" w:type="dxa"/>
+            <w:tcW w:w="2093" w:type="dxa"/>
             <w:tcBorders>
               <w:top w:val="nil"/>
               <w:left w:val="single" w:sz="2" w:space="0" w:color="000001"/>
@@ -9073,7 +9073,7 @@
         </w:trPr>
         <w:tc>
           <w:tcPr>
-            <w:tcW w:w="2060" w:type="dxa"/>
+            <w:tcW w:w="2059" w:type="dxa"/>
             <w:tcBorders>
               <w:top w:val="nil"/>
               <w:left w:val="single" w:sz="2" w:space="0" w:color="000001"/>
@@ -9108,7 +9108,7 @@
         </w:tc>
         <w:tc>
           <w:tcPr>
-            <w:tcW w:w="1810" w:type="dxa"/>
+            <w:tcW w:w="1809" w:type="dxa"/>
             <w:tcBorders>
               <w:top w:val="nil"/>
               <w:left w:val="single" w:sz="2" w:space="0" w:color="000001"/>
@@ -9221,7 +9221,7 @@
         </w:tc>
         <w:tc>
           <w:tcPr>
-            <w:tcW w:w="2090" w:type="dxa"/>
+            <w:tcW w:w="2093" w:type="dxa"/>
             <w:tcBorders>
               <w:top w:val="nil"/>
               <w:left w:val="single" w:sz="2" w:space="0" w:color="000001"/>
@@ -9260,7 +9260,7 @@
         </w:trPr>
         <w:tc>
           <w:tcPr>
-            <w:tcW w:w="2060" w:type="dxa"/>
+            <w:tcW w:w="2059" w:type="dxa"/>
             <w:tcBorders>
               <w:top w:val="nil"/>
               <w:left w:val="single" w:sz="2" w:space="0" w:color="000001"/>
@@ -9295,7 +9295,7 @@
         </w:tc>
         <w:tc>
           <w:tcPr>
-            <w:tcW w:w="1810" w:type="dxa"/>
+            <w:tcW w:w="1809" w:type="dxa"/>
             <w:tcBorders>
               <w:top w:val="nil"/>
               <w:left w:val="single" w:sz="2" w:space="0" w:color="000001"/>
@@ -9408,7 +9408,7 @@
         </w:tc>
         <w:tc>
           <w:tcPr>
-            <w:tcW w:w="2090" w:type="dxa"/>
+            <w:tcW w:w="2093" w:type="dxa"/>
             <w:tcBorders>
               <w:top w:val="nil"/>
               <w:left w:val="single" w:sz="2" w:space="0" w:color="000001"/>
@@ -9447,7 +9447,7 @@
         </w:trPr>
         <w:tc>
           <w:tcPr>
-            <w:tcW w:w="2060" w:type="dxa"/>
+            <w:tcW w:w="2059" w:type="dxa"/>
             <w:tcBorders>
               <w:top w:val="nil"/>
               <w:left w:val="single" w:sz="2" w:space="0" w:color="000001"/>
@@ -9482,7 +9482,7 @@
         </w:tc>
         <w:tc>
           <w:tcPr>
-            <w:tcW w:w="1810" w:type="dxa"/>
+            <w:tcW w:w="1809" w:type="dxa"/>
             <w:tcBorders>
               <w:top w:val="nil"/>
               <w:left w:val="single" w:sz="2" w:space="0" w:color="000001"/>
@@ -9595,7 +9595,7 @@
         </w:tc>
         <w:tc>
           <w:tcPr>
-            <w:tcW w:w="2090" w:type="dxa"/>
+            <w:tcW w:w="2093" w:type="dxa"/>
             <w:tcBorders>
               <w:top w:val="nil"/>
               <w:left w:val="single" w:sz="2" w:space="0" w:color="000001"/>
@@ -9634,7 +9634,7 @@
         </w:trPr>
         <w:tc>
           <w:tcPr>
-            <w:tcW w:w="2060" w:type="dxa"/>
+            <w:tcW w:w="2059" w:type="dxa"/>
             <w:tcBorders>
               <w:top w:val="nil"/>
               <w:left w:val="single" w:sz="2" w:space="0" w:color="000001"/>
@@ -9669,7 +9669,7 @@
         </w:tc>
         <w:tc>
           <w:tcPr>
-            <w:tcW w:w="1810" w:type="dxa"/>
+            <w:tcW w:w="1809" w:type="dxa"/>
             <w:tcBorders>
               <w:top w:val="nil"/>
               <w:left w:val="single" w:sz="2" w:space="0" w:color="000001"/>
@@ -9782,7 +9782,7 @@
         </w:tc>
         <w:tc>
           <w:tcPr>
-            <w:tcW w:w="2090" w:type="dxa"/>
+            <w:tcW w:w="2093" w:type="dxa"/>
             <w:tcBorders>
               <w:top w:val="nil"/>
               <w:left w:val="single" w:sz="2" w:space="0" w:color="000001"/>
@@ -9821,7 +9821,7 @@
         </w:trPr>
         <w:tc>
           <w:tcPr>
-            <w:tcW w:w="2060" w:type="dxa"/>
+            <w:tcW w:w="2059" w:type="dxa"/>
             <w:tcBorders>
               <w:top w:val="nil"/>
               <w:left w:val="single" w:sz="2" w:space="0" w:color="000001"/>
@@ -9856,7 +9856,7 @@
         </w:tc>
         <w:tc>
           <w:tcPr>
-            <w:tcW w:w="1810" w:type="dxa"/>
+            <w:tcW w:w="1809" w:type="dxa"/>
             <w:tcBorders>
               <w:top w:val="nil"/>
               <w:left w:val="single" w:sz="2" w:space="0" w:color="000001"/>
@@ -9969,7 +9969,7 @@
         </w:tc>
         <w:tc>
           <w:tcPr>
-            <w:tcW w:w="2090" w:type="dxa"/>
+            <w:tcW w:w="2093" w:type="dxa"/>
             <w:tcBorders>
               <w:top w:val="nil"/>
               <w:left w:val="single" w:sz="2" w:space="0" w:color="000001"/>
@@ -10008,7 +10008,7 @@
         </w:trPr>
         <w:tc>
           <w:tcPr>
-            <w:tcW w:w="2060" w:type="dxa"/>
+            <w:tcW w:w="2059" w:type="dxa"/>
             <w:tcBorders>
               <w:top w:val="nil"/>
               <w:left w:val="single" w:sz="2" w:space="0" w:color="000001"/>
@@ -10043,7 +10043,7 @@
         </w:tc>
         <w:tc>
           <w:tcPr>
-            <w:tcW w:w="1810" w:type="dxa"/>
+            <w:tcW w:w="1809" w:type="dxa"/>
             <w:tcBorders>
               <w:top w:val="nil"/>
               <w:left w:val="single" w:sz="2" w:space="0" w:color="000001"/>
@@ -10156,7 +10156,7 @@
         </w:tc>
         <w:tc>
           <w:tcPr>
-            <w:tcW w:w="2090" w:type="dxa"/>
+            <w:tcW w:w="2093" w:type="dxa"/>
             <w:tcBorders>
               <w:top w:val="nil"/>
               <w:left w:val="single" w:sz="2" w:space="0" w:color="000001"/>
@@ -10196,7 +10196,7 @@
         </w:trPr>
         <w:tc>
           <w:tcPr>
-            <w:tcW w:w="2060" w:type="dxa"/>
+            <w:tcW w:w="2059" w:type="dxa"/>
             <w:tcBorders>
               <w:top w:val="nil"/>
               <w:left w:val="single" w:sz="2" w:space="0" w:color="000001"/>
@@ -10231,7 +10231,7 @@
         </w:tc>
         <w:tc>
           <w:tcPr>
-            <w:tcW w:w="1810" w:type="dxa"/>
+            <w:tcW w:w="1809" w:type="dxa"/>
             <w:tcBorders>
               <w:top w:val="nil"/>
               <w:left w:val="single" w:sz="2" w:space="0" w:color="000001"/>
@@ -10344,7 +10344,7 @@
         </w:tc>
         <w:tc>
           <w:tcPr>
-            <w:tcW w:w="2090" w:type="dxa"/>
+            <w:tcW w:w="2093" w:type="dxa"/>
             <w:tcBorders>
               <w:top w:val="nil"/>
               <w:left w:val="single" w:sz="2" w:space="0" w:color="000001"/>
@@ -10383,7 +10383,7 @@
         </w:trPr>
         <w:tc>
           <w:tcPr>
-            <w:tcW w:w="2060" w:type="dxa"/>
+            <w:tcW w:w="2059" w:type="dxa"/>
             <w:tcBorders>
               <w:top w:val="nil"/>
               <w:left w:val="single" w:sz="2" w:space="0" w:color="000001"/>
@@ -10418,7 +10418,7 @@
         </w:tc>
         <w:tc>
           <w:tcPr>
-            <w:tcW w:w="1810" w:type="dxa"/>
+            <w:tcW w:w="1809" w:type="dxa"/>
             <w:tcBorders>
               <w:top w:val="nil"/>
               <w:left w:val="single" w:sz="2" w:space="0" w:color="000001"/>
@@ -10531,7 +10531,7 @@
         </w:tc>
         <w:tc>
           <w:tcPr>
-            <w:tcW w:w="2090" w:type="dxa"/>
+            <w:tcW w:w="2093" w:type="dxa"/>
             <w:tcBorders>
               <w:top w:val="nil"/>
               <w:left w:val="single" w:sz="2" w:space="0" w:color="000001"/>
@@ -10570,7 +10570,7 @@
         </w:trPr>
         <w:tc>
           <w:tcPr>
-            <w:tcW w:w="2060" w:type="dxa"/>
+            <w:tcW w:w="2059" w:type="dxa"/>
             <w:tcBorders>
               <w:top w:val="nil"/>
               <w:left w:val="single" w:sz="2" w:space="0" w:color="000001"/>
@@ -10605,7 +10605,7 @@
         </w:tc>
         <w:tc>
           <w:tcPr>
-            <w:tcW w:w="1810" w:type="dxa"/>
+            <w:tcW w:w="1809" w:type="dxa"/>
             <w:tcBorders>
               <w:top w:val="nil"/>
               <w:left w:val="single" w:sz="2" w:space="0" w:color="000001"/>
@@ -10718,7 +10718,7 @@
         </w:tc>
         <w:tc>
           <w:tcPr>
-            <w:tcW w:w="2090" w:type="dxa"/>
+            <w:tcW w:w="2093" w:type="dxa"/>
             <w:tcBorders>
               <w:top w:val="nil"/>
               <w:left w:val="single" w:sz="2" w:space="0" w:color="000001"/>
@@ -10757,7 +10757,7 @@
         </w:trPr>
         <w:tc>
           <w:tcPr>
-            <w:tcW w:w="2060" w:type="dxa"/>
+            <w:tcW w:w="2059" w:type="dxa"/>
             <w:tcBorders>
               <w:top w:val="nil"/>
               <w:left w:val="single" w:sz="2" w:space="0" w:color="000001"/>
@@ -10792,7 +10792,7 @@
         </w:tc>
         <w:tc>
           <w:tcPr>
-            <w:tcW w:w="1810" w:type="dxa"/>
+            <w:tcW w:w="1809" w:type="dxa"/>
             <w:tcBorders>
               <w:top w:val="nil"/>
               <w:left w:val="single" w:sz="2" w:space="0" w:color="000001"/>
@@ -10905,7 +10905,7 @@
         </w:tc>
         <w:tc>
           <w:tcPr>
-            <w:tcW w:w="2090" w:type="dxa"/>
+            <w:tcW w:w="2093" w:type="dxa"/>
             <w:tcBorders>
               <w:top w:val="nil"/>
               <w:left w:val="single" w:sz="2" w:space="0" w:color="000001"/>
@@ -10944,7 +10944,7 @@
         </w:trPr>
         <w:tc>
           <w:tcPr>
-            <w:tcW w:w="2060" w:type="dxa"/>
+            <w:tcW w:w="2059" w:type="dxa"/>
             <w:tcBorders>
               <w:top w:val="nil"/>
               <w:left w:val="single" w:sz="2" w:space="0" w:color="000001"/>
@@ -10979,7 +10979,7 @@
         </w:tc>
         <w:tc>
           <w:tcPr>
-            <w:tcW w:w="1810" w:type="dxa"/>
+            <w:tcW w:w="1809" w:type="dxa"/>
             <w:tcBorders>
               <w:top w:val="nil"/>
               <w:left w:val="single" w:sz="2" w:space="0" w:color="000001"/>
@@ -11092,7 +11092,7 @@
         </w:tc>
         <w:tc>
           <w:tcPr>
-            <w:tcW w:w="2090" w:type="dxa"/>
+            <w:tcW w:w="2093" w:type="dxa"/>
             <w:tcBorders>
               <w:top w:val="nil"/>
               <w:left w:val="single" w:sz="2" w:space="0" w:color="000001"/>
@@ -11131,7 +11131,7 @@
         </w:trPr>
         <w:tc>
           <w:tcPr>
-            <w:tcW w:w="2060" w:type="dxa"/>
+            <w:tcW w:w="2059" w:type="dxa"/>
             <w:tcBorders>
               <w:top w:val="nil"/>
               <w:left w:val="single" w:sz="2" w:space="0" w:color="000001"/>
@@ -11166,7 +11166,7 @@
         </w:tc>
         <w:tc>
           <w:tcPr>
-            <w:tcW w:w="1810" w:type="dxa"/>
+            <w:tcW w:w="1809" w:type="dxa"/>
             <w:tcBorders>
               <w:top w:val="nil"/>
               <w:left w:val="single" w:sz="2" w:space="0" w:color="000001"/>
@@ -11279,7 +11279,7 @@
         </w:tc>
         <w:tc>
           <w:tcPr>
-            <w:tcW w:w="2090" w:type="dxa"/>
+            <w:tcW w:w="2093" w:type="dxa"/>
             <w:tcBorders>
               <w:top w:val="nil"/>
               <w:left w:val="single" w:sz="2" w:space="0" w:color="000001"/>
@@ -11319,7 +11319,7 @@
         </w:trPr>
         <w:tc>
           <w:tcPr>
-            <w:tcW w:w="2060" w:type="dxa"/>
+            <w:tcW w:w="2059" w:type="dxa"/>
             <w:tcBorders>
               <w:top w:val="nil"/>
               <w:left w:val="single" w:sz="2" w:space="0" w:color="000001"/>
@@ -11354,7 +11354,7 @@
         </w:tc>
         <w:tc>
           <w:tcPr>
-            <w:tcW w:w="1810" w:type="dxa"/>
+            <w:tcW w:w="1809" w:type="dxa"/>
             <w:tcBorders>
               <w:top w:val="nil"/>
               <w:left w:val="single" w:sz="2" w:space="0" w:color="000001"/>
@@ -11467,7 +11467,7 @@
         </w:tc>
         <w:tc>
           <w:tcPr>
-            <w:tcW w:w="2090" w:type="dxa"/>
+            <w:tcW w:w="2093" w:type="dxa"/>
             <w:tcBorders>
               <w:top w:val="nil"/>
               <w:left w:val="single" w:sz="2" w:space="0" w:color="000001"/>
@@ -11899,7 +11899,7 @@
     <w:tbl>
       <w:tblPr>
         <w:jc w:val="left"/>
-        <w:tblInd w:w="150" w:type="dxa"/>
+        <w:tblInd w:w="148" w:type="dxa"/>
         <w:tblBorders>
           <w:top w:val="single" w:sz="2" w:space="0" w:color="000001"/>
           <w:left w:val="single" w:sz="2" w:space="0" w:color="000001"/>
@@ -11916,7 +11916,7 @@
         </w:tblCellMar>
       </w:tblPr>
       <w:tblGrid>
-        <w:gridCol w:w="2278"/>
+        <w:gridCol w:w="2277"/>
         <w:gridCol w:w="2338"/>
         <w:gridCol w:w="2251"/>
         <w:gridCol w:w="2358"/>
@@ -11928,7 +11928,7 @@
         </w:trPr>
         <w:tc>
           <w:tcPr>
-            <w:tcW w:w="2278" w:type="dxa"/>
+            <w:tcW w:w="2277" w:type="dxa"/>
             <w:tcBorders>
               <w:top w:val="single" w:sz="2" w:space="0" w:color="000001"/>
               <w:left w:val="single" w:sz="2" w:space="0" w:color="000001"/>
@@ -12123,7 +12123,7 @@
         </w:trPr>
         <w:tc>
           <w:tcPr>
-            <w:tcW w:w="2278" w:type="dxa"/>
+            <w:tcW w:w="2277" w:type="dxa"/>
             <w:tcBorders>
               <w:top w:val="nil"/>
               <w:left w:val="single" w:sz="2" w:space="0" w:color="000001"/>
@@ -12229,7 +12229,7 @@
         </w:trPr>
         <w:tc>
           <w:tcPr>
-            <w:tcW w:w="2278" w:type="dxa"/>
+            <w:tcW w:w="2277" w:type="dxa"/>
             <w:tcBorders>
               <w:top w:val="nil"/>
               <w:left w:val="single" w:sz="2" w:space="0" w:color="000001"/>
@@ -12404,7 +12404,7 @@
     <w:tbl>
       <w:tblPr>
         <w:jc w:val="left"/>
-        <w:tblInd w:w="142" w:type="dxa"/>
+        <w:tblInd w:w="139" w:type="dxa"/>
         <w:tblBorders>
           <w:top w:val="single" w:sz="2" w:space="0" w:color="000001"/>
           <w:left w:val="single" w:sz="2" w:space="0" w:color="000001"/>
@@ -12421,10 +12421,10 @@
         </w:tblCellMar>
       </w:tblPr>
       <w:tblGrid>
-        <w:gridCol w:w="2162"/>
+        <w:gridCol w:w="2161"/>
         <w:gridCol w:w="2602"/>
-        <w:gridCol w:w="2332"/>
-        <w:gridCol w:w="2147"/>
+        <w:gridCol w:w="2331"/>
+        <w:gridCol w:w="2148"/>
       </w:tblGrid>
       <w:tr>
         <w:trPr>
@@ -12433,7 +12433,7 @@
         </w:trPr>
         <w:tc>
           <w:tcPr>
-            <w:tcW w:w="2162" w:type="dxa"/>
+            <w:tcW w:w="2161" w:type="dxa"/>
             <w:tcBorders>
               <w:top w:val="single" w:sz="2" w:space="0" w:color="000001"/>
               <w:left w:val="single" w:sz="2" w:space="0" w:color="000001"/>
@@ -12529,7 +12529,7 @@
         </w:tc>
         <w:tc>
           <w:tcPr>
-            <w:tcW w:w="2332" w:type="dxa"/>
+            <w:tcW w:w="2331" w:type="dxa"/>
             <w:tcBorders>
               <w:top w:val="single" w:sz="2" w:space="0" w:color="000001"/>
               <w:left w:val="single" w:sz="2" w:space="0" w:color="000001"/>
@@ -12577,7 +12577,7 @@
         </w:tc>
         <w:tc>
           <w:tcPr>
-            <w:tcW w:w="2147" w:type="dxa"/>
+            <w:tcW w:w="2148" w:type="dxa"/>
             <w:tcBorders>
               <w:top w:val="single" w:sz="2" w:space="0" w:color="000001"/>
               <w:left w:val="single" w:sz="2" w:space="0" w:color="000001"/>
@@ -12630,7 +12630,7 @@
         </w:trPr>
         <w:tc>
           <w:tcPr>
-            <w:tcW w:w="2162" w:type="dxa"/>
+            <w:tcW w:w="2161" w:type="dxa"/>
             <w:tcBorders>
               <w:top w:val="nil"/>
               <w:left w:val="single" w:sz="2" w:space="0" w:color="000001"/>
@@ -12680,7 +12680,7 @@
         </w:tc>
         <w:tc>
           <w:tcPr>
-            <w:tcW w:w="2332" w:type="dxa"/>
+            <w:tcW w:w="2331" w:type="dxa"/>
             <w:tcBorders>
               <w:top w:val="nil"/>
               <w:left w:val="single" w:sz="2" w:space="0" w:color="000001"/>
@@ -12705,7 +12705,7 @@
         </w:tc>
         <w:tc>
           <w:tcPr>
-            <w:tcW w:w="2147" w:type="dxa"/>
+            <w:tcW w:w="2148" w:type="dxa"/>
             <w:tcBorders>
               <w:top w:val="single" w:sz="2" w:space="0" w:color="000001"/>
               <w:left w:val="single" w:sz="2" w:space="0" w:color="000001"/>
@@ -12716,7 +12716,7 @@
             </w:tcBorders>
             <w:shd w:fill="DDDDDD" w:val="clear"/>
             <w:tcMar>
-              <w:left w:w="43" w:type="dxa"/>
+              <w:left w:w="40" w:type="dxa"/>
             </w:tcMar>
           </w:tcPr>
           <w:p>
@@ -12738,7 +12738,7 @@
         </w:trPr>
         <w:tc>
           <w:tcPr>
-            <w:tcW w:w="2162" w:type="dxa"/>
+            <w:tcW w:w="2161" w:type="dxa"/>
             <w:tcBorders>
               <w:top w:val="nil"/>
               <w:left w:val="single" w:sz="2" w:space="0" w:color="000001"/>
@@ -12774,7 +12774,7 @@
             </w:tcBorders>
             <w:shd w:fill="DDDDDD" w:val="clear"/>
             <w:tcMar>
-              <w:left w:w="43" w:type="dxa"/>
+              <w:left w:w="40" w:type="dxa"/>
             </w:tcMar>
           </w:tcPr>
           <w:p>
@@ -12805,7 +12805,7 @@
         </w:tc>
         <w:tc>
           <w:tcPr>
-            <w:tcW w:w="2332" w:type="dxa"/>
+            <w:tcW w:w="2331" w:type="dxa"/>
             <w:tcBorders>
               <w:top w:val="single" w:sz="2" w:space="0" w:color="000001"/>
               <w:left w:val="single" w:sz="2" w:space="0" w:color="000001"/>
@@ -12816,7 +12816,7 @@
             </w:tcBorders>
             <w:shd w:fill="DDDDDD" w:val="clear"/>
             <w:tcMar>
-              <w:left w:w="43" w:type="dxa"/>
+              <w:left w:w="40" w:type="dxa"/>
             </w:tcMar>
           </w:tcPr>
           <w:p>
@@ -12845,7 +12845,7 @@
         </w:tc>
         <w:tc>
           <w:tcPr>
-            <w:tcW w:w="2147" w:type="dxa"/>
+            <w:tcW w:w="2148" w:type="dxa"/>
             <w:tcBorders>
               <w:top w:val="nil"/>
               <w:left w:val="single" w:sz="2" w:space="0" w:color="000001"/>
@@ -12856,7 +12856,7 @@
             </w:tcBorders>
             <w:shd w:fill="DDDDDD" w:val="clear"/>
             <w:tcMar>
-              <w:left w:w="43" w:type="dxa"/>
+              <w:left w:w="40" w:type="dxa"/>
             </w:tcMar>
           </w:tcPr>
           <w:p>
@@ -12890,7 +12890,7 @@
         </w:trPr>
         <w:tc>
           <w:tcPr>
-            <w:tcW w:w="2162" w:type="dxa"/>
+            <w:tcW w:w="2161" w:type="dxa"/>
             <w:tcBorders>
               <w:top w:val="nil"/>
               <w:left w:val="single" w:sz="2" w:space="0" w:color="000001"/>
@@ -12926,7 +12926,7 @@
             </w:tcBorders>
             <w:shd w:fill="DDDDDD" w:val="clear"/>
             <w:tcMar>
-              <w:left w:w="43" w:type="dxa"/>
+              <w:left w:w="40" w:type="dxa"/>
             </w:tcMar>
           </w:tcPr>
           <w:p>
@@ -12958,7 +12958,7 @@
         </w:tc>
         <w:tc>
           <w:tcPr>
-            <w:tcW w:w="2332" w:type="dxa"/>
+            <w:tcW w:w="2331" w:type="dxa"/>
             <w:tcBorders>
               <w:top w:val="nil"/>
               <w:left w:val="single" w:sz="2" w:space="0" w:color="000001"/>
@@ -12969,7 +12969,7 @@
             </w:tcBorders>
             <w:shd w:fill="DDDDDD" w:val="clear"/>
             <w:tcMar>
-              <w:left w:w="43" w:type="dxa"/>
+              <w:left w:w="40" w:type="dxa"/>
             </w:tcMar>
           </w:tcPr>
           <w:p>
@@ -12998,7 +12998,7 @@
         </w:tc>
         <w:tc>
           <w:tcPr>
-            <w:tcW w:w="2147" w:type="dxa"/>
+            <w:tcW w:w="2148" w:type="dxa"/>
             <w:tcBorders>
               <w:top w:val="nil"/>
               <w:left w:val="single" w:sz="2" w:space="0" w:color="000001"/>
@@ -13009,7 +13009,7 @@
             </w:tcBorders>
             <w:shd w:fill="DDDDDD" w:val="clear"/>
             <w:tcMar>
-              <w:left w:w="43" w:type="dxa"/>
+              <w:left w:w="40" w:type="dxa"/>
             </w:tcMar>
           </w:tcPr>
           <w:p>
@@ -13043,7 +13043,7 @@
         </w:trPr>
         <w:tc>
           <w:tcPr>
-            <w:tcW w:w="2162" w:type="dxa"/>
+            <w:tcW w:w="2161" w:type="dxa"/>
             <w:tcBorders>
               <w:top w:val="nil"/>
               <w:left w:val="single" w:sz="2" w:space="0" w:color="000001"/>
@@ -13079,7 +13079,7 @@
             </w:tcBorders>
             <w:shd w:fill="DDDDDD" w:val="clear"/>
             <w:tcMar>
-              <w:left w:w="43" w:type="dxa"/>
+              <w:left w:w="40" w:type="dxa"/>
             </w:tcMar>
           </w:tcPr>
           <w:p>
@@ -13108,7 +13108,7 @@
         </w:tc>
         <w:tc>
           <w:tcPr>
-            <w:tcW w:w="2332" w:type="dxa"/>
+            <w:tcW w:w="2331" w:type="dxa"/>
             <w:tcBorders>
               <w:top w:val="nil"/>
               <w:left w:val="single" w:sz="2" w:space="0" w:color="000001"/>
@@ -13119,7 +13119,7 @@
             </w:tcBorders>
             <w:shd w:fill="DDDDDD" w:val="clear"/>
             <w:tcMar>
-              <w:left w:w="43" w:type="dxa"/>
+              <w:left w:w="40" w:type="dxa"/>
             </w:tcMar>
           </w:tcPr>
           <w:p>
@@ -13148,7 +13148,7 @@
         </w:tc>
         <w:tc>
           <w:tcPr>
-            <w:tcW w:w="2147" w:type="dxa"/>
+            <w:tcW w:w="2148" w:type="dxa"/>
             <w:tcBorders>
               <w:top w:val="nil"/>
               <w:left w:val="single" w:sz="2" w:space="0" w:color="000001"/>
@@ -13159,7 +13159,7 @@
             </w:tcBorders>
             <w:shd w:fill="DDDDDD" w:val="clear"/>
             <w:tcMar>
-              <w:left w:w="43" w:type="dxa"/>
+              <w:left w:w="40" w:type="dxa"/>
             </w:tcMar>
           </w:tcPr>
           <w:p>
@@ -13193,7 +13193,7 @@
         </w:trPr>
         <w:tc>
           <w:tcPr>
-            <w:tcW w:w="2162" w:type="dxa"/>
+            <w:tcW w:w="2161" w:type="dxa"/>
             <w:tcBorders>
               <w:top w:val="nil"/>
               <w:left w:val="single" w:sz="2" w:space="0" w:color="000001"/>
@@ -13243,7 +13243,7 @@
         </w:tc>
         <w:tc>
           <w:tcPr>
-            <w:tcW w:w="2332" w:type="dxa"/>
+            <w:tcW w:w="2331" w:type="dxa"/>
             <w:tcBorders>
               <w:top w:val="nil"/>
               <w:left w:val="single" w:sz="2" w:space="0" w:color="000001"/>
@@ -13280,7 +13280,7 @@
         </w:tc>
         <w:tc>
           <w:tcPr>
-            <w:tcW w:w="2147" w:type="dxa"/>
+            <w:tcW w:w="2148" w:type="dxa"/>
             <w:tcBorders>
               <w:top w:val="nil"/>
               <w:left w:val="single" w:sz="2" w:space="0" w:color="000001"/>
@@ -13322,7 +13322,7 @@
         </w:trPr>
         <w:tc>
           <w:tcPr>
-            <w:tcW w:w="2162" w:type="dxa"/>
+            <w:tcW w:w="2161" w:type="dxa"/>
             <w:tcBorders>
               <w:top w:val="nil"/>
               <w:left w:val="single" w:sz="2" w:space="0" w:color="000001"/>
@@ -13372,7 +13372,7 @@
         </w:tc>
         <w:tc>
           <w:tcPr>
-            <w:tcW w:w="2332" w:type="dxa"/>
+            <w:tcW w:w="2331" w:type="dxa"/>
             <w:tcBorders>
               <w:top w:val="nil"/>
               <w:left w:val="single" w:sz="2" w:space="0" w:color="000001"/>
@@ -13397,7 +13397,7 @@
         </w:tc>
         <w:tc>
           <w:tcPr>
-            <w:tcW w:w="2147" w:type="dxa"/>
+            <w:tcW w:w="2148" w:type="dxa"/>
             <w:tcBorders>
               <w:top w:val="nil"/>
               <w:left w:val="single" w:sz="2" w:space="0" w:color="000001"/>
@@ -13416,7 +13416,11 @@
             </w:pPr>
             <w:r>
               <w:rPr/>
-              <w:t>44 px</w:t>
+              <w:t>88</w:t>
+            </w:r>
+            <w:r>
+              <w:rPr/>
+              <w:t xml:space="preserve"> px</w:t>
             </w:r>
           </w:p>
         </w:tc>
@@ -13427,7 +13431,7 @@
         </w:trPr>
         <w:tc>
           <w:tcPr>
-            <w:tcW w:w="2162" w:type="dxa"/>
+            <w:tcW w:w="2161" w:type="dxa"/>
             <w:tcBorders>
               <w:top w:val="nil"/>
               <w:left w:val="single" w:sz="2" w:space="0" w:color="000001"/>
@@ -13477,7 +13481,7 @@
         </w:tc>
         <w:tc>
           <w:tcPr>
-            <w:tcW w:w="2332" w:type="dxa"/>
+            <w:tcW w:w="2331" w:type="dxa"/>
             <w:tcBorders>
               <w:top w:val="nil"/>
               <w:left w:val="single" w:sz="2" w:space="0" w:color="000001"/>
@@ -13502,7 +13506,7 @@
         </w:tc>
         <w:tc>
           <w:tcPr>
-            <w:tcW w:w="2147" w:type="dxa"/>
+            <w:tcW w:w="2148" w:type="dxa"/>
             <w:tcBorders>
               <w:top w:val="nil"/>
               <w:left w:val="single" w:sz="2" w:space="0" w:color="000001"/>
@@ -13521,7 +13525,11 @@
             </w:pPr>
             <w:r>
               <w:rPr/>
-              <w:t>44 px</w:t>
+              <w:t>88</w:t>
+            </w:r>
+            <w:r>
+              <w:rPr/>
+              <w:t xml:space="preserve"> px</w:t>
             </w:r>
           </w:p>
         </w:tc>
@@ -13578,7 +13586,7 @@
     <w:tbl>
       <w:tblPr>
         <w:jc w:val="left"/>
-        <w:tblInd w:w="142" w:type="dxa"/>
+        <w:tblInd w:w="139" w:type="dxa"/>
         <w:tblBorders>
           <w:top w:val="single" w:sz="2" w:space="0" w:color="000001"/>
           <w:left w:val="single" w:sz="2" w:space="0" w:color="000001"/>
@@ -13595,9 +13603,9 @@
         </w:tblCellMar>
       </w:tblPr>
       <w:tblGrid>
-        <w:gridCol w:w="2241"/>
+        <w:gridCol w:w="2240"/>
         <w:gridCol w:w="4141"/>
-        <w:gridCol w:w="2882"/>
+        <w:gridCol w:w="2883"/>
       </w:tblGrid>
       <w:tr>
         <w:trPr>
@@ -13606,7 +13614,7 @@
         </w:trPr>
         <w:tc>
           <w:tcPr>
-            <w:tcW w:w="2241" w:type="dxa"/>
+            <w:tcW w:w="2240" w:type="dxa"/>
             <w:tcBorders>
               <w:top w:val="single" w:sz="2" w:space="0" w:color="000001"/>
               <w:left w:val="single" w:sz="2" w:space="0" w:color="000001"/>
@@ -13703,7 +13711,7 @@
         </w:tc>
         <w:tc>
           <w:tcPr>
-            <w:tcW w:w="2882" w:type="dxa"/>
+            <w:tcW w:w="2883" w:type="dxa"/>
             <w:tcBorders>
               <w:top w:val="single" w:sz="2" w:space="0" w:color="000001"/>
               <w:left w:val="single" w:sz="2" w:space="0" w:color="000001"/>
@@ -13757,7 +13765,7 @@
         </w:trPr>
         <w:tc>
           <w:tcPr>
-            <w:tcW w:w="2241" w:type="dxa"/>
+            <w:tcW w:w="2240" w:type="dxa"/>
             <w:tcBorders>
               <w:top w:val="nil"/>
               <w:left w:val="single" w:sz="2" w:space="0" w:color="000001"/>
@@ -13807,7 +13815,7 @@
         </w:tc>
         <w:tc>
           <w:tcPr>
-            <w:tcW w:w="2882" w:type="dxa"/>
+            <w:tcW w:w="2883" w:type="dxa"/>
             <w:tcBorders>
               <w:top w:val="nil"/>
               <w:left w:val="single" w:sz="2" w:space="0" w:color="000001"/>
@@ -13849,7 +13857,7 @@
         </w:trPr>
         <w:tc>
           <w:tcPr>
-            <w:tcW w:w="2241" w:type="dxa"/>
+            <w:tcW w:w="2240" w:type="dxa"/>
             <w:tcBorders>
               <w:top w:val="nil"/>
               <w:left w:val="single" w:sz="2" w:space="0" w:color="000001"/>
@@ -13899,7 +13907,7 @@
         </w:tc>
         <w:tc>
           <w:tcPr>
-            <w:tcW w:w="2882" w:type="dxa"/>
+            <w:tcW w:w="2883" w:type="dxa"/>
             <w:tcBorders>
               <w:top w:val="nil"/>
               <w:left w:val="single" w:sz="2" w:space="0" w:color="000001"/>
@@ -13941,7 +13949,7 @@
         </w:trPr>
         <w:tc>
           <w:tcPr>
-            <w:tcW w:w="2241" w:type="dxa"/>
+            <w:tcW w:w="2240" w:type="dxa"/>
             <w:tcBorders>
               <w:top w:val="nil"/>
               <w:left w:val="single" w:sz="2" w:space="0" w:color="000001"/>
@@ -13991,7 +13999,7 @@
         </w:tc>
         <w:tc>
           <w:tcPr>
-            <w:tcW w:w="2882" w:type="dxa"/>
+            <w:tcW w:w="2883" w:type="dxa"/>
             <w:tcBorders>
               <w:top w:val="nil"/>
               <w:left w:val="single" w:sz="2" w:space="0" w:color="000001"/>
@@ -14033,7 +14041,7 @@
         </w:trPr>
         <w:tc>
           <w:tcPr>
-            <w:tcW w:w="2241" w:type="dxa"/>
+            <w:tcW w:w="2240" w:type="dxa"/>
             <w:tcBorders>
               <w:top w:val="nil"/>
               <w:left w:val="single" w:sz="2" w:space="0" w:color="000001"/>
@@ -14083,7 +14091,7 @@
         </w:tc>
         <w:tc>
           <w:tcPr>
-            <w:tcW w:w="2882" w:type="dxa"/>
+            <w:tcW w:w="2883" w:type="dxa"/>
             <w:tcBorders>
               <w:top w:val="nil"/>
               <w:left w:val="single" w:sz="2" w:space="0" w:color="000001"/>
@@ -14125,7 +14133,7 @@
         </w:trPr>
         <w:tc>
           <w:tcPr>
-            <w:tcW w:w="2241" w:type="dxa"/>
+            <w:tcW w:w="2240" w:type="dxa"/>
             <w:tcBorders>
               <w:top w:val="nil"/>
               <w:left w:val="single" w:sz="2" w:space="0" w:color="000001"/>
@@ -14175,7 +14183,7 @@
         </w:tc>
         <w:tc>
           <w:tcPr>
-            <w:tcW w:w="2882" w:type="dxa"/>
+            <w:tcW w:w="2883" w:type="dxa"/>
             <w:tcBorders>
               <w:top w:val="nil"/>
               <w:left w:val="single" w:sz="2" w:space="0" w:color="000001"/>
@@ -14217,7 +14225,7 @@
         </w:trPr>
         <w:tc>
           <w:tcPr>
-            <w:tcW w:w="2241" w:type="dxa"/>
+            <w:tcW w:w="2240" w:type="dxa"/>
             <w:tcBorders>
               <w:top w:val="nil"/>
               <w:left w:val="single" w:sz="2" w:space="0" w:color="000001"/>
@@ -14267,7 +14275,7 @@
         </w:tc>
         <w:tc>
           <w:tcPr>
-            <w:tcW w:w="2882" w:type="dxa"/>
+            <w:tcW w:w="2883" w:type="dxa"/>
             <w:tcBorders>
               <w:top w:val="nil"/>
               <w:left w:val="single" w:sz="2" w:space="0" w:color="000001"/>
@@ -14309,7 +14317,7 @@
         </w:trPr>
         <w:tc>
           <w:tcPr>
-            <w:tcW w:w="2241" w:type="dxa"/>
+            <w:tcW w:w="2240" w:type="dxa"/>
             <w:tcBorders>
               <w:top w:val="nil"/>
               <w:left w:val="single" w:sz="2" w:space="0" w:color="000001"/>
@@ -14359,7 +14367,7 @@
         </w:tc>
         <w:tc>
           <w:tcPr>
-            <w:tcW w:w="2882" w:type="dxa"/>
+            <w:tcW w:w="2883" w:type="dxa"/>
             <w:tcBorders>
               <w:top w:val="nil"/>
               <w:left w:val="single" w:sz="2" w:space="0" w:color="000001"/>
@@ -14460,9 +14468,9 @@
         </w:numPr>
         <w:rPr/>
       </w:pPr>
-      <w:bookmarkStart w:id="13" w:name="__RefHeading__1533_1708699360"/>
+      <w:bookmarkStart w:id="13" w:name="__RefHeading__10_967113532"/>
       <w:bookmarkStart w:id="14" w:name="__RefHeading__28_867372361"/>
-      <w:bookmarkStart w:id="15" w:name="__RefHeading__10_967113532"/>
+      <w:bookmarkStart w:id="15" w:name="__RefHeading__1533_1708699360"/>
       <w:bookmarkEnd w:id="13"/>
       <w:bookmarkEnd w:id="14"/>
       <w:bookmarkEnd w:id="15"/>
@@ -14480,9 +14488,9 @@
         </w:numPr>
         <w:rPr/>
       </w:pPr>
-      <w:bookmarkStart w:id="16" w:name="__RefHeading__1535_1708699360"/>
+      <w:bookmarkStart w:id="16" w:name="__RefHeading__30_867372361"/>
       <w:bookmarkStart w:id="17" w:name="__RefHeading__12_967113532"/>
-      <w:bookmarkStart w:id="18" w:name="__RefHeading__30_867372361"/>
+      <w:bookmarkStart w:id="18" w:name="__RefHeading__1535_1708699360"/>
       <w:bookmarkEnd w:id="16"/>
       <w:bookmarkEnd w:id="17"/>
       <w:bookmarkEnd w:id="18"/>
@@ -14604,9 +14612,9 @@
         </w:numPr>
         <w:rPr/>
       </w:pPr>
-      <w:bookmarkStart w:id="19" w:name="__RefHeading__1537_1708699360"/>
+      <w:bookmarkStart w:id="19" w:name="__RefHeading__32_867372361"/>
       <w:bookmarkStart w:id="20" w:name="__RefHeading__14_967113532"/>
-      <w:bookmarkStart w:id="21" w:name="__RefHeading__32_867372361"/>
+      <w:bookmarkStart w:id="21" w:name="__RefHeading__1537_1708699360"/>
       <w:bookmarkEnd w:id="19"/>
       <w:bookmarkEnd w:id="20"/>
       <w:bookmarkEnd w:id="21"/>
@@ -14812,7 +14820,7 @@
     <w:tbl>
       <w:tblPr>
         <w:jc w:val="left"/>
-        <w:tblInd w:w="-41" w:type="dxa"/>
+        <w:tblInd w:w="-43" w:type="dxa"/>
         <w:tblBorders>
           <w:top w:val="single" w:sz="2" w:space="0" w:color="000001"/>
           <w:left w:val="single" w:sz="2" w:space="0" w:color="000001"/>
@@ -14830,7 +14838,7 @@
       </w:tblPr>
       <w:tblGrid>
         <w:gridCol w:w="2386"/>
-        <w:gridCol w:w="2419"/>
+        <w:gridCol w:w="2418"/>
         <w:gridCol w:w="2325"/>
         <w:gridCol w:w="2472"/>
       </w:tblGrid>
@@ -14887,7 +14895,7 @@
         </w:tc>
         <w:tc>
           <w:tcPr>
-            <w:tcW w:w="2419" w:type="dxa"/>
+            <w:tcW w:w="2418" w:type="dxa"/>
             <w:tcBorders>
               <w:top w:val="single" w:sz="2" w:space="0" w:color="000001"/>
               <w:left w:val="single" w:sz="2" w:space="0" w:color="000001"/>
@@ -15061,7 +15069,7 @@
         </w:tc>
         <w:tc>
           <w:tcPr>
-            <w:tcW w:w="7216" w:type="dxa"/>
+            <w:tcW w:w="7215" w:type="dxa"/>
             <w:gridSpan w:val="3"/>
             <w:tcBorders>
               <w:top w:val="nil"/>
@@ -15168,7 +15176,7 @@
         </w:tc>
         <w:tc>
           <w:tcPr>
-            <w:tcW w:w="7216" w:type="dxa"/>
+            <w:tcW w:w="7215" w:type="dxa"/>
             <w:gridSpan w:val="3"/>
             <w:tcBorders>
               <w:top w:val="nil"/>
@@ -15275,7 +15283,7 @@
         </w:tc>
         <w:tc>
           <w:tcPr>
-            <w:tcW w:w="7216" w:type="dxa"/>
+            <w:tcW w:w="7215" w:type="dxa"/>
             <w:gridSpan w:val="3"/>
             <w:tcBorders>
               <w:top w:val="nil"/>
@@ -15576,7 +15584,7 @@
     <w:tbl>
       <w:tblPr>
         <w:jc w:val="left"/>
-        <w:tblInd w:w="-41" w:type="dxa"/>
+        <w:tblInd w:w="-43" w:type="dxa"/>
         <w:tblBorders>
           <w:top w:val="single" w:sz="2" w:space="0" w:color="000001"/>
           <w:left w:val="single" w:sz="2" w:space="0" w:color="000001"/>
@@ -15594,7 +15602,7 @@
       </w:tblPr>
       <w:tblGrid>
         <w:gridCol w:w="2386"/>
-        <w:gridCol w:w="2419"/>
+        <w:gridCol w:w="2418"/>
         <w:gridCol w:w="2325"/>
         <w:gridCol w:w="2472"/>
       </w:tblGrid>
@@ -15651,7 +15659,7 @@
         </w:tc>
         <w:tc>
           <w:tcPr>
-            <w:tcW w:w="2419" w:type="dxa"/>
+            <w:tcW w:w="2418" w:type="dxa"/>
             <w:tcBorders>
               <w:top w:val="single" w:sz="2" w:space="0" w:color="000001"/>
               <w:left w:val="single" w:sz="2" w:space="0" w:color="000001"/>
@@ -15825,7 +15833,7 @@
         </w:tc>
         <w:tc>
           <w:tcPr>
-            <w:tcW w:w="7216" w:type="dxa"/>
+            <w:tcW w:w="7215" w:type="dxa"/>
             <w:gridSpan w:val="3"/>
             <w:tcBorders>
               <w:top w:val="nil"/>
@@ -15932,7 +15940,7 @@
         </w:tc>
         <w:tc>
           <w:tcPr>
-            <w:tcW w:w="7216" w:type="dxa"/>
+            <w:tcW w:w="7215" w:type="dxa"/>
             <w:gridSpan w:val="3"/>
             <w:tcBorders>
               <w:top w:val="nil"/>
@@ -16039,7 +16047,7 @@
         </w:tc>
         <w:tc>
           <w:tcPr>
-            <w:tcW w:w="7216" w:type="dxa"/>
+            <w:tcW w:w="7215" w:type="dxa"/>
             <w:gridSpan w:val="3"/>
             <w:tcBorders>
               <w:top w:val="nil"/>
@@ -16340,7 +16348,7 @@
     <w:tbl>
       <w:tblPr>
         <w:jc w:val="left"/>
-        <w:tblInd w:w="-41" w:type="dxa"/>
+        <w:tblInd w:w="-43" w:type="dxa"/>
         <w:tblBorders>
           <w:top w:val="single" w:sz="2" w:space="0" w:color="000001"/>
           <w:left w:val="single" w:sz="2" w:space="0" w:color="000001"/>
@@ -16358,7 +16366,7 @@
       </w:tblPr>
       <w:tblGrid>
         <w:gridCol w:w="2386"/>
-        <w:gridCol w:w="2419"/>
+        <w:gridCol w:w="2418"/>
         <w:gridCol w:w="2325"/>
         <w:gridCol w:w="2472"/>
       </w:tblGrid>
@@ -16415,7 +16423,7 @@
         </w:tc>
         <w:tc>
           <w:tcPr>
-            <w:tcW w:w="2419" w:type="dxa"/>
+            <w:tcW w:w="2418" w:type="dxa"/>
             <w:tcBorders>
               <w:top w:val="single" w:sz="2" w:space="0" w:color="000001"/>
               <w:left w:val="single" w:sz="2" w:space="0" w:color="000001"/>
@@ -16589,7 +16597,7 @@
         </w:tc>
         <w:tc>
           <w:tcPr>
-            <w:tcW w:w="7216" w:type="dxa"/>
+            <w:tcW w:w="7215" w:type="dxa"/>
             <w:gridSpan w:val="3"/>
             <w:tcBorders>
               <w:top w:val="nil"/>
@@ -16696,7 +16704,7 @@
         </w:tc>
         <w:tc>
           <w:tcPr>
-            <w:tcW w:w="7216" w:type="dxa"/>
+            <w:tcW w:w="7215" w:type="dxa"/>
             <w:gridSpan w:val="3"/>
             <w:tcBorders>
               <w:top w:val="nil"/>
@@ -16803,7 +16811,7 @@
         </w:tc>
         <w:tc>
           <w:tcPr>
-            <w:tcW w:w="7216" w:type="dxa"/>
+            <w:tcW w:w="7215" w:type="dxa"/>
             <w:gridSpan w:val="3"/>
             <w:tcBorders>
               <w:top w:val="nil"/>
@@ -17088,7 +17096,7 @@
     <w:tbl>
       <w:tblPr>
         <w:jc w:val="left"/>
-        <w:tblInd w:w="-41" w:type="dxa"/>
+        <w:tblInd w:w="-43" w:type="dxa"/>
         <w:tblBorders>
           <w:top w:val="single" w:sz="2" w:space="0" w:color="000001"/>
           <w:left w:val="single" w:sz="2" w:space="0" w:color="000001"/>
@@ -17106,7 +17114,7 @@
       </w:tblPr>
       <w:tblGrid>
         <w:gridCol w:w="2386"/>
-        <w:gridCol w:w="2419"/>
+        <w:gridCol w:w="2418"/>
         <w:gridCol w:w="2325"/>
         <w:gridCol w:w="2472"/>
       </w:tblGrid>
@@ -17163,7 +17171,7 @@
         </w:tc>
         <w:tc>
           <w:tcPr>
-            <w:tcW w:w="2419" w:type="dxa"/>
+            <w:tcW w:w="2418" w:type="dxa"/>
             <w:tcBorders>
               <w:top w:val="single" w:sz="2" w:space="0" w:color="000001"/>
               <w:left w:val="single" w:sz="2" w:space="0" w:color="000001"/>
@@ -17337,7 +17345,7 @@
         </w:tc>
         <w:tc>
           <w:tcPr>
-            <w:tcW w:w="7216" w:type="dxa"/>
+            <w:tcW w:w="7215" w:type="dxa"/>
             <w:gridSpan w:val="3"/>
             <w:tcBorders>
               <w:top w:val="nil"/>
@@ -17444,7 +17452,7 @@
         </w:tc>
         <w:tc>
           <w:tcPr>
-            <w:tcW w:w="7216" w:type="dxa"/>
+            <w:tcW w:w="7215" w:type="dxa"/>
             <w:gridSpan w:val="3"/>
             <w:tcBorders>
               <w:top w:val="nil"/>
@@ -17551,7 +17559,7 @@
         </w:tc>
         <w:tc>
           <w:tcPr>
-            <w:tcW w:w="7216" w:type="dxa"/>
+            <w:tcW w:w="7215" w:type="dxa"/>
             <w:gridSpan w:val="3"/>
             <w:tcBorders>
               <w:top w:val="nil"/>
@@ -17840,7 +17848,7 @@
     <w:tbl>
       <w:tblPr>
         <w:jc w:val="left"/>
-        <w:tblInd w:w="-41" w:type="dxa"/>
+        <w:tblInd w:w="-43" w:type="dxa"/>
         <w:tblBorders>
           <w:top w:val="single" w:sz="2" w:space="0" w:color="000001"/>
           <w:left w:val="single" w:sz="2" w:space="0" w:color="000001"/>
@@ -17858,7 +17866,7 @@
       </w:tblPr>
       <w:tblGrid>
         <w:gridCol w:w="2386"/>
-        <w:gridCol w:w="2419"/>
+        <w:gridCol w:w="2418"/>
         <w:gridCol w:w="2325"/>
         <w:gridCol w:w="2472"/>
       </w:tblGrid>
@@ -17915,7 +17923,7 @@
         </w:tc>
         <w:tc>
           <w:tcPr>
-            <w:tcW w:w="2419" w:type="dxa"/>
+            <w:tcW w:w="2418" w:type="dxa"/>
             <w:tcBorders>
               <w:top w:val="single" w:sz="2" w:space="0" w:color="000001"/>
               <w:left w:val="single" w:sz="2" w:space="0" w:color="000001"/>
@@ -18089,7 +18097,7 @@
         </w:tc>
         <w:tc>
           <w:tcPr>
-            <w:tcW w:w="7216" w:type="dxa"/>
+            <w:tcW w:w="7215" w:type="dxa"/>
             <w:gridSpan w:val="3"/>
             <w:tcBorders>
               <w:top w:val="nil"/>
@@ -18196,7 +18204,7 @@
         </w:tc>
         <w:tc>
           <w:tcPr>
-            <w:tcW w:w="7216" w:type="dxa"/>
+            <w:tcW w:w="7215" w:type="dxa"/>
             <w:gridSpan w:val="3"/>
             <w:tcBorders>
               <w:top w:val="nil"/>
@@ -18303,7 +18311,7 @@
         </w:tc>
         <w:tc>
           <w:tcPr>
-            <w:tcW w:w="7216" w:type="dxa"/>
+            <w:tcW w:w="7215" w:type="dxa"/>
             <w:gridSpan w:val="3"/>
             <w:tcBorders>
               <w:top w:val="nil"/>
@@ -18592,7 +18600,7 @@
     <w:tbl>
       <w:tblPr>
         <w:jc w:val="left"/>
-        <w:tblInd w:w="-41" w:type="dxa"/>
+        <w:tblInd w:w="-43" w:type="dxa"/>
         <w:tblBorders>
           <w:top w:val="single" w:sz="2" w:space="0" w:color="000001"/>
           <w:left w:val="single" w:sz="2" w:space="0" w:color="000001"/>
@@ -18610,7 +18618,7 @@
       </w:tblPr>
       <w:tblGrid>
         <w:gridCol w:w="2386"/>
-        <w:gridCol w:w="2419"/>
+        <w:gridCol w:w="2418"/>
         <w:gridCol w:w="2325"/>
         <w:gridCol w:w="2472"/>
       </w:tblGrid>
@@ -18667,7 +18675,7 @@
         </w:tc>
         <w:tc>
           <w:tcPr>
-            <w:tcW w:w="2419" w:type="dxa"/>
+            <w:tcW w:w="2418" w:type="dxa"/>
             <w:tcBorders>
               <w:top w:val="single" w:sz="2" w:space="0" w:color="000001"/>
               <w:left w:val="single" w:sz="2" w:space="0" w:color="000001"/>
@@ -18841,7 +18849,7 @@
         </w:tc>
         <w:tc>
           <w:tcPr>
-            <w:tcW w:w="7216" w:type="dxa"/>
+            <w:tcW w:w="7215" w:type="dxa"/>
             <w:gridSpan w:val="3"/>
             <w:tcBorders>
               <w:top w:val="nil"/>
@@ -18948,7 +18956,7 @@
         </w:tc>
         <w:tc>
           <w:tcPr>
-            <w:tcW w:w="7216" w:type="dxa"/>
+            <w:tcW w:w="7215" w:type="dxa"/>
             <w:gridSpan w:val="3"/>
             <w:tcBorders>
               <w:top w:val="nil"/>
@@ -19055,7 +19063,7 @@
         </w:tc>
         <w:tc>
           <w:tcPr>
-            <w:tcW w:w="7216" w:type="dxa"/>
+            <w:tcW w:w="7215" w:type="dxa"/>
             <w:gridSpan w:val="3"/>
             <w:tcBorders>
               <w:top w:val="nil"/>
@@ -19344,7 +19352,7 @@
     <w:tbl>
       <w:tblPr>
         <w:jc w:val="left"/>
-        <w:tblInd w:w="-41" w:type="dxa"/>
+        <w:tblInd w:w="-43" w:type="dxa"/>
         <w:tblBorders>
           <w:top w:val="single" w:sz="2" w:space="0" w:color="000001"/>
           <w:left w:val="single" w:sz="2" w:space="0" w:color="000001"/>
@@ -19362,7 +19370,7 @@
       </w:tblPr>
       <w:tblGrid>
         <w:gridCol w:w="2386"/>
-        <w:gridCol w:w="2419"/>
+        <w:gridCol w:w="2418"/>
         <w:gridCol w:w="2325"/>
         <w:gridCol w:w="2472"/>
       </w:tblGrid>
@@ -19419,7 +19427,7 @@
         </w:tc>
         <w:tc>
           <w:tcPr>
-            <w:tcW w:w="2419" w:type="dxa"/>
+            <w:tcW w:w="2418" w:type="dxa"/>
             <w:tcBorders>
               <w:top w:val="single" w:sz="2" w:space="0" w:color="000001"/>
               <w:left w:val="single" w:sz="2" w:space="0" w:color="000001"/>
@@ -19593,7 +19601,7 @@
         </w:tc>
         <w:tc>
           <w:tcPr>
-            <w:tcW w:w="7216" w:type="dxa"/>
+            <w:tcW w:w="7215" w:type="dxa"/>
             <w:gridSpan w:val="3"/>
             <w:tcBorders>
               <w:top w:val="nil"/>
@@ -19700,7 +19708,7 @@
         </w:tc>
         <w:tc>
           <w:tcPr>
-            <w:tcW w:w="7216" w:type="dxa"/>
+            <w:tcW w:w="7215" w:type="dxa"/>
             <w:gridSpan w:val="3"/>
             <w:tcBorders>
               <w:top w:val="nil"/>
@@ -19807,7 +19815,7 @@
         </w:tc>
         <w:tc>
           <w:tcPr>
-            <w:tcW w:w="7216" w:type="dxa"/>
+            <w:tcW w:w="7215" w:type="dxa"/>
             <w:gridSpan w:val="3"/>
             <w:tcBorders>
               <w:top w:val="nil"/>
@@ -20080,7 +20088,7 @@
     <w:tbl>
       <w:tblPr>
         <w:jc w:val="left"/>
-        <w:tblInd w:w="-41" w:type="dxa"/>
+        <w:tblInd w:w="-43" w:type="dxa"/>
         <w:tblBorders>
           <w:top w:val="single" w:sz="2" w:space="0" w:color="000001"/>
           <w:left w:val="single" w:sz="2" w:space="0" w:color="000001"/>
@@ -20098,7 +20106,7 @@
       </w:tblPr>
       <w:tblGrid>
         <w:gridCol w:w="2386"/>
-        <w:gridCol w:w="2419"/>
+        <w:gridCol w:w="2418"/>
         <w:gridCol w:w="2325"/>
         <w:gridCol w:w="2472"/>
       </w:tblGrid>
@@ -20155,7 +20163,7 @@
         </w:tc>
         <w:tc>
           <w:tcPr>
-            <w:tcW w:w="2419" w:type="dxa"/>
+            <w:tcW w:w="2418" w:type="dxa"/>
             <w:tcBorders>
               <w:top w:val="single" w:sz="2" w:space="0" w:color="000001"/>
               <w:left w:val="single" w:sz="2" w:space="0" w:color="000001"/>
@@ -20329,7 +20337,7 @@
         </w:tc>
         <w:tc>
           <w:tcPr>
-            <w:tcW w:w="7216" w:type="dxa"/>
+            <w:tcW w:w="7215" w:type="dxa"/>
             <w:gridSpan w:val="3"/>
             <w:tcBorders>
               <w:top w:val="nil"/>
@@ -20436,7 +20444,7 @@
         </w:tc>
         <w:tc>
           <w:tcPr>
-            <w:tcW w:w="7216" w:type="dxa"/>
+            <w:tcW w:w="7215" w:type="dxa"/>
             <w:gridSpan w:val="3"/>
             <w:tcBorders>
               <w:top w:val="nil"/>
@@ -20543,7 +20551,7 @@
         </w:tc>
         <w:tc>
           <w:tcPr>
-            <w:tcW w:w="7216" w:type="dxa"/>
+            <w:tcW w:w="7215" w:type="dxa"/>
             <w:gridSpan w:val="3"/>
             <w:tcBorders>
               <w:top w:val="nil"/>
@@ -20816,7 +20824,7 @@
     <w:tbl>
       <w:tblPr>
         <w:jc w:val="left"/>
-        <w:tblInd w:w="-41" w:type="dxa"/>
+        <w:tblInd w:w="-43" w:type="dxa"/>
         <w:tblBorders>
           <w:top w:val="single" w:sz="2" w:space="0" w:color="000001"/>
           <w:left w:val="single" w:sz="2" w:space="0" w:color="000001"/>
@@ -20834,7 +20842,7 @@
       </w:tblPr>
       <w:tblGrid>
         <w:gridCol w:w="2386"/>
-        <w:gridCol w:w="2419"/>
+        <w:gridCol w:w="2418"/>
         <w:gridCol w:w="2325"/>
         <w:gridCol w:w="2472"/>
       </w:tblGrid>
@@ -20891,7 +20899,7 @@
         </w:tc>
         <w:tc>
           <w:tcPr>
-            <w:tcW w:w="2419" w:type="dxa"/>
+            <w:tcW w:w="2418" w:type="dxa"/>
             <w:tcBorders>
               <w:top w:val="single" w:sz="2" w:space="0" w:color="000001"/>
               <w:left w:val="single" w:sz="2" w:space="0" w:color="000001"/>
@@ -21065,7 +21073,7 @@
         </w:tc>
         <w:tc>
           <w:tcPr>
-            <w:tcW w:w="7216" w:type="dxa"/>
+            <w:tcW w:w="7215" w:type="dxa"/>
             <w:gridSpan w:val="3"/>
             <w:tcBorders>
               <w:top w:val="nil"/>
@@ -21172,7 +21180,7 @@
         </w:tc>
         <w:tc>
           <w:tcPr>
-            <w:tcW w:w="7216" w:type="dxa"/>
+            <w:tcW w:w="7215" w:type="dxa"/>
             <w:gridSpan w:val="3"/>
             <w:tcBorders>
               <w:top w:val="nil"/>
@@ -21279,7 +21287,7 @@
         </w:tc>
         <w:tc>
           <w:tcPr>
-            <w:tcW w:w="7216" w:type="dxa"/>
+            <w:tcW w:w="7215" w:type="dxa"/>
             <w:gridSpan w:val="3"/>
             <w:tcBorders>
               <w:top w:val="nil"/>
@@ -21552,7 +21560,7 @@
     <w:tbl>
       <w:tblPr>
         <w:jc w:val="left"/>
-        <w:tblInd w:w="-41" w:type="dxa"/>
+        <w:tblInd w:w="-43" w:type="dxa"/>
         <w:tblBorders>
           <w:top w:val="single" w:sz="2" w:space="0" w:color="000001"/>
           <w:left w:val="single" w:sz="2" w:space="0" w:color="000001"/>
@@ -21570,7 +21578,7 @@
       </w:tblPr>
       <w:tblGrid>
         <w:gridCol w:w="2386"/>
-        <w:gridCol w:w="2419"/>
+        <w:gridCol w:w="2418"/>
         <w:gridCol w:w="2325"/>
         <w:gridCol w:w="2472"/>
       </w:tblGrid>
@@ -21627,7 +21635,7 @@
         </w:tc>
         <w:tc>
           <w:tcPr>
-            <w:tcW w:w="2419" w:type="dxa"/>
+            <w:tcW w:w="2418" w:type="dxa"/>
             <w:tcBorders>
               <w:top w:val="single" w:sz="2" w:space="0" w:color="000001"/>
               <w:left w:val="single" w:sz="2" w:space="0" w:color="000001"/>
@@ -21801,7 +21809,7 @@
         </w:tc>
         <w:tc>
           <w:tcPr>
-            <w:tcW w:w="7216" w:type="dxa"/>
+            <w:tcW w:w="7215" w:type="dxa"/>
             <w:gridSpan w:val="3"/>
             <w:tcBorders>
               <w:top w:val="nil"/>
@@ -21908,7 +21916,7 @@
         </w:tc>
         <w:tc>
           <w:tcPr>
-            <w:tcW w:w="7216" w:type="dxa"/>
+            <w:tcW w:w="7215" w:type="dxa"/>
             <w:gridSpan w:val="3"/>
             <w:tcBorders>
               <w:top w:val="nil"/>
@@ -22015,7 +22023,7 @@
         </w:tc>
         <w:tc>
           <w:tcPr>
-            <w:tcW w:w="7216" w:type="dxa"/>
+            <w:tcW w:w="7215" w:type="dxa"/>
             <w:gridSpan w:val="3"/>
             <w:tcBorders>
               <w:top w:val="nil"/>
@@ -22288,7 +22296,7 @@
     <w:tbl>
       <w:tblPr>
         <w:jc w:val="left"/>
-        <w:tblInd w:w="-41" w:type="dxa"/>
+        <w:tblInd w:w="-43" w:type="dxa"/>
         <w:tblBorders>
           <w:top w:val="single" w:sz="2" w:space="0" w:color="000001"/>
           <w:left w:val="single" w:sz="2" w:space="0" w:color="000001"/>
@@ -22306,7 +22314,7 @@
       </w:tblPr>
       <w:tblGrid>
         <w:gridCol w:w="2386"/>
-        <w:gridCol w:w="2419"/>
+        <w:gridCol w:w="2418"/>
         <w:gridCol w:w="2325"/>
         <w:gridCol w:w="2472"/>
       </w:tblGrid>
@@ -22363,7 +22371,7 @@
         </w:tc>
         <w:tc>
           <w:tcPr>
-            <w:tcW w:w="2419" w:type="dxa"/>
+            <w:tcW w:w="2418" w:type="dxa"/>
             <w:tcBorders>
               <w:top w:val="single" w:sz="2" w:space="0" w:color="000001"/>
               <w:left w:val="single" w:sz="2" w:space="0" w:color="000001"/>
@@ -22537,7 +22545,7 @@
         </w:tc>
         <w:tc>
           <w:tcPr>
-            <w:tcW w:w="7216" w:type="dxa"/>
+            <w:tcW w:w="7215" w:type="dxa"/>
             <w:gridSpan w:val="3"/>
             <w:tcBorders>
               <w:top w:val="nil"/>
@@ -22644,7 +22652,7 @@
         </w:tc>
         <w:tc>
           <w:tcPr>
-            <w:tcW w:w="7216" w:type="dxa"/>
+            <w:tcW w:w="7215" w:type="dxa"/>
             <w:gridSpan w:val="3"/>
             <w:tcBorders>
               <w:top w:val="nil"/>
@@ -22751,7 +22759,7 @@
         </w:tc>
         <w:tc>
           <w:tcPr>
-            <w:tcW w:w="7216" w:type="dxa"/>
+            <w:tcW w:w="7215" w:type="dxa"/>
             <w:gridSpan w:val="3"/>
             <w:tcBorders>
               <w:top w:val="nil"/>
@@ -23024,7 +23032,7 @@
     <w:tbl>
       <w:tblPr>
         <w:jc w:val="left"/>
-        <w:tblInd w:w="-41" w:type="dxa"/>
+        <w:tblInd w:w="-43" w:type="dxa"/>
         <w:tblBorders>
           <w:top w:val="single" w:sz="2" w:space="0" w:color="000001"/>
           <w:left w:val="single" w:sz="2" w:space="0" w:color="000001"/>
@@ -23042,7 +23050,7 @@
       </w:tblPr>
       <w:tblGrid>
         <w:gridCol w:w="2386"/>
-        <w:gridCol w:w="2419"/>
+        <w:gridCol w:w="2418"/>
         <w:gridCol w:w="2325"/>
         <w:gridCol w:w="2472"/>
       </w:tblGrid>
@@ -23099,7 +23107,7 @@
         </w:tc>
         <w:tc>
           <w:tcPr>
-            <w:tcW w:w="2419" w:type="dxa"/>
+            <w:tcW w:w="2418" w:type="dxa"/>
             <w:tcBorders>
               <w:top w:val="single" w:sz="2" w:space="0" w:color="000001"/>
               <w:left w:val="single" w:sz="2" w:space="0" w:color="000001"/>
@@ -23273,7 +23281,7 @@
         </w:tc>
         <w:tc>
           <w:tcPr>
-            <w:tcW w:w="7216" w:type="dxa"/>
+            <w:tcW w:w="7215" w:type="dxa"/>
             <w:gridSpan w:val="3"/>
             <w:tcBorders>
               <w:top w:val="nil"/>
@@ -23380,7 +23388,7 @@
         </w:tc>
         <w:tc>
           <w:tcPr>
-            <w:tcW w:w="7216" w:type="dxa"/>
+            <w:tcW w:w="7215" w:type="dxa"/>
             <w:gridSpan w:val="3"/>
             <w:tcBorders>
               <w:top w:val="nil"/>
@@ -23487,7 +23495,7 @@
         </w:tc>
         <w:tc>
           <w:tcPr>
-            <w:tcW w:w="7216" w:type="dxa"/>
+            <w:tcW w:w="7215" w:type="dxa"/>
             <w:gridSpan w:val="3"/>
             <w:tcBorders>
               <w:top w:val="nil"/>
@@ -23760,7 +23768,7 @@
     <w:tbl>
       <w:tblPr>
         <w:jc w:val="left"/>
-        <w:tblInd w:w="-41" w:type="dxa"/>
+        <w:tblInd w:w="-43" w:type="dxa"/>
         <w:tblBorders>
           <w:top w:val="single" w:sz="2" w:space="0" w:color="000001"/>
           <w:left w:val="single" w:sz="2" w:space="0" w:color="000001"/>
@@ -23778,7 +23786,7 @@
       </w:tblPr>
       <w:tblGrid>
         <w:gridCol w:w="2386"/>
-        <w:gridCol w:w="2419"/>
+        <w:gridCol w:w="2418"/>
         <w:gridCol w:w="2325"/>
         <w:gridCol w:w="2472"/>
       </w:tblGrid>
@@ -23835,7 +23843,7 @@
         </w:tc>
         <w:tc>
           <w:tcPr>
-            <w:tcW w:w="2419" w:type="dxa"/>
+            <w:tcW w:w="2418" w:type="dxa"/>
             <w:tcBorders>
               <w:top w:val="single" w:sz="2" w:space="0" w:color="000001"/>
               <w:left w:val="single" w:sz="2" w:space="0" w:color="000001"/>
@@ -24009,7 +24017,7 @@
         </w:tc>
         <w:tc>
           <w:tcPr>
-            <w:tcW w:w="7216" w:type="dxa"/>
+            <w:tcW w:w="7215" w:type="dxa"/>
             <w:gridSpan w:val="3"/>
             <w:tcBorders>
               <w:top w:val="nil"/>
@@ -24116,7 +24124,7 @@
         </w:tc>
         <w:tc>
           <w:tcPr>
-            <w:tcW w:w="7216" w:type="dxa"/>
+            <w:tcW w:w="7215" w:type="dxa"/>
             <w:gridSpan w:val="3"/>
             <w:tcBorders>
               <w:top w:val="nil"/>
@@ -24223,7 +24231,7 @@
         </w:tc>
         <w:tc>
           <w:tcPr>
-            <w:tcW w:w="7216" w:type="dxa"/>
+            <w:tcW w:w="7215" w:type="dxa"/>
             <w:gridSpan w:val="3"/>
             <w:tcBorders>
               <w:top w:val="nil"/>
@@ -24496,7 +24504,7 @@
     <w:tbl>
       <w:tblPr>
         <w:jc w:val="left"/>
-        <w:tblInd w:w="-41" w:type="dxa"/>
+        <w:tblInd w:w="-43" w:type="dxa"/>
         <w:tblBorders>
           <w:top w:val="single" w:sz="2" w:space="0" w:color="000001"/>
           <w:left w:val="single" w:sz="2" w:space="0" w:color="000001"/>
@@ -24514,7 +24522,7 @@
       </w:tblPr>
       <w:tblGrid>
         <w:gridCol w:w="2386"/>
-        <w:gridCol w:w="2419"/>
+        <w:gridCol w:w="2418"/>
         <w:gridCol w:w="2325"/>
         <w:gridCol w:w="2472"/>
       </w:tblGrid>
@@ -24571,7 +24579,7 @@
         </w:tc>
         <w:tc>
           <w:tcPr>
-            <w:tcW w:w="2419" w:type="dxa"/>
+            <w:tcW w:w="2418" w:type="dxa"/>
             <w:tcBorders>
               <w:top w:val="single" w:sz="2" w:space="0" w:color="000001"/>
               <w:left w:val="single" w:sz="2" w:space="0" w:color="000001"/>
@@ -24745,7 +24753,7 @@
         </w:tc>
         <w:tc>
           <w:tcPr>
-            <w:tcW w:w="7216" w:type="dxa"/>
+            <w:tcW w:w="7215" w:type="dxa"/>
             <w:gridSpan w:val="3"/>
             <w:tcBorders>
               <w:top w:val="nil"/>
@@ -24852,7 +24860,7 @@
         </w:tc>
         <w:tc>
           <w:tcPr>
-            <w:tcW w:w="7216" w:type="dxa"/>
+            <w:tcW w:w="7215" w:type="dxa"/>
             <w:gridSpan w:val="3"/>
             <w:tcBorders>
               <w:top w:val="nil"/>
@@ -24959,7 +24967,7 @@
         </w:tc>
         <w:tc>
           <w:tcPr>
-            <w:tcW w:w="7216" w:type="dxa"/>
+            <w:tcW w:w="7215" w:type="dxa"/>
             <w:gridSpan w:val="3"/>
             <w:tcBorders>
               <w:top w:val="nil"/>
@@ -25232,7 +25240,7 @@
     <w:tbl>
       <w:tblPr>
         <w:jc w:val="left"/>
-        <w:tblInd w:w="-41" w:type="dxa"/>
+        <w:tblInd w:w="-43" w:type="dxa"/>
         <w:tblBorders>
           <w:top w:val="single" w:sz="2" w:space="0" w:color="000001"/>
           <w:left w:val="single" w:sz="2" w:space="0" w:color="000001"/>
@@ -25250,7 +25258,7 @@
       </w:tblPr>
       <w:tblGrid>
         <w:gridCol w:w="2386"/>
-        <w:gridCol w:w="2419"/>
+        <w:gridCol w:w="2418"/>
         <w:gridCol w:w="2325"/>
         <w:gridCol w:w="2472"/>
       </w:tblGrid>
@@ -25307,7 +25315,7 @@
         </w:tc>
         <w:tc>
           <w:tcPr>
-            <w:tcW w:w="2419" w:type="dxa"/>
+            <w:tcW w:w="2418" w:type="dxa"/>
             <w:tcBorders>
               <w:top w:val="single" w:sz="2" w:space="0" w:color="000001"/>
               <w:left w:val="single" w:sz="2" w:space="0" w:color="000001"/>
@@ -25481,7 +25489,7 @@
         </w:tc>
         <w:tc>
           <w:tcPr>
-            <w:tcW w:w="7216" w:type="dxa"/>
+            <w:tcW w:w="7215" w:type="dxa"/>
             <w:gridSpan w:val="3"/>
             <w:tcBorders>
               <w:top w:val="nil"/>
@@ -25588,7 +25596,7 @@
         </w:tc>
         <w:tc>
           <w:tcPr>
-            <w:tcW w:w="7216" w:type="dxa"/>
+            <w:tcW w:w="7215" w:type="dxa"/>
             <w:gridSpan w:val="3"/>
             <w:tcBorders>
               <w:top w:val="nil"/>
@@ -25695,7 +25703,7 @@
         </w:tc>
         <w:tc>
           <w:tcPr>
-            <w:tcW w:w="7216" w:type="dxa"/>
+            <w:tcW w:w="7215" w:type="dxa"/>
             <w:gridSpan w:val="3"/>
             <w:tcBorders>
               <w:top w:val="nil"/>
@@ -26036,7 +26044,7 @@
     <w:tbl>
       <w:tblPr>
         <w:jc w:val="left"/>
-        <w:tblInd w:w="-41" w:type="dxa"/>
+        <w:tblInd w:w="-43" w:type="dxa"/>
         <w:tblBorders>
           <w:top w:val="single" w:sz="2" w:space="0" w:color="000001"/>
           <w:left w:val="single" w:sz="2" w:space="0" w:color="000001"/>
@@ -26054,7 +26062,7 @@
       </w:tblPr>
       <w:tblGrid>
         <w:gridCol w:w="2386"/>
-        <w:gridCol w:w="2419"/>
+        <w:gridCol w:w="2418"/>
         <w:gridCol w:w="2325"/>
         <w:gridCol w:w="2472"/>
       </w:tblGrid>
@@ -26111,7 +26119,7 @@
         </w:tc>
         <w:tc>
           <w:tcPr>
-            <w:tcW w:w="2419" w:type="dxa"/>
+            <w:tcW w:w="2418" w:type="dxa"/>
             <w:tcBorders>
               <w:top w:val="single" w:sz="2" w:space="0" w:color="000001"/>
               <w:left w:val="single" w:sz="2" w:space="0" w:color="000001"/>
@@ -26286,7 +26294,7 @@
         </w:tc>
         <w:tc>
           <w:tcPr>
-            <w:tcW w:w="7216" w:type="dxa"/>
+            <w:tcW w:w="7215" w:type="dxa"/>
             <w:gridSpan w:val="3"/>
             <w:tcBorders>
               <w:top w:val="nil"/>
@@ -26393,7 +26401,7 @@
         </w:tc>
         <w:tc>
           <w:tcPr>
-            <w:tcW w:w="7216" w:type="dxa"/>
+            <w:tcW w:w="7215" w:type="dxa"/>
             <w:gridSpan w:val="3"/>
             <w:tcBorders>
               <w:top w:val="nil"/>
@@ -26884,7 +26892,7 @@
     <w:tbl>
       <w:tblPr>
         <w:jc w:val="left"/>
-        <w:tblInd w:w="-41" w:type="dxa"/>
+        <w:tblInd w:w="-43" w:type="dxa"/>
         <w:tblBorders>
           <w:top w:val="single" w:sz="2" w:space="0" w:color="000001"/>
           <w:left w:val="single" w:sz="2" w:space="0" w:color="000001"/>
@@ -26901,10 +26909,10 @@
         </w:tblCellMar>
       </w:tblPr>
       <w:tblGrid>
-        <w:gridCol w:w="2386"/>
+        <w:gridCol w:w="2385"/>
         <w:gridCol w:w="2419"/>
-        <w:gridCol w:w="2327"/>
-        <w:gridCol w:w="2473"/>
+        <w:gridCol w:w="2326"/>
+        <w:gridCol w:w="2474"/>
       </w:tblGrid>
       <w:tr>
         <w:trPr>
@@ -26913,7 +26921,7 @@
         </w:trPr>
         <w:tc>
           <w:tcPr>
-            <w:tcW w:w="2386" w:type="dxa"/>
+            <w:tcW w:w="2385" w:type="dxa"/>
             <w:tcBorders>
               <w:top w:val="single" w:sz="2" w:space="0" w:color="000001"/>
               <w:left w:val="single" w:sz="2" w:space="0" w:color="000001"/>
@@ -27007,7 +27015,7 @@
         </w:tc>
         <w:tc>
           <w:tcPr>
-            <w:tcW w:w="2327" w:type="dxa"/>
+            <w:tcW w:w="2326" w:type="dxa"/>
             <w:tcBorders>
               <w:top w:val="single" w:sz="2" w:space="0" w:color="000001"/>
               <w:left w:val="single" w:sz="2" w:space="0" w:color="000001"/>
@@ -27055,7 +27063,7 @@
         </w:tc>
         <w:tc>
           <w:tcPr>
-            <w:tcW w:w="2473" w:type="dxa"/>
+            <w:tcW w:w="2474" w:type="dxa"/>
             <w:tcBorders>
               <w:top w:val="single" w:sz="2" w:space="0" w:color="000001"/>
               <w:left w:val="single" w:sz="2" w:space="0" w:color="000001"/>
@@ -27108,7 +27116,7 @@
         </w:trPr>
         <w:tc>
           <w:tcPr>
-            <w:tcW w:w="2386" w:type="dxa"/>
+            <w:tcW w:w="2385" w:type="dxa"/>
             <w:tcBorders>
               <w:top w:val="nil"/>
               <w:left w:val="single" w:sz="2" w:space="0" w:color="000001"/>
@@ -27215,7 +27223,7 @@
         </w:trPr>
         <w:tc>
           <w:tcPr>
-            <w:tcW w:w="2386" w:type="dxa"/>
+            <w:tcW w:w="2385" w:type="dxa"/>
             <w:tcBorders>
               <w:top w:val="nil"/>
               <w:left w:val="single" w:sz="2" w:space="0" w:color="000001"/>
@@ -27322,7 +27330,7 @@
         </w:trPr>
         <w:tc>
           <w:tcPr>
-            <w:tcW w:w="2386" w:type="dxa"/>
+            <w:tcW w:w="2385" w:type="dxa"/>
             <w:tcBorders>
               <w:top w:val="nil"/>
               <w:left w:val="single" w:sz="2" w:space="0" w:color="000001"/>
@@ -27628,7 +27636,7 @@
     <w:tbl>
       <w:tblPr>
         <w:jc w:val="left"/>
-        <w:tblInd w:w="-41" w:type="dxa"/>
+        <w:tblInd w:w="-43" w:type="dxa"/>
         <w:tblBorders>
           <w:top w:val="single" w:sz="2" w:space="0" w:color="000001"/>
           <w:left w:val="single" w:sz="2" w:space="0" w:color="000001"/>
@@ -27645,10 +27653,10 @@
         </w:tblCellMar>
       </w:tblPr>
       <w:tblGrid>
-        <w:gridCol w:w="2386"/>
+        <w:gridCol w:w="2385"/>
         <w:gridCol w:w="2419"/>
-        <w:gridCol w:w="2327"/>
-        <w:gridCol w:w="2473"/>
+        <w:gridCol w:w="2326"/>
+        <w:gridCol w:w="2474"/>
       </w:tblGrid>
       <w:tr>
         <w:trPr>
@@ -27657,7 +27665,7 @@
         </w:trPr>
         <w:tc>
           <w:tcPr>
-            <w:tcW w:w="2386" w:type="dxa"/>
+            <w:tcW w:w="2385" w:type="dxa"/>
             <w:tcBorders>
               <w:top w:val="single" w:sz="2" w:space="0" w:color="000001"/>
               <w:left w:val="single" w:sz="2" w:space="0" w:color="000001"/>
@@ -27751,7 +27759,7 @@
         </w:tc>
         <w:tc>
           <w:tcPr>
-            <w:tcW w:w="2327" w:type="dxa"/>
+            <w:tcW w:w="2326" w:type="dxa"/>
             <w:tcBorders>
               <w:top w:val="single" w:sz="2" w:space="0" w:color="000001"/>
               <w:left w:val="single" w:sz="2" w:space="0" w:color="000001"/>
@@ -27799,7 +27807,7 @@
         </w:tc>
         <w:tc>
           <w:tcPr>
-            <w:tcW w:w="2473" w:type="dxa"/>
+            <w:tcW w:w="2474" w:type="dxa"/>
             <w:tcBorders>
               <w:top w:val="single" w:sz="2" w:space="0" w:color="000001"/>
               <w:left w:val="single" w:sz="2" w:space="0" w:color="000001"/>
@@ -27852,7 +27860,7 @@
         </w:trPr>
         <w:tc>
           <w:tcPr>
-            <w:tcW w:w="2386" w:type="dxa"/>
+            <w:tcW w:w="2385" w:type="dxa"/>
             <w:tcBorders>
               <w:top w:val="nil"/>
               <w:left w:val="single" w:sz="2" w:space="0" w:color="000001"/>
@@ -27959,7 +27967,7 @@
         </w:trPr>
         <w:tc>
           <w:tcPr>
-            <w:tcW w:w="2386" w:type="dxa"/>
+            <w:tcW w:w="2385" w:type="dxa"/>
             <w:tcBorders>
               <w:top w:val="nil"/>
               <w:left w:val="single" w:sz="2" w:space="0" w:color="000001"/>
@@ -28066,7 +28074,7 @@
         </w:trPr>
         <w:tc>
           <w:tcPr>
-            <w:tcW w:w="2386" w:type="dxa"/>
+            <w:tcW w:w="2385" w:type="dxa"/>
             <w:tcBorders>
               <w:top w:val="nil"/>
               <w:left w:val="single" w:sz="2" w:space="0" w:color="000001"/>
@@ -28406,7 +28414,7 @@
     <w:tbl>
       <w:tblPr>
         <w:jc w:val="left"/>
-        <w:tblInd w:w="-41" w:type="dxa"/>
+        <w:tblInd w:w="-43" w:type="dxa"/>
         <w:tblBorders>
           <w:top w:val="single" w:sz="2" w:space="0" w:color="000001"/>
           <w:left w:val="single" w:sz="2" w:space="0" w:color="000001"/>
@@ -28423,10 +28431,10 @@
         </w:tblCellMar>
       </w:tblPr>
       <w:tblGrid>
-        <w:gridCol w:w="2386"/>
+        <w:gridCol w:w="2385"/>
         <w:gridCol w:w="2419"/>
-        <w:gridCol w:w="2327"/>
-        <w:gridCol w:w="2473"/>
+        <w:gridCol w:w="2326"/>
+        <w:gridCol w:w="2474"/>
       </w:tblGrid>
       <w:tr>
         <w:trPr>
@@ -28435,7 +28443,7 @@
         </w:trPr>
         <w:tc>
           <w:tcPr>
-            <w:tcW w:w="2386" w:type="dxa"/>
+            <w:tcW w:w="2385" w:type="dxa"/>
             <w:tcBorders>
               <w:top w:val="single" w:sz="2" w:space="0" w:color="000001"/>
               <w:left w:val="single" w:sz="2" w:space="0" w:color="000001"/>
@@ -28529,7 +28537,7 @@
         </w:tc>
         <w:tc>
           <w:tcPr>
-            <w:tcW w:w="2327" w:type="dxa"/>
+            <w:tcW w:w="2326" w:type="dxa"/>
             <w:tcBorders>
               <w:top w:val="single" w:sz="2" w:space="0" w:color="000001"/>
               <w:left w:val="single" w:sz="2" w:space="0" w:color="000001"/>
@@ -28577,7 +28585,7 @@
         </w:tc>
         <w:tc>
           <w:tcPr>
-            <w:tcW w:w="2473" w:type="dxa"/>
+            <w:tcW w:w="2474" w:type="dxa"/>
             <w:tcBorders>
               <w:top w:val="single" w:sz="2" w:space="0" w:color="000001"/>
               <w:left w:val="single" w:sz="2" w:space="0" w:color="000001"/>
@@ -28630,7 +28638,7 @@
         </w:trPr>
         <w:tc>
           <w:tcPr>
-            <w:tcW w:w="2386" w:type="dxa"/>
+            <w:tcW w:w="2385" w:type="dxa"/>
             <w:tcBorders>
               <w:top w:val="nil"/>
               <w:left w:val="single" w:sz="2" w:space="0" w:color="000001"/>
@@ -28737,7 +28745,7 @@
         </w:trPr>
         <w:tc>
           <w:tcPr>
-            <w:tcW w:w="2386" w:type="dxa"/>
+            <w:tcW w:w="2385" w:type="dxa"/>
             <w:tcBorders>
               <w:top w:val="nil"/>
               <w:left w:val="single" w:sz="2" w:space="0" w:color="000001"/>
@@ -29066,7 +29074,7 @@
     <w:tbl>
       <w:tblPr>
         <w:jc w:val="left"/>
-        <w:tblInd w:w="-41" w:type="dxa"/>
+        <w:tblInd w:w="-43" w:type="dxa"/>
         <w:tblBorders>
           <w:top w:val="single" w:sz="2" w:space="0" w:color="000001"/>
           <w:left w:val="single" w:sz="2" w:space="0" w:color="000001"/>
@@ -29084,7 +29092,7 @@
       </w:tblPr>
       <w:tblGrid>
         <w:gridCol w:w="2386"/>
-        <w:gridCol w:w="2419"/>
+        <w:gridCol w:w="2418"/>
         <w:gridCol w:w="2325"/>
         <w:gridCol w:w="2472"/>
       </w:tblGrid>
@@ -29141,7 +29149,7 @@
         </w:tc>
         <w:tc>
           <w:tcPr>
-            <w:tcW w:w="2419" w:type="dxa"/>
+            <w:tcW w:w="2418" w:type="dxa"/>
             <w:tcBorders>
               <w:top w:val="single" w:sz="2" w:space="0" w:color="000001"/>
               <w:left w:val="single" w:sz="2" w:space="0" w:color="000001"/>
@@ -29316,7 +29324,7 @@
         </w:tc>
         <w:tc>
           <w:tcPr>
-            <w:tcW w:w="7216" w:type="dxa"/>
+            <w:tcW w:w="7215" w:type="dxa"/>
             <w:gridSpan w:val="3"/>
             <w:tcBorders>
               <w:top w:val="single" w:sz="2" w:space="0" w:color="000001"/>
@@ -29423,7 +29431,7 @@
         </w:tc>
         <w:tc>
           <w:tcPr>
-            <w:tcW w:w="7216" w:type="dxa"/>
+            <w:tcW w:w="7215" w:type="dxa"/>
             <w:gridSpan w:val="3"/>
             <w:tcBorders>
               <w:top w:val="nil"/>
@@ -29508,9 +29516,9 @@
         </w:numPr>
         <w:rPr/>
       </w:pPr>
-      <w:bookmarkStart w:id="44" w:name="__RefHeading__1541_17086993602"/>
+      <w:bookmarkStart w:id="44" w:name="__RefHeading__36_8673723612"/>
       <w:bookmarkStart w:id="45" w:name="__RefHeading__18_9671135322"/>
-      <w:bookmarkStart w:id="46" w:name="__RefHeading__36_8673723612"/>
+      <w:bookmarkStart w:id="46" w:name="__RefHeading__1541_17086993602"/>
       <w:bookmarkEnd w:id="44"/>
       <w:bookmarkEnd w:id="45"/>
       <w:bookmarkEnd w:id="46"/>
@@ -29754,7 +29762,7 @@
     <w:tbl>
       <w:tblPr>
         <w:jc w:val="left"/>
-        <w:tblInd w:w="-41" w:type="dxa"/>
+        <w:tblInd w:w="-43" w:type="dxa"/>
         <w:tblBorders>
           <w:top w:val="single" w:sz="2" w:space="0" w:color="000001"/>
           <w:left w:val="single" w:sz="2" w:space="0" w:color="000001"/>
@@ -29772,7 +29780,7 @@
       </w:tblPr>
       <w:tblGrid>
         <w:gridCol w:w="2386"/>
-        <w:gridCol w:w="2419"/>
+        <w:gridCol w:w="2418"/>
         <w:gridCol w:w="2325"/>
         <w:gridCol w:w="2472"/>
       </w:tblGrid>
@@ -29829,7 +29837,7 @@
         </w:tc>
         <w:tc>
           <w:tcPr>
-            <w:tcW w:w="2419" w:type="dxa"/>
+            <w:tcW w:w="2418" w:type="dxa"/>
             <w:tcBorders>
               <w:top w:val="single" w:sz="2" w:space="0" w:color="000001"/>
               <w:left w:val="single" w:sz="2" w:space="0" w:color="000001"/>
@@ -30003,7 +30011,7 @@
         </w:tc>
         <w:tc>
           <w:tcPr>
-            <w:tcW w:w="7216" w:type="dxa"/>
+            <w:tcW w:w="7215" w:type="dxa"/>
             <w:gridSpan w:val="3"/>
             <w:tcBorders>
               <w:top w:val="single" w:sz="2" w:space="0" w:color="000001"/>
@@ -30816,7 +30824,7 @@
       <w:tblGrid>
         <w:gridCol w:w="2268"/>
         <w:gridCol w:w="2301"/>
-        <w:gridCol w:w="2212"/>
+        <w:gridCol w:w="2211"/>
         <w:gridCol w:w="2357"/>
       </w:tblGrid>
       <w:tr>
@@ -30920,7 +30928,7 @@
         </w:tc>
         <w:tc>
           <w:tcPr>
-            <w:tcW w:w="2212" w:type="dxa"/>
+            <w:tcW w:w="2211" w:type="dxa"/>
             <w:tcBorders>
               <w:top w:val="single" w:sz="2" w:space="0" w:color="000001"/>
               <w:left w:val="single" w:sz="2" w:space="0" w:color="000001"/>
@@ -31046,7 +31054,7 @@
         </w:tc>
         <w:tc>
           <w:tcPr>
-            <w:tcW w:w="6870" w:type="dxa"/>
+            <w:tcW w:w="6869" w:type="dxa"/>
             <w:gridSpan w:val="3"/>
             <w:tcBorders>
               <w:top w:val="nil"/>
@@ -31153,7 +31161,7 @@
         </w:tc>
         <w:tc>
           <w:tcPr>
-            <w:tcW w:w="6870" w:type="dxa"/>
+            <w:tcW w:w="6869" w:type="dxa"/>
             <w:gridSpan w:val="3"/>
             <w:tcBorders>
               <w:top w:val="nil"/>
@@ -31260,7 +31268,7 @@
         </w:tc>
         <w:tc>
           <w:tcPr>
-            <w:tcW w:w="6870" w:type="dxa"/>
+            <w:tcW w:w="6869" w:type="dxa"/>
             <w:gridSpan w:val="3"/>
             <w:tcBorders>
               <w:top w:val="nil"/>
@@ -31367,7 +31375,7 @@
         </w:tc>
         <w:tc>
           <w:tcPr>
-            <w:tcW w:w="6870" w:type="dxa"/>
+            <w:tcW w:w="6869" w:type="dxa"/>
             <w:gridSpan w:val="3"/>
             <w:tcBorders>
               <w:top w:val="nil"/>
@@ -31935,7 +31943,7 @@
       <w:tblGrid>
         <w:gridCol w:w="2268"/>
         <w:gridCol w:w="2301"/>
-        <w:gridCol w:w="2212"/>
+        <w:gridCol w:w="2211"/>
         <w:gridCol w:w="2357"/>
       </w:tblGrid>
       <w:tr>
@@ -32039,7 +32047,7 @@
         </w:tc>
         <w:tc>
           <w:tcPr>
-            <w:tcW w:w="2212" w:type="dxa"/>
+            <w:tcW w:w="2211" w:type="dxa"/>
             <w:tcBorders>
               <w:top w:val="single" w:sz="2" w:space="0" w:color="000001"/>
               <w:left w:val="single" w:sz="2" w:space="0" w:color="000001"/>
@@ -32165,7 +32173,7 @@
         </w:tc>
         <w:tc>
           <w:tcPr>
-            <w:tcW w:w="6870" w:type="dxa"/>
+            <w:tcW w:w="6869" w:type="dxa"/>
             <w:gridSpan w:val="3"/>
             <w:tcBorders>
               <w:top w:val="nil"/>
@@ -32272,7 +32280,7 @@
         </w:tc>
         <w:tc>
           <w:tcPr>
-            <w:tcW w:w="6870" w:type="dxa"/>
+            <w:tcW w:w="6869" w:type="dxa"/>
             <w:gridSpan w:val="3"/>
             <w:tcBorders>
               <w:top w:val="nil"/>
@@ -32379,7 +32387,7 @@
         </w:tc>
         <w:tc>
           <w:tcPr>
-            <w:tcW w:w="6870" w:type="dxa"/>
+            <w:tcW w:w="6869" w:type="dxa"/>
             <w:gridSpan w:val="3"/>
             <w:tcBorders>
               <w:top w:val="nil"/>
@@ -32486,7 +32494,7 @@
         </w:tc>
         <w:tc>
           <w:tcPr>
-            <w:tcW w:w="6870" w:type="dxa"/>
+            <w:tcW w:w="6869" w:type="dxa"/>
             <w:gridSpan w:val="3"/>
             <w:tcBorders>
               <w:top w:val="nil"/>
@@ -33054,7 +33062,7 @@
       <w:tblGrid>
         <w:gridCol w:w="2268"/>
         <w:gridCol w:w="2301"/>
-        <w:gridCol w:w="2212"/>
+        <w:gridCol w:w="2211"/>
         <w:gridCol w:w="2357"/>
       </w:tblGrid>
       <w:tr>
@@ -33158,7 +33166,7 @@
         </w:tc>
         <w:tc>
           <w:tcPr>
-            <w:tcW w:w="2212" w:type="dxa"/>
+            <w:tcW w:w="2211" w:type="dxa"/>
             <w:tcBorders>
               <w:top w:val="single" w:sz="2" w:space="0" w:color="000001"/>
               <w:left w:val="single" w:sz="2" w:space="0" w:color="000001"/>
@@ -33284,7 +33292,7 @@
         </w:tc>
         <w:tc>
           <w:tcPr>
-            <w:tcW w:w="6870" w:type="dxa"/>
+            <w:tcW w:w="6869" w:type="dxa"/>
             <w:gridSpan w:val="3"/>
             <w:tcBorders>
               <w:top w:val="nil"/>
@@ -33391,7 +33399,7 @@
         </w:tc>
         <w:tc>
           <w:tcPr>
-            <w:tcW w:w="6870" w:type="dxa"/>
+            <w:tcW w:w="6869" w:type="dxa"/>
             <w:gridSpan w:val="3"/>
             <w:tcBorders>
               <w:top w:val="nil"/>
@@ -33498,7 +33506,7 @@
         </w:tc>
         <w:tc>
           <w:tcPr>
-            <w:tcW w:w="6870" w:type="dxa"/>
+            <w:tcW w:w="6869" w:type="dxa"/>
             <w:gridSpan w:val="3"/>
             <w:tcBorders>
               <w:top w:val="nil"/>
@@ -33605,7 +33613,7 @@
         </w:tc>
         <w:tc>
           <w:tcPr>
-            <w:tcW w:w="6870" w:type="dxa"/>
+            <w:tcW w:w="6869" w:type="dxa"/>
             <w:gridSpan w:val="3"/>
             <w:tcBorders>
               <w:top w:val="nil"/>
@@ -34171,10 +34179,10 @@
         </w:tblCellMar>
       </w:tblPr>
       <w:tblGrid>
-        <w:gridCol w:w="2268"/>
+        <w:gridCol w:w="2267"/>
         <w:gridCol w:w="2305"/>
-        <w:gridCol w:w="2214"/>
-        <w:gridCol w:w="2354"/>
+        <w:gridCol w:w="2213"/>
+        <w:gridCol w:w="2355"/>
       </w:tblGrid>
       <w:tr>
         <w:trPr>
@@ -34183,7 +34191,7 @@
         </w:trPr>
         <w:tc>
           <w:tcPr>
-            <w:tcW w:w="2268" w:type="dxa"/>
+            <w:tcW w:w="2267" w:type="dxa"/>
             <w:tcBorders>
               <w:top w:val="single" w:sz="2" w:space="0" w:color="000001"/>
               <w:left w:val="single" w:sz="2" w:space="0" w:color="000001"/>
@@ -34277,7 +34285,7 @@
         </w:tc>
         <w:tc>
           <w:tcPr>
-            <w:tcW w:w="2214" w:type="dxa"/>
+            <w:tcW w:w="2213" w:type="dxa"/>
             <w:tcBorders>
               <w:top w:val="single" w:sz="2" w:space="0" w:color="000001"/>
               <w:left w:val="single" w:sz="2" w:space="0" w:color="000001"/>
@@ -34325,7 +34333,7 @@
         </w:tc>
         <w:tc>
           <w:tcPr>
-            <w:tcW w:w="2354" w:type="dxa"/>
+            <w:tcW w:w="2355" w:type="dxa"/>
             <w:tcBorders>
               <w:top w:val="single" w:sz="2" w:space="0" w:color="000001"/>
               <w:left w:val="single" w:sz="2" w:space="0" w:color="000001"/>
@@ -34378,7 +34386,7 @@
         </w:trPr>
         <w:tc>
           <w:tcPr>
-            <w:tcW w:w="2268" w:type="dxa"/>
+            <w:tcW w:w="2267" w:type="dxa"/>
             <w:tcBorders>
               <w:top w:val="nil"/>
               <w:left w:val="single" w:sz="2" w:space="0" w:color="000001"/>
@@ -34485,7 +34493,7 @@
         </w:trPr>
         <w:tc>
           <w:tcPr>
-            <w:tcW w:w="2268" w:type="dxa"/>
+            <w:tcW w:w="2267" w:type="dxa"/>
             <w:tcBorders>
               <w:top w:val="nil"/>
               <w:left w:val="single" w:sz="2" w:space="0" w:color="000001"/>
@@ -34592,7 +34600,7 @@
         </w:trPr>
         <w:tc>
           <w:tcPr>
-            <w:tcW w:w="2268" w:type="dxa"/>
+            <w:tcW w:w="2267" w:type="dxa"/>
             <w:tcBorders>
               <w:top w:val="nil"/>
               <w:left w:val="single" w:sz="2" w:space="0" w:color="000001"/>
@@ -34699,7 +34707,7 @@
         </w:trPr>
         <w:tc>
           <w:tcPr>
-            <w:tcW w:w="2268" w:type="dxa"/>
+            <w:tcW w:w="2267" w:type="dxa"/>
             <w:tcBorders>
               <w:top w:val="nil"/>
               <w:left w:val="single" w:sz="2" w:space="0" w:color="000001"/>
@@ -35291,9 +35299,9 @@
       </w:tblPr>
       <w:tblGrid>
         <w:gridCol w:w="2285"/>
-        <w:gridCol w:w="2292"/>
+        <w:gridCol w:w="2290"/>
         <w:gridCol w:w="2212"/>
-        <w:gridCol w:w="2352"/>
+        <w:gridCol w:w="2353"/>
       </w:tblGrid>
       <w:tr>
         <w:trPr>
@@ -35348,7 +35356,7 @@
         </w:tc>
         <w:tc>
           <w:tcPr>
-            <w:tcW w:w="2292" w:type="dxa"/>
+            <w:tcW w:w="2290" w:type="dxa"/>
             <w:tcBorders>
               <w:top w:val="single" w:sz="2" w:space="0" w:color="000001"/>
               <w:left w:val="single" w:sz="2" w:space="0" w:color="000001"/>
@@ -35444,7 +35452,7 @@
         </w:tc>
         <w:tc>
           <w:tcPr>
-            <w:tcW w:w="2352" w:type="dxa"/>
+            <w:tcW w:w="2353" w:type="dxa"/>
             <w:tcBorders>
               <w:top w:val="single" w:sz="2" w:space="0" w:color="000001"/>
               <w:left w:val="single" w:sz="2" w:space="0" w:color="000001"/>
@@ -35522,7 +35530,7 @@
         </w:tc>
         <w:tc>
           <w:tcPr>
-            <w:tcW w:w="6856" w:type="dxa"/>
+            <w:tcW w:w="6855" w:type="dxa"/>
             <w:gridSpan w:val="3"/>
             <w:tcBorders>
               <w:top w:val="nil"/>
@@ -35629,7 +35637,7 @@
         </w:tc>
         <w:tc>
           <w:tcPr>
-            <w:tcW w:w="6856" w:type="dxa"/>
+            <w:tcW w:w="6855" w:type="dxa"/>
             <w:gridSpan w:val="3"/>
             <w:tcBorders>
               <w:top w:val="nil"/>
@@ -35736,7 +35744,7 @@
         </w:tc>
         <w:tc>
           <w:tcPr>
-            <w:tcW w:w="6856" w:type="dxa"/>
+            <w:tcW w:w="6855" w:type="dxa"/>
             <w:gridSpan w:val="3"/>
             <w:tcBorders>
               <w:top w:val="nil"/>
@@ -35843,7 +35851,7 @@
         </w:tc>
         <w:tc>
           <w:tcPr>
-            <w:tcW w:w="6856" w:type="dxa"/>
+            <w:tcW w:w="6855" w:type="dxa"/>
             <w:gridSpan w:val="3"/>
             <w:tcBorders>
               <w:top w:val="nil"/>
@@ -35928,9 +35936,9 @@
         </w:numPr>
         <w:rPr/>
       </w:pPr>
-      <w:bookmarkStart w:id="54" w:name="__RefHeading__1541_170869936011"/>
+      <w:bookmarkStart w:id="54" w:name="__RefHeading__36_86737236111"/>
       <w:bookmarkStart w:id="55" w:name="__RefHeading__18_96711353211"/>
-      <w:bookmarkStart w:id="56" w:name="__RefHeading__36_86737236111"/>
+      <w:bookmarkStart w:id="56" w:name="__RefHeading__1541_170869936011"/>
       <w:bookmarkEnd w:id="54"/>
       <w:bookmarkEnd w:id="55"/>
       <w:bookmarkEnd w:id="56"/>
@@ -36174,7 +36182,7 @@
     <w:tbl>
       <w:tblPr>
         <w:jc w:val="left"/>
-        <w:tblInd w:w="-41" w:type="dxa"/>
+        <w:tblInd w:w="-43" w:type="dxa"/>
         <w:tblBorders>
           <w:top w:val="single" w:sz="2" w:space="0" w:color="000001"/>
           <w:left w:val="single" w:sz="2" w:space="0" w:color="000001"/>
@@ -36192,7 +36200,7 @@
       </w:tblPr>
       <w:tblGrid>
         <w:gridCol w:w="2386"/>
-        <w:gridCol w:w="2419"/>
+        <w:gridCol w:w="2418"/>
         <w:gridCol w:w="2325"/>
         <w:gridCol w:w="2472"/>
       </w:tblGrid>
@@ -36249,7 +36257,7 @@
         </w:tc>
         <w:tc>
           <w:tcPr>
-            <w:tcW w:w="2419" w:type="dxa"/>
+            <w:tcW w:w="2418" w:type="dxa"/>
             <w:tcBorders>
               <w:top w:val="single" w:sz="2" w:space="0" w:color="000001"/>
               <w:left w:val="single" w:sz="2" w:space="0" w:color="000001"/>
@@ -36424,7 +36432,7 @@
         </w:tc>
         <w:tc>
           <w:tcPr>
-            <w:tcW w:w="7216" w:type="dxa"/>
+            <w:tcW w:w="7215" w:type="dxa"/>
             <w:gridSpan w:val="3"/>
             <w:tcBorders>
               <w:top w:val="nil"/>
@@ -36739,9 +36747,9 @@
         </w:numPr>
         <w:rPr/>
       </w:pPr>
-      <w:bookmarkStart w:id="59" w:name="__RefHeading__1539_1708699360"/>
+      <w:bookmarkStart w:id="59" w:name="__RefHeading__34_867372361"/>
       <w:bookmarkStart w:id="60" w:name="__RefHeading__16_967113532"/>
-      <w:bookmarkStart w:id="61" w:name="__RefHeading__34_867372361"/>
+      <w:bookmarkStart w:id="61" w:name="__RefHeading__1539_1708699360"/>
       <w:bookmarkEnd w:id="59"/>
       <w:bookmarkEnd w:id="60"/>
       <w:bookmarkEnd w:id="61"/>
@@ -37013,7 +37021,7 @@
     <w:tbl>
       <w:tblPr>
         <w:jc w:val="left"/>
-        <w:tblInd w:w="-41" w:type="dxa"/>
+        <w:tblInd w:w="-43" w:type="dxa"/>
         <w:tblBorders>
           <w:top w:val="single" w:sz="2" w:space="0" w:color="000001"/>
           <w:left w:val="single" w:sz="2" w:space="0" w:color="000001"/>
@@ -37700,7 +37708,7 @@
     <w:tbl>
       <w:tblPr>
         <w:jc w:val="left"/>
-        <w:tblInd w:w="-41" w:type="dxa"/>
+        <w:tblInd w:w="-43" w:type="dxa"/>
         <w:tblBorders>
           <w:top w:val="single" w:sz="2" w:space="0" w:color="000001"/>
           <w:left w:val="single" w:sz="2" w:space="0" w:color="000001"/>
@@ -37718,7 +37726,7 @@
       </w:tblPr>
       <w:tblGrid>
         <w:gridCol w:w="2386"/>
-        <w:gridCol w:w="2419"/>
+        <w:gridCol w:w="2418"/>
         <w:gridCol w:w="2325"/>
         <w:gridCol w:w="2472"/>
       </w:tblGrid>
@@ -37775,7 +37783,7 @@
         </w:tc>
         <w:tc>
           <w:tcPr>
-            <w:tcW w:w="2419" w:type="dxa"/>
+            <w:tcW w:w="2418" w:type="dxa"/>
             <w:tcBorders>
               <w:top w:val="single" w:sz="2" w:space="0" w:color="000001"/>
               <w:left w:val="single" w:sz="2" w:space="0" w:color="000001"/>
@@ -37928,7 +37936,7 @@
         </w:tc>
         <w:tc>
           <w:tcPr>
-            <w:tcW w:w="7216" w:type="dxa"/>
+            <w:tcW w:w="7215" w:type="dxa"/>
             <w:gridSpan w:val="3"/>
             <w:tcBorders>
               <w:top w:val="single" w:sz="2" w:space="0" w:color="000001"/>
@@ -38185,7 +38193,7 @@
     <w:tbl>
       <w:tblPr>
         <w:jc w:val="left"/>
-        <w:tblInd w:w="-41" w:type="dxa"/>
+        <w:tblInd w:w="-43" w:type="dxa"/>
         <w:tblBorders>
           <w:top w:val="single" w:sz="2" w:space="0" w:color="000001"/>
           <w:left w:val="single" w:sz="2" w:space="0" w:color="000001"/>
@@ -38203,7 +38211,7 @@
       </w:tblPr>
       <w:tblGrid>
         <w:gridCol w:w="2386"/>
-        <w:gridCol w:w="2419"/>
+        <w:gridCol w:w="2418"/>
         <w:gridCol w:w="2325"/>
         <w:gridCol w:w="2472"/>
       </w:tblGrid>
@@ -38260,7 +38268,7 @@
         </w:tc>
         <w:tc>
           <w:tcPr>
-            <w:tcW w:w="2419" w:type="dxa"/>
+            <w:tcW w:w="2418" w:type="dxa"/>
             <w:tcBorders>
               <w:top w:val="single" w:sz="2" w:space="0" w:color="000001"/>
               <w:left w:val="single" w:sz="2" w:space="0" w:color="000001"/>
@@ -38414,7 +38422,7 @@
         </w:tc>
         <w:tc>
           <w:tcPr>
-            <w:tcW w:w="7216" w:type="dxa"/>
+            <w:tcW w:w="7215" w:type="dxa"/>
             <w:gridSpan w:val="3"/>
             <w:tcBorders>
               <w:top w:val="single" w:sz="2" w:space="0" w:color="000001"/>
@@ -38499,9 +38507,9 @@
         </w:numPr>
         <w:rPr/>
       </w:pPr>
-      <w:bookmarkStart w:id="65" w:name="__RefHeading__1543_1708699360"/>
+      <w:bookmarkStart w:id="65" w:name="__RefHeading__38_867372361"/>
       <w:bookmarkStart w:id="66" w:name="__RefHeading__20_967113532"/>
-      <w:bookmarkStart w:id="67" w:name="__RefHeading__38_867372361"/>
+      <w:bookmarkStart w:id="67" w:name="__RefHeading__1543_1708699360"/>
       <w:bookmarkEnd w:id="65"/>
       <w:bookmarkEnd w:id="66"/>
       <w:bookmarkEnd w:id="67"/>
@@ -38813,7 +38821,7 @@
     <w:tbl>
       <w:tblPr>
         <w:jc w:val="left"/>
-        <w:tblInd w:w="-41" w:type="dxa"/>
+        <w:tblInd w:w="-43" w:type="dxa"/>
         <w:tblBorders>
           <w:top w:val="single" w:sz="2" w:space="0" w:color="000001"/>
           <w:left w:val="single" w:sz="2" w:space="0" w:color="000001"/>
@@ -38831,8 +38839,8 @@
       </w:tblPr>
       <w:tblGrid>
         <w:gridCol w:w="2161"/>
-        <w:gridCol w:w="3409"/>
-        <w:gridCol w:w="4043"/>
+        <w:gridCol w:w="3408"/>
+        <w:gridCol w:w="4044"/>
       </w:tblGrid>
       <w:tr>
         <w:trPr>
@@ -38887,7 +38895,7 @@
         </w:tc>
         <w:tc>
           <w:tcPr>
-            <w:tcW w:w="3409" w:type="dxa"/>
+            <w:tcW w:w="3408" w:type="dxa"/>
             <w:tcBorders>
               <w:top w:val="single" w:sz="2" w:space="0" w:color="000001"/>
               <w:left w:val="single" w:sz="2" w:space="0" w:color="000001"/>
@@ -38936,7 +38944,7 @@
         </w:tc>
         <w:tc>
           <w:tcPr>
-            <w:tcW w:w="4043" w:type="dxa"/>
+            <w:tcW w:w="4044" w:type="dxa"/>
             <w:tcBorders>
               <w:top w:val="single" w:sz="2" w:space="0" w:color="000001"/>
               <w:left w:val="single" w:sz="2" w:space="0" w:color="000001"/>
@@ -39406,7 +39414,7 @@
     <w:tbl>
       <w:tblPr>
         <w:jc w:val="left"/>
-        <w:tblInd w:w="-41" w:type="dxa"/>
+        <w:tblInd w:w="-43" w:type="dxa"/>
         <w:tblBorders>
           <w:top w:val="single" w:sz="2" w:space="0" w:color="000001"/>
           <w:left w:val="single" w:sz="2" w:space="0" w:color="000001"/>
@@ -39423,7 +39431,7 @@
         </w:tblCellMar>
       </w:tblPr>
       <w:tblGrid>
-        <w:gridCol w:w="2386"/>
+        <w:gridCol w:w="2385"/>
         <w:gridCol w:w="7215"/>
       </w:tblGrid>
       <w:tr>
@@ -39433,7 +39441,7 @@
         </w:trPr>
         <w:tc>
           <w:tcPr>
-            <w:tcW w:w="2386" w:type="dxa"/>
+            <w:tcW w:w="2385" w:type="dxa"/>
             <w:tcBorders>
               <w:top w:val="single" w:sz="2" w:space="0" w:color="000001"/>
               <w:left w:val="single" w:sz="2" w:space="0" w:color="000001"/>
@@ -39512,7 +39520,7 @@
         </w:trPr>
         <w:tc>
           <w:tcPr>
-            <w:tcW w:w="2386" w:type="dxa"/>
+            <w:tcW w:w="2385" w:type="dxa"/>
             <w:tcBorders>
               <w:top w:val="nil"/>
               <w:left w:val="single" w:sz="2" w:space="0" w:color="000001"/>
@@ -39619,7 +39627,7 @@
         </w:trPr>
         <w:tc>
           <w:tcPr>
-            <w:tcW w:w="2386" w:type="dxa"/>
+            <w:tcW w:w="2385" w:type="dxa"/>
             <w:tcBorders>
               <w:top w:val="nil"/>
               <w:left w:val="single" w:sz="2" w:space="0" w:color="000001"/>
@@ -39733,15 +39741,7 @@
       <w:bookmarkEnd w:id="70"/>
       <w:r>
         <w:rPr/>
-        <w:t xml:space="preserve">ExtraDetailInfo: </w:t>
-      </w:r>
-      <w:r>
-        <w:rPr/>
-        <w:t xml:space="preserve">lijn en </w:t>
-      </w:r>
-      <w:r>
-        <w:rPr/>
-        <w:t>vlak</w:t>
+        <w:t>ExtraDetailInfo: lijn en vlak</w:t>
       </w:r>
     </w:p>
     <w:p>
@@ -39765,15 +39765,7 @@
       </w:pPr>
       <w:r>
         <w:rPr/>
-        <w:t xml:space="preserve">Het objecttype ExtraDetailInfo bevat extra informatie over één of meerdere utility network elementen via bijkomende bestanden. Zij worden gevisualiseerd als puntsymbool in combinatie met een </w:t>
-      </w:r>
-      <w:r>
-        <w:rPr/>
-        <w:t>lijn</w:t>
-      </w:r>
-      <w:r>
-        <w:rPr/>
-        <w:t>symbool met de volgende (combinatie van) eigenschappen:</w:t>
+        <w:t>Het objecttype ExtraDetailInfo bevat extra informatie over één of meerdere utility network elementen via bijkomende bestanden. Zij worden gevisualiseerd als puntsymbool in combinatie met een lijnsymbool met de volgende (combinatie van) eigenschappen:</w:t>
       </w:r>
     </w:p>
     <w:p>
@@ -39919,7 +39911,7 @@
     <w:tbl>
       <w:tblPr>
         <w:jc w:val="left"/>
-        <w:tblInd w:w="-41" w:type="dxa"/>
+        <w:tblInd w:w="-43" w:type="dxa"/>
         <w:tblBorders>
           <w:top w:val="single" w:sz="2" w:space="0" w:color="000001"/>
           <w:left w:val="single" w:sz="2" w:space="0" w:color="000001"/>
@@ -39936,7 +39928,7 @@
         </w:tblCellMar>
       </w:tblPr>
       <w:tblGrid>
-        <w:gridCol w:w="2386"/>
+        <w:gridCol w:w="2385"/>
         <w:gridCol w:w="7215"/>
       </w:tblGrid>
       <w:tr>
@@ -39946,7 +39938,7 @@
         </w:trPr>
         <w:tc>
           <w:tcPr>
-            <w:tcW w:w="2386" w:type="dxa"/>
+            <w:tcW w:w="2385" w:type="dxa"/>
             <w:tcBorders>
               <w:top w:val="single" w:sz="2" w:space="0" w:color="000001"/>
               <w:left w:val="single" w:sz="2" w:space="0" w:color="000001"/>
@@ -40024,7 +40016,7 @@
         </w:trPr>
         <w:tc>
           <w:tcPr>
-            <w:tcW w:w="2386" w:type="dxa"/>
+            <w:tcW w:w="2385" w:type="dxa"/>
             <w:tcBorders>
               <w:top w:val="nil"/>
               <w:left w:val="single" w:sz="2" w:space="0" w:color="000001"/>
@@ -40130,7 +40122,7 @@
         </w:trPr>
         <w:tc>
           <w:tcPr>
-            <w:tcW w:w="2386" w:type="dxa"/>
+            <w:tcW w:w="2385" w:type="dxa"/>
             <w:tcBorders>
               <w:top w:val="nil"/>
               <w:left w:val="single" w:sz="2" w:space="0" w:color="000001"/>
@@ -40240,9 +40232,9 @@
         </w:numPr>
         <w:rPr/>
       </w:pPr>
-      <w:bookmarkStart w:id="71" w:name="__RefHeading__1549_17086993601"/>
+      <w:bookmarkStart w:id="71" w:name="__RefHeading__44_8673723611"/>
       <w:bookmarkStart w:id="72" w:name="__RefHeading__26_9671135321"/>
-      <w:bookmarkStart w:id="73" w:name="__RefHeading__44_8673723611"/>
+      <w:bookmarkStart w:id="73" w:name="__RefHeading__1549_17086993601"/>
       <w:bookmarkEnd w:id="71"/>
       <w:bookmarkEnd w:id="72"/>
       <w:bookmarkEnd w:id="73"/>
@@ -40381,8 +40373,8 @@
         </w:numPr>
         <w:rPr/>
       </w:pPr>
-      <w:bookmarkStart w:id="75" w:name="__RefHeading__672_1099091503"/>
-      <w:bookmarkStart w:id="76" w:name="__DdeLink__3146_583187412"/>
+      <w:bookmarkStart w:id="75" w:name="__DdeLink__3146_583187412"/>
+      <w:bookmarkStart w:id="76" w:name="__RefHeading__672_1099091503"/>
       <w:bookmarkEnd w:id="75"/>
       <w:bookmarkEnd w:id="76"/>
       <w:r>
@@ -40697,7 +40689,7 @@
     <w:tbl>
       <w:tblPr>
         <w:jc w:val="left"/>
-        <w:tblInd w:w="-41" w:type="dxa"/>
+        <w:tblInd w:w="-43" w:type="dxa"/>
         <w:tblBorders>
           <w:top w:val="single" w:sz="2" w:space="0" w:color="000001"/>
           <w:left w:val="single" w:sz="2" w:space="0" w:color="000001"/>
@@ -40715,7 +40707,7 @@
       </w:tblPr>
       <w:tblGrid>
         <w:gridCol w:w="2386"/>
-        <w:gridCol w:w="2419"/>
+        <w:gridCol w:w="2418"/>
         <w:gridCol w:w="2325"/>
         <w:gridCol w:w="2472"/>
       </w:tblGrid>
@@ -40772,7 +40764,7 @@
         </w:tc>
         <w:tc>
           <w:tcPr>
-            <w:tcW w:w="2419" w:type="dxa"/>
+            <w:tcW w:w="2418" w:type="dxa"/>
             <w:tcBorders>
               <w:top w:val="single" w:sz="2" w:space="0" w:color="000001"/>
               <w:left w:val="single" w:sz="2" w:space="0" w:color="000001"/>
@@ -40947,7 +40939,7 @@
         </w:tc>
         <w:tc>
           <w:tcPr>
-            <w:tcW w:w="7216" w:type="dxa"/>
+            <w:tcW w:w="7215" w:type="dxa"/>
             <w:gridSpan w:val="3"/>
             <w:tcBorders>
               <w:top w:val="single" w:sz="2" w:space="0" w:color="000001"/>
@@ -41054,7 +41046,7 @@
         </w:tc>
         <w:tc>
           <w:tcPr>
-            <w:tcW w:w="7216" w:type="dxa"/>
+            <w:tcW w:w="7215" w:type="dxa"/>
             <w:gridSpan w:val="3"/>
             <w:tcBorders>
               <w:top w:val="nil"/>
@@ -41139,9 +41131,9 @@
         </w:numPr>
         <w:rPr/>
       </w:pPr>
-      <w:bookmarkStart w:id="77" w:name="__RefHeading__1541_1708699360111"/>
+      <w:bookmarkStart w:id="77" w:name="__RefHeading__36_867372361111"/>
       <w:bookmarkStart w:id="78" w:name="__RefHeading__18_967113532111"/>
-      <w:bookmarkStart w:id="79" w:name="__RefHeading__36_867372361111"/>
+      <w:bookmarkStart w:id="79" w:name="__RefHeading__1541_1708699360111"/>
       <w:bookmarkEnd w:id="77"/>
       <w:bookmarkEnd w:id="78"/>
       <w:bookmarkEnd w:id="79"/>
@@ -41359,7 +41351,7 @@
     <w:tbl>
       <w:tblPr>
         <w:jc w:val="left"/>
-        <w:tblInd w:w="-41" w:type="dxa"/>
+        <w:tblInd w:w="-43" w:type="dxa"/>
         <w:tblBorders>
           <w:top w:val="single" w:sz="2" w:space="0" w:color="000001"/>
           <w:left w:val="single" w:sz="2" w:space="0" w:color="000001"/>
@@ -41377,7 +41369,7 @@
       </w:tblPr>
       <w:tblGrid>
         <w:gridCol w:w="2386"/>
-        <w:gridCol w:w="2419"/>
+        <w:gridCol w:w="2418"/>
         <w:gridCol w:w="2325"/>
         <w:gridCol w:w="2472"/>
       </w:tblGrid>
@@ -41434,7 +41426,7 @@
         </w:tc>
         <w:tc>
           <w:tcPr>
-            <w:tcW w:w="2419" w:type="dxa"/>
+            <w:tcW w:w="2418" w:type="dxa"/>
             <w:tcBorders>
               <w:top w:val="single" w:sz="2" w:space="0" w:color="000001"/>
               <w:left w:val="single" w:sz="2" w:space="0" w:color="000001"/>
@@ -41609,7 +41601,7 @@
         </w:tc>
         <w:tc>
           <w:tcPr>
-            <w:tcW w:w="7216" w:type="dxa"/>
+            <w:tcW w:w="7215" w:type="dxa"/>
             <w:gridSpan w:val="3"/>
             <w:tcBorders>
               <w:top w:val="nil"/>
@@ -41694,9 +41686,9 @@
         </w:numPr>
         <w:rPr/>
       </w:pPr>
-      <w:bookmarkStart w:id="80" w:name="__RefHeading__1549_1708699360"/>
+      <w:bookmarkStart w:id="80" w:name="__RefHeading__44_867372361"/>
       <w:bookmarkStart w:id="81" w:name="__RefHeading__26_967113532"/>
-      <w:bookmarkStart w:id="82" w:name="__RefHeading__44_867372361"/>
+      <w:bookmarkStart w:id="82" w:name="__RefHeading__1549_1708699360"/>
       <w:bookmarkEnd w:id="80"/>
       <w:bookmarkEnd w:id="81"/>
       <w:bookmarkEnd w:id="82"/>
@@ -41983,7 +41975,11 @@
       </w:pPr>
       <w:r>
         <w:rPr/>
-        <w:t>44 px</w:t>
+        <w:t>88</w:t>
+      </w:r>
+      <w:r>
+        <w:rPr/>
+        <w:t xml:space="preserve"> px</w:t>
       </w:r>
     </w:p>
     <w:p>
@@ -42029,7 +42025,7 @@
     <w:tbl>
       <w:tblPr>
         <w:jc w:val="left"/>
-        <w:tblInd w:w="-41" w:type="dxa"/>
+        <w:tblInd w:w="-43" w:type="dxa"/>
         <w:tblBorders>
           <w:top w:val="single" w:sz="2" w:space="0" w:color="000001"/>
           <w:left w:val="single" w:sz="2" w:space="0" w:color="000001"/>
@@ -42046,7 +42042,7 @@
         </w:tblCellMar>
       </w:tblPr>
       <w:tblGrid>
-        <w:gridCol w:w="2386"/>
+        <w:gridCol w:w="2385"/>
         <w:gridCol w:w="7215"/>
       </w:tblGrid>
       <w:tr>
@@ -42056,7 +42052,7 @@
         </w:trPr>
         <w:tc>
           <w:tcPr>
-            <w:tcW w:w="2386" w:type="dxa"/>
+            <w:tcW w:w="2385" w:type="dxa"/>
             <w:tcBorders>
               <w:top w:val="single" w:sz="2" w:space="0" w:color="000001"/>
               <w:left w:val="single" w:sz="2" w:space="0" w:color="000001"/>
@@ -42134,7 +42130,7 @@
         </w:trPr>
         <w:tc>
           <w:tcPr>
-            <w:tcW w:w="2386" w:type="dxa"/>
+            <w:tcW w:w="2385" w:type="dxa"/>
             <w:tcBorders>
               <w:top w:val="nil"/>
               <w:left w:val="single" w:sz="2" w:space="0" w:color="000001"/>
@@ -42350,7 +42346,11 @@
       </w:pPr>
       <w:r>
         <w:rPr/>
-        <w:t>44px</w:t>
+        <w:t>88</w:t>
+      </w:r>
+      <w:r>
+        <w:rPr/>
+        <w:t>px</w:t>
       </w:r>
     </w:p>
     <w:p>
@@ -42396,7 +42396,7 @@
     <w:tbl>
       <w:tblPr>
         <w:jc w:val="left"/>
-        <w:tblInd w:w="-41" w:type="dxa"/>
+        <w:tblInd w:w="-43" w:type="dxa"/>
         <w:tblBorders>
           <w:top w:val="single" w:sz="2" w:space="0" w:color="000001"/>
           <w:left w:val="single" w:sz="2" w:space="0" w:color="000001"/>
@@ -42413,7 +42413,7 @@
         </w:tblCellMar>
       </w:tblPr>
       <w:tblGrid>
-        <w:gridCol w:w="2386"/>
+        <w:gridCol w:w="2385"/>
         <w:gridCol w:w="7215"/>
       </w:tblGrid>
       <w:tr>
@@ -42423,7 +42423,7 @@
         </w:trPr>
         <w:tc>
           <w:tcPr>
-            <w:tcW w:w="2386" w:type="dxa"/>
+            <w:tcW w:w="2385" w:type="dxa"/>
             <w:tcBorders>
               <w:top w:val="single" w:sz="2" w:space="0" w:color="000001"/>
               <w:left w:val="single" w:sz="2" w:space="0" w:color="000001"/>
@@ -42501,7 +42501,7 @@
         </w:trPr>
         <w:tc>
           <w:tcPr>
-            <w:tcW w:w="2386" w:type="dxa"/>
+            <w:tcW w:w="2385" w:type="dxa"/>
             <w:tcBorders>
               <w:top w:val="nil"/>
               <w:left w:val="single" w:sz="2" w:space="0" w:color="000001"/>
@@ -42721,7 +42721,7 @@
     <w:tbl>
       <w:tblPr>
         <w:jc w:val="left"/>
-        <w:tblInd w:w="-41" w:type="dxa"/>
+        <w:tblInd w:w="-43" w:type="dxa"/>
         <w:tblBorders>
           <w:top w:val="single" w:sz="2" w:space="0" w:color="000001"/>
           <w:left w:val="single" w:sz="2" w:space="0" w:color="000001"/>
@@ -42738,7 +42738,7 @@
         </w:tblCellMar>
       </w:tblPr>
       <w:tblGrid>
-        <w:gridCol w:w="2386"/>
+        <w:gridCol w:w="2385"/>
         <w:gridCol w:w="7215"/>
       </w:tblGrid>
       <w:tr>
@@ -42748,7 +42748,7 @@
         </w:trPr>
         <w:tc>
           <w:tcPr>
-            <w:tcW w:w="2386" w:type="dxa"/>
+            <w:tcW w:w="2385" w:type="dxa"/>
             <w:tcBorders>
               <w:top w:val="single" w:sz="2" w:space="0" w:color="000001"/>
               <w:left w:val="single" w:sz="2" w:space="0" w:color="000001"/>
@@ -42826,7 +42826,7 @@
         </w:trPr>
         <w:tc>
           <w:tcPr>
-            <w:tcW w:w="2386" w:type="dxa"/>
+            <w:tcW w:w="2385" w:type="dxa"/>
             <w:tcBorders>
               <w:top w:val="nil"/>
               <w:left w:val="single" w:sz="2" w:space="0" w:color="000001"/>
@@ -43079,7 +43079,7 @@
     <w:tbl>
       <w:tblPr>
         <w:jc w:val="left"/>
-        <w:tblInd w:w="-41" w:type="dxa"/>
+        <w:tblInd w:w="-43" w:type="dxa"/>
         <w:tblBorders>
           <w:top w:val="single" w:sz="2" w:space="0" w:color="000001"/>
           <w:left w:val="single" w:sz="2" w:space="0" w:color="000001"/>
@@ -43096,7 +43096,7 @@
         </w:tblCellMar>
       </w:tblPr>
       <w:tblGrid>
-        <w:gridCol w:w="2386"/>
+        <w:gridCol w:w="2385"/>
         <w:gridCol w:w="7215"/>
       </w:tblGrid>
       <w:tr>
@@ -43106,7 +43106,7 @@
         </w:trPr>
         <w:tc>
           <w:tcPr>
-            <w:tcW w:w="2386" w:type="dxa"/>
+            <w:tcW w:w="2385" w:type="dxa"/>
             <w:tcBorders>
               <w:top w:val="single" w:sz="2" w:space="0" w:color="000001"/>
               <w:left w:val="single" w:sz="2" w:space="0" w:color="000001"/>
@@ -43185,7 +43185,7 @@
         </w:trPr>
         <w:tc>
           <w:tcPr>
-            <w:tcW w:w="2386" w:type="dxa"/>
+            <w:tcW w:w="2385" w:type="dxa"/>
             <w:tcBorders>
               <w:top w:val="nil"/>
               <w:left w:val="single" w:sz="2" w:space="0" w:color="000001"/>
@@ -43434,7 +43434,7 @@
     <w:tbl>
       <w:tblPr>
         <w:jc w:val="left"/>
-        <w:tblInd w:w="-41" w:type="dxa"/>
+        <w:tblInd w:w="-43" w:type="dxa"/>
         <w:tblBorders>
           <w:top w:val="single" w:sz="2" w:space="0" w:color="000001"/>
           <w:left w:val="single" w:sz="2" w:space="0" w:color="000001"/>
@@ -43451,7 +43451,7 @@
         </w:tblCellMar>
       </w:tblPr>
       <w:tblGrid>
-        <w:gridCol w:w="2386"/>
+        <w:gridCol w:w="2385"/>
         <w:gridCol w:w="7215"/>
       </w:tblGrid>
       <w:tr>
@@ -43461,7 +43461,7 @@
         </w:trPr>
         <w:tc>
           <w:tcPr>
-            <w:tcW w:w="2386" w:type="dxa"/>
+            <w:tcW w:w="2385" w:type="dxa"/>
             <w:tcBorders>
               <w:top w:val="single" w:sz="2" w:space="0" w:color="000001"/>
               <w:left w:val="single" w:sz="2" w:space="0" w:color="000001"/>
@@ -43539,7 +43539,7 @@
         </w:trPr>
         <w:tc>
           <w:tcPr>
-            <w:tcW w:w="2386" w:type="dxa"/>
+            <w:tcW w:w="2385" w:type="dxa"/>
             <w:tcBorders>
               <w:top w:val="nil"/>
               <w:left w:val="single" w:sz="2" w:space="0" w:color="000001"/>
@@ -43766,7 +43766,7 @@
     <w:tbl>
       <w:tblPr>
         <w:jc w:val="left"/>
-        <w:tblInd w:w="-41" w:type="dxa"/>
+        <w:tblInd w:w="-43" w:type="dxa"/>
         <w:tblBorders>
           <w:top w:val="single" w:sz="2" w:space="0" w:color="000001"/>
           <w:left w:val="single" w:sz="2" w:space="0" w:color="000001"/>
@@ -43783,7 +43783,7 @@
         </w:tblCellMar>
       </w:tblPr>
       <w:tblGrid>
-        <w:gridCol w:w="2386"/>
+        <w:gridCol w:w="2385"/>
         <w:gridCol w:w="7215"/>
       </w:tblGrid>
       <w:tr>
@@ -43793,7 +43793,7 @@
         </w:trPr>
         <w:tc>
           <w:tcPr>
-            <w:tcW w:w="2386" w:type="dxa"/>
+            <w:tcW w:w="2385" w:type="dxa"/>
             <w:tcBorders>
               <w:top w:val="single" w:sz="2" w:space="0" w:color="000001"/>
               <w:left w:val="single" w:sz="2" w:space="0" w:color="000001"/>
@@ -43871,7 +43871,7 @@
         </w:trPr>
         <w:tc>
           <w:tcPr>
-            <w:tcW w:w="2386" w:type="dxa"/>
+            <w:tcW w:w="2385" w:type="dxa"/>
             <w:tcBorders>
               <w:top w:val="nil"/>
               <w:left w:val="single" w:sz="2" w:space="0" w:color="000001"/>
@@ -44126,7 +44126,7 @@
     <w:tbl>
       <w:tblPr>
         <w:jc w:val="left"/>
-        <w:tblInd w:w="-41" w:type="dxa"/>
+        <w:tblInd w:w="-43" w:type="dxa"/>
         <w:tblBorders>
           <w:top w:val="single" w:sz="2" w:space="0" w:color="000001"/>
           <w:left w:val="single" w:sz="2" w:space="0" w:color="000001"/>
@@ -44143,7 +44143,7 @@
         </w:tblCellMar>
       </w:tblPr>
       <w:tblGrid>
-        <w:gridCol w:w="2386"/>
+        <w:gridCol w:w="2385"/>
         <w:gridCol w:w="7215"/>
       </w:tblGrid>
       <w:tr>
@@ -44153,7 +44153,7 @@
         </w:trPr>
         <w:tc>
           <w:tcPr>
-            <w:tcW w:w="2386" w:type="dxa"/>
+            <w:tcW w:w="2385" w:type="dxa"/>
             <w:tcBorders>
               <w:top w:val="single" w:sz="2" w:space="0" w:color="000001"/>
               <w:left w:val="single" w:sz="2" w:space="0" w:color="000001"/>
@@ -44231,7 +44231,7 @@
         </w:trPr>
         <w:tc>
           <w:tcPr>
-            <w:tcW w:w="2386" w:type="dxa"/>
+            <w:tcW w:w="2385" w:type="dxa"/>
             <w:tcBorders>
               <w:top w:val="nil"/>
               <w:left w:val="single" w:sz="2" w:space="0" w:color="000001"/>
@@ -44470,7 +44470,7 @@
     <w:tbl>
       <w:tblPr>
         <w:jc w:val="left"/>
-        <w:tblInd w:w="-41" w:type="dxa"/>
+        <w:tblInd w:w="-43" w:type="dxa"/>
         <w:tblBorders>
           <w:top w:val="single" w:sz="2" w:space="0" w:color="000001"/>
           <w:left w:val="single" w:sz="2" w:space="0" w:color="000001"/>
@@ -44487,7 +44487,7 @@
         </w:tblCellMar>
       </w:tblPr>
       <w:tblGrid>
-        <w:gridCol w:w="2386"/>
+        <w:gridCol w:w="2385"/>
         <w:gridCol w:w="7215"/>
       </w:tblGrid>
       <w:tr>
@@ -44497,7 +44497,7 @@
         </w:trPr>
         <w:tc>
           <w:tcPr>
-            <w:tcW w:w="2386" w:type="dxa"/>
+            <w:tcW w:w="2385" w:type="dxa"/>
             <w:tcBorders>
               <w:top w:val="single" w:sz="2" w:space="0" w:color="000001"/>
               <w:left w:val="single" w:sz="2" w:space="0" w:color="000001"/>
@@ -44575,7 +44575,7 @@
         </w:trPr>
         <w:tc>
           <w:tcPr>
-            <w:tcW w:w="2386" w:type="dxa"/>
+            <w:tcW w:w="2385" w:type="dxa"/>
             <w:tcBorders>
               <w:top w:val="nil"/>
               <w:left w:val="single" w:sz="2" w:space="0" w:color="000001"/>
@@ -44684,9 +44684,9 @@
         </w:numPr>
         <w:rPr/>
       </w:pPr>
-      <w:bookmarkStart w:id="93" w:name="__RefHeading__1557_1708699360"/>
+      <w:bookmarkStart w:id="93" w:name="__RefHeading__52_867372361"/>
       <w:bookmarkStart w:id="94" w:name="__RefHeading__34_967113532"/>
-      <w:bookmarkStart w:id="95" w:name="__RefHeading__52_867372361"/>
+      <w:bookmarkStart w:id="95" w:name="__RefHeading__1557_1708699360"/>
       <w:bookmarkEnd w:id="93"/>
       <w:bookmarkEnd w:id="94"/>
       <w:bookmarkEnd w:id="95"/>
@@ -44724,7 +44724,7 @@
     <w:tbl>
       <w:tblPr>
         <w:jc w:val="left"/>
-        <w:tblInd w:w="-41" w:type="dxa"/>
+        <w:tblInd w:w="-43" w:type="dxa"/>
         <w:tblBorders>
           <w:top w:val="single" w:sz="2" w:space="0" w:color="000001"/>
           <w:left w:val="single" w:sz="2" w:space="0" w:color="000001"/>
@@ -44741,7 +44741,7 @@
         </w:tblCellMar>
       </w:tblPr>
       <w:tblGrid>
-        <w:gridCol w:w="1967"/>
+        <w:gridCol w:w="1966"/>
         <w:gridCol w:w="7660"/>
       </w:tblGrid>
       <w:tr>
@@ -44751,7 +44751,7 @@
         </w:trPr>
         <w:tc>
           <w:tcPr>
-            <w:tcW w:w="1967" w:type="dxa"/>
+            <w:tcW w:w="1966" w:type="dxa"/>
             <w:tcBorders>
               <w:top w:val="single" w:sz="2" w:space="0" w:color="000001"/>
               <w:left w:val="single" w:sz="2" w:space="0" w:color="000001"/>
@@ -44839,7 +44839,7 @@
         </w:trPr>
         <w:tc>
           <w:tcPr>
-            <w:tcW w:w="1967" w:type="dxa"/>
+            <w:tcW w:w="1966" w:type="dxa"/>
             <w:tcBorders>
               <w:top w:val="nil"/>
               <w:left w:val="single" w:sz="2" w:space="0" w:color="000001"/>
@@ -44909,7 +44909,7 @@
         </w:trPr>
         <w:tc>
           <w:tcPr>
-            <w:tcW w:w="1967" w:type="dxa"/>
+            <w:tcW w:w="1966" w:type="dxa"/>
             <w:tcBorders>
               <w:top w:val="nil"/>
               <w:left w:val="single" w:sz="2" w:space="0" w:color="000001"/>
@@ -44979,7 +44979,7 @@
         </w:trPr>
         <w:tc>
           <w:tcPr>
-            <w:tcW w:w="1967" w:type="dxa"/>
+            <w:tcW w:w="1966" w:type="dxa"/>
             <w:tcBorders>
               <w:top w:val="nil"/>
               <w:left w:val="single" w:sz="2" w:space="0" w:color="000001"/>
@@ -45041,7 +45041,7 @@
         </w:trPr>
         <w:tc>
           <w:tcPr>
-            <w:tcW w:w="1967" w:type="dxa"/>
+            <w:tcW w:w="1966" w:type="dxa"/>
             <w:tcBorders>
               <w:top w:val="nil"/>
               <w:left w:val="single" w:sz="2" w:space="0" w:color="000001"/>
@@ -45103,7 +45103,7 @@
         </w:trPr>
         <w:tc>
           <w:tcPr>
-            <w:tcW w:w="1967" w:type="dxa"/>
+            <w:tcW w:w="1966" w:type="dxa"/>
             <w:tcBorders>
               <w:top w:val="nil"/>
               <w:left w:val="single" w:sz="2" w:space="0" w:color="000001"/>
@@ -45173,7 +45173,7 @@
         </w:trPr>
         <w:tc>
           <w:tcPr>
-            <w:tcW w:w="1967" w:type="dxa"/>
+            <w:tcW w:w="1966" w:type="dxa"/>
             <w:tcBorders>
               <w:top w:val="nil"/>
               <w:left w:val="single" w:sz="2" w:space="0" w:color="000001"/>
@@ -45235,7 +45235,7 @@
         </w:trPr>
         <w:tc>
           <w:tcPr>
-            <w:tcW w:w="1967" w:type="dxa"/>
+            <w:tcW w:w="1966" w:type="dxa"/>
             <w:tcBorders>
               <w:top w:val="nil"/>
               <w:left w:val="single" w:sz="2" w:space="0" w:color="000001"/>
@@ -45297,7 +45297,7 @@
         </w:trPr>
         <w:tc>
           <w:tcPr>
-            <w:tcW w:w="1967" w:type="dxa"/>
+            <w:tcW w:w="1966" w:type="dxa"/>
             <w:tcBorders>
               <w:top w:val="nil"/>
               <w:left w:val="single" w:sz="2" w:space="0" w:color="000001"/>
@@ -45367,7 +45367,7 @@
         </w:trPr>
         <w:tc>
           <w:tcPr>
-            <w:tcW w:w="1967" w:type="dxa"/>
+            <w:tcW w:w="1966" w:type="dxa"/>
             <w:tcBorders>
               <w:top w:val="nil"/>
               <w:left w:val="single" w:sz="2" w:space="0" w:color="000001"/>
@@ -45429,7 +45429,7 @@
         </w:trPr>
         <w:tc>
           <w:tcPr>
-            <w:tcW w:w="1967" w:type="dxa"/>
+            <w:tcW w:w="1966" w:type="dxa"/>
             <w:tcBorders>
               <w:top w:val="nil"/>
               <w:left w:val="single" w:sz="2" w:space="0" w:color="000001"/>
@@ -45491,7 +45491,7 @@
         </w:trPr>
         <w:tc>
           <w:tcPr>
-            <w:tcW w:w="1967" w:type="dxa"/>
+            <w:tcW w:w="1966" w:type="dxa"/>
             <w:tcBorders>
               <w:top w:val="nil"/>
               <w:left w:val="single" w:sz="2" w:space="0" w:color="000001"/>
@@ -45553,7 +45553,7 @@
         </w:trPr>
         <w:tc>
           <w:tcPr>
-            <w:tcW w:w="1967" w:type="dxa"/>
+            <w:tcW w:w="1966" w:type="dxa"/>
             <w:tcBorders>
               <w:top w:val="nil"/>
               <w:left w:val="single" w:sz="2" w:space="0" w:color="000001"/>
@@ -45615,7 +45615,7 @@
         </w:trPr>
         <w:tc>
           <w:tcPr>
-            <w:tcW w:w="1967" w:type="dxa"/>
+            <w:tcW w:w="1966" w:type="dxa"/>
             <w:tcBorders>
               <w:top w:val="nil"/>
               <w:left w:val="single" w:sz="2" w:space="0" w:color="000001"/>
@@ -45677,7 +45677,7 @@
         </w:trPr>
         <w:tc>
           <w:tcPr>
-            <w:tcW w:w="1967" w:type="dxa"/>
+            <w:tcW w:w="1966" w:type="dxa"/>
             <w:tcBorders>
               <w:top w:val="nil"/>
               <w:left w:val="single" w:sz="2" w:space="0" w:color="000001"/>
@@ -45747,7 +45747,7 @@
         </w:trPr>
         <w:tc>
           <w:tcPr>
-            <w:tcW w:w="1967" w:type="dxa"/>
+            <w:tcW w:w="1966" w:type="dxa"/>
             <w:tcBorders>
               <w:top w:val="nil"/>
               <w:left w:val="single" w:sz="2" w:space="0" w:color="000001"/>
@@ -45817,7 +45817,7 @@
         </w:trPr>
         <w:tc>
           <w:tcPr>
-            <w:tcW w:w="1967" w:type="dxa"/>
+            <w:tcW w:w="1966" w:type="dxa"/>
             <w:tcBorders>
               <w:top w:val="nil"/>
               <w:left w:val="single" w:sz="2" w:space="0" w:color="000001"/>
@@ -45879,7 +45879,7 @@
         </w:trPr>
         <w:tc>
           <w:tcPr>
-            <w:tcW w:w="1967" w:type="dxa"/>
+            <w:tcW w:w="1966" w:type="dxa"/>
             <w:tcBorders>
               <w:top w:val="nil"/>
               <w:left w:val="single" w:sz="2" w:space="0" w:color="000001"/>
@@ -45941,7 +45941,7 @@
         </w:trPr>
         <w:tc>
           <w:tcPr>
-            <w:tcW w:w="1967" w:type="dxa"/>
+            <w:tcW w:w="1966" w:type="dxa"/>
             <w:tcBorders>
               <w:top w:val="nil"/>
               <w:left w:val="single" w:sz="2" w:space="0" w:color="000001"/>
@@ -46012,13 +46012,13 @@
         <w:fldChar w:fldCharType="begin"/>
       </w:r>
       <w:r>
-        <w:instrText> SEQ """""""""""""""""""""""""""""""""""""""""""""Tabel""""""""""""""""""""""""""""""""""""""""""""" \*Arabic </w:instrText>
+        <w:instrText> SEQ """"""""""""""""""""""""""""""""""""""""""""""Tabel"""""""""""""""""""""""""""""""""""""""""""""" \*Arabic </w:instrText>
       </w:r>
       <w:r>
         <w:fldChar w:fldCharType="separate"/>
       </w:r>
       <w:r>
-        <w:t>0</w:t>
+        <w:t>1</w:t>
       </w:r>
       <w:r>
         <w:fldChar w:fldCharType="end"/>
@@ -46084,7 +46084,7 @@
     <w:tbl>
       <w:tblPr>
         <w:jc w:val="left"/>
-        <w:tblInd w:w="-41" w:type="dxa"/>
+        <w:tblInd w:w="-43" w:type="dxa"/>
         <w:tblBorders>
           <w:top w:val="single" w:sz="2" w:space="0" w:color="000001"/>
           <w:left w:val="single" w:sz="2" w:space="0" w:color="000001"/>
@@ -46102,7 +46102,7 @@
       </w:tblPr>
       <w:tblGrid>
         <w:gridCol w:w="2365"/>
-        <w:gridCol w:w="7261"/>
+        <w:gridCol w:w="7260"/>
       </w:tblGrid>
       <w:tr>
         <w:trPr>
@@ -46147,7 +46147,7 @@
         </w:tc>
         <w:tc>
           <w:tcPr>
-            <w:tcW w:w="7261" w:type="dxa"/>
+            <w:tcW w:w="7260" w:type="dxa"/>
             <w:tcBorders>
               <w:top w:val="single" w:sz="2" w:space="0" w:color="000001"/>
               <w:left w:val="single" w:sz="2" w:space="0" w:color="000001"/>
@@ -46222,7 +46222,7 @@
         </w:tc>
         <w:tc>
           <w:tcPr>
-            <w:tcW w:w="7261" w:type="dxa"/>
+            <w:tcW w:w="7260" w:type="dxa"/>
             <w:tcBorders>
               <w:top w:val="nil"/>
               <w:left w:val="single" w:sz="2" w:space="0" w:color="000001"/>
@@ -46294,7 +46294,7 @@
         </w:tc>
         <w:tc>
           <w:tcPr>
-            <w:tcW w:w="7261" w:type="dxa"/>
+            <w:tcW w:w="7260" w:type="dxa"/>
             <w:tcBorders>
               <w:top w:val="nil"/>
               <w:left w:val="single" w:sz="2" w:space="0" w:color="000001"/>
@@ -46366,7 +46366,7 @@
         </w:tc>
         <w:tc>
           <w:tcPr>
-            <w:tcW w:w="7261" w:type="dxa"/>
+            <w:tcW w:w="7260" w:type="dxa"/>
             <w:tcBorders>
               <w:top w:val="nil"/>
               <w:left w:val="single" w:sz="2" w:space="0" w:color="000001"/>
@@ -46441,7 +46441,7 @@
         </w:tc>
         <w:tc>
           <w:tcPr>
-            <w:tcW w:w="7261" w:type="dxa"/>
+            <w:tcW w:w="7260" w:type="dxa"/>
             <w:tcBorders>
               <w:top w:val="nil"/>
               <w:left w:val="single" w:sz="2" w:space="0" w:color="000001"/>
@@ -46519,7 +46519,7 @@
         </w:tc>
         <w:tc>
           <w:tcPr>
-            <w:tcW w:w="7261" w:type="dxa"/>
+            <w:tcW w:w="7260" w:type="dxa"/>
             <w:tcBorders>
               <w:top w:val="nil"/>
               <w:left w:val="single" w:sz="2" w:space="0" w:color="000001"/>
@@ -46597,7 +46597,7 @@
         </w:tc>
         <w:tc>
           <w:tcPr>
-            <w:tcW w:w="7261" w:type="dxa"/>
+            <w:tcW w:w="7260" w:type="dxa"/>
             <w:tcBorders>
               <w:top w:val="nil"/>
               <w:left w:val="single" w:sz="2" w:space="0" w:color="000001"/>
@@ -46664,7 +46664,7 @@
     <w:tbl>
       <w:tblPr>
         <w:jc w:val="left"/>
-        <w:tblInd w:w="-41" w:type="dxa"/>
+        <w:tblInd w:w="-43" w:type="dxa"/>
         <w:tblBorders>
           <w:top w:val="single" w:sz="2" w:space="0" w:color="000001"/>
           <w:left w:val="single" w:sz="2" w:space="0" w:color="000001"/>
@@ -47300,7 +47300,7 @@
       </w:tblCellMar>
     </w:tblPr>
     <w:tblGrid>
-      <w:gridCol w:w="9060"/>
+      <w:gridCol w:w="9059"/>
       <w:gridCol w:w="556"/>
     </w:tblGrid>
     <w:tr>
@@ -47309,7 +47309,7 @@
       </w:trPr>
       <w:tc>
         <w:tcPr>
-          <w:tcW w:w="9060" w:type="dxa"/>
+          <w:tcW w:w="9059" w:type="dxa"/>
           <w:tcBorders>
             <w:top w:val="nil"/>
             <w:left w:val="nil"/>
@@ -51254,6 +51254,18 @@
       <w:rFonts w:cs="OpenSymbol"/>
     </w:rPr>
   </w:style>
+  <w:style w:type="character" w:styleId="ListLabel104">
+    <w:name w:val="ListLabel 104"/>
+    <w:rPr>
+      <w:rFonts w:cs="Symbol"/>
+    </w:rPr>
+  </w:style>
+  <w:style w:type="character" w:styleId="ListLabel105">
+    <w:name w:val="ListLabel 105"/>
+    <w:rPr>
+      <w:rFonts w:cs="OpenSymbol"/>
+    </w:rPr>
+  </w:style>
   <w:style w:type="character" w:styleId="IndexLink">
     <w:name w:val="Index Link"/>
     <w:rPr/>

</xml_diff>

<commit_message>
Changed size of Kast, Mangat, Mast, TechnischGebouw, Toren.
</commit_message>
<xml_diff>
--- a/5. visualisatie/Handreiking-visualisatie_1.0RC3.docx
+++ b/5. visualisatie/Handreiking-visualisatie_1.0RC3.docx
@@ -353,7 +353,7 @@
     <w:tbl>
       <w:tblPr>
         <w:jc w:val="left"/>
-        <w:tblInd w:w="-43" w:type="dxa"/>
+        <w:tblInd w:w="-45" w:type="dxa"/>
         <w:tblBorders>
           <w:top w:val="single" w:sz="2" w:space="0" w:color="000001"/>
           <w:left w:val="single" w:sz="2" w:space="0" w:color="000001"/>
@@ -370,7 +370,7 @@
         </w:tblCellMar>
       </w:tblPr>
       <w:tblGrid>
-        <w:gridCol w:w="2510"/>
+        <w:gridCol w:w="2509"/>
         <w:gridCol w:w="7118"/>
       </w:tblGrid>
       <w:tr>
@@ -379,7 +379,7 @@
         </w:trPr>
         <w:tc>
           <w:tcPr>
-            <w:tcW w:w="2510" w:type="dxa"/>
+            <w:tcW w:w="2509" w:type="dxa"/>
             <w:tcBorders>
               <w:top w:val="single" w:sz="2" w:space="0" w:color="000001"/>
               <w:left w:val="single" w:sz="2" w:space="0" w:color="000001"/>
@@ -451,7 +451,7 @@
         </w:trPr>
         <w:tc>
           <w:tcPr>
-            <w:tcW w:w="2510" w:type="dxa"/>
+            <w:tcW w:w="2509" w:type="dxa"/>
             <w:tcBorders>
               <w:top w:val="nil"/>
               <w:left w:val="single" w:sz="2" w:space="0" w:color="000001"/>
@@ -550,7 +550,7 @@
         </w:trPr>
         <w:tc>
           <w:tcPr>
-            <w:tcW w:w="2510" w:type="dxa"/>
+            <w:tcW w:w="2509" w:type="dxa"/>
             <w:tcBorders>
               <w:top w:val="nil"/>
               <w:left w:val="single" w:sz="2" w:space="0" w:color="000001"/>
@@ -649,7 +649,7 @@
         </w:trPr>
         <w:tc>
           <w:tcPr>
-            <w:tcW w:w="2510" w:type="dxa"/>
+            <w:tcW w:w="2509" w:type="dxa"/>
             <w:tcBorders>
               <w:top w:val="nil"/>
               <w:left w:val="single" w:sz="2" w:space="0" w:color="000001"/>
@@ -2985,9 +2985,9 @@
         </w:numPr>
         <w:rPr/>
       </w:pPr>
-      <w:bookmarkStart w:id="0" w:name="__RefHeading__2_967113532"/>
+      <w:bookmarkStart w:id="0" w:name="__RefHeading__1525_1708699360"/>
       <w:bookmarkStart w:id="1" w:name="__RefHeading__20_867372361"/>
-      <w:bookmarkStart w:id="2" w:name="__RefHeading__1525_1708699360"/>
+      <w:bookmarkStart w:id="2" w:name="__RefHeading__2_967113532"/>
       <w:bookmarkEnd w:id="0"/>
       <w:bookmarkEnd w:id="1"/>
       <w:bookmarkEnd w:id="2"/>
@@ -3039,8 +3039,8 @@
         <w:spacing w:before="240" w:after="120"/>
         <w:rPr/>
       </w:pPr>
-      <w:bookmarkStart w:id="4" w:name="_Toc343772519"/>
-      <w:bookmarkStart w:id="5" w:name="__RefHeading__2349_533595418"/>
+      <w:bookmarkStart w:id="4" w:name="__RefHeading__2349_533595418"/>
+      <w:bookmarkStart w:id="5" w:name="_Toc343772519"/>
       <w:bookmarkEnd w:id="4"/>
       <w:bookmarkEnd w:id="5"/>
       <w:r>
@@ -3509,10 +3509,10 @@
         </w:tblCellMar>
       </w:tblPr>
       <w:tblGrid>
-        <w:gridCol w:w="1782"/>
+        <w:gridCol w:w="1780"/>
         <w:gridCol w:w="2424"/>
         <w:gridCol w:w="1975"/>
-        <w:gridCol w:w="2957"/>
+        <w:gridCol w:w="2958"/>
       </w:tblGrid>
       <w:tr>
         <w:trPr>
@@ -3522,7 +3522,7 @@
         </w:trPr>
         <w:tc>
           <w:tcPr>
-            <w:tcW w:w="1782" w:type="dxa"/>
+            <w:tcW w:w="1780" w:type="dxa"/>
             <w:tcBorders>
               <w:top w:val="single" w:sz="2" w:space="0" w:color="000001"/>
               <w:left w:val="single" w:sz="2" w:space="0" w:color="000001"/>
@@ -3666,7 +3666,7 @@
         </w:tc>
         <w:tc>
           <w:tcPr>
-            <w:tcW w:w="2957" w:type="dxa"/>
+            <w:tcW w:w="2958" w:type="dxa"/>
             <w:tcBorders>
               <w:top w:val="single" w:sz="2" w:space="0" w:color="000001"/>
               <w:left w:val="single" w:sz="2" w:space="0" w:color="000001"/>
@@ -3720,7 +3720,7 @@
         </w:trPr>
         <w:tc>
           <w:tcPr>
-            <w:tcW w:w="1782" w:type="dxa"/>
+            <w:tcW w:w="1780" w:type="dxa"/>
             <w:tcBorders>
               <w:top w:val="nil"/>
               <w:left w:val="nil"/>
@@ -3817,7 +3817,7 @@
         </w:tc>
         <w:tc>
           <w:tcPr>
-            <w:tcW w:w="2957" w:type="dxa"/>
+            <w:tcW w:w="2958" w:type="dxa"/>
             <w:tcBorders>
               <w:top w:val="nil"/>
               <w:left w:val="nil"/>
@@ -3855,7 +3855,7 @@
         </w:trPr>
         <w:tc>
           <w:tcPr>
-            <w:tcW w:w="1782" w:type="dxa"/>
+            <w:tcW w:w="1780" w:type="dxa"/>
             <w:tcBorders>
               <w:top w:val="nil"/>
               <w:left w:val="nil"/>
@@ -3955,7 +3955,7 @@
         </w:tc>
         <w:tc>
           <w:tcPr>
-            <w:tcW w:w="2957" w:type="dxa"/>
+            <w:tcW w:w="2958" w:type="dxa"/>
             <w:tcBorders>
               <w:top w:val="nil"/>
               <w:left w:val="nil"/>
@@ -3992,7 +3992,7 @@
         </w:trPr>
         <w:tc>
           <w:tcPr>
-            <w:tcW w:w="1782" w:type="dxa"/>
+            <w:tcW w:w="1780" w:type="dxa"/>
             <w:tcBorders>
               <w:top w:val="nil"/>
               <w:left w:val="nil"/>
@@ -4089,7 +4089,7 @@
         </w:tc>
         <w:tc>
           <w:tcPr>
-            <w:tcW w:w="2957" w:type="dxa"/>
+            <w:tcW w:w="2958" w:type="dxa"/>
             <w:tcBorders>
               <w:top w:val="nil"/>
               <w:left w:val="nil"/>
@@ -4127,7 +4127,7 @@
         </w:trPr>
         <w:tc>
           <w:tcPr>
-            <w:tcW w:w="1782" w:type="dxa"/>
+            <w:tcW w:w="1780" w:type="dxa"/>
             <w:tcBorders>
               <w:top w:val="nil"/>
               <w:left w:val="nil"/>
@@ -4227,7 +4227,7 @@
         </w:tc>
         <w:tc>
           <w:tcPr>
-            <w:tcW w:w="2957" w:type="dxa"/>
+            <w:tcW w:w="2958" w:type="dxa"/>
             <w:tcBorders>
               <w:top w:val="nil"/>
               <w:left w:val="nil"/>
@@ -4264,7 +4264,7 @@
         </w:trPr>
         <w:tc>
           <w:tcPr>
-            <w:tcW w:w="1782" w:type="dxa"/>
+            <w:tcW w:w="1780" w:type="dxa"/>
             <w:tcBorders>
               <w:top w:val="nil"/>
               <w:left w:val="nil"/>
@@ -4361,7 +4361,7 @@
         </w:tc>
         <w:tc>
           <w:tcPr>
-            <w:tcW w:w="2957" w:type="dxa"/>
+            <w:tcW w:w="2958" w:type="dxa"/>
             <w:tcBorders>
               <w:top w:val="nil"/>
               <w:left w:val="nil"/>
@@ -4399,7 +4399,7 @@
         </w:trPr>
         <w:tc>
           <w:tcPr>
-            <w:tcW w:w="1782" w:type="dxa"/>
+            <w:tcW w:w="1780" w:type="dxa"/>
             <w:tcBorders>
               <w:top w:val="nil"/>
               <w:left w:val="nil"/>
@@ -4499,7 +4499,7 @@
         </w:tc>
         <w:tc>
           <w:tcPr>
-            <w:tcW w:w="2957" w:type="dxa"/>
+            <w:tcW w:w="2958" w:type="dxa"/>
             <w:tcBorders>
               <w:top w:val="nil"/>
               <w:left w:val="nil"/>
@@ -4536,7 +4536,7 @@
         </w:trPr>
         <w:tc>
           <w:tcPr>
-            <w:tcW w:w="1782" w:type="dxa"/>
+            <w:tcW w:w="1780" w:type="dxa"/>
             <w:tcBorders>
               <w:top w:val="nil"/>
               <w:left w:val="nil"/>
@@ -4633,7 +4633,7 @@
         </w:tc>
         <w:tc>
           <w:tcPr>
-            <w:tcW w:w="2957" w:type="dxa"/>
+            <w:tcW w:w="2958" w:type="dxa"/>
             <w:tcBorders>
               <w:top w:val="nil"/>
               <w:left w:val="nil"/>
@@ -4671,7 +4671,7 @@
         </w:trPr>
         <w:tc>
           <w:tcPr>
-            <w:tcW w:w="1782" w:type="dxa"/>
+            <w:tcW w:w="1780" w:type="dxa"/>
             <w:tcBorders>
               <w:top w:val="nil"/>
               <w:left w:val="nil"/>
@@ -4771,7 +4771,7 @@
         </w:tc>
         <w:tc>
           <w:tcPr>
-            <w:tcW w:w="2957" w:type="dxa"/>
+            <w:tcW w:w="2958" w:type="dxa"/>
             <w:tcBorders>
               <w:top w:val="nil"/>
               <w:left w:val="nil"/>
@@ -4808,7 +4808,7 @@
         </w:trPr>
         <w:tc>
           <w:tcPr>
-            <w:tcW w:w="1782" w:type="dxa"/>
+            <w:tcW w:w="1780" w:type="dxa"/>
             <w:tcBorders>
               <w:top w:val="nil"/>
               <w:left w:val="nil"/>
@@ -4905,7 +4905,7 @@
         </w:tc>
         <w:tc>
           <w:tcPr>
-            <w:tcW w:w="2957" w:type="dxa"/>
+            <w:tcW w:w="2958" w:type="dxa"/>
             <w:tcBorders>
               <w:top w:val="nil"/>
               <w:left w:val="nil"/>
@@ -4943,7 +4943,7 @@
         </w:trPr>
         <w:tc>
           <w:tcPr>
-            <w:tcW w:w="1782" w:type="dxa"/>
+            <w:tcW w:w="1780" w:type="dxa"/>
             <w:tcBorders>
               <w:top w:val="nil"/>
               <w:left w:val="nil"/>
@@ -5043,7 +5043,7 @@
         </w:tc>
         <w:tc>
           <w:tcPr>
-            <w:tcW w:w="2957" w:type="dxa"/>
+            <w:tcW w:w="2958" w:type="dxa"/>
             <w:tcBorders>
               <w:top w:val="nil"/>
               <w:left w:val="nil"/>
@@ -5080,7 +5080,7 @@
         </w:trPr>
         <w:tc>
           <w:tcPr>
-            <w:tcW w:w="1782" w:type="dxa"/>
+            <w:tcW w:w="1780" w:type="dxa"/>
             <w:tcBorders>
               <w:top w:val="nil"/>
               <w:left w:val="nil"/>
@@ -5177,7 +5177,7 @@
         </w:tc>
         <w:tc>
           <w:tcPr>
-            <w:tcW w:w="2957" w:type="dxa"/>
+            <w:tcW w:w="2958" w:type="dxa"/>
             <w:tcBorders>
               <w:top w:val="nil"/>
               <w:left w:val="nil"/>
@@ -5215,7 +5215,7 @@
         </w:trPr>
         <w:tc>
           <w:tcPr>
-            <w:tcW w:w="1782" w:type="dxa"/>
+            <w:tcW w:w="1780" w:type="dxa"/>
             <w:tcBorders>
               <w:top w:val="nil"/>
               <w:left w:val="nil"/>
@@ -5315,7 +5315,7 @@
         </w:tc>
         <w:tc>
           <w:tcPr>
-            <w:tcW w:w="2957" w:type="dxa"/>
+            <w:tcW w:w="2958" w:type="dxa"/>
             <w:tcBorders>
               <w:top w:val="nil"/>
               <w:left w:val="nil"/>
@@ -5352,7 +5352,7 @@
         </w:trPr>
         <w:tc>
           <w:tcPr>
-            <w:tcW w:w="1782" w:type="dxa"/>
+            <w:tcW w:w="1780" w:type="dxa"/>
             <w:tcBorders>
               <w:top w:val="nil"/>
               <w:left w:val="nil"/>
@@ -5449,7 +5449,7 @@
         </w:tc>
         <w:tc>
           <w:tcPr>
-            <w:tcW w:w="2957" w:type="dxa"/>
+            <w:tcW w:w="2958" w:type="dxa"/>
             <w:tcBorders>
               <w:top w:val="nil"/>
               <w:left w:val="nil"/>
@@ -5487,7 +5487,7 @@
         </w:trPr>
         <w:tc>
           <w:tcPr>
-            <w:tcW w:w="1782" w:type="dxa"/>
+            <w:tcW w:w="1780" w:type="dxa"/>
             <w:tcBorders>
               <w:top w:val="nil"/>
               <w:left w:val="nil"/>
@@ -5587,7 +5587,7 @@
         </w:tc>
         <w:tc>
           <w:tcPr>
-            <w:tcW w:w="2957" w:type="dxa"/>
+            <w:tcW w:w="2958" w:type="dxa"/>
             <w:tcBorders>
               <w:top w:val="nil"/>
               <w:left w:val="nil"/>
@@ -5624,7 +5624,7 @@
         </w:trPr>
         <w:tc>
           <w:tcPr>
-            <w:tcW w:w="1782" w:type="dxa"/>
+            <w:tcW w:w="1780" w:type="dxa"/>
             <w:tcBorders>
               <w:top w:val="nil"/>
               <w:left w:val="nil"/>
@@ -5721,7 +5721,7 @@
         </w:tc>
         <w:tc>
           <w:tcPr>
-            <w:tcW w:w="2957" w:type="dxa"/>
+            <w:tcW w:w="2958" w:type="dxa"/>
             <w:tcBorders>
               <w:top w:val="nil"/>
               <w:left w:val="nil"/>
@@ -5759,7 +5759,7 @@
         </w:trPr>
         <w:tc>
           <w:tcPr>
-            <w:tcW w:w="1782" w:type="dxa"/>
+            <w:tcW w:w="1780" w:type="dxa"/>
             <w:tcBorders>
               <w:top w:val="nil"/>
               <w:left w:val="nil"/>
@@ -5859,7 +5859,7 @@
         </w:tc>
         <w:tc>
           <w:tcPr>
-            <w:tcW w:w="2957" w:type="dxa"/>
+            <w:tcW w:w="2958" w:type="dxa"/>
             <w:tcBorders>
               <w:top w:val="nil"/>
               <w:left w:val="nil"/>
@@ -5896,7 +5896,7 @@
         </w:trPr>
         <w:tc>
           <w:tcPr>
-            <w:tcW w:w="1782" w:type="dxa"/>
+            <w:tcW w:w="1780" w:type="dxa"/>
             <w:tcBorders>
               <w:top w:val="nil"/>
               <w:left w:val="nil"/>
@@ -5993,7 +5993,7 @@
         </w:tc>
         <w:tc>
           <w:tcPr>
-            <w:tcW w:w="2957" w:type="dxa"/>
+            <w:tcW w:w="2958" w:type="dxa"/>
             <w:tcBorders>
               <w:top w:val="nil"/>
               <w:left w:val="nil"/>
@@ -6031,7 +6031,7 @@
         </w:trPr>
         <w:tc>
           <w:tcPr>
-            <w:tcW w:w="1782" w:type="dxa"/>
+            <w:tcW w:w="1780" w:type="dxa"/>
             <w:tcBorders>
               <w:top w:val="nil"/>
               <w:left w:val="nil"/>
@@ -6131,7 +6131,7 @@
         </w:tc>
         <w:tc>
           <w:tcPr>
-            <w:tcW w:w="2957" w:type="dxa"/>
+            <w:tcW w:w="2958" w:type="dxa"/>
             <w:tcBorders>
               <w:top w:val="nil"/>
               <w:left w:val="nil"/>
@@ -6168,7 +6168,7 @@
         </w:trPr>
         <w:tc>
           <w:tcPr>
-            <w:tcW w:w="1782" w:type="dxa"/>
+            <w:tcW w:w="1780" w:type="dxa"/>
             <w:tcBorders>
               <w:top w:val="nil"/>
               <w:left w:val="nil"/>
@@ -6265,7 +6265,7 @@
         </w:tc>
         <w:tc>
           <w:tcPr>
-            <w:tcW w:w="2957" w:type="dxa"/>
+            <w:tcW w:w="2958" w:type="dxa"/>
             <w:tcBorders>
               <w:top w:val="nil"/>
               <w:left w:val="nil"/>
@@ -6303,7 +6303,7 @@
         </w:trPr>
         <w:tc>
           <w:tcPr>
-            <w:tcW w:w="1782" w:type="dxa"/>
+            <w:tcW w:w="1780" w:type="dxa"/>
             <w:tcBorders>
               <w:top w:val="nil"/>
               <w:left w:val="nil"/>
@@ -6403,7 +6403,7 @@
         </w:tc>
         <w:tc>
           <w:tcPr>
-            <w:tcW w:w="2957" w:type="dxa"/>
+            <w:tcW w:w="2958" w:type="dxa"/>
             <w:tcBorders>
               <w:top w:val="nil"/>
               <w:left w:val="nil"/>
@@ -6440,7 +6440,7 @@
         </w:trPr>
         <w:tc>
           <w:tcPr>
-            <w:tcW w:w="1782" w:type="dxa"/>
+            <w:tcW w:w="1780" w:type="dxa"/>
             <w:tcBorders>
               <w:top w:val="nil"/>
               <w:left w:val="nil"/>
@@ -6537,7 +6537,7 @@
         </w:tc>
         <w:tc>
           <w:tcPr>
-            <w:tcW w:w="2957" w:type="dxa"/>
+            <w:tcW w:w="2958" w:type="dxa"/>
             <w:tcBorders>
               <w:top w:val="nil"/>
               <w:left w:val="nil"/>
@@ -6575,7 +6575,7 @@
         </w:trPr>
         <w:tc>
           <w:tcPr>
-            <w:tcW w:w="1782" w:type="dxa"/>
+            <w:tcW w:w="1780" w:type="dxa"/>
             <w:tcBorders>
               <w:top w:val="nil"/>
               <w:left w:val="nil"/>
@@ -6675,7 +6675,7 @@
         </w:tc>
         <w:tc>
           <w:tcPr>
-            <w:tcW w:w="2957" w:type="dxa"/>
+            <w:tcW w:w="2958" w:type="dxa"/>
             <w:tcBorders>
               <w:top w:val="nil"/>
               <w:left w:val="nil"/>
@@ -6712,7 +6712,7 @@
         </w:trPr>
         <w:tc>
           <w:tcPr>
-            <w:tcW w:w="1782" w:type="dxa"/>
+            <w:tcW w:w="1780" w:type="dxa"/>
             <w:tcBorders>
               <w:top w:val="nil"/>
               <w:left w:val="nil"/>
@@ -6809,7 +6809,7 @@
         </w:tc>
         <w:tc>
           <w:tcPr>
-            <w:tcW w:w="2957" w:type="dxa"/>
+            <w:tcW w:w="2958" w:type="dxa"/>
             <w:tcBorders>
               <w:top w:val="nil"/>
               <w:left w:val="nil"/>
@@ -6847,7 +6847,7 @@
         </w:trPr>
         <w:tc>
           <w:tcPr>
-            <w:tcW w:w="1782" w:type="dxa"/>
+            <w:tcW w:w="1780" w:type="dxa"/>
             <w:tcBorders>
               <w:top w:val="nil"/>
               <w:left w:val="nil"/>
@@ -6947,7 +6947,7 @@
         </w:tc>
         <w:tc>
           <w:tcPr>
-            <w:tcW w:w="2957" w:type="dxa"/>
+            <w:tcW w:w="2958" w:type="dxa"/>
             <w:tcBorders>
               <w:top w:val="nil"/>
               <w:left w:val="nil"/>
@@ -6984,7 +6984,7 @@
         </w:trPr>
         <w:tc>
           <w:tcPr>
-            <w:tcW w:w="1782" w:type="dxa"/>
+            <w:tcW w:w="1780" w:type="dxa"/>
             <w:tcBorders>
               <w:top w:val="nil"/>
               <w:left w:val="nil"/>
@@ -7081,7 +7081,7 @@
         </w:tc>
         <w:tc>
           <w:tcPr>
-            <w:tcW w:w="2957" w:type="dxa"/>
+            <w:tcW w:w="2958" w:type="dxa"/>
             <w:tcBorders>
               <w:top w:val="nil"/>
               <w:left w:val="nil"/>
@@ -7119,7 +7119,7 @@
         </w:trPr>
         <w:tc>
           <w:tcPr>
-            <w:tcW w:w="1782" w:type="dxa"/>
+            <w:tcW w:w="1780" w:type="dxa"/>
             <w:tcBorders>
               <w:top w:val="nil"/>
               <w:left w:val="nil"/>
@@ -7219,7 +7219,7 @@
         </w:tc>
         <w:tc>
           <w:tcPr>
-            <w:tcW w:w="2957" w:type="dxa"/>
+            <w:tcW w:w="2958" w:type="dxa"/>
             <w:tcBorders>
               <w:top w:val="nil"/>
               <w:left w:val="nil"/>
@@ -7256,7 +7256,7 @@
         </w:trPr>
         <w:tc>
           <w:tcPr>
-            <w:tcW w:w="1782" w:type="dxa"/>
+            <w:tcW w:w="1780" w:type="dxa"/>
             <w:tcBorders>
               <w:top w:val="nil"/>
               <w:left w:val="nil"/>
@@ -7353,7 +7353,7 @@
         </w:tc>
         <w:tc>
           <w:tcPr>
-            <w:tcW w:w="2957" w:type="dxa"/>
+            <w:tcW w:w="2958" w:type="dxa"/>
             <w:tcBorders>
               <w:top w:val="nil"/>
               <w:left w:val="nil"/>
@@ -7391,7 +7391,7 @@
         </w:trPr>
         <w:tc>
           <w:tcPr>
-            <w:tcW w:w="1782" w:type="dxa"/>
+            <w:tcW w:w="1780" w:type="dxa"/>
             <w:tcBorders>
               <w:top w:val="nil"/>
               <w:left w:val="nil"/>
@@ -7491,7 +7491,7 @@
         </w:tc>
         <w:tc>
           <w:tcPr>
-            <w:tcW w:w="2957" w:type="dxa"/>
+            <w:tcW w:w="2958" w:type="dxa"/>
             <w:tcBorders>
               <w:top w:val="nil"/>
               <w:left w:val="nil"/>
@@ -7528,7 +7528,7 @@
         </w:trPr>
         <w:tc>
           <w:tcPr>
-            <w:tcW w:w="1782" w:type="dxa"/>
+            <w:tcW w:w="1780" w:type="dxa"/>
             <w:tcBorders>
               <w:top w:val="nil"/>
               <w:left w:val="nil"/>
@@ -7625,7 +7625,7 @@
         </w:tc>
         <w:tc>
           <w:tcPr>
-            <w:tcW w:w="2957" w:type="dxa"/>
+            <w:tcW w:w="2958" w:type="dxa"/>
             <w:tcBorders>
               <w:top w:val="nil"/>
               <w:left w:val="nil"/>
@@ -7663,7 +7663,7 @@
         </w:trPr>
         <w:tc>
           <w:tcPr>
-            <w:tcW w:w="1782" w:type="dxa"/>
+            <w:tcW w:w="1780" w:type="dxa"/>
             <w:tcBorders>
               <w:top w:val="nil"/>
               <w:left w:val="nil"/>
@@ -7763,7 +7763,7 @@
         </w:tc>
         <w:tc>
           <w:tcPr>
-            <w:tcW w:w="2957" w:type="dxa"/>
+            <w:tcW w:w="2958" w:type="dxa"/>
             <w:tcBorders>
               <w:top w:val="nil"/>
               <w:left w:val="nil"/>
@@ -7800,7 +7800,7 @@
         </w:trPr>
         <w:tc>
           <w:tcPr>
-            <w:tcW w:w="1782" w:type="dxa"/>
+            <w:tcW w:w="1780" w:type="dxa"/>
             <w:tcBorders>
               <w:top w:val="nil"/>
               <w:left w:val="nil"/>
@@ -7897,7 +7897,7 @@
         </w:tc>
         <w:tc>
           <w:tcPr>
-            <w:tcW w:w="2957" w:type="dxa"/>
+            <w:tcW w:w="2958" w:type="dxa"/>
             <w:tcBorders>
               <w:top w:val="nil"/>
               <w:left w:val="nil"/>
@@ -7935,7 +7935,7 @@
         </w:trPr>
         <w:tc>
           <w:tcPr>
-            <w:tcW w:w="1782" w:type="dxa"/>
+            <w:tcW w:w="1780" w:type="dxa"/>
             <w:tcBorders>
               <w:top w:val="nil"/>
               <w:left w:val="nil"/>
@@ -8035,7 +8035,7 @@
         </w:tc>
         <w:tc>
           <w:tcPr>
-            <w:tcW w:w="2957" w:type="dxa"/>
+            <w:tcW w:w="2958" w:type="dxa"/>
             <w:tcBorders>
               <w:top w:val="nil"/>
               <w:left w:val="nil"/>
@@ -8072,7 +8072,7 @@
         </w:trPr>
         <w:tc>
           <w:tcPr>
-            <w:tcW w:w="1782" w:type="dxa"/>
+            <w:tcW w:w="1780" w:type="dxa"/>
             <w:tcBorders>
               <w:top w:val="nil"/>
               <w:left w:val="nil"/>
@@ -8165,7 +8165,7 @@
         </w:tc>
         <w:tc>
           <w:tcPr>
-            <w:tcW w:w="2957" w:type="dxa"/>
+            <w:tcW w:w="2958" w:type="dxa"/>
             <w:tcBorders>
               <w:top w:val="nil"/>
               <w:left w:val="nil"/>
@@ -8203,7 +8203,7 @@
         </w:trPr>
         <w:tc>
           <w:tcPr>
-            <w:tcW w:w="1782" w:type="dxa"/>
+            <w:tcW w:w="1780" w:type="dxa"/>
             <w:tcBorders>
               <w:top w:val="nil"/>
               <w:left w:val="nil"/>
@@ -8303,7 +8303,7 @@
         </w:tc>
         <w:tc>
           <w:tcPr>
-            <w:tcW w:w="2957" w:type="dxa"/>
+            <w:tcW w:w="2958" w:type="dxa"/>
             <w:tcBorders>
               <w:top w:val="nil"/>
               <w:left w:val="nil"/>
@@ -8440,11 +8440,11 @@
         </w:tblCellMar>
       </w:tblPr>
       <w:tblGrid>
-        <w:gridCol w:w="2059"/>
+        <w:gridCol w:w="2058"/>
         <w:gridCol w:w="1809"/>
         <w:gridCol w:w="1695"/>
         <w:gridCol w:w="1501"/>
-        <w:gridCol w:w="2093"/>
+        <w:gridCol w:w="2095"/>
       </w:tblGrid>
       <w:tr>
         <w:trPr>
@@ -8454,7 +8454,7 @@
         </w:trPr>
         <w:tc>
           <w:tcPr>
-            <w:tcW w:w="2059" w:type="dxa"/>
+            <w:tcW w:w="2058" w:type="dxa"/>
             <w:tcBorders>
               <w:top w:val="single" w:sz="2" w:space="0" w:color="000001"/>
               <w:left w:val="single" w:sz="2" w:space="0" w:color="000001"/>
@@ -8646,7 +8646,7 @@
         </w:tc>
         <w:tc>
           <w:tcPr>
-            <w:tcW w:w="2093" w:type="dxa"/>
+            <w:tcW w:w="2095" w:type="dxa"/>
             <w:tcBorders>
               <w:top w:val="single" w:sz="2" w:space="0" w:color="000001"/>
               <w:left w:val="single" w:sz="2" w:space="0" w:color="000001"/>
@@ -8699,7 +8699,7 @@
         </w:trPr>
         <w:tc>
           <w:tcPr>
-            <w:tcW w:w="2059" w:type="dxa"/>
+            <w:tcW w:w="2058" w:type="dxa"/>
             <w:tcBorders>
               <w:top w:val="single" w:sz="2" w:space="0" w:color="000001"/>
               <w:left w:val="single" w:sz="2" w:space="0" w:color="000001"/>
@@ -8847,7 +8847,7 @@
         </w:tc>
         <w:tc>
           <w:tcPr>
-            <w:tcW w:w="2093" w:type="dxa"/>
+            <w:tcW w:w="2095" w:type="dxa"/>
             <w:tcBorders>
               <w:top w:val="single" w:sz="2" w:space="0" w:color="000001"/>
               <w:left w:val="single" w:sz="2" w:space="0" w:color="000001"/>
@@ -8886,7 +8886,7 @@
         </w:trPr>
         <w:tc>
           <w:tcPr>
-            <w:tcW w:w="2059" w:type="dxa"/>
+            <w:tcW w:w="2058" w:type="dxa"/>
             <w:tcBorders>
               <w:top w:val="nil"/>
               <w:left w:val="single" w:sz="2" w:space="0" w:color="000001"/>
@@ -9034,7 +9034,7 @@
         </w:tc>
         <w:tc>
           <w:tcPr>
-            <w:tcW w:w="2093" w:type="dxa"/>
+            <w:tcW w:w="2095" w:type="dxa"/>
             <w:tcBorders>
               <w:top w:val="nil"/>
               <w:left w:val="single" w:sz="2" w:space="0" w:color="000001"/>
@@ -9073,7 +9073,7 @@
         </w:trPr>
         <w:tc>
           <w:tcPr>
-            <w:tcW w:w="2059" w:type="dxa"/>
+            <w:tcW w:w="2058" w:type="dxa"/>
             <w:tcBorders>
               <w:top w:val="nil"/>
               <w:left w:val="single" w:sz="2" w:space="0" w:color="000001"/>
@@ -9221,7 +9221,7 @@
         </w:tc>
         <w:tc>
           <w:tcPr>
-            <w:tcW w:w="2093" w:type="dxa"/>
+            <w:tcW w:w="2095" w:type="dxa"/>
             <w:tcBorders>
               <w:top w:val="nil"/>
               <w:left w:val="single" w:sz="2" w:space="0" w:color="000001"/>
@@ -9260,7 +9260,7 @@
         </w:trPr>
         <w:tc>
           <w:tcPr>
-            <w:tcW w:w="2059" w:type="dxa"/>
+            <w:tcW w:w="2058" w:type="dxa"/>
             <w:tcBorders>
               <w:top w:val="nil"/>
               <w:left w:val="single" w:sz="2" w:space="0" w:color="000001"/>
@@ -9408,7 +9408,7 @@
         </w:tc>
         <w:tc>
           <w:tcPr>
-            <w:tcW w:w="2093" w:type="dxa"/>
+            <w:tcW w:w="2095" w:type="dxa"/>
             <w:tcBorders>
               <w:top w:val="nil"/>
               <w:left w:val="single" w:sz="2" w:space="0" w:color="000001"/>
@@ -9447,7 +9447,7 @@
         </w:trPr>
         <w:tc>
           <w:tcPr>
-            <w:tcW w:w="2059" w:type="dxa"/>
+            <w:tcW w:w="2058" w:type="dxa"/>
             <w:tcBorders>
               <w:top w:val="nil"/>
               <w:left w:val="single" w:sz="2" w:space="0" w:color="000001"/>
@@ -9595,7 +9595,7 @@
         </w:tc>
         <w:tc>
           <w:tcPr>
-            <w:tcW w:w="2093" w:type="dxa"/>
+            <w:tcW w:w="2095" w:type="dxa"/>
             <w:tcBorders>
               <w:top w:val="nil"/>
               <w:left w:val="single" w:sz="2" w:space="0" w:color="000001"/>
@@ -9634,7 +9634,7 @@
         </w:trPr>
         <w:tc>
           <w:tcPr>
-            <w:tcW w:w="2059" w:type="dxa"/>
+            <w:tcW w:w="2058" w:type="dxa"/>
             <w:tcBorders>
               <w:top w:val="nil"/>
               <w:left w:val="single" w:sz="2" w:space="0" w:color="000001"/>
@@ -9782,7 +9782,7 @@
         </w:tc>
         <w:tc>
           <w:tcPr>
-            <w:tcW w:w="2093" w:type="dxa"/>
+            <w:tcW w:w="2095" w:type="dxa"/>
             <w:tcBorders>
               <w:top w:val="nil"/>
               <w:left w:val="single" w:sz="2" w:space="0" w:color="000001"/>
@@ -9821,7 +9821,7 @@
         </w:trPr>
         <w:tc>
           <w:tcPr>
-            <w:tcW w:w="2059" w:type="dxa"/>
+            <w:tcW w:w="2058" w:type="dxa"/>
             <w:tcBorders>
               <w:top w:val="nil"/>
               <w:left w:val="single" w:sz="2" w:space="0" w:color="000001"/>
@@ -9969,7 +9969,7 @@
         </w:tc>
         <w:tc>
           <w:tcPr>
-            <w:tcW w:w="2093" w:type="dxa"/>
+            <w:tcW w:w="2095" w:type="dxa"/>
             <w:tcBorders>
               <w:top w:val="nil"/>
               <w:left w:val="single" w:sz="2" w:space="0" w:color="000001"/>
@@ -10008,7 +10008,7 @@
         </w:trPr>
         <w:tc>
           <w:tcPr>
-            <w:tcW w:w="2059" w:type="dxa"/>
+            <w:tcW w:w="2058" w:type="dxa"/>
             <w:tcBorders>
               <w:top w:val="nil"/>
               <w:left w:val="single" w:sz="2" w:space="0" w:color="000001"/>
@@ -10156,7 +10156,7 @@
         </w:tc>
         <w:tc>
           <w:tcPr>
-            <w:tcW w:w="2093" w:type="dxa"/>
+            <w:tcW w:w="2095" w:type="dxa"/>
             <w:tcBorders>
               <w:top w:val="nil"/>
               <w:left w:val="single" w:sz="2" w:space="0" w:color="000001"/>
@@ -10196,7 +10196,7 @@
         </w:trPr>
         <w:tc>
           <w:tcPr>
-            <w:tcW w:w="2059" w:type="dxa"/>
+            <w:tcW w:w="2058" w:type="dxa"/>
             <w:tcBorders>
               <w:top w:val="nil"/>
               <w:left w:val="single" w:sz="2" w:space="0" w:color="000001"/>
@@ -10344,7 +10344,7 @@
         </w:tc>
         <w:tc>
           <w:tcPr>
-            <w:tcW w:w="2093" w:type="dxa"/>
+            <w:tcW w:w="2095" w:type="dxa"/>
             <w:tcBorders>
               <w:top w:val="nil"/>
               <w:left w:val="single" w:sz="2" w:space="0" w:color="000001"/>
@@ -10383,7 +10383,7 @@
         </w:trPr>
         <w:tc>
           <w:tcPr>
-            <w:tcW w:w="2059" w:type="dxa"/>
+            <w:tcW w:w="2058" w:type="dxa"/>
             <w:tcBorders>
               <w:top w:val="nil"/>
               <w:left w:val="single" w:sz="2" w:space="0" w:color="000001"/>
@@ -10531,7 +10531,7 @@
         </w:tc>
         <w:tc>
           <w:tcPr>
-            <w:tcW w:w="2093" w:type="dxa"/>
+            <w:tcW w:w="2095" w:type="dxa"/>
             <w:tcBorders>
               <w:top w:val="nil"/>
               <w:left w:val="single" w:sz="2" w:space="0" w:color="000001"/>
@@ -10570,7 +10570,7 @@
         </w:trPr>
         <w:tc>
           <w:tcPr>
-            <w:tcW w:w="2059" w:type="dxa"/>
+            <w:tcW w:w="2058" w:type="dxa"/>
             <w:tcBorders>
               <w:top w:val="nil"/>
               <w:left w:val="single" w:sz="2" w:space="0" w:color="000001"/>
@@ -10718,7 +10718,7 @@
         </w:tc>
         <w:tc>
           <w:tcPr>
-            <w:tcW w:w="2093" w:type="dxa"/>
+            <w:tcW w:w="2095" w:type="dxa"/>
             <w:tcBorders>
               <w:top w:val="nil"/>
               <w:left w:val="single" w:sz="2" w:space="0" w:color="000001"/>
@@ -10757,7 +10757,7 @@
         </w:trPr>
         <w:tc>
           <w:tcPr>
-            <w:tcW w:w="2059" w:type="dxa"/>
+            <w:tcW w:w="2058" w:type="dxa"/>
             <w:tcBorders>
               <w:top w:val="nil"/>
               <w:left w:val="single" w:sz="2" w:space="0" w:color="000001"/>
@@ -10905,7 +10905,7 @@
         </w:tc>
         <w:tc>
           <w:tcPr>
-            <w:tcW w:w="2093" w:type="dxa"/>
+            <w:tcW w:w="2095" w:type="dxa"/>
             <w:tcBorders>
               <w:top w:val="nil"/>
               <w:left w:val="single" w:sz="2" w:space="0" w:color="000001"/>
@@ -10944,7 +10944,7 @@
         </w:trPr>
         <w:tc>
           <w:tcPr>
-            <w:tcW w:w="2059" w:type="dxa"/>
+            <w:tcW w:w="2058" w:type="dxa"/>
             <w:tcBorders>
               <w:top w:val="nil"/>
               <w:left w:val="single" w:sz="2" w:space="0" w:color="000001"/>
@@ -11092,7 +11092,7 @@
         </w:tc>
         <w:tc>
           <w:tcPr>
-            <w:tcW w:w="2093" w:type="dxa"/>
+            <w:tcW w:w="2095" w:type="dxa"/>
             <w:tcBorders>
               <w:top w:val="nil"/>
               <w:left w:val="single" w:sz="2" w:space="0" w:color="000001"/>
@@ -11131,7 +11131,7 @@
         </w:trPr>
         <w:tc>
           <w:tcPr>
-            <w:tcW w:w="2059" w:type="dxa"/>
+            <w:tcW w:w="2058" w:type="dxa"/>
             <w:tcBorders>
               <w:top w:val="nil"/>
               <w:left w:val="single" w:sz="2" w:space="0" w:color="000001"/>
@@ -11279,7 +11279,7 @@
         </w:tc>
         <w:tc>
           <w:tcPr>
-            <w:tcW w:w="2093" w:type="dxa"/>
+            <w:tcW w:w="2095" w:type="dxa"/>
             <w:tcBorders>
               <w:top w:val="nil"/>
               <w:left w:val="single" w:sz="2" w:space="0" w:color="000001"/>
@@ -11319,7 +11319,7 @@
         </w:trPr>
         <w:tc>
           <w:tcPr>
-            <w:tcW w:w="2059" w:type="dxa"/>
+            <w:tcW w:w="2058" w:type="dxa"/>
             <w:tcBorders>
               <w:top w:val="nil"/>
               <w:left w:val="single" w:sz="2" w:space="0" w:color="000001"/>
@@ -11467,7 +11467,7 @@
         </w:tc>
         <w:tc>
           <w:tcPr>
-            <w:tcW w:w="2093" w:type="dxa"/>
+            <w:tcW w:w="2095" w:type="dxa"/>
             <w:tcBorders>
               <w:top w:val="nil"/>
               <w:left w:val="single" w:sz="2" w:space="0" w:color="000001"/>
@@ -11899,7 +11899,7 @@
     <w:tbl>
       <w:tblPr>
         <w:jc w:val="left"/>
-        <w:tblInd w:w="148" w:type="dxa"/>
+        <w:tblInd w:w="146" w:type="dxa"/>
         <w:tblBorders>
           <w:top w:val="single" w:sz="2" w:space="0" w:color="000001"/>
           <w:left w:val="single" w:sz="2" w:space="0" w:color="000001"/>
@@ -11916,10 +11916,10 @@
         </w:tblCellMar>
       </w:tblPr>
       <w:tblGrid>
-        <w:gridCol w:w="2277"/>
-        <w:gridCol w:w="2338"/>
+        <w:gridCol w:w="2276"/>
+        <w:gridCol w:w="2337"/>
         <w:gridCol w:w="2251"/>
-        <w:gridCol w:w="2358"/>
+        <w:gridCol w:w="2359"/>
       </w:tblGrid>
       <w:tr>
         <w:trPr>
@@ -11928,7 +11928,7 @@
         </w:trPr>
         <w:tc>
           <w:tcPr>
-            <w:tcW w:w="2277" w:type="dxa"/>
+            <w:tcW w:w="2276" w:type="dxa"/>
             <w:tcBorders>
               <w:top w:val="single" w:sz="2" w:space="0" w:color="000001"/>
               <w:left w:val="single" w:sz="2" w:space="0" w:color="000001"/>
@@ -11974,7 +11974,7 @@
         </w:tc>
         <w:tc>
           <w:tcPr>
-            <w:tcW w:w="2338" w:type="dxa"/>
+            <w:tcW w:w="2337" w:type="dxa"/>
             <w:tcBorders>
               <w:top w:val="single" w:sz="2" w:space="0" w:color="000001"/>
               <w:left w:val="single" w:sz="2" w:space="0" w:color="000001"/>
@@ -12070,7 +12070,7 @@
         </w:tc>
         <w:tc>
           <w:tcPr>
-            <w:tcW w:w="2358" w:type="dxa"/>
+            <w:tcW w:w="2359" w:type="dxa"/>
             <w:tcBorders>
               <w:top w:val="single" w:sz="2" w:space="0" w:color="000001"/>
               <w:left w:val="single" w:sz="2" w:space="0" w:color="000001"/>
@@ -12123,7 +12123,7 @@
         </w:trPr>
         <w:tc>
           <w:tcPr>
-            <w:tcW w:w="2277" w:type="dxa"/>
+            <w:tcW w:w="2276" w:type="dxa"/>
             <w:tcBorders>
               <w:top w:val="nil"/>
               <w:left w:val="single" w:sz="2" w:space="0" w:color="000001"/>
@@ -12229,7 +12229,7 @@
         </w:trPr>
         <w:tc>
           <w:tcPr>
-            <w:tcW w:w="2277" w:type="dxa"/>
+            <w:tcW w:w="2276" w:type="dxa"/>
             <w:tcBorders>
               <w:top w:val="nil"/>
               <w:left w:val="single" w:sz="2" w:space="0" w:color="000001"/>
@@ -12253,7 +12253,7 @@
         </w:tc>
         <w:tc>
           <w:tcPr>
-            <w:tcW w:w="2338" w:type="dxa"/>
+            <w:tcW w:w="2337" w:type="dxa"/>
             <w:tcBorders>
               <w:top w:val="nil"/>
               <w:left w:val="single" w:sz="2" w:space="0" w:color="000001"/>
@@ -12303,7 +12303,7 @@
         </w:tc>
         <w:tc>
           <w:tcPr>
-            <w:tcW w:w="2358" w:type="dxa"/>
+            <w:tcW w:w="2359" w:type="dxa"/>
             <w:tcBorders>
               <w:top w:val="nil"/>
               <w:left w:val="single" w:sz="2" w:space="0" w:color="000001"/>
@@ -12404,7 +12404,7 @@
     <w:tbl>
       <w:tblPr>
         <w:jc w:val="left"/>
-        <w:tblInd w:w="139" w:type="dxa"/>
+        <w:tblInd w:w="137" w:type="dxa"/>
         <w:tblBorders>
           <w:top w:val="single" w:sz="2" w:space="0" w:color="000001"/>
           <w:left w:val="single" w:sz="2" w:space="0" w:color="000001"/>
@@ -12422,8 +12422,8 @@
       </w:tblPr>
       <w:tblGrid>
         <w:gridCol w:w="2161"/>
-        <w:gridCol w:w="2602"/>
-        <w:gridCol w:w="2331"/>
+        <w:gridCol w:w="2601"/>
+        <w:gridCol w:w="2332"/>
         <w:gridCol w:w="2148"/>
       </w:tblGrid>
       <w:tr>
@@ -12481,7 +12481,7 @@
         </w:tc>
         <w:tc>
           <w:tcPr>
-            <w:tcW w:w="2602" w:type="dxa"/>
+            <w:tcW w:w="2601" w:type="dxa"/>
             <w:tcBorders>
               <w:top w:val="single" w:sz="2" w:space="0" w:color="000001"/>
               <w:left w:val="single" w:sz="2" w:space="0" w:color="000001"/>
@@ -12529,7 +12529,7 @@
         </w:tc>
         <w:tc>
           <w:tcPr>
-            <w:tcW w:w="2331" w:type="dxa"/>
+            <w:tcW w:w="2332" w:type="dxa"/>
             <w:tcBorders>
               <w:top w:val="single" w:sz="2" w:space="0" w:color="000001"/>
               <w:left w:val="single" w:sz="2" w:space="0" w:color="000001"/>
@@ -12655,7 +12655,7 @@
         </w:tc>
         <w:tc>
           <w:tcPr>
-            <w:tcW w:w="2602" w:type="dxa"/>
+            <w:tcW w:w="2601" w:type="dxa"/>
             <w:tcBorders>
               <w:top w:val="nil"/>
               <w:left w:val="single" w:sz="2" w:space="0" w:color="000001"/>
@@ -12680,7 +12680,7 @@
         </w:tc>
         <w:tc>
           <w:tcPr>
-            <w:tcW w:w="2331" w:type="dxa"/>
+            <w:tcW w:w="2332" w:type="dxa"/>
             <w:tcBorders>
               <w:top w:val="nil"/>
               <w:left w:val="single" w:sz="2" w:space="0" w:color="000001"/>
@@ -12716,7 +12716,7 @@
             </w:tcBorders>
             <w:shd w:fill="DDDDDD" w:val="clear"/>
             <w:tcMar>
-              <w:left w:w="40" w:type="dxa"/>
+              <w:left w:w="37" w:type="dxa"/>
             </w:tcMar>
           </w:tcPr>
           <w:p>
@@ -12763,7 +12763,7 @@
         </w:tc>
         <w:tc>
           <w:tcPr>
-            <w:tcW w:w="2602" w:type="dxa"/>
+            <w:tcW w:w="2601" w:type="dxa"/>
             <w:tcBorders>
               <w:top w:val="single" w:sz="2" w:space="0" w:color="000001"/>
               <w:left w:val="single" w:sz="2" w:space="0" w:color="000001"/>
@@ -12774,7 +12774,7 @@
             </w:tcBorders>
             <w:shd w:fill="DDDDDD" w:val="clear"/>
             <w:tcMar>
-              <w:left w:w="40" w:type="dxa"/>
+              <w:left w:w="37" w:type="dxa"/>
             </w:tcMar>
           </w:tcPr>
           <w:p>
@@ -12805,7 +12805,7 @@
         </w:tc>
         <w:tc>
           <w:tcPr>
-            <w:tcW w:w="2331" w:type="dxa"/>
+            <w:tcW w:w="2332" w:type="dxa"/>
             <w:tcBorders>
               <w:top w:val="single" w:sz="2" w:space="0" w:color="000001"/>
               <w:left w:val="single" w:sz="2" w:space="0" w:color="000001"/>
@@ -12816,7 +12816,7 @@
             </w:tcBorders>
             <w:shd w:fill="DDDDDD" w:val="clear"/>
             <w:tcMar>
-              <w:left w:w="40" w:type="dxa"/>
+              <w:left w:w="37" w:type="dxa"/>
             </w:tcMar>
           </w:tcPr>
           <w:p>
@@ -12856,7 +12856,7 @@
             </w:tcBorders>
             <w:shd w:fill="DDDDDD" w:val="clear"/>
             <w:tcMar>
-              <w:left w:w="40" w:type="dxa"/>
+              <w:left w:w="37" w:type="dxa"/>
             </w:tcMar>
           </w:tcPr>
           <w:p>
@@ -12915,7 +12915,7 @@
         </w:tc>
         <w:tc>
           <w:tcPr>
-            <w:tcW w:w="2602" w:type="dxa"/>
+            <w:tcW w:w="2601" w:type="dxa"/>
             <w:tcBorders>
               <w:top w:val="nil"/>
               <w:left w:val="single" w:sz="2" w:space="0" w:color="000001"/>
@@ -12926,7 +12926,7 @@
             </w:tcBorders>
             <w:shd w:fill="DDDDDD" w:val="clear"/>
             <w:tcMar>
-              <w:left w:w="40" w:type="dxa"/>
+              <w:left w:w="37" w:type="dxa"/>
             </w:tcMar>
           </w:tcPr>
           <w:p>
@@ -12958,7 +12958,7 @@
         </w:tc>
         <w:tc>
           <w:tcPr>
-            <w:tcW w:w="2331" w:type="dxa"/>
+            <w:tcW w:w="2332" w:type="dxa"/>
             <w:tcBorders>
               <w:top w:val="nil"/>
               <w:left w:val="single" w:sz="2" w:space="0" w:color="000001"/>
@@ -12969,7 +12969,7 @@
             </w:tcBorders>
             <w:shd w:fill="DDDDDD" w:val="clear"/>
             <w:tcMar>
-              <w:left w:w="40" w:type="dxa"/>
+              <w:left w:w="37" w:type="dxa"/>
             </w:tcMar>
           </w:tcPr>
           <w:p>
@@ -13009,7 +13009,7 @@
             </w:tcBorders>
             <w:shd w:fill="DDDDDD" w:val="clear"/>
             <w:tcMar>
-              <w:left w:w="40" w:type="dxa"/>
+              <w:left w:w="37" w:type="dxa"/>
             </w:tcMar>
           </w:tcPr>
           <w:p>
@@ -13068,7 +13068,7 @@
         </w:tc>
         <w:tc>
           <w:tcPr>
-            <w:tcW w:w="2602" w:type="dxa"/>
+            <w:tcW w:w="2601" w:type="dxa"/>
             <w:tcBorders>
               <w:top w:val="nil"/>
               <w:left w:val="single" w:sz="2" w:space="0" w:color="000001"/>
@@ -13079,7 +13079,7 @@
             </w:tcBorders>
             <w:shd w:fill="DDDDDD" w:val="clear"/>
             <w:tcMar>
-              <w:left w:w="40" w:type="dxa"/>
+              <w:left w:w="37" w:type="dxa"/>
             </w:tcMar>
           </w:tcPr>
           <w:p>
@@ -13108,7 +13108,7 @@
         </w:tc>
         <w:tc>
           <w:tcPr>
-            <w:tcW w:w="2331" w:type="dxa"/>
+            <w:tcW w:w="2332" w:type="dxa"/>
             <w:tcBorders>
               <w:top w:val="nil"/>
               <w:left w:val="single" w:sz="2" w:space="0" w:color="000001"/>
@@ -13119,7 +13119,7 @@
             </w:tcBorders>
             <w:shd w:fill="DDDDDD" w:val="clear"/>
             <w:tcMar>
-              <w:left w:w="40" w:type="dxa"/>
+              <w:left w:w="37" w:type="dxa"/>
             </w:tcMar>
           </w:tcPr>
           <w:p>
@@ -13159,7 +13159,7 @@
             </w:tcBorders>
             <w:shd w:fill="DDDDDD" w:val="clear"/>
             <w:tcMar>
-              <w:left w:w="40" w:type="dxa"/>
+              <w:left w:w="37" w:type="dxa"/>
             </w:tcMar>
           </w:tcPr>
           <w:p>
@@ -13218,7 +13218,7 @@
         </w:tc>
         <w:tc>
           <w:tcPr>
-            <w:tcW w:w="2602" w:type="dxa"/>
+            <w:tcW w:w="2601" w:type="dxa"/>
             <w:tcBorders>
               <w:top w:val="nil"/>
               <w:left w:val="single" w:sz="2" w:space="0" w:color="000001"/>
@@ -13243,7 +13243,7 @@
         </w:tc>
         <w:tc>
           <w:tcPr>
-            <w:tcW w:w="2331" w:type="dxa"/>
+            <w:tcW w:w="2332" w:type="dxa"/>
             <w:tcBorders>
               <w:top w:val="nil"/>
               <w:left w:val="single" w:sz="2" w:space="0" w:color="000001"/>
@@ -13347,7 +13347,7 @@
         </w:tc>
         <w:tc>
           <w:tcPr>
-            <w:tcW w:w="2602" w:type="dxa"/>
+            <w:tcW w:w="2601" w:type="dxa"/>
             <w:tcBorders>
               <w:top w:val="nil"/>
               <w:left w:val="single" w:sz="2" w:space="0" w:color="000001"/>
@@ -13372,7 +13372,7 @@
         </w:tc>
         <w:tc>
           <w:tcPr>
-            <w:tcW w:w="2331" w:type="dxa"/>
+            <w:tcW w:w="2332" w:type="dxa"/>
             <w:tcBorders>
               <w:top w:val="nil"/>
               <w:left w:val="single" w:sz="2" w:space="0" w:color="000001"/>
@@ -13416,11 +13416,7 @@
             </w:pPr>
             <w:r>
               <w:rPr/>
-              <w:t>88</w:t>
-            </w:r>
-            <w:r>
-              <w:rPr/>
-              <w:t xml:space="preserve"> px</w:t>
+              <w:t>88 px</w:t>
             </w:r>
           </w:p>
         </w:tc>
@@ -13456,7 +13452,7 @@
         </w:tc>
         <w:tc>
           <w:tcPr>
-            <w:tcW w:w="2602" w:type="dxa"/>
+            <w:tcW w:w="2601" w:type="dxa"/>
             <w:tcBorders>
               <w:top w:val="nil"/>
               <w:left w:val="single" w:sz="2" w:space="0" w:color="000001"/>
@@ -13481,7 +13477,7 @@
         </w:tc>
         <w:tc>
           <w:tcPr>
-            <w:tcW w:w="2331" w:type="dxa"/>
+            <w:tcW w:w="2332" w:type="dxa"/>
             <w:tcBorders>
               <w:top w:val="nil"/>
               <w:left w:val="single" w:sz="2" w:space="0" w:color="000001"/>
@@ -13525,11 +13521,7 @@
             </w:pPr>
             <w:r>
               <w:rPr/>
-              <w:t>88</w:t>
-            </w:r>
-            <w:r>
-              <w:rPr/>
-              <w:t xml:space="preserve"> px</w:t>
+              <w:t>88 px</w:t>
             </w:r>
           </w:p>
         </w:tc>
@@ -13586,7 +13578,7 @@
     <w:tbl>
       <w:tblPr>
         <w:jc w:val="left"/>
-        <w:tblInd w:w="139" w:type="dxa"/>
+        <w:tblInd w:w="137" w:type="dxa"/>
         <w:tblBorders>
           <w:top w:val="single" w:sz="2" w:space="0" w:color="000001"/>
           <w:left w:val="single" w:sz="2" w:space="0" w:color="000001"/>
@@ -13603,9 +13595,9 @@
         </w:tblCellMar>
       </w:tblPr>
       <w:tblGrid>
-        <w:gridCol w:w="2240"/>
+        <w:gridCol w:w="2239"/>
         <w:gridCol w:w="4141"/>
-        <w:gridCol w:w="2883"/>
+        <w:gridCol w:w="2884"/>
       </w:tblGrid>
       <w:tr>
         <w:trPr>
@@ -13614,7 +13606,7 @@
         </w:trPr>
         <w:tc>
           <w:tcPr>
-            <w:tcW w:w="2240" w:type="dxa"/>
+            <w:tcW w:w="2239" w:type="dxa"/>
             <w:tcBorders>
               <w:top w:val="single" w:sz="2" w:space="0" w:color="000001"/>
               <w:left w:val="single" w:sz="2" w:space="0" w:color="000001"/>
@@ -13711,7 +13703,7 @@
         </w:tc>
         <w:tc>
           <w:tcPr>
-            <w:tcW w:w="2883" w:type="dxa"/>
+            <w:tcW w:w="2884" w:type="dxa"/>
             <w:tcBorders>
               <w:top w:val="single" w:sz="2" w:space="0" w:color="000001"/>
               <w:left w:val="single" w:sz="2" w:space="0" w:color="000001"/>
@@ -13765,7 +13757,7 @@
         </w:trPr>
         <w:tc>
           <w:tcPr>
-            <w:tcW w:w="2240" w:type="dxa"/>
+            <w:tcW w:w="2239" w:type="dxa"/>
             <w:tcBorders>
               <w:top w:val="nil"/>
               <w:left w:val="single" w:sz="2" w:space="0" w:color="000001"/>
@@ -13815,7 +13807,7 @@
         </w:tc>
         <w:tc>
           <w:tcPr>
-            <w:tcW w:w="2883" w:type="dxa"/>
+            <w:tcW w:w="2884" w:type="dxa"/>
             <w:tcBorders>
               <w:top w:val="nil"/>
               <w:left w:val="single" w:sz="2" w:space="0" w:color="000001"/>
@@ -13857,7 +13849,7 @@
         </w:trPr>
         <w:tc>
           <w:tcPr>
-            <w:tcW w:w="2240" w:type="dxa"/>
+            <w:tcW w:w="2239" w:type="dxa"/>
             <w:tcBorders>
               <w:top w:val="nil"/>
               <w:left w:val="single" w:sz="2" w:space="0" w:color="000001"/>
@@ -13907,7 +13899,7 @@
         </w:tc>
         <w:tc>
           <w:tcPr>
-            <w:tcW w:w="2883" w:type="dxa"/>
+            <w:tcW w:w="2884" w:type="dxa"/>
             <w:tcBorders>
               <w:top w:val="nil"/>
               <w:left w:val="single" w:sz="2" w:space="0" w:color="000001"/>
@@ -13949,7 +13941,7 @@
         </w:trPr>
         <w:tc>
           <w:tcPr>
-            <w:tcW w:w="2240" w:type="dxa"/>
+            <w:tcW w:w="2239" w:type="dxa"/>
             <w:tcBorders>
               <w:top w:val="nil"/>
               <w:left w:val="single" w:sz="2" w:space="0" w:color="000001"/>
@@ -13999,7 +13991,7 @@
         </w:tc>
         <w:tc>
           <w:tcPr>
-            <w:tcW w:w="2883" w:type="dxa"/>
+            <w:tcW w:w="2884" w:type="dxa"/>
             <w:tcBorders>
               <w:top w:val="nil"/>
               <w:left w:val="single" w:sz="2" w:space="0" w:color="000001"/>
@@ -14041,7 +14033,7 @@
         </w:trPr>
         <w:tc>
           <w:tcPr>
-            <w:tcW w:w="2240" w:type="dxa"/>
+            <w:tcW w:w="2239" w:type="dxa"/>
             <w:tcBorders>
               <w:top w:val="nil"/>
               <w:left w:val="single" w:sz="2" w:space="0" w:color="000001"/>
@@ -14091,7 +14083,7 @@
         </w:tc>
         <w:tc>
           <w:tcPr>
-            <w:tcW w:w="2883" w:type="dxa"/>
+            <w:tcW w:w="2884" w:type="dxa"/>
             <w:tcBorders>
               <w:top w:val="nil"/>
               <w:left w:val="single" w:sz="2" w:space="0" w:color="000001"/>
@@ -14133,7 +14125,7 @@
         </w:trPr>
         <w:tc>
           <w:tcPr>
-            <w:tcW w:w="2240" w:type="dxa"/>
+            <w:tcW w:w="2239" w:type="dxa"/>
             <w:tcBorders>
               <w:top w:val="nil"/>
               <w:left w:val="single" w:sz="2" w:space="0" w:color="000001"/>
@@ -14183,7 +14175,7 @@
         </w:tc>
         <w:tc>
           <w:tcPr>
-            <w:tcW w:w="2883" w:type="dxa"/>
+            <w:tcW w:w="2884" w:type="dxa"/>
             <w:tcBorders>
               <w:top w:val="nil"/>
               <w:left w:val="single" w:sz="2" w:space="0" w:color="000001"/>
@@ -14225,7 +14217,7 @@
         </w:trPr>
         <w:tc>
           <w:tcPr>
-            <w:tcW w:w="2240" w:type="dxa"/>
+            <w:tcW w:w="2239" w:type="dxa"/>
             <w:tcBorders>
               <w:top w:val="nil"/>
               <w:left w:val="single" w:sz="2" w:space="0" w:color="000001"/>
@@ -14275,7 +14267,7 @@
         </w:tc>
         <w:tc>
           <w:tcPr>
-            <w:tcW w:w="2883" w:type="dxa"/>
+            <w:tcW w:w="2884" w:type="dxa"/>
             <w:tcBorders>
               <w:top w:val="nil"/>
               <w:left w:val="single" w:sz="2" w:space="0" w:color="000001"/>
@@ -14317,7 +14309,7 @@
         </w:trPr>
         <w:tc>
           <w:tcPr>
-            <w:tcW w:w="2240" w:type="dxa"/>
+            <w:tcW w:w="2239" w:type="dxa"/>
             <w:tcBorders>
               <w:top w:val="nil"/>
               <w:left w:val="single" w:sz="2" w:space="0" w:color="000001"/>
@@ -14367,7 +14359,7 @@
         </w:tc>
         <w:tc>
           <w:tcPr>
-            <w:tcW w:w="2883" w:type="dxa"/>
+            <w:tcW w:w="2884" w:type="dxa"/>
             <w:tcBorders>
               <w:top w:val="nil"/>
               <w:left w:val="single" w:sz="2" w:space="0" w:color="000001"/>
@@ -14468,9 +14460,9 @@
         </w:numPr>
         <w:rPr/>
       </w:pPr>
-      <w:bookmarkStart w:id="13" w:name="__RefHeading__10_967113532"/>
+      <w:bookmarkStart w:id="13" w:name="__RefHeading__1533_1708699360"/>
       <w:bookmarkStart w:id="14" w:name="__RefHeading__28_867372361"/>
-      <w:bookmarkStart w:id="15" w:name="__RefHeading__1533_1708699360"/>
+      <w:bookmarkStart w:id="15" w:name="__RefHeading__10_967113532"/>
       <w:bookmarkEnd w:id="13"/>
       <w:bookmarkEnd w:id="14"/>
       <w:bookmarkEnd w:id="15"/>
@@ -14488,9 +14480,9 @@
         </w:numPr>
         <w:rPr/>
       </w:pPr>
-      <w:bookmarkStart w:id="16" w:name="__RefHeading__30_867372361"/>
+      <w:bookmarkStart w:id="16" w:name="__RefHeading__1535_1708699360"/>
       <w:bookmarkStart w:id="17" w:name="__RefHeading__12_967113532"/>
-      <w:bookmarkStart w:id="18" w:name="__RefHeading__1535_1708699360"/>
+      <w:bookmarkStart w:id="18" w:name="__RefHeading__30_867372361"/>
       <w:bookmarkEnd w:id="16"/>
       <w:bookmarkEnd w:id="17"/>
       <w:bookmarkEnd w:id="18"/>
@@ -14612,9 +14604,9 @@
         </w:numPr>
         <w:rPr/>
       </w:pPr>
-      <w:bookmarkStart w:id="19" w:name="__RefHeading__32_867372361"/>
+      <w:bookmarkStart w:id="19" w:name="__RefHeading__1537_1708699360"/>
       <w:bookmarkStart w:id="20" w:name="__RefHeading__14_967113532"/>
-      <w:bookmarkStart w:id="21" w:name="__RefHeading__1537_1708699360"/>
+      <w:bookmarkStart w:id="21" w:name="__RefHeading__32_867372361"/>
       <w:bookmarkEnd w:id="19"/>
       <w:bookmarkEnd w:id="20"/>
       <w:bookmarkEnd w:id="21"/>
@@ -14820,7 +14812,7 @@
     <w:tbl>
       <w:tblPr>
         <w:jc w:val="left"/>
-        <w:tblInd w:w="-43" w:type="dxa"/>
+        <w:tblInd w:w="-45" w:type="dxa"/>
         <w:tblBorders>
           <w:top w:val="single" w:sz="2" w:space="0" w:color="000001"/>
           <w:left w:val="single" w:sz="2" w:space="0" w:color="000001"/>
@@ -14837,10 +14829,10 @@
         </w:tblCellMar>
       </w:tblPr>
       <w:tblGrid>
-        <w:gridCol w:w="2386"/>
+        <w:gridCol w:w="2385"/>
         <w:gridCol w:w="2418"/>
-        <w:gridCol w:w="2325"/>
-        <w:gridCol w:w="2472"/>
+        <w:gridCol w:w="2324"/>
+        <w:gridCol w:w="2473"/>
       </w:tblGrid>
       <w:tr>
         <w:trPr>
@@ -14849,7 +14841,7 @@
         </w:trPr>
         <w:tc>
           <w:tcPr>
-            <w:tcW w:w="2386" w:type="dxa"/>
+            <w:tcW w:w="2385" w:type="dxa"/>
             <w:tcBorders>
               <w:top w:val="single" w:sz="2" w:space="0" w:color="000001"/>
               <w:left w:val="single" w:sz="2" w:space="0" w:color="000001"/>
@@ -14943,7 +14935,7 @@
         </w:tc>
         <w:tc>
           <w:tcPr>
-            <w:tcW w:w="2325" w:type="dxa"/>
+            <w:tcW w:w="2324" w:type="dxa"/>
             <w:tcBorders>
               <w:top w:val="single" w:sz="2" w:space="0" w:color="000001"/>
               <w:left w:val="single" w:sz="2" w:space="0" w:color="000001"/>
@@ -14991,7 +14983,7 @@
         </w:tc>
         <w:tc>
           <w:tcPr>
-            <w:tcW w:w="2472" w:type="dxa"/>
+            <w:tcW w:w="2473" w:type="dxa"/>
             <w:tcBorders>
               <w:top w:val="single" w:sz="2" w:space="0" w:color="000001"/>
               <w:left w:val="single" w:sz="2" w:space="0" w:color="000001"/>
@@ -15044,7 +15036,7 @@
         </w:trPr>
         <w:tc>
           <w:tcPr>
-            <w:tcW w:w="2386" w:type="dxa"/>
+            <w:tcW w:w="2385" w:type="dxa"/>
             <w:tcBorders>
               <w:top w:val="nil"/>
               <w:left w:val="single" w:sz="2" w:space="0" w:color="000001"/>
@@ -15151,7 +15143,7 @@
         </w:trPr>
         <w:tc>
           <w:tcPr>
-            <w:tcW w:w="2386" w:type="dxa"/>
+            <w:tcW w:w="2385" w:type="dxa"/>
             <w:tcBorders>
               <w:top w:val="nil"/>
               <w:left w:val="single" w:sz="2" w:space="0" w:color="000001"/>
@@ -15258,7 +15250,7 @@
         </w:trPr>
         <w:tc>
           <w:tcPr>
-            <w:tcW w:w="2386" w:type="dxa"/>
+            <w:tcW w:w="2385" w:type="dxa"/>
             <w:tcBorders>
               <w:top w:val="nil"/>
               <w:left w:val="single" w:sz="2" w:space="0" w:color="000001"/>
@@ -15584,7 +15576,7 @@
     <w:tbl>
       <w:tblPr>
         <w:jc w:val="left"/>
-        <w:tblInd w:w="-43" w:type="dxa"/>
+        <w:tblInd w:w="-45" w:type="dxa"/>
         <w:tblBorders>
           <w:top w:val="single" w:sz="2" w:space="0" w:color="000001"/>
           <w:left w:val="single" w:sz="2" w:space="0" w:color="000001"/>
@@ -15601,10 +15593,10 @@
         </w:tblCellMar>
       </w:tblPr>
       <w:tblGrid>
-        <w:gridCol w:w="2386"/>
+        <w:gridCol w:w="2385"/>
         <w:gridCol w:w="2418"/>
-        <w:gridCol w:w="2325"/>
-        <w:gridCol w:w="2472"/>
+        <w:gridCol w:w="2324"/>
+        <w:gridCol w:w="2473"/>
       </w:tblGrid>
       <w:tr>
         <w:trPr>
@@ -15613,7 +15605,7 @@
         </w:trPr>
         <w:tc>
           <w:tcPr>
-            <w:tcW w:w="2386" w:type="dxa"/>
+            <w:tcW w:w="2385" w:type="dxa"/>
             <w:tcBorders>
               <w:top w:val="single" w:sz="2" w:space="0" w:color="000001"/>
               <w:left w:val="single" w:sz="2" w:space="0" w:color="000001"/>
@@ -15707,7 +15699,7 @@
         </w:tc>
         <w:tc>
           <w:tcPr>
-            <w:tcW w:w="2325" w:type="dxa"/>
+            <w:tcW w:w="2324" w:type="dxa"/>
             <w:tcBorders>
               <w:top w:val="single" w:sz="2" w:space="0" w:color="000001"/>
               <w:left w:val="single" w:sz="2" w:space="0" w:color="000001"/>
@@ -15755,7 +15747,7 @@
         </w:tc>
         <w:tc>
           <w:tcPr>
-            <w:tcW w:w="2472" w:type="dxa"/>
+            <w:tcW w:w="2473" w:type="dxa"/>
             <w:tcBorders>
               <w:top w:val="single" w:sz="2" w:space="0" w:color="000001"/>
               <w:left w:val="single" w:sz="2" w:space="0" w:color="000001"/>
@@ -15808,7 +15800,7 @@
         </w:trPr>
         <w:tc>
           <w:tcPr>
-            <w:tcW w:w="2386" w:type="dxa"/>
+            <w:tcW w:w="2385" w:type="dxa"/>
             <w:tcBorders>
               <w:top w:val="nil"/>
               <w:left w:val="single" w:sz="2" w:space="0" w:color="000001"/>
@@ -15915,7 +15907,7 @@
         </w:trPr>
         <w:tc>
           <w:tcPr>
-            <w:tcW w:w="2386" w:type="dxa"/>
+            <w:tcW w:w="2385" w:type="dxa"/>
             <w:tcBorders>
               <w:top w:val="nil"/>
               <w:left w:val="single" w:sz="2" w:space="0" w:color="000001"/>
@@ -16022,7 +16014,7 @@
         </w:trPr>
         <w:tc>
           <w:tcPr>
-            <w:tcW w:w="2386" w:type="dxa"/>
+            <w:tcW w:w="2385" w:type="dxa"/>
             <w:tcBorders>
               <w:top w:val="nil"/>
               <w:left w:val="single" w:sz="2" w:space="0" w:color="000001"/>
@@ -16348,7 +16340,7 @@
     <w:tbl>
       <w:tblPr>
         <w:jc w:val="left"/>
-        <w:tblInd w:w="-43" w:type="dxa"/>
+        <w:tblInd w:w="-45" w:type="dxa"/>
         <w:tblBorders>
           <w:top w:val="single" w:sz="2" w:space="0" w:color="000001"/>
           <w:left w:val="single" w:sz="2" w:space="0" w:color="000001"/>
@@ -16365,10 +16357,10 @@
         </w:tblCellMar>
       </w:tblPr>
       <w:tblGrid>
-        <w:gridCol w:w="2386"/>
+        <w:gridCol w:w="2385"/>
         <w:gridCol w:w="2418"/>
-        <w:gridCol w:w="2325"/>
-        <w:gridCol w:w="2472"/>
+        <w:gridCol w:w="2324"/>
+        <w:gridCol w:w="2473"/>
       </w:tblGrid>
       <w:tr>
         <w:trPr>
@@ -16377,7 +16369,7 @@
         </w:trPr>
         <w:tc>
           <w:tcPr>
-            <w:tcW w:w="2386" w:type="dxa"/>
+            <w:tcW w:w="2385" w:type="dxa"/>
             <w:tcBorders>
               <w:top w:val="single" w:sz="2" w:space="0" w:color="000001"/>
               <w:left w:val="single" w:sz="2" w:space="0" w:color="000001"/>
@@ -16471,7 +16463,7 @@
         </w:tc>
         <w:tc>
           <w:tcPr>
-            <w:tcW w:w="2325" w:type="dxa"/>
+            <w:tcW w:w="2324" w:type="dxa"/>
             <w:tcBorders>
               <w:top w:val="single" w:sz="2" w:space="0" w:color="000001"/>
               <w:left w:val="single" w:sz="2" w:space="0" w:color="000001"/>
@@ -16519,7 +16511,7 @@
         </w:tc>
         <w:tc>
           <w:tcPr>
-            <w:tcW w:w="2472" w:type="dxa"/>
+            <w:tcW w:w="2473" w:type="dxa"/>
             <w:tcBorders>
               <w:top w:val="single" w:sz="2" w:space="0" w:color="000001"/>
               <w:left w:val="single" w:sz="2" w:space="0" w:color="000001"/>
@@ -16572,7 +16564,7 @@
         </w:trPr>
         <w:tc>
           <w:tcPr>
-            <w:tcW w:w="2386" w:type="dxa"/>
+            <w:tcW w:w="2385" w:type="dxa"/>
             <w:tcBorders>
               <w:top w:val="nil"/>
               <w:left w:val="single" w:sz="2" w:space="0" w:color="000001"/>
@@ -16679,7 +16671,7 @@
         </w:trPr>
         <w:tc>
           <w:tcPr>
-            <w:tcW w:w="2386" w:type="dxa"/>
+            <w:tcW w:w="2385" w:type="dxa"/>
             <w:tcBorders>
               <w:top w:val="nil"/>
               <w:left w:val="single" w:sz="2" w:space="0" w:color="000001"/>
@@ -16786,7 +16778,7 @@
         </w:trPr>
         <w:tc>
           <w:tcPr>
-            <w:tcW w:w="2386" w:type="dxa"/>
+            <w:tcW w:w="2385" w:type="dxa"/>
             <w:tcBorders>
               <w:top w:val="nil"/>
               <w:left w:val="single" w:sz="2" w:space="0" w:color="000001"/>
@@ -17096,7 +17088,7 @@
     <w:tbl>
       <w:tblPr>
         <w:jc w:val="left"/>
-        <w:tblInd w:w="-43" w:type="dxa"/>
+        <w:tblInd w:w="-45" w:type="dxa"/>
         <w:tblBorders>
           <w:top w:val="single" w:sz="2" w:space="0" w:color="000001"/>
           <w:left w:val="single" w:sz="2" w:space="0" w:color="000001"/>
@@ -17113,10 +17105,10 @@
         </w:tblCellMar>
       </w:tblPr>
       <w:tblGrid>
-        <w:gridCol w:w="2386"/>
+        <w:gridCol w:w="2385"/>
         <w:gridCol w:w="2418"/>
-        <w:gridCol w:w="2325"/>
-        <w:gridCol w:w="2472"/>
+        <w:gridCol w:w="2324"/>
+        <w:gridCol w:w="2473"/>
       </w:tblGrid>
       <w:tr>
         <w:trPr>
@@ -17125,7 +17117,7 @@
         </w:trPr>
         <w:tc>
           <w:tcPr>
-            <w:tcW w:w="2386" w:type="dxa"/>
+            <w:tcW w:w="2385" w:type="dxa"/>
             <w:tcBorders>
               <w:top w:val="single" w:sz="2" w:space="0" w:color="000001"/>
               <w:left w:val="single" w:sz="2" w:space="0" w:color="000001"/>
@@ -17219,7 +17211,7 @@
         </w:tc>
         <w:tc>
           <w:tcPr>
-            <w:tcW w:w="2325" w:type="dxa"/>
+            <w:tcW w:w="2324" w:type="dxa"/>
             <w:tcBorders>
               <w:top w:val="single" w:sz="2" w:space="0" w:color="000001"/>
               <w:left w:val="single" w:sz="2" w:space="0" w:color="000001"/>
@@ -17267,7 +17259,7 @@
         </w:tc>
         <w:tc>
           <w:tcPr>
-            <w:tcW w:w="2472" w:type="dxa"/>
+            <w:tcW w:w="2473" w:type="dxa"/>
             <w:tcBorders>
               <w:top w:val="single" w:sz="2" w:space="0" w:color="000001"/>
               <w:left w:val="single" w:sz="2" w:space="0" w:color="000001"/>
@@ -17320,7 +17312,7 @@
         </w:trPr>
         <w:tc>
           <w:tcPr>
-            <w:tcW w:w="2386" w:type="dxa"/>
+            <w:tcW w:w="2385" w:type="dxa"/>
             <w:tcBorders>
               <w:top w:val="nil"/>
               <w:left w:val="single" w:sz="2" w:space="0" w:color="000001"/>
@@ -17427,7 +17419,7 @@
         </w:trPr>
         <w:tc>
           <w:tcPr>
-            <w:tcW w:w="2386" w:type="dxa"/>
+            <w:tcW w:w="2385" w:type="dxa"/>
             <w:tcBorders>
               <w:top w:val="nil"/>
               <w:left w:val="single" w:sz="2" w:space="0" w:color="000001"/>
@@ -17534,7 +17526,7 @@
         </w:trPr>
         <w:tc>
           <w:tcPr>
-            <w:tcW w:w="2386" w:type="dxa"/>
+            <w:tcW w:w="2385" w:type="dxa"/>
             <w:tcBorders>
               <w:top w:val="nil"/>
               <w:left w:val="single" w:sz="2" w:space="0" w:color="000001"/>
@@ -17848,7 +17840,7 @@
     <w:tbl>
       <w:tblPr>
         <w:jc w:val="left"/>
-        <w:tblInd w:w="-43" w:type="dxa"/>
+        <w:tblInd w:w="-45" w:type="dxa"/>
         <w:tblBorders>
           <w:top w:val="single" w:sz="2" w:space="0" w:color="000001"/>
           <w:left w:val="single" w:sz="2" w:space="0" w:color="000001"/>
@@ -17865,10 +17857,10 @@
         </w:tblCellMar>
       </w:tblPr>
       <w:tblGrid>
-        <w:gridCol w:w="2386"/>
+        <w:gridCol w:w="2385"/>
         <w:gridCol w:w="2418"/>
-        <w:gridCol w:w="2325"/>
-        <w:gridCol w:w="2472"/>
+        <w:gridCol w:w="2324"/>
+        <w:gridCol w:w="2473"/>
       </w:tblGrid>
       <w:tr>
         <w:trPr>
@@ -17877,7 +17869,7 @@
         </w:trPr>
         <w:tc>
           <w:tcPr>
-            <w:tcW w:w="2386" w:type="dxa"/>
+            <w:tcW w:w="2385" w:type="dxa"/>
             <w:tcBorders>
               <w:top w:val="single" w:sz="2" w:space="0" w:color="000001"/>
               <w:left w:val="single" w:sz="2" w:space="0" w:color="000001"/>
@@ -17971,7 +17963,7 @@
         </w:tc>
         <w:tc>
           <w:tcPr>
-            <w:tcW w:w="2325" w:type="dxa"/>
+            <w:tcW w:w="2324" w:type="dxa"/>
             <w:tcBorders>
               <w:top w:val="single" w:sz="2" w:space="0" w:color="000001"/>
               <w:left w:val="single" w:sz="2" w:space="0" w:color="000001"/>
@@ -18019,7 +18011,7 @@
         </w:tc>
         <w:tc>
           <w:tcPr>
-            <w:tcW w:w="2472" w:type="dxa"/>
+            <w:tcW w:w="2473" w:type="dxa"/>
             <w:tcBorders>
               <w:top w:val="single" w:sz="2" w:space="0" w:color="000001"/>
               <w:left w:val="single" w:sz="2" w:space="0" w:color="000001"/>
@@ -18072,7 +18064,7 @@
         </w:trPr>
         <w:tc>
           <w:tcPr>
-            <w:tcW w:w="2386" w:type="dxa"/>
+            <w:tcW w:w="2385" w:type="dxa"/>
             <w:tcBorders>
               <w:top w:val="nil"/>
               <w:left w:val="single" w:sz="2" w:space="0" w:color="000001"/>
@@ -18179,7 +18171,7 @@
         </w:trPr>
         <w:tc>
           <w:tcPr>
-            <w:tcW w:w="2386" w:type="dxa"/>
+            <w:tcW w:w="2385" w:type="dxa"/>
             <w:tcBorders>
               <w:top w:val="nil"/>
               <w:left w:val="single" w:sz="2" w:space="0" w:color="000001"/>
@@ -18286,7 +18278,7 @@
         </w:trPr>
         <w:tc>
           <w:tcPr>
-            <w:tcW w:w="2386" w:type="dxa"/>
+            <w:tcW w:w="2385" w:type="dxa"/>
             <w:tcBorders>
               <w:top w:val="nil"/>
               <w:left w:val="single" w:sz="2" w:space="0" w:color="000001"/>
@@ -18600,7 +18592,7 @@
     <w:tbl>
       <w:tblPr>
         <w:jc w:val="left"/>
-        <w:tblInd w:w="-43" w:type="dxa"/>
+        <w:tblInd w:w="-45" w:type="dxa"/>
         <w:tblBorders>
           <w:top w:val="single" w:sz="2" w:space="0" w:color="000001"/>
           <w:left w:val="single" w:sz="2" w:space="0" w:color="000001"/>
@@ -18617,10 +18609,10 @@
         </w:tblCellMar>
       </w:tblPr>
       <w:tblGrid>
-        <w:gridCol w:w="2386"/>
+        <w:gridCol w:w="2385"/>
         <w:gridCol w:w="2418"/>
-        <w:gridCol w:w="2325"/>
-        <w:gridCol w:w="2472"/>
+        <w:gridCol w:w="2324"/>
+        <w:gridCol w:w="2473"/>
       </w:tblGrid>
       <w:tr>
         <w:trPr>
@@ -18629,7 +18621,7 @@
         </w:trPr>
         <w:tc>
           <w:tcPr>
-            <w:tcW w:w="2386" w:type="dxa"/>
+            <w:tcW w:w="2385" w:type="dxa"/>
             <w:tcBorders>
               <w:top w:val="single" w:sz="2" w:space="0" w:color="000001"/>
               <w:left w:val="single" w:sz="2" w:space="0" w:color="000001"/>
@@ -18723,7 +18715,7 @@
         </w:tc>
         <w:tc>
           <w:tcPr>
-            <w:tcW w:w="2325" w:type="dxa"/>
+            <w:tcW w:w="2324" w:type="dxa"/>
             <w:tcBorders>
               <w:top w:val="single" w:sz="2" w:space="0" w:color="000001"/>
               <w:left w:val="single" w:sz="2" w:space="0" w:color="000001"/>
@@ -18771,7 +18763,7 @@
         </w:tc>
         <w:tc>
           <w:tcPr>
-            <w:tcW w:w="2472" w:type="dxa"/>
+            <w:tcW w:w="2473" w:type="dxa"/>
             <w:tcBorders>
               <w:top w:val="single" w:sz="2" w:space="0" w:color="000001"/>
               <w:left w:val="single" w:sz="2" w:space="0" w:color="000001"/>
@@ -18824,7 +18816,7 @@
         </w:trPr>
         <w:tc>
           <w:tcPr>
-            <w:tcW w:w="2386" w:type="dxa"/>
+            <w:tcW w:w="2385" w:type="dxa"/>
             <w:tcBorders>
               <w:top w:val="nil"/>
               <w:left w:val="single" w:sz="2" w:space="0" w:color="000001"/>
@@ -18931,7 +18923,7 @@
         </w:trPr>
         <w:tc>
           <w:tcPr>
-            <w:tcW w:w="2386" w:type="dxa"/>
+            <w:tcW w:w="2385" w:type="dxa"/>
             <w:tcBorders>
               <w:top w:val="nil"/>
               <w:left w:val="single" w:sz="2" w:space="0" w:color="000001"/>
@@ -19038,7 +19030,7 @@
         </w:trPr>
         <w:tc>
           <w:tcPr>
-            <w:tcW w:w="2386" w:type="dxa"/>
+            <w:tcW w:w="2385" w:type="dxa"/>
             <w:tcBorders>
               <w:top w:val="nil"/>
               <w:left w:val="single" w:sz="2" w:space="0" w:color="000001"/>
@@ -19352,7 +19344,7 @@
     <w:tbl>
       <w:tblPr>
         <w:jc w:val="left"/>
-        <w:tblInd w:w="-43" w:type="dxa"/>
+        <w:tblInd w:w="-45" w:type="dxa"/>
         <w:tblBorders>
           <w:top w:val="single" w:sz="2" w:space="0" w:color="000001"/>
           <w:left w:val="single" w:sz="2" w:space="0" w:color="000001"/>
@@ -19369,10 +19361,10 @@
         </w:tblCellMar>
       </w:tblPr>
       <w:tblGrid>
-        <w:gridCol w:w="2386"/>
+        <w:gridCol w:w="2385"/>
         <w:gridCol w:w="2418"/>
-        <w:gridCol w:w="2325"/>
-        <w:gridCol w:w="2472"/>
+        <w:gridCol w:w="2324"/>
+        <w:gridCol w:w="2473"/>
       </w:tblGrid>
       <w:tr>
         <w:trPr>
@@ -19381,7 +19373,7 @@
         </w:trPr>
         <w:tc>
           <w:tcPr>
-            <w:tcW w:w="2386" w:type="dxa"/>
+            <w:tcW w:w="2385" w:type="dxa"/>
             <w:tcBorders>
               <w:top w:val="single" w:sz="2" w:space="0" w:color="000001"/>
               <w:left w:val="single" w:sz="2" w:space="0" w:color="000001"/>
@@ -19475,7 +19467,7 @@
         </w:tc>
         <w:tc>
           <w:tcPr>
-            <w:tcW w:w="2325" w:type="dxa"/>
+            <w:tcW w:w="2324" w:type="dxa"/>
             <w:tcBorders>
               <w:top w:val="single" w:sz="2" w:space="0" w:color="000001"/>
               <w:left w:val="single" w:sz="2" w:space="0" w:color="000001"/>
@@ -19523,7 +19515,7 @@
         </w:tc>
         <w:tc>
           <w:tcPr>
-            <w:tcW w:w="2472" w:type="dxa"/>
+            <w:tcW w:w="2473" w:type="dxa"/>
             <w:tcBorders>
               <w:top w:val="single" w:sz="2" w:space="0" w:color="000001"/>
               <w:left w:val="single" w:sz="2" w:space="0" w:color="000001"/>
@@ -19576,7 +19568,7 @@
         </w:trPr>
         <w:tc>
           <w:tcPr>
-            <w:tcW w:w="2386" w:type="dxa"/>
+            <w:tcW w:w="2385" w:type="dxa"/>
             <w:tcBorders>
               <w:top w:val="nil"/>
               <w:left w:val="single" w:sz="2" w:space="0" w:color="000001"/>
@@ -19683,7 +19675,7 @@
         </w:trPr>
         <w:tc>
           <w:tcPr>
-            <w:tcW w:w="2386" w:type="dxa"/>
+            <w:tcW w:w="2385" w:type="dxa"/>
             <w:tcBorders>
               <w:top w:val="nil"/>
               <w:left w:val="single" w:sz="2" w:space="0" w:color="000001"/>
@@ -19790,7 +19782,7 @@
         </w:trPr>
         <w:tc>
           <w:tcPr>
-            <w:tcW w:w="2386" w:type="dxa"/>
+            <w:tcW w:w="2385" w:type="dxa"/>
             <w:tcBorders>
               <w:top w:val="nil"/>
               <w:left w:val="single" w:sz="2" w:space="0" w:color="000001"/>
@@ -20088,7 +20080,7 @@
     <w:tbl>
       <w:tblPr>
         <w:jc w:val="left"/>
-        <w:tblInd w:w="-43" w:type="dxa"/>
+        <w:tblInd w:w="-45" w:type="dxa"/>
         <w:tblBorders>
           <w:top w:val="single" w:sz="2" w:space="0" w:color="000001"/>
           <w:left w:val="single" w:sz="2" w:space="0" w:color="000001"/>
@@ -20105,10 +20097,10 @@
         </w:tblCellMar>
       </w:tblPr>
       <w:tblGrid>
-        <w:gridCol w:w="2386"/>
+        <w:gridCol w:w="2385"/>
         <w:gridCol w:w="2418"/>
-        <w:gridCol w:w="2325"/>
-        <w:gridCol w:w="2472"/>
+        <w:gridCol w:w="2324"/>
+        <w:gridCol w:w="2473"/>
       </w:tblGrid>
       <w:tr>
         <w:trPr>
@@ -20117,7 +20109,7 @@
         </w:trPr>
         <w:tc>
           <w:tcPr>
-            <w:tcW w:w="2386" w:type="dxa"/>
+            <w:tcW w:w="2385" w:type="dxa"/>
             <w:tcBorders>
               <w:top w:val="single" w:sz="2" w:space="0" w:color="000001"/>
               <w:left w:val="single" w:sz="2" w:space="0" w:color="000001"/>
@@ -20211,7 +20203,7 @@
         </w:tc>
         <w:tc>
           <w:tcPr>
-            <w:tcW w:w="2325" w:type="dxa"/>
+            <w:tcW w:w="2324" w:type="dxa"/>
             <w:tcBorders>
               <w:top w:val="single" w:sz="2" w:space="0" w:color="000001"/>
               <w:left w:val="single" w:sz="2" w:space="0" w:color="000001"/>
@@ -20259,7 +20251,7 @@
         </w:tc>
         <w:tc>
           <w:tcPr>
-            <w:tcW w:w="2472" w:type="dxa"/>
+            <w:tcW w:w="2473" w:type="dxa"/>
             <w:tcBorders>
               <w:top w:val="single" w:sz="2" w:space="0" w:color="000001"/>
               <w:left w:val="single" w:sz="2" w:space="0" w:color="000001"/>
@@ -20312,7 +20304,7 @@
         </w:trPr>
         <w:tc>
           <w:tcPr>
-            <w:tcW w:w="2386" w:type="dxa"/>
+            <w:tcW w:w="2385" w:type="dxa"/>
             <w:tcBorders>
               <w:top w:val="nil"/>
               <w:left w:val="single" w:sz="2" w:space="0" w:color="000001"/>
@@ -20419,7 +20411,7 @@
         </w:trPr>
         <w:tc>
           <w:tcPr>
-            <w:tcW w:w="2386" w:type="dxa"/>
+            <w:tcW w:w="2385" w:type="dxa"/>
             <w:tcBorders>
               <w:top w:val="nil"/>
               <w:left w:val="single" w:sz="2" w:space="0" w:color="000001"/>
@@ -20526,7 +20518,7 @@
         </w:trPr>
         <w:tc>
           <w:tcPr>
-            <w:tcW w:w="2386" w:type="dxa"/>
+            <w:tcW w:w="2385" w:type="dxa"/>
             <w:tcBorders>
               <w:top w:val="nil"/>
               <w:left w:val="single" w:sz="2" w:space="0" w:color="000001"/>
@@ -20824,7 +20816,7 @@
     <w:tbl>
       <w:tblPr>
         <w:jc w:val="left"/>
-        <w:tblInd w:w="-43" w:type="dxa"/>
+        <w:tblInd w:w="-45" w:type="dxa"/>
         <w:tblBorders>
           <w:top w:val="single" w:sz="2" w:space="0" w:color="000001"/>
           <w:left w:val="single" w:sz="2" w:space="0" w:color="000001"/>
@@ -20841,10 +20833,10 @@
         </w:tblCellMar>
       </w:tblPr>
       <w:tblGrid>
-        <w:gridCol w:w="2386"/>
+        <w:gridCol w:w="2385"/>
         <w:gridCol w:w="2418"/>
-        <w:gridCol w:w="2325"/>
-        <w:gridCol w:w="2472"/>
+        <w:gridCol w:w="2324"/>
+        <w:gridCol w:w="2473"/>
       </w:tblGrid>
       <w:tr>
         <w:trPr>
@@ -20853,7 +20845,7 @@
         </w:trPr>
         <w:tc>
           <w:tcPr>
-            <w:tcW w:w="2386" w:type="dxa"/>
+            <w:tcW w:w="2385" w:type="dxa"/>
             <w:tcBorders>
               <w:top w:val="single" w:sz="2" w:space="0" w:color="000001"/>
               <w:left w:val="single" w:sz="2" w:space="0" w:color="000001"/>
@@ -20947,7 +20939,7 @@
         </w:tc>
         <w:tc>
           <w:tcPr>
-            <w:tcW w:w="2325" w:type="dxa"/>
+            <w:tcW w:w="2324" w:type="dxa"/>
             <w:tcBorders>
               <w:top w:val="single" w:sz="2" w:space="0" w:color="000001"/>
               <w:left w:val="single" w:sz="2" w:space="0" w:color="000001"/>
@@ -20995,7 +20987,7 @@
         </w:tc>
         <w:tc>
           <w:tcPr>
-            <w:tcW w:w="2472" w:type="dxa"/>
+            <w:tcW w:w="2473" w:type="dxa"/>
             <w:tcBorders>
               <w:top w:val="single" w:sz="2" w:space="0" w:color="000001"/>
               <w:left w:val="single" w:sz="2" w:space="0" w:color="000001"/>
@@ -21048,7 +21040,7 @@
         </w:trPr>
         <w:tc>
           <w:tcPr>
-            <w:tcW w:w="2386" w:type="dxa"/>
+            <w:tcW w:w="2385" w:type="dxa"/>
             <w:tcBorders>
               <w:top w:val="nil"/>
               <w:left w:val="single" w:sz="2" w:space="0" w:color="000001"/>
@@ -21155,7 +21147,7 @@
         </w:trPr>
         <w:tc>
           <w:tcPr>
-            <w:tcW w:w="2386" w:type="dxa"/>
+            <w:tcW w:w="2385" w:type="dxa"/>
             <w:tcBorders>
               <w:top w:val="nil"/>
               <w:left w:val="single" w:sz="2" w:space="0" w:color="000001"/>
@@ -21262,7 +21254,7 @@
         </w:trPr>
         <w:tc>
           <w:tcPr>
-            <w:tcW w:w="2386" w:type="dxa"/>
+            <w:tcW w:w="2385" w:type="dxa"/>
             <w:tcBorders>
               <w:top w:val="nil"/>
               <w:left w:val="single" w:sz="2" w:space="0" w:color="000001"/>
@@ -21560,7 +21552,7 @@
     <w:tbl>
       <w:tblPr>
         <w:jc w:val="left"/>
-        <w:tblInd w:w="-43" w:type="dxa"/>
+        <w:tblInd w:w="-45" w:type="dxa"/>
         <w:tblBorders>
           <w:top w:val="single" w:sz="2" w:space="0" w:color="000001"/>
           <w:left w:val="single" w:sz="2" w:space="0" w:color="000001"/>
@@ -21577,10 +21569,10 @@
         </w:tblCellMar>
       </w:tblPr>
       <w:tblGrid>
-        <w:gridCol w:w="2386"/>
+        <w:gridCol w:w="2385"/>
         <w:gridCol w:w="2418"/>
-        <w:gridCol w:w="2325"/>
-        <w:gridCol w:w="2472"/>
+        <w:gridCol w:w="2324"/>
+        <w:gridCol w:w="2473"/>
       </w:tblGrid>
       <w:tr>
         <w:trPr>
@@ -21589,7 +21581,7 @@
         </w:trPr>
         <w:tc>
           <w:tcPr>
-            <w:tcW w:w="2386" w:type="dxa"/>
+            <w:tcW w:w="2385" w:type="dxa"/>
             <w:tcBorders>
               <w:top w:val="single" w:sz="2" w:space="0" w:color="000001"/>
               <w:left w:val="single" w:sz="2" w:space="0" w:color="000001"/>
@@ -21683,7 +21675,7 @@
         </w:tc>
         <w:tc>
           <w:tcPr>
-            <w:tcW w:w="2325" w:type="dxa"/>
+            <w:tcW w:w="2324" w:type="dxa"/>
             <w:tcBorders>
               <w:top w:val="single" w:sz="2" w:space="0" w:color="000001"/>
               <w:left w:val="single" w:sz="2" w:space="0" w:color="000001"/>
@@ -21731,7 +21723,7 @@
         </w:tc>
         <w:tc>
           <w:tcPr>
-            <w:tcW w:w="2472" w:type="dxa"/>
+            <w:tcW w:w="2473" w:type="dxa"/>
             <w:tcBorders>
               <w:top w:val="single" w:sz="2" w:space="0" w:color="000001"/>
               <w:left w:val="single" w:sz="2" w:space="0" w:color="000001"/>
@@ -21784,7 +21776,7 @@
         </w:trPr>
         <w:tc>
           <w:tcPr>
-            <w:tcW w:w="2386" w:type="dxa"/>
+            <w:tcW w:w="2385" w:type="dxa"/>
             <w:tcBorders>
               <w:top w:val="nil"/>
               <w:left w:val="single" w:sz="2" w:space="0" w:color="000001"/>
@@ -21891,7 +21883,7 @@
         </w:trPr>
         <w:tc>
           <w:tcPr>
-            <w:tcW w:w="2386" w:type="dxa"/>
+            <w:tcW w:w="2385" w:type="dxa"/>
             <w:tcBorders>
               <w:top w:val="nil"/>
               <w:left w:val="single" w:sz="2" w:space="0" w:color="000001"/>
@@ -21998,7 +21990,7 @@
         </w:trPr>
         <w:tc>
           <w:tcPr>
-            <w:tcW w:w="2386" w:type="dxa"/>
+            <w:tcW w:w="2385" w:type="dxa"/>
             <w:tcBorders>
               <w:top w:val="nil"/>
               <w:left w:val="single" w:sz="2" w:space="0" w:color="000001"/>
@@ -22296,7 +22288,7 @@
     <w:tbl>
       <w:tblPr>
         <w:jc w:val="left"/>
-        <w:tblInd w:w="-43" w:type="dxa"/>
+        <w:tblInd w:w="-45" w:type="dxa"/>
         <w:tblBorders>
           <w:top w:val="single" w:sz="2" w:space="0" w:color="000001"/>
           <w:left w:val="single" w:sz="2" w:space="0" w:color="000001"/>
@@ -22313,10 +22305,10 @@
         </w:tblCellMar>
       </w:tblPr>
       <w:tblGrid>
-        <w:gridCol w:w="2386"/>
+        <w:gridCol w:w="2385"/>
         <w:gridCol w:w="2418"/>
-        <w:gridCol w:w="2325"/>
-        <w:gridCol w:w="2472"/>
+        <w:gridCol w:w="2324"/>
+        <w:gridCol w:w="2473"/>
       </w:tblGrid>
       <w:tr>
         <w:trPr>
@@ -22325,7 +22317,7 @@
         </w:trPr>
         <w:tc>
           <w:tcPr>
-            <w:tcW w:w="2386" w:type="dxa"/>
+            <w:tcW w:w="2385" w:type="dxa"/>
             <w:tcBorders>
               <w:top w:val="single" w:sz="2" w:space="0" w:color="000001"/>
               <w:left w:val="single" w:sz="2" w:space="0" w:color="000001"/>
@@ -22419,7 +22411,7 @@
         </w:tc>
         <w:tc>
           <w:tcPr>
-            <w:tcW w:w="2325" w:type="dxa"/>
+            <w:tcW w:w="2324" w:type="dxa"/>
             <w:tcBorders>
               <w:top w:val="single" w:sz="2" w:space="0" w:color="000001"/>
               <w:left w:val="single" w:sz="2" w:space="0" w:color="000001"/>
@@ -22467,7 +22459,7 @@
         </w:tc>
         <w:tc>
           <w:tcPr>
-            <w:tcW w:w="2472" w:type="dxa"/>
+            <w:tcW w:w="2473" w:type="dxa"/>
             <w:tcBorders>
               <w:top w:val="single" w:sz="2" w:space="0" w:color="000001"/>
               <w:left w:val="single" w:sz="2" w:space="0" w:color="000001"/>
@@ -22520,7 +22512,7 @@
         </w:trPr>
         <w:tc>
           <w:tcPr>
-            <w:tcW w:w="2386" w:type="dxa"/>
+            <w:tcW w:w="2385" w:type="dxa"/>
             <w:tcBorders>
               <w:top w:val="nil"/>
               <w:left w:val="single" w:sz="2" w:space="0" w:color="000001"/>
@@ -22627,7 +22619,7 @@
         </w:trPr>
         <w:tc>
           <w:tcPr>
-            <w:tcW w:w="2386" w:type="dxa"/>
+            <w:tcW w:w="2385" w:type="dxa"/>
             <w:tcBorders>
               <w:top w:val="nil"/>
               <w:left w:val="single" w:sz="2" w:space="0" w:color="000001"/>
@@ -22734,7 +22726,7 @@
         </w:trPr>
         <w:tc>
           <w:tcPr>
-            <w:tcW w:w="2386" w:type="dxa"/>
+            <w:tcW w:w="2385" w:type="dxa"/>
             <w:tcBorders>
               <w:top w:val="nil"/>
               <w:left w:val="single" w:sz="2" w:space="0" w:color="000001"/>
@@ -23032,7 +23024,7 @@
     <w:tbl>
       <w:tblPr>
         <w:jc w:val="left"/>
-        <w:tblInd w:w="-43" w:type="dxa"/>
+        <w:tblInd w:w="-45" w:type="dxa"/>
         <w:tblBorders>
           <w:top w:val="single" w:sz="2" w:space="0" w:color="000001"/>
           <w:left w:val="single" w:sz="2" w:space="0" w:color="000001"/>
@@ -23049,10 +23041,10 @@
         </w:tblCellMar>
       </w:tblPr>
       <w:tblGrid>
-        <w:gridCol w:w="2386"/>
+        <w:gridCol w:w="2385"/>
         <w:gridCol w:w="2418"/>
-        <w:gridCol w:w="2325"/>
-        <w:gridCol w:w="2472"/>
+        <w:gridCol w:w="2324"/>
+        <w:gridCol w:w="2473"/>
       </w:tblGrid>
       <w:tr>
         <w:trPr>
@@ -23061,7 +23053,7 @@
         </w:trPr>
         <w:tc>
           <w:tcPr>
-            <w:tcW w:w="2386" w:type="dxa"/>
+            <w:tcW w:w="2385" w:type="dxa"/>
             <w:tcBorders>
               <w:top w:val="single" w:sz="2" w:space="0" w:color="000001"/>
               <w:left w:val="single" w:sz="2" w:space="0" w:color="000001"/>
@@ -23155,7 +23147,7 @@
         </w:tc>
         <w:tc>
           <w:tcPr>
-            <w:tcW w:w="2325" w:type="dxa"/>
+            <w:tcW w:w="2324" w:type="dxa"/>
             <w:tcBorders>
               <w:top w:val="single" w:sz="2" w:space="0" w:color="000001"/>
               <w:left w:val="single" w:sz="2" w:space="0" w:color="000001"/>
@@ -23203,7 +23195,7 @@
         </w:tc>
         <w:tc>
           <w:tcPr>
-            <w:tcW w:w="2472" w:type="dxa"/>
+            <w:tcW w:w="2473" w:type="dxa"/>
             <w:tcBorders>
               <w:top w:val="single" w:sz="2" w:space="0" w:color="000001"/>
               <w:left w:val="single" w:sz="2" w:space="0" w:color="000001"/>
@@ -23256,7 +23248,7 @@
         </w:trPr>
         <w:tc>
           <w:tcPr>
-            <w:tcW w:w="2386" w:type="dxa"/>
+            <w:tcW w:w="2385" w:type="dxa"/>
             <w:tcBorders>
               <w:top w:val="nil"/>
               <w:left w:val="single" w:sz="2" w:space="0" w:color="000001"/>
@@ -23363,7 +23355,7 @@
         </w:trPr>
         <w:tc>
           <w:tcPr>
-            <w:tcW w:w="2386" w:type="dxa"/>
+            <w:tcW w:w="2385" w:type="dxa"/>
             <w:tcBorders>
               <w:top w:val="nil"/>
               <w:left w:val="single" w:sz="2" w:space="0" w:color="000001"/>
@@ -23470,7 +23462,7 @@
         </w:trPr>
         <w:tc>
           <w:tcPr>
-            <w:tcW w:w="2386" w:type="dxa"/>
+            <w:tcW w:w="2385" w:type="dxa"/>
             <w:tcBorders>
               <w:top w:val="nil"/>
               <w:left w:val="single" w:sz="2" w:space="0" w:color="000001"/>
@@ -23768,7 +23760,7 @@
     <w:tbl>
       <w:tblPr>
         <w:jc w:val="left"/>
-        <w:tblInd w:w="-43" w:type="dxa"/>
+        <w:tblInd w:w="-45" w:type="dxa"/>
         <w:tblBorders>
           <w:top w:val="single" w:sz="2" w:space="0" w:color="000001"/>
           <w:left w:val="single" w:sz="2" w:space="0" w:color="000001"/>
@@ -23785,10 +23777,10 @@
         </w:tblCellMar>
       </w:tblPr>
       <w:tblGrid>
-        <w:gridCol w:w="2386"/>
+        <w:gridCol w:w="2385"/>
         <w:gridCol w:w="2418"/>
-        <w:gridCol w:w="2325"/>
-        <w:gridCol w:w="2472"/>
+        <w:gridCol w:w="2324"/>
+        <w:gridCol w:w="2473"/>
       </w:tblGrid>
       <w:tr>
         <w:trPr>
@@ -23797,7 +23789,7 @@
         </w:trPr>
         <w:tc>
           <w:tcPr>
-            <w:tcW w:w="2386" w:type="dxa"/>
+            <w:tcW w:w="2385" w:type="dxa"/>
             <w:tcBorders>
               <w:top w:val="single" w:sz="2" w:space="0" w:color="000001"/>
               <w:left w:val="single" w:sz="2" w:space="0" w:color="000001"/>
@@ -23891,7 +23883,7 @@
         </w:tc>
         <w:tc>
           <w:tcPr>
-            <w:tcW w:w="2325" w:type="dxa"/>
+            <w:tcW w:w="2324" w:type="dxa"/>
             <w:tcBorders>
               <w:top w:val="single" w:sz="2" w:space="0" w:color="000001"/>
               <w:left w:val="single" w:sz="2" w:space="0" w:color="000001"/>
@@ -23939,7 +23931,7 @@
         </w:tc>
         <w:tc>
           <w:tcPr>
-            <w:tcW w:w="2472" w:type="dxa"/>
+            <w:tcW w:w="2473" w:type="dxa"/>
             <w:tcBorders>
               <w:top w:val="single" w:sz="2" w:space="0" w:color="000001"/>
               <w:left w:val="single" w:sz="2" w:space="0" w:color="000001"/>
@@ -23992,7 +23984,7 @@
         </w:trPr>
         <w:tc>
           <w:tcPr>
-            <w:tcW w:w="2386" w:type="dxa"/>
+            <w:tcW w:w="2385" w:type="dxa"/>
             <w:tcBorders>
               <w:top w:val="nil"/>
               <w:left w:val="single" w:sz="2" w:space="0" w:color="000001"/>
@@ -24099,7 +24091,7 @@
         </w:trPr>
         <w:tc>
           <w:tcPr>
-            <w:tcW w:w="2386" w:type="dxa"/>
+            <w:tcW w:w="2385" w:type="dxa"/>
             <w:tcBorders>
               <w:top w:val="nil"/>
               <w:left w:val="single" w:sz="2" w:space="0" w:color="000001"/>
@@ -24206,7 +24198,7 @@
         </w:trPr>
         <w:tc>
           <w:tcPr>
-            <w:tcW w:w="2386" w:type="dxa"/>
+            <w:tcW w:w="2385" w:type="dxa"/>
             <w:tcBorders>
               <w:top w:val="nil"/>
               <w:left w:val="single" w:sz="2" w:space="0" w:color="000001"/>
@@ -24504,7 +24496,7 @@
     <w:tbl>
       <w:tblPr>
         <w:jc w:val="left"/>
-        <w:tblInd w:w="-43" w:type="dxa"/>
+        <w:tblInd w:w="-45" w:type="dxa"/>
         <w:tblBorders>
           <w:top w:val="single" w:sz="2" w:space="0" w:color="000001"/>
           <w:left w:val="single" w:sz="2" w:space="0" w:color="000001"/>
@@ -24521,10 +24513,10 @@
         </w:tblCellMar>
       </w:tblPr>
       <w:tblGrid>
-        <w:gridCol w:w="2386"/>
+        <w:gridCol w:w="2385"/>
         <w:gridCol w:w="2418"/>
-        <w:gridCol w:w="2325"/>
-        <w:gridCol w:w="2472"/>
+        <w:gridCol w:w="2324"/>
+        <w:gridCol w:w="2473"/>
       </w:tblGrid>
       <w:tr>
         <w:trPr>
@@ -24533,7 +24525,7 @@
         </w:trPr>
         <w:tc>
           <w:tcPr>
-            <w:tcW w:w="2386" w:type="dxa"/>
+            <w:tcW w:w="2385" w:type="dxa"/>
             <w:tcBorders>
               <w:top w:val="single" w:sz="2" w:space="0" w:color="000001"/>
               <w:left w:val="single" w:sz="2" w:space="0" w:color="000001"/>
@@ -24627,7 +24619,7 @@
         </w:tc>
         <w:tc>
           <w:tcPr>
-            <w:tcW w:w="2325" w:type="dxa"/>
+            <w:tcW w:w="2324" w:type="dxa"/>
             <w:tcBorders>
               <w:top w:val="single" w:sz="2" w:space="0" w:color="000001"/>
               <w:left w:val="single" w:sz="2" w:space="0" w:color="000001"/>
@@ -24675,7 +24667,7 @@
         </w:tc>
         <w:tc>
           <w:tcPr>
-            <w:tcW w:w="2472" w:type="dxa"/>
+            <w:tcW w:w="2473" w:type="dxa"/>
             <w:tcBorders>
               <w:top w:val="single" w:sz="2" w:space="0" w:color="000001"/>
               <w:left w:val="single" w:sz="2" w:space="0" w:color="000001"/>
@@ -24728,7 +24720,7 @@
         </w:trPr>
         <w:tc>
           <w:tcPr>
-            <w:tcW w:w="2386" w:type="dxa"/>
+            <w:tcW w:w="2385" w:type="dxa"/>
             <w:tcBorders>
               <w:top w:val="nil"/>
               <w:left w:val="single" w:sz="2" w:space="0" w:color="000001"/>
@@ -24835,7 +24827,7 @@
         </w:trPr>
         <w:tc>
           <w:tcPr>
-            <w:tcW w:w="2386" w:type="dxa"/>
+            <w:tcW w:w="2385" w:type="dxa"/>
             <w:tcBorders>
               <w:top w:val="nil"/>
               <w:left w:val="single" w:sz="2" w:space="0" w:color="000001"/>
@@ -24942,7 +24934,7 @@
         </w:trPr>
         <w:tc>
           <w:tcPr>
-            <w:tcW w:w="2386" w:type="dxa"/>
+            <w:tcW w:w="2385" w:type="dxa"/>
             <w:tcBorders>
               <w:top w:val="nil"/>
               <w:left w:val="single" w:sz="2" w:space="0" w:color="000001"/>
@@ -25240,7 +25232,7 @@
     <w:tbl>
       <w:tblPr>
         <w:jc w:val="left"/>
-        <w:tblInd w:w="-43" w:type="dxa"/>
+        <w:tblInd w:w="-45" w:type="dxa"/>
         <w:tblBorders>
           <w:top w:val="single" w:sz="2" w:space="0" w:color="000001"/>
           <w:left w:val="single" w:sz="2" w:space="0" w:color="000001"/>
@@ -25257,10 +25249,10 @@
         </w:tblCellMar>
       </w:tblPr>
       <w:tblGrid>
-        <w:gridCol w:w="2386"/>
+        <w:gridCol w:w="2385"/>
         <w:gridCol w:w="2418"/>
-        <w:gridCol w:w="2325"/>
-        <w:gridCol w:w="2472"/>
+        <w:gridCol w:w="2324"/>
+        <w:gridCol w:w="2473"/>
       </w:tblGrid>
       <w:tr>
         <w:trPr>
@@ -25269,7 +25261,7 @@
         </w:trPr>
         <w:tc>
           <w:tcPr>
-            <w:tcW w:w="2386" w:type="dxa"/>
+            <w:tcW w:w="2385" w:type="dxa"/>
             <w:tcBorders>
               <w:top w:val="single" w:sz="2" w:space="0" w:color="000001"/>
               <w:left w:val="single" w:sz="2" w:space="0" w:color="000001"/>
@@ -25363,7 +25355,7 @@
         </w:tc>
         <w:tc>
           <w:tcPr>
-            <w:tcW w:w="2325" w:type="dxa"/>
+            <w:tcW w:w="2324" w:type="dxa"/>
             <w:tcBorders>
               <w:top w:val="single" w:sz="2" w:space="0" w:color="000001"/>
               <w:left w:val="single" w:sz="2" w:space="0" w:color="000001"/>
@@ -25411,7 +25403,7 @@
         </w:tc>
         <w:tc>
           <w:tcPr>
-            <w:tcW w:w="2472" w:type="dxa"/>
+            <w:tcW w:w="2473" w:type="dxa"/>
             <w:tcBorders>
               <w:top w:val="single" w:sz="2" w:space="0" w:color="000001"/>
               <w:left w:val="single" w:sz="2" w:space="0" w:color="000001"/>
@@ -25464,7 +25456,7 @@
         </w:trPr>
         <w:tc>
           <w:tcPr>
-            <w:tcW w:w="2386" w:type="dxa"/>
+            <w:tcW w:w="2385" w:type="dxa"/>
             <w:tcBorders>
               <w:top w:val="nil"/>
               <w:left w:val="single" w:sz="2" w:space="0" w:color="000001"/>
@@ -25571,7 +25563,7 @@
         </w:trPr>
         <w:tc>
           <w:tcPr>
-            <w:tcW w:w="2386" w:type="dxa"/>
+            <w:tcW w:w="2385" w:type="dxa"/>
             <w:tcBorders>
               <w:top w:val="nil"/>
               <w:left w:val="single" w:sz="2" w:space="0" w:color="000001"/>
@@ -25678,7 +25670,7 @@
         </w:trPr>
         <w:tc>
           <w:tcPr>
-            <w:tcW w:w="2386" w:type="dxa"/>
+            <w:tcW w:w="2385" w:type="dxa"/>
             <w:tcBorders>
               <w:top w:val="nil"/>
               <w:left w:val="single" w:sz="2" w:space="0" w:color="000001"/>
@@ -26044,7 +26036,7 @@
     <w:tbl>
       <w:tblPr>
         <w:jc w:val="left"/>
-        <w:tblInd w:w="-43" w:type="dxa"/>
+        <w:tblInd w:w="-45" w:type="dxa"/>
         <w:tblBorders>
           <w:top w:val="single" w:sz="2" w:space="0" w:color="000001"/>
           <w:left w:val="single" w:sz="2" w:space="0" w:color="000001"/>
@@ -26061,10 +26053,10 @@
         </w:tblCellMar>
       </w:tblPr>
       <w:tblGrid>
-        <w:gridCol w:w="2386"/>
+        <w:gridCol w:w="2385"/>
         <w:gridCol w:w="2418"/>
-        <w:gridCol w:w="2325"/>
-        <w:gridCol w:w="2472"/>
+        <w:gridCol w:w="2324"/>
+        <w:gridCol w:w="2473"/>
       </w:tblGrid>
       <w:tr>
         <w:trPr>
@@ -26073,7 +26065,7 @@
         </w:trPr>
         <w:tc>
           <w:tcPr>
-            <w:tcW w:w="2386" w:type="dxa"/>
+            <w:tcW w:w="2385" w:type="dxa"/>
             <w:tcBorders>
               <w:top w:val="single" w:sz="2" w:space="0" w:color="000001"/>
               <w:left w:val="single" w:sz="2" w:space="0" w:color="000001"/>
@@ -26167,7 +26159,7 @@
         </w:tc>
         <w:tc>
           <w:tcPr>
-            <w:tcW w:w="2325" w:type="dxa"/>
+            <w:tcW w:w="2324" w:type="dxa"/>
             <w:tcBorders>
               <w:top w:val="single" w:sz="2" w:space="0" w:color="000001"/>
               <w:left w:val="single" w:sz="2" w:space="0" w:color="000001"/>
@@ -26215,7 +26207,7 @@
         </w:tc>
         <w:tc>
           <w:tcPr>
-            <w:tcW w:w="2472" w:type="dxa"/>
+            <w:tcW w:w="2473" w:type="dxa"/>
             <w:tcBorders>
               <w:top w:val="single" w:sz="2" w:space="0" w:color="000001"/>
               <w:left w:val="single" w:sz="2" w:space="0" w:color="000001"/>
@@ -26268,7 +26260,7 @@
         </w:trPr>
         <w:tc>
           <w:tcPr>
-            <w:tcW w:w="2386" w:type="dxa"/>
+            <w:tcW w:w="2385" w:type="dxa"/>
             <w:tcBorders>
               <w:top w:val="nil"/>
               <w:left w:val="single" w:sz="2" w:space="0" w:color="000001"/>
@@ -26375,7 +26367,7 @@
         </w:trPr>
         <w:tc>
           <w:tcPr>
-            <w:tcW w:w="2386" w:type="dxa"/>
+            <w:tcW w:w="2385" w:type="dxa"/>
             <w:tcBorders>
               <w:top w:val="nil"/>
               <w:left w:val="single" w:sz="2" w:space="0" w:color="000001"/>
@@ -26892,7 +26884,7 @@
     <w:tbl>
       <w:tblPr>
         <w:jc w:val="left"/>
-        <w:tblInd w:w="-43" w:type="dxa"/>
+        <w:tblInd w:w="-45" w:type="dxa"/>
         <w:tblBorders>
           <w:top w:val="single" w:sz="2" w:space="0" w:color="000001"/>
           <w:left w:val="single" w:sz="2" w:space="0" w:color="000001"/>
@@ -26909,10 +26901,10 @@
         </w:tblCellMar>
       </w:tblPr>
       <w:tblGrid>
-        <w:gridCol w:w="2385"/>
-        <w:gridCol w:w="2419"/>
+        <w:gridCol w:w="2384"/>
+        <w:gridCol w:w="2418"/>
         <w:gridCol w:w="2326"/>
-        <w:gridCol w:w="2474"/>
+        <w:gridCol w:w="2475"/>
       </w:tblGrid>
       <w:tr>
         <w:trPr>
@@ -26921,7 +26913,7 @@
         </w:trPr>
         <w:tc>
           <w:tcPr>
-            <w:tcW w:w="2385" w:type="dxa"/>
+            <w:tcW w:w="2384" w:type="dxa"/>
             <w:tcBorders>
               <w:top w:val="single" w:sz="2" w:space="0" w:color="000001"/>
               <w:left w:val="single" w:sz="2" w:space="0" w:color="000001"/>
@@ -26967,7 +26959,7 @@
         </w:tc>
         <w:tc>
           <w:tcPr>
-            <w:tcW w:w="2419" w:type="dxa"/>
+            <w:tcW w:w="2418" w:type="dxa"/>
             <w:tcBorders>
               <w:top w:val="single" w:sz="2" w:space="0" w:color="000001"/>
               <w:left w:val="single" w:sz="2" w:space="0" w:color="000001"/>
@@ -27063,7 +27055,7 @@
         </w:tc>
         <w:tc>
           <w:tcPr>
-            <w:tcW w:w="2474" w:type="dxa"/>
+            <w:tcW w:w="2475" w:type="dxa"/>
             <w:tcBorders>
               <w:top w:val="single" w:sz="2" w:space="0" w:color="000001"/>
               <w:left w:val="single" w:sz="2" w:space="0" w:color="000001"/>
@@ -27116,7 +27108,7 @@
         </w:trPr>
         <w:tc>
           <w:tcPr>
-            <w:tcW w:w="2385" w:type="dxa"/>
+            <w:tcW w:w="2384" w:type="dxa"/>
             <w:tcBorders>
               <w:top w:val="nil"/>
               <w:left w:val="single" w:sz="2" w:space="0" w:color="000001"/>
@@ -27223,7 +27215,7 @@
         </w:trPr>
         <w:tc>
           <w:tcPr>
-            <w:tcW w:w="2385" w:type="dxa"/>
+            <w:tcW w:w="2384" w:type="dxa"/>
             <w:tcBorders>
               <w:top w:val="nil"/>
               <w:left w:val="single" w:sz="2" w:space="0" w:color="000001"/>
@@ -27330,7 +27322,7 @@
         </w:trPr>
         <w:tc>
           <w:tcPr>
-            <w:tcW w:w="2385" w:type="dxa"/>
+            <w:tcW w:w="2384" w:type="dxa"/>
             <w:tcBorders>
               <w:top w:val="nil"/>
               <w:left w:val="single" w:sz="2" w:space="0" w:color="000001"/>
@@ -27636,7 +27628,7 @@
     <w:tbl>
       <w:tblPr>
         <w:jc w:val="left"/>
-        <w:tblInd w:w="-43" w:type="dxa"/>
+        <w:tblInd w:w="-45" w:type="dxa"/>
         <w:tblBorders>
           <w:top w:val="single" w:sz="2" w:space="0" w:color="000001"/>
           <w:left w:val="single" w:sz="2" w:space="0" w:color="000001"/>
@@ -27653,10 +27645,10 @@
         </w:tblCellMar>
       </w:tblPr>
       <w:tblGrid>
-        <w:gridCol w:w="2385"/>
-        <w:gridCol w:w="2419"/>
+        <w:gridCol w:w="2384"/>
+        <w:gridCol w:w="2418"/>
         <w:gridCol w:w="2326"/>
-        <w:gridCol w:w="2474"/>
+        <w:gridCol w:w="2475"/>
       </w:tblGrid>
       <w:tr>
         <w:trPr>
@@ -27665,7 +27657,7 @@
         </w:trPr>
         <w:tc>
           <w:tcPr>
-            <w:tcW w:w="2385" w:type="dxa"/>
+            <w:tcW w:w="2384" w:type="dxa"/>
             <w:tcBorders>
               <w:top w:val="single" w:sz="2" w:space="0" w:color="000001"/>
               <w:left w:val="single" w:sz="2" w:space="0" w:color="000001"/>
@@ -27711,7 +27703,7 @@
         </w:tc>
         <w:tc>
           <w:tcPr>
-            <w:tcW w:w="2419" w:type="dxa"/>
+            <w:tcW w:w="2418" w:type="dxa"/>
             <w:tcBorders>
               <w:top w:val="single" w:sz="2" w:space="0" w:color="000001"/>
               <w:left w:val="single" w:sz="2" w:space="0" w:color="000001"/>
@@ -27807,7 +27799,7 @@
         </w:tc>
         <w:tc>
           <w:tcPr>
-            <w:tcW w:w="2474" w:type="dxa"/>
+            <w:tcW w:w="2475" w:type="dxa"/>
             <w:tcBorders>
               <w:top w:val="single" w:sz="2" w:space="0" w:color="000001"/>
               <w:left w:val="single" w:sz="2" w:space="0" w:color="000001"/>
@@ -27860,7 +27852,7 @@
         </w:trPr>
         <w:tc>
           <w:tcPr>
-            <w:tcW w:w="2385" w:type="dxa"/>
+            <w:tcW w:w="2384" w:type="dxa"/>
             <w:tcBorders>
               <w:top w:val="nil"/>
               <w:left w:val="single" w:sz="2" w:space="0" w:color="000001"/>
@@ -27967,7 +27959,7 @@
         </w:trPr>
         <w:tc>
           <w:tcPr>
-            <w:tcW w:w="2385" w:type="dxa"/>
+            <w:tcW w:w="2384" w:type="dxa"/>
             <w:tcBorders>
               <w:top w:val="nil"/>
               <w:left w:val="single" w:sz="2" w:space="0" w:color="000001"/>
@@ -28074,7 +28066,7 @@
         </w:trPr>
         <w:tc>
           <w:tcPr>
-            <w:tcW w:w="2385" w:type="dxa"/>
+            <w:tcW w:w="2384" w:type="dxa"/>
             <w:tcBorders>
               <w:top w:val="nil"/>
               <w:left w:val="single" w:sz="2" w:space="0" w:color="000001"/>
@@ -28414,7 +28406,7 @@
     <w:tbl>
       <w:tblPr>
         <w:jc w:val="left"/>
-        <w:tblInd w:w="-43" w:type="dxa"/>
+        <w:tblInd w:w="-45" w:type="dxa"/>
         <w:tblBorders>
           <w:top w:val="single" w:sz="2" w:space="0" w:color="000001"/>
           <w:left w:val="single" w:sz="2" w:space="0" w:color="000001"/>
@@ -28431,10 +28423,10 @@
         </w:tblCellMar>
       </w:tblPr>
       <w:tblGrid>
-        <w:gridCol w:w="2385"/>
-        <w:gridCol w:w="2419"/>
+        <w:gridCol w:w="2384"/>
+        <w:gridCol w:w="2418"/>
         <w:gridCol w:w="2326"/>
-        <w:gridCol w:w="2474"/>
+        <w:gridCol w:w="2475"/>
       </w:tblGrid>
       <w:tr>
         <w:trPr>
@@ -28443,7 +28435,7 @@
         </w:trPr>
         <w:tc>
           <w:tcPr>
-            <w:tcW w:w="2385" w:type="dxa"/>
+            <w:tcW w:w="2384" w:type="dxa"/>
             <w:tcBorders>
               <w:top w:val="single" w:sz="2" w:space="0" w:color="000001"/>
               <w:left w:val="single" w:sz="2" w:space="0" w:color="000001"/>
@@ -28489,7 +28481,7 @@
         </w:tc>
         <w:tc>
           <w:tcPr>
-            <w:tcW w:w="2419" w:type="dxa"/>
+            <w:tcW w:w="2418" w:type="dxa"/>
             <w:tcBorders>
               <w:top w:val="single" w:sz="2" w:space="0" w:color="000001"/>
               <w:left w:val="single" w:sz="2" w:space="0" w:color="000001"/>
@@ -28585,7 +28577,7 @@
         </w:tc>
         <w:tc>
           <w:tcPr>
-            <w:tcW w:w="2474" w:type="dxa"/>
+            <w:tcW w:w="2475" w:type="dxa"/>
             <w:tcBorders>
               <w:top w:val="single" w:sz="2" w:space="0" w:color="000001"/>
               <w:left w:val="single" w:sz="2" w:space="0" w:color="000001"/>
@@ -28638,7 +28630,7 @@
         </w:trPr>
         <w:tc>
           <w:tcPr>
-            <w:tcW w:w="2385" w:type="dxa"/>
+            <w:tcW w:w="2384" w:type="dxa"/>
             <w:tcBorders>
               <w:top w:val="nil"/>
               <w:left w:val="single" w:sz="2" w:space="0" w:color="000001"/>
@@ -28745,7 +28737,7 @@
         </w:trPr>
         <w:tc>
           <w:tcPr>
-            <w:tcW w:w="2385" w:type="dxa"/>
+            <w:tcW w:w="2384" w:type="dxa"/>
             <w:tcBorders>
               <w:top w:val="nil"/>
               <w:left w:val="single" w:sz="2" w:space="0" w:color="000001"/>
@@ -29074,7 +29066,7 @@
     <w:tbl>
       <w:tblPr>
         <w:jc w:val="left"/>
-        <w:tblInd w:w="-43" w:type="dxa"/>
+        <w:tblInd w:w="-45" w:type="dxa"/>
         <w:tblBorders>
           <w:top w:val="single" w:sz="2" w:space="0" w:color="000001"/>
           <w:left w:val="single" w:sz="2" w:space="0" w:color="000001"/>
@@ -29091,10 +29083,10 @@
         </w:tblCellMar>
       </w:tblPr>
       <w:tblGrid>
-        <w:gridCol w:w="2386"/>
+        <w:gridCol w:w="2385"/>
         <w:gridCol w:w="2418"/>
-        <w:gridCol w:w="2325"/>
-        <w:gridCol w:w="2472"/>
+        <w:gridCol w:w="2324"/>
+        <w:gridCol w:w="2473"/>
       </w:tblGrid>
       <w:tr>
         <w:trPr>
@@ -29103,7 +29095,7 @@
         </w:trPr>
         <w:tc>
           <w:tcPr>
-            <w:tcW w:w="2386" w:type="dxa"/>
+            <w:tcW w:w="2385" w:type="dxa"/>
             <w:tcBorders>
               <w:top w:val="single" w:sz="2" w:space="0" w:color="000001"/>
               <w:left w:val="single" w:sz="2" w:space="0" w:color="000001"/>
@@ -29197,7 +29189,7 @@
         </w:tc>
         <w:tc>
           <w:tcPr>
-            <w:tcW w:w="2325" w:type="dxa"/>
+            <w:tcW w:w="2324" w:type="dxa"/>
             <w:tcBorders>
               <w:top w:val="single" w:sz="2" w:space="0" w:color="000001"/>
               <w:left w:val="single" w:sz="2" w:space="0" w:color="000001"/>
@@ -29245,7 +29237,7 @@
         </w:tc>
         <w:tc>
           <w:tcPr>
-            <w:tcW w:w="2472" w:type="dxa"/>
+            <w:tcW w:w="2473" w:type="dxa"/>
             <w:tcBorders>
               <w:top w:val="single" w:sz="2" w:space="0" w:color="000001"/>
               <w:left w:val="single" w:sz="2" w:space="0" w:color="000001"/>
@@ -29299,7 +29291,7 @@
         </w:trPr>
         <w:tc>
           <w:tcPr>
-            <w:tcW w:w="2386" w:type="dxa"/>
+            <w:tcW w:w="2385" w:type="dxa"/>
             <w:tcBorders>
               <w:top w:val="nil"/>
               <w:left w:val="single" w:sz="2" w:space="0" w:color="000001"/>
@@ -29406,7 +29398,7 @@
         </w:trPr>
         <w:tc>
           <w:tcPr>
-            <w:tcW w:w="2386" w:type="dxa"/>
+            <w:tcW w:w="2385" w:type="dxa"/>
             <w:tcBorders>
               <w:top w:val="nil"/>
               <w:left w:val="single" w:sz="2" w:space="0" w:color="000001"/>
@@ -29516,9 +29508,9 @@
         </w:numPr>
         <w:rPr/>
       </w:pPr>
-      <w:bookmarkStart w:id="44" w:name="__RefHeading__36_8673723612"/>
+      <w:bookmarkStart w:id="44" w:name="__RefHeading__1541_17086993602"/>
       <w:bookmarkStart w:id="45" w:name="__RefHeading__18_9671135322"/>
-      <w:bookmarkStart w:id="46" w:name="__RefHeading__1541_17086993602"/>
+      <w:bookmarkStart w:id="46" w:name="__RefHeading__36_8673723612"/>
       <w:bookmarkEnd w:id="44"/>
       <w:bookmarkEnd w:id="45"/>
       <w:bookmarkEnd w:id="46"/>
@@ -29762,7 +29754,7 @@
     <w:tbl>
       <w:tblPr>
         <w:jc w:val="left"/>
-        <w:tblInd w:w="-43" w:type="dxa"/>
+        <w:tblInd w:w="-45" w:type="dxa"/>
         <w:tblBorders>
           <w:top w:val="single" w:sz="2" w:space="0" w:color="000001"/>
           <w:left w:val="single" w:sz="2" w:space="0" w:color="000001"/>
@@ -29779,10 +29771,10 @@
         </w:tblCellMar>
       </w:tblPr>
       <w:tblGrid>
-        <w:gridCol w:w="2386"/>
+        <w:gridCol w:w="2385"/>
         <w:gridCol w:w="2418"/>
-        <w:gridCol w:w="2325"/>
-        <w:gridCol w:w="2472"/>
+        <w:gridCol w:w="2324"/>
+        <w:gridCol w:w="2473"/>
       </w:tblGrid>
       <w:tr>
         <w:trPr>
@@ -29791,7 +29783,7 @@
         </w:trPr>
         <w:tc>
           <w:tcPr>
-            <w:tcW w:w="2386" w:type="dxa"/>
+            <w:tcW w:w="2385" w:type="dxa"/>
             <w:tcBorders>
               <w:top w:val="single" w:sz="2" w:space="0" w:color="000001"/>
               <w:left w:val="single" w:sz="2" w:space="0" w:color="000001"/>
@@ -29885,7 +29877,7 @@
         </w:tc>
         <w:tc>
           <w:tcPr>
-            <w:tcW w:w="2325" w:type="dxa"/>
+            <w:tcW w:w="2324" w:type="dxa"/>
             <w:tcBorders>
               <w:top w:val="single" w:sz="2" w:space="0" w:color="000001"/>
               <w:left w:val="single" w:sz="2" w:space="0" w:color="000001"/>
@@ -29933,7 +29925,7 @@
         </w:tc>
         <w:tc>
           <w:tcPr>
-            <w:tcW w:w="2472" w:type="dxa"/>
+            <w:tcW w:w="2473" w:type="dxa"/>
             <w:tcBorders>
               <w:top w:val="single" w:sz="2" w:space="0" w:color="000001"/>
               <w:left w:val="single" w:sz="2" w:space="0" w:color="000001"/>
@@ -29986,7 +29978,7 @@
         </w:trPr>
         <w:tc>
           <w:tcPr>
-            <w:tcW w:w="2386" w:type="dxa"/>
+            <w:tcW w:w="2385" w:type="dxa"/>
             <w:tcBorders>
               <w:top w:val="nil"/>
               <w:left w:val="single" w:sz="2" w:space="0" w:color="000001"/>
@@ -30771,7 +30763,11 @@
       </w:pPr>
       <w:r>
         <w:rPr/>
-        <w:t>25 px op schaalniveau 15 – 16</w:t>
+        <w:t>50</w:t>
+      </w:r>
+      <w:r>
+        <w:rPr/>
+        <w:t xml:space="preserve"> px op schaalniveau 15 – 16</w:t>
       </w:r>
     </w:p>
     <w:p>
@@ -30822,10 +30818,10 @@
         </w:tblCellMar>
       </w:tblPr>
       <w:tblGrid>
-        <w:gridCol w:w="2268"/>
+        <w:gridCol w:w="2267"/>
         <w:gridCol w:w="2301"/>
-        <w:gridCol w:w="2211"/>
-        <w:gridCol w:w="2357"/>
+        <w:gridCol w:w="2210"/>
+        <w:gridCol w:w="2358"/>
       </w:tblGrid>
       <w:tr>
         <w:trPr>
@@ -30834,7 +30830,7 @@
         </w:trPr>
         <w:tc>
           <w:tcPr>
-            <w:tcW w:w="2268" w:type="dxa"/>
+            <w:tcW w:w="2267" w:type="dxa"/>
             <w:tcBorders>
               <w:top w:val="single" w:sz="2" w:space="0" w:color="000001"/>
               <w:left w:val="single" w:sz="2" w:space="0" w:color="000001"/>
@@ -30928,7 +30924,7 @@
         </w:tc>
         <w:tc>
           <w:tcPr>
-            <w:tcW w:w="2211" w:type="dxa"/>
+            <w:tcW w:w="2210" w:type="dxa"/>
             <w:tcBorders>
               <w:top w:val="single" w:sz="2" w:space="0" w:color="000001"/>
               <w:left w:val="single" w:sz="2" w:space="0" w:color="000001"/>
@@ -30976,7 +30972,7 @@
         </w:tc>
         <w:tc>
           <w:tcPr>
-            <w:tcW w:w="2357" w:type="dxa"/>
+            <w:tcW w:w="2358" w:type="dxa"/>
             <w:tcBorders>
               <w:top w:val="single" w:sz="2" w:space="0" w:color="000001"/>
               <w:left w:val="single" w:sz="2" w:space="0" w:color="000001"/>
@@ -31029,7 +31025,7 @@
         </w:trPr>
         <w:tc>
           <w:tcPr>
-            <w:tcW w:w="2268" w:type="dxa"/>
+            <w:tcW w:w="2267" w:type="dxa"/>
             <w:tcBorders>
               <w:top w:val="nil"/>
               <w:left w:val="single" w:sz="2" w:space="0" w:color="000001"/>
@@ -31136,7 +31132,7 @@
         </w:trPr>
         <w:tc>
           <w:tcPr>
-            <w:tcW w:w="2268" w:type="dxa"/>
+            <w:tcW w:w="2267" w:type="dxa"/>
             <w:tcBorders>
               <w:top w:val="nil"/>
               <w:left w:val="single" w:sz="2" w:space="0" w:color="000001"/>
@@ -31243,7 +31239,7 @@
         </w:trPr>
         <w:tc>
           <w:tcPr>
-            <w:tcW w:w="2268" w:type="dxa"/>
+            <w:tcW w:w="2267" w:type="dxa"/>
             <w:tcBorders>
               <w:top w:val="nil"/>
               <w:left w:val="single" w:sz="2" w:space="0" w:color="000001"/>
@@ -31350,7 +31346,7 @@
         </w:trPr>
         <w:tc>
           <w:tcPr>
-            <w:tcW w:w="2268" w:type="dxa"/>
+            <w:tcW w:w="2267" w:type="dxa"/>
             <w:tcBorders>
               <w:top w:val="nil"/>
               <w:left w:val="single" w:sz="2" w:space="0" w:color="000001"/>
@@ -31878,7 +31874,11 @@
       </w:pPr>
       <w:r>
         <w:rPr/>
-        <w:t>25 px op schaalniveau 15 – 16</w:t>
+        <w:t>50</w:t>
+      </w:r>
+      <w:r>
+        <w:rPr/>
+        <w:t xml:space="preserve"> px op schaalniveau 15 – 16</w:t>
       </w:r>
     </w:p>
     <w:p>
@@ -31941,10 +31941,10 @@
         </w:tblCellMar>
       </w:tblPr>
       <w:tblGrid>
-        <w:gridCol w:w="2268"/>
+        <w:gridCol w:w="2267"/>
         <w:gridCol w:w="2301"/>
-        <w:gridCol w:w="2211"/>
-        <w:gridCol w:w="2357"/>
+        <w:gridCol w:w="2210"/>
+        <w:gridCol w:w="2358"/>
       </w:tblGrid>
       <w:tr>
         <w:trPr>
@@ -31953,7 +31953,7 @@
         </w:trPr>
         <w:tc>
           <w:tcPr>
-            <w:tcW w:w="2268" w:type="dxa"/>
+            <w:tcW w:w="2267" w:type="dxa"/>
             <w:tcBorders>
               <w:top w:val="single" w:sz="2" w:space="0" w:color="000001"/>
               <w:left w:val="single" w:sz="2" w:space="0" w:color="000001"/>
@@ -32047,7 +32047,7 @@
         </w:tc>
         <w:tc>
           <w:tcPr>
-            <w:tcW w:w="2211" w:type="dxa"/>
+            <w:tcW w:w="2210" w:type="dxa"/>
             <w:tcBorders>
               <w:top w:val="single" w:sz="2" w:space="0" w:color="000001"/>
               <w:left w:val="single" w:sz="2" w:space="0" w:color="000001"/>
@@ -32095,7 +32095,7 @@
         </w:tc>
         <w:tc>
           <w:tcPr>
-            <w:tcW w:w="2357" w:type="dxa"/>
+            <w:tcW w:w="2358" w:type="dxa"/>
             <w:tcBorders>
               <w:top w:val="single" w:sz="2" w:space="0" w:color="000001"/>
               <w:left w:val="single" w:sz="2" w:space="0" w:color="000001"/>
@@ -32148,7 +32148,7 @@
         </w:trPr>
         <w:tc>
           <w:tcPr>
-            <w:tcW w:w="2268" w:type="dxa"/>
+            <w:tcW w:w="2267" w:type="dxa"/>
             <w:tcBorders>
               <w:top w:val="nil"/>
               <w:left w:val="single" w:sz="2" w:space="0" w:color="000001"/>
@@ -32255,7 +32255,7 @@
         </w:trPr>
         <w:tc>
           <w:tcPr>
-            <w:tcW w:w="2268" w:type="dxa"/>
+            <w:tcW w:w="2267" w:type="dxa"/>
             <w:tcBorders>
               <w:top w:val="nil"/>
               <w:left w:val="single" w:sz="2" w:space="0" w:color="000001"/>
@@ -32362,7 +32362,7 @@
         </w:trPr>
         <w:tc>
           <w:tcPr>
-            <w:tcW w:w="2268" w:type="dxa"/>
+            <w:tcW w:w="2267" w:type="dxa"/>
             <w:tcBorders>
               <w:top w:val="nil"/>
               <w:left w:val="single" w:sz="2" w:space="0" w:color="000001"/>
@@ -32469,7 +32469,7 @@
         </w:trPr>
         <w:tc>
           <w:tcPr>
-            <w:tcW w:w="2268" w:type="dxa"/>
+            <w:tcW w:w="2267" w:type="dxa"/>
             <w:tcBorders>
               <w:top w:val="nil"/>
               <w:left w:val="single" w:sz="2" w:space="0" w:color="000001"/>
@@ -32997,7 +32997,11 @@
       </w:pPr>
       <w:r>
         <w:rPr/>
-        <w:t>25 px op schaalniveau 15 – 16</w:t>
+        <w:t>50</w:t>
+      </w:r>
+      <w:r>
+        <w:rPr/>
+        <w:t xml:space="preserve"> px op schaalniveau 15 – 16</w:t>
       </w:r>
     </w:p>
     <w:p>
@@ -33060,10 +33064,10 @@
         </w:tblCellMar>
       </w:tblPr>
       <w:tblGrid>
-        <w:gridCol w:w="2268"/>
+        <w:gridCol w:w="2267"/>
         <w:gridCol w:w="2301"/>
-        <w:gridCol w:w="2211"/>
-        <w:gridCol w:w="2357"/>
+        <w:gridCol w:w="2210"/>
+        <w:gridCol w:w="2358"/>
       </w:tblGrid>
       <w:tr>
         <w:trPr>
@@ -33072,7 +33076,7 @@
         </w:trPr>
         <w:tc>
           <w:tcPr>
-            <w:tcW w:w="2268" w:type="dxa"/>
+            <w:tcW w:w="2267" w:type="dxa"/>
             <w:tcBorders>
               <w:top w:val="single" w:sz="2" w:space="0" w:color="000001"/>
               <w:left w:val="single" w:sz="2" w:space="0" w:color="000001"/>
@@ -33166,7 +33170,7 @@
         </w:tc>
         <w:tc>
           <w:tcPr>
-            <w:tcW w:w="2211" w:type="dxa"/>
+            <w:tcW w:w="2210" w:type="dxa"/>
             <w:tcBorders>
               <w:top w:val="single" w:sz="2" w:space="0" w:color="000001"/>
               <w:left w:val="single" w:sz="2" w:space="0" w:color="000001"/>
@@ -33214,7 +33218,7 @@
         </w:tc>
         <w:tc>
           <w:tcPr>
-            <w:tcW w:w="2357" w:type="dxa"/>
+            <w:tcW w:w="2358" w:type="dxa"/>
             <w:tcBorders>
               <w:top w:val="single" w:sz="2" w:space="0" w:color="000001"/>
               <w:left w:val="single" w:sz="2" w:space="0" w:color="000001"/>
@@ -33267,7 +33271,7 @@
         </w:trPr>
         <w:tc>
           <w:tcPr>
-            <w:tcW w:w="2268" w:type="dxa"/>
+            <w:tcW w:w="2267" w:type="dxa"/>
             <w:tcBorders>
               <w:top w:val="nil"/>
               <w:left w:val="single" w:sz="2" w:space="0" w:color="000001"/>
@@ -33374,7 +33378,7 @@
         </w:trPr>
         <w:tc>
           <w:tcPr>
-            <w:tcW w:w="2268" w:type="dxa"/>
+            <w:tcW w:w="2267" w:type="dxa"/>
             <w:tcBorders>
               <w:top w:val="nil"/>
               <w:left w:val="single" w:sz="2" w:space="0" w:color="000001"/>
@@ -33481,7 +33485,7 @@
         </w:trPr>
         <w:tc>
           <w:tcPr>
-            <w:tcW w:w="2268" w:type="dxa"/>
+            <w:tcW w:w="2267" w:type="dxa"/>
             <w:tcBorders>
               <w:top w:val="nil"/>
               <w:left w:val="single" w:sz="2" w:space="0" w:color="000001"/>
@@ -33588,7 +33592,7 @@
         </w:trPr>
         <w:tc>
           <w:tcPr>
-            <w:tcW w:w="2268" w:type="dxa"/>
+            <w:tcW w:w="2267" w:type="dxa"/>
             <w:tcBorders>
               <w:top w:val="nil"/>
               <w:left w:val="single" w:sz="2" w:space="0" w:color="000001"/>
@@ -34116,7 +34120,15 @@
       </w:pPr>
       <w:r>
         <w:rPr/>
-        <w:t>25 px op schaalniveau 15 – 16</w:t>
+        <w:t>5</w:t>
+      </w:r>
+      <w:r>
+        <w:rPr/>
+        <w:t>0</w:t>
+      </w:r>
+      <w:r>
+        <w:rPr/>
+        <w:t xml:space="preserve"> px op schaalniveau 15 – 16</w:t>
       </w:r>
     </w:p>
     <w:p>
@@ -34179,10 +34191,10 @@
         </w:tblCellMar>
       </w:tblPr>
       <w:tblGrid>
-        <w:gridCol w:w="2267"/>
+        <w:gridCol w:w="2266"/>
         <w:gridCol w:w="2305"/>
-        <w:gridCol w:w="2213"/>
-        <w:gridCol w:w="2355"/>
+        <w:gridCol w:w="2212"/>
+        <w:gridCol w:w="2356"/>
       </w:tblGrid>
       <w:tr>
         <w:trPr>
@@ -34191,7 +34203,7 @@
         </w:trPr>
         <w:tc>
           <w:tcPr>
-            <w:tcW w:w="2267" w:type="dxa"/>
+            <w:tcW w:w="2266" w:type="dxa"/>
             <w:tcBorders>
               <w:top w:val="single" w:sz="2" w:space="0" w:color="000001"/>
               <w:left w:val="single" w:sz="2" w:space="0" w:color="000001"/>
@@ -34285,7 +34297,7 @@
         </w:tc>
         <w:tc>
           <w:tcPr>
-            <w:tcW w:w="2213" w:type="dxa"/>
+            <w:tcW w:w="2212" w:type="dxa"/>
             <w:tcBorders>
               <w:top w:val="single" w:sz="2" w:space="0" w:color="000001"/>
               <w:left w:val="single" w:sz="2" w:space="0" w:color="000001"/>
@@ -34333,7 +34345,7 @@
         </w:tc>
         <w:tc>
           <w:tcPr>
-            <w:tcW w:w="2355" w:type="dxa"/>
+            <w:tcW w:w="2356" w:type="dxa"/>
             <w:tcBorders>
               <w:top w:val="single" w:sz="2" w:space="0" w:color="000001"/>
               <w:left w:val="single" w:sz="2" w:space="0" w:color="000001"/>
@@ -34386,7 +34398,7 @@
         </w:trPr>
         <w:tc>
           <w:tcPr>
-            <w:tcW w:w="2267" w:type="dxa"/>
+            <w:tcW w:w="2266" w:type="dxa"/>
             <w:tcBorders>
               <w:top w:val="nil"/>
               <w:left w:val="single" w:sz="2" w:space="0" w:color="000001"/>
@@ -34493,7 +34505,7 @@
         </w:trPr>
         <w:tc>
           <w:tcPr>
-            <w:tcW w:w="2267" w:type="dxa"/>
+            <w:tcW w:w="2266" w:type="dxa"/>
             <w:tcBorders>
               <w:top w:val="nil"/>
               <w:left w:val="single" w:sz="2" w:space="0" w:color="000001"/>
@@ -34600,7 +34612,7 @@
         </w:trPr>
         <w:tc>
           <w:tcPr>
-            <w:tcW w:w="2267" w:type="dxa"/>
+            <w:tcW w:w="2266" w:type="dxa"/>
             <w:tcBorders>
               <w:top w:val="nil"/>
               <w:left w:val="single" w:sz="2" w:space="0" w:color="000001"/>
@@ -34707,7 +34719,7 @@
         </w:trPr>
         <w:tc>
           <w:tcPr>
-            <w:tcW w:w="2267" w:type="dxa"/>
+            <w:tcW w:w="2266" w:type="dxa"/>
             <w:tcBorders>
               <w:top w:val="nil"/>
               <w:left w:val="single" w:sz="2" w:space="0" w:color="000001"/>
@@ -35235,7 +35247,15 @@
       </w:pPr>
       <w:r>
         <w:rPr/>
-        <w:t>25 px op schaalniveau 15 – 16</w:t>
+        <w:t>5</w:t>
+      </w:r>
+      <w:r>
+        <w:rPr/>
+        <w:t>0</w:t>
+      </w:r>
+      <w:r>
+        <w:rPr/>
+        <w:t xml:space="preserve"> px op schaalniveau 15 – 16</w:t>
       </w:r>
     </w:p>
     <w:p>
@@ -35298,10 +35318,10 @@
         </w:tblCellMar>
       </w:tblPr>
       <w:tblGrid>
-        <w:gridCol w:w="2285"/>
-        <w:gridCol w:w="2290"/>
-        <w:gridCol w:w="2212"/>
-        <w:gridCol w:w="2353"/>
+        <w:gridCol w:w="2284"/>
+        <w:gridCol w:w="2289"/>
+        <w:gridCol w:w="2211"/>
+        <w:gridCol w:w="2354"/>
       </w:tblGrid>
       <w:tr>
         <w:trPr>
@@ -35310,7 +35330,7 @@
         </w:trPr>
         <w:tc>
           <w:tcPr>
-            <w:tcW w:w="2285" w:type="dxa"/>
+            <w:tcW w:w="2284" w:type="dxa"/>
             <w:tcBorders>
               <w:top w:val="single" w:sz="2" w:space="0" w:color="000001"/>
               <w:left w:val="single" w:sz="2" w:space="0" w:color="000001"/>
@@ -35356,7 +35376,7 @@
         </w:tc>
         <w:tc>
           <w:tcPr>
-            <w:tcW w:w="2290" w:type="dxa"/>
+            <w:tcW w:w="2289" w:type="dxa"/>
             <w:tcBorders>
               <w:top w:val="single" w:sz="2" w:space="0" w:color="000001"/>
               <w:left w:val="single" w:sz="2" w:space="0" w:color="000001"/>
@@ -35404,7 +35424,7 @@
         </w:tc>
         <w:tc>
           <w:tcPr>
-            <w:tcW w:w="2212" w:type="dxa"/>
+            <w:tcW w:w="2211" w:type="dxa"/>
             <w:tcBorders>
               <w:top w:val="single" w:sz="2" w:space="0" w:color="000001"/>
               <w:left w:val="single" w:sz="2" w:space="0" w:color="000001"/>
@@ -35452,7 +35472,7 @@
         </w:tc>
         <w:tc>
           <w:tcPr>
-            <w:tcW w:w="2353" w:type="dxa"/>
+            <w:tcW w:w="2354" w:type="dxa"/>
             <w:tcBorders>
               <w:top w:val="single" w:sz="2" w:space="0" w:color="000001"/>
               <w:left w:val="single" w:sz="2" w:space="0" w:color="000001"/>
@@ -35505,7 +35525,7 @@
         </w:trPr>
         <w:tc>
           <w:tcPr>
-            <w:tcW w:w="2285" w:type="dxa"/>
+            <w:tcW w:w="2284" w:type="dxa"/>
             <w:tcBorders>
               <w:top w:val="nil"/>
               <w:left w:val="single" w:sz="2" w:space="0" w:color="000001"/>
@@ -35530,7 +35550,7 @@
         </w:tc>
         <w:tc>
           <w:tcPr>
-            <w:tcW w:w="6855" w:type="dxa"/>
+            <w:tcW w:w="6854" w:type="dxa"/>
             <w:gridSpan w:val="3"/>
             <w:tcBorders>
               <w:top w:val="nil"/>
@@ -35612,7 +35632,7 @@
         </w:trPr>
         <w:tc>
           <w:tcPr>
-            <w:tcW w:w="2285" w:type="dxa"/>
+            <w:tcW w:w="2284" w:type="dxa"/>
             <w:tcBorders>
               <w:top w:val="nil"/>
               <w:left w:val="single" w:sz="2" w:space="0" w:color="000001"/>
@@ -35637,7 +35657,7 @@
         </w:tc>
         <w:tc>
           <w:tcPr>
-            <w:tcW w:w="6855" w:type="dxa"/>
+            <w:tcW w:w="6854" w:type="dxa"/>
             <w:gridSpan w:val="3"/>
             <w:tcBorders>
               <w:top w:val="nil"/>
@@ -35719,7 +35739,7 @@
         </w:trPr>
         <w:tc>
           <w:tcPr>
-            <w:tcW w:w="2285" w:type="dxa"/>
+            <w:tcW w:w="2284" w:type="dxa"/>
             <w:tcBorders>
               <w:top w:val="nil"/>
               <w:left w:val="single" w:sz="2" w:space="0" w:color="000001"/>
@@ -35744,7 +35764,7 @@
         </w:tc>
         <w:tc>
           <w:tcPr>
-            <w:tcW w:w="6855" w:type="dxa"/>
+            <w:tcW w:w="6854" w:type="dxa"/>
             <w:gridSpan w:val="3"/>
             <w:tcBorders>
               <w:top w:val="nil"/>
@@ -35826,7 +35846,7 @@
         </w:trPr>
         <w:tc>
           <w:tcPr>
-            <w:tcW w:w="2285" w:type="dxa"/>
+            <w:tcW w:w="2284" w:type="dxa"/>
             <w:tcBorders>
               <w:top w:val="nil"/>
               <w:left w:val="single" w:sz="2" w:space="0" w:color="000001"/>
@@ -35851,7 +35871,7 @@
         </w:tc>
         <w:tc>
           <w:tcPr>
-            <w:tcW w:w="6855" w:type="dxa"/>
+            <w:tcW w:w="6854" w:type="dxa"/>
             <w:gridSpan w:val="3"/>
             <w:tcBorders>
               <w:top w:val="nil"/>
@@ -35936,9 +35956,9 @@
         </w:numPr>
         <w:rPr/>
       </w:pPr>
-      <w:bookmarkStart w:id="54" w:name="__RefHeading__36_86737236111"/>
+      <w:bookmarkStart w:id="54" w:name="__RefHeading__1541_170869936011"/>
       <w:bookmarkStart w:id="55" w:name="__RefHeading__18_96711353211"/>
-      <w:bookmarkStart w:id="56" w:name="__RefHeading__1541_170869936011"/>
+      <w:bookmarkStart w:id="56" w:name="__RefHeading__36_86737236111"/>
       <w:bookmarkEnd w:id="54"/>
       <w:bookmarkEnd w:id="55"/>
       <w:bookmarkEnd w:id="56"/>
@@ -36182,7 +36202,7 @@
     <w:tbl>
       <w:tblPr>
         <w:jc w:val="left"/>
-        <w:tblInd w:w="-43" w:type="dxa"/>
+        <w:tblInd w:w="-45" w:type="dxa"/>
         <w:tblBorders>
           <w:top w:val="single" w:sz="2" w:space="0" w:color="000001"/>
           <w:left w:val="single" w:sz="2" w:space="0" w:color="000001"/>
@@ -36199,10 +36219,10 @@
         </w:tblCellMar>
       </w:tblPr>
       <w:tblGrid>
-        <w:gridCol w:w="2386"/>
+        <w:gridCol w:w="2385"/>
         <w:gridCol w:w="2418"/>
-        <w:gridCol w:w="2325"/>
-        <w:gridCol w:w="2472"/>
+        <w:gridCol w:w="2324"/>
+        <w:gridCol w:w="2473"/>
       </w:tblGrid>
       <w:tr>
         <w:trPr>
@@ -36211,7 +36231,7 @@
         </w:trPr>
         <w:tc>
           <w:tcPr>
-            <w:tcW w:w="2386" w:type="dxa"/>
+            <w:tcW w:w="2385" w:type="dxa"/>
             <w:tcBorders>
               <w:top w:val="single" w:sz="2" w:space="0" w:color="000001"/>
               <w:left w:val="single" w:sz="2" w:space="0" w:color="000001"/>
@@ -36305,7 +36325,7 @@
         </w:tc>
         <w:tc>
           <w:tcPr>
-            <w:tcW w:w="2325" w:type="dxa"/>
+            <w:tcW w:w="2324" w:type="dxa"/>
             <w:tcBorders>
               <w:top w:val="single" w:sz="2" w:space="0" w:color="000001"/>
               <w:left w:val="single" w:sz="2" w:space="0" w:color="000001"/>
@@ -36353,7 +36373,7 @@
         </w:tc>
         <w:tc>
           <w:tcPr>
-            <w:tcW w:w="2472" w:type="dxa"/>
+            <w:tcW w:w="2473" w:type="dxa"/>
             <w:tcBorders>
               <w:top w:val="single" w:sz="2" w:space="0" w:color="000001"/>
               <w:left w:val="single" w:sz="2" w:space="0" w:color="000001"/>
@@ -36406,7 +36426,7 @@
         </w:trPr>
         <w:tc>
           <w:tcPr>
-            <w:tcW w:w="2386" w:type="dxa"/>
+            <w:tcW w:w="2385" w:type="dxa"/>
             <w:tcBorders>
               <w:top w:val="nil"/>
               <w:left w:val="single" w:sz="2" w:space="0" w:color="000001"/>
@@ -36747,9 +36767,9 @@
         </w:numPr>
         <w:rPr/>
       </w:pPr>
-      <w:bookmarkStart w:id="59" w:name="__RefHeading__34_867372361"/>
+      <w:bookmarkStart w:id="59" w:name="__RefHeading__1539_1708699360"/>
       <w:bookmarkStart w:id="60" w:name="__RefHeading__16_967113532"/>
-      <w:bookmarkStart w:id="61" w:name="__RefHeading__1539_1708699360"/>
+      <w:bookmarkStart w:id="61" w:name="__RefHeading__34_867372361"/>
       <w:bookmarkEnd w:id="59"/>
       <w:bookmarkEnd w:id="60"/>
       <w:bookmarkEnd w:id="61"/>
@@ -37021,7 +37041,7 @@
     <w:tbl>
       <w:tblPr>
         <w:jc w:val="left"/>
-        <w:tblInd w:w="-43" w:type="dxa"/>
+        <w:tblInd w:w="-45" w:type="dxa"/>
         <w:tblBorders>
           <w:top w:val="single" w:sz="2" w:space="0" w:color="000001"/>
           <w:left w:val="single" w:sz="2" w:space="0" w:color="000001"/>
@@ -37708,7 +37728,7 @@
     <w:tbl>
       <w:tblPr>
         <w:jc w:val="left"/>
-        <w:tblInd w:w="-43" w:type="dxa"/>
+        <w:tblInd w:w="-45" w:type="dxa"/>
         <w:tblBorders>
           <w:top w:val="single" w:sz="2" w:space="0" w:color="000001"/>
           <w:left w:val="single" w:sz="2" w:space="0" w:color="000001"/>
@@ -37725,10 +37745,10 @@
         </w:tblCellMar>
       </w:tblPr>
       <w:tblGrid>
-        <w:gridCol w:w="2386"/>
+        <w:gridCol w:w="2385"/>
         <w:gridCol w:w="2418"/>
-        <w:gridCol w:w="2325"/>
-        <w:gridCol w:w="2472"/>
+        <w:gridCol w:w="2324"/>
+        <w:gridCol w:w="2473"/>
       </w:tblGrid>
       <w:tr>
         <w:trPr>
@@ -37737,7 +37757,7 @@
         </w:trPr>
         <w:tc>
           <w:tcPr>
-            <w:tcW w:w="2386" w:type="dxa"/>
+            <w:tcW w:w="2385" w:type="dxa"/>
             <w:tcBorders>
               <w:top w:val="single" w:sz="2" w:space="0" w:color="000001"/>
               <w:left w:val="single" w:sz="2" w:space="0" w:color="000001"/>
@@ -37831,7 +37851,7 @@
         </w:tc>
         <w:tc>
           <w:tcPr>
-            <w:tcW w:w="2325" w:type="dxa"/>
+            <w:tcW w:w="2324" w:type="dxa"/>
             <w:tcBorders>
               <w:top w:val="single" w:sz="2" w:space="0" w:color="000001"/>
               <w:left w:val="single" w:sz="2" w:space="0" w:color="000001"/>
@@ -37879,7 +37899,7 @@
         </w:tc>
         <w:tc>
           <w:tcPr>
-            <w:tcW w:w="2472" w:type="dxa"/>
+            <w:tcW w:w="2473" w:type="dxa"/>
             <w:tcBorders>
               <w:top w:val="single" w:sz="2" w:space="0" w:color="000001"/>
               <w:left w:val="single" w:sz="2" w:space="0" w:color="000001"/>
@@ -37911,7 +37931,7 @@
         </w:trPr>
         <w:tc>
           <w:tcPr>
-            <w:tcW w:w="2386" w:type="dxa"/>
+            <w:tcW w:w="2385" w:type="dxa"/>
             <w:tcBorders>
               <w:top w:val="nil"/>
               <w:left w:val="single" w:sz="2" w:space="0" w:color="000001"/>
@@ -38193,7 +38213,7 @@
     <w:tbl>
       <w:tblPr>
         <w:jc w:val="left"/>
-        <w:tblInd w:w="-43" w:type="dxa"/>
+        <w:tblInd w:w="-45" w:type="dxa"/>
         <w:tblBorders>
           <w:top w:val="single" w:sz="2" w:space="0" w:color="000001"/>
           <w:left w:val="single" w:sz="2" w:space="0" w:color="000001"/>
@@ -38210,10 +38230,10 @@
         </w:tblCellMar>
       </w:tblPr>
       <w:tblGrid>
-        <w:gridCol w:w="2386"/>
+        <w:gridCol w:w="2385"/>
         <w:gridCol w:w="2418"/>
-        <w:gridCol w:w="2325"/>
-        <w:gridCol w:w="2472"/>
+        <w:gridCol w:w="2324"/>
+        <w:gridCol w:w="2473"/>
       </w:tblGrid>
       <w:tr>
         <w:trPr>
@@ -38222,7 +38242,7 @@
         </w:trPr>
         <w:tc>
           <w:tcPr>
-            <w:tcW w:w="2386" w:type="dxa"/>
+            <w:tcW w:w="2385" w:type="dxa"/>
             <w:tcBorders>
               <w:top w:val="single" w:sz="2" w:space="0" w:color="000001"/>
               <w:left w:val="single" w:sz="2" w:space="0" w:color="000001"/>
@@ -38316,7 +38336,7 @@
         </w:tc>
         <w:tc>
           <w:tcPr>
-            <w:tcW w:w="2325" w:type="dxa"/>
+            <w:tcW w:w="2324" w:type="dxa"/>
             <w:tcBorders>
               <w:top w:val="single" w:sz="2" w:space="0" w:color="000001"/>
               <w:left w:val="single" w:sz="2" w:space="0" w:color="000001"/>
@@ -38364,7 +38384,7 @@
         </w:tc>
         <w:tc>
           <w:tcPr>
-            <w:tcW w:w="2472" w:type="dxa"/>
+            <w:tcW w:w="2473" w:type="dxa"/>
             <w:tcBorders>
               <w:top w:val="single" w:sz="2" w:space="0" w:color="000001"/>
               <w:left w:val="single" w:sz="2" w:space="0" w:color="000001"/>
@@ -38396,7 +38416,7 @@
         </w:trPr>
         <w:tc>
           <w:tcPr>
-            <w:tcW w:w="2386" w:type="dxa"/>
+            <w:tcW w:w="2385" w:type="dxa"/>
             <w:tcBorders>
               <w:top w:val="nil"/>
               <w:left w:val="single" w:sz="2" w:space="0" w:color="000001"/>
@@ -38507,9 +38527,9 @@
         </w:numPr>
         <w:rPr/>
       </w:pPr>
-      <w:bookmarkStart w:id="65" w:name="__RefHeading__38_867372361"/>
+      <w:bookmarkStart w:id="65" w:name="__RefHeading__1543_1708699360"/>
       <w:bookmarkStart w:id="66" w:name="__RefHeading__20_967113532"/>
-      <w:bookmarkStart w:id="67" w:name="__RefHeading__1543_1708699360"/>
+      <w:bookmarkStart w:id="67" w:name="__RefHeading__38_867372361"/>
       <w:bookmarkEnd w:id="65"/>
       <w:bookmarkEnd w:id="66"/>
       <w:bookmarkEnd w:id="67"/>
@@ -38821,7 +38841,7 @@
     <w:tbl>
       <w:tblPr>
         <w:jc w:val="left"/>
-        <w:tblInd w:w="-43" w:type="dxa"/>
+        <w:tblInd w:w="-45" w:type="dxa"/>
         <w:tblBorders>
           <w:top w:val="single" w:sz="2" w:space="0" w:color="000001"/>
           <w:left w:val="single" w:sz="2" w:space="0" w:color="000001"/>
@@ -38839,8 +38859,8 @@
       </w:tblPr>
       <w:tblGrid>
         <w:gridCol w:w="2161"/>
-        <w:gridCol w:w="3408"/>
-        <w:gridCol w:w="4044"/>
+        <w:gridCol w:w="3407"/>
+        <w:gridCol w:w="4045"/>
       </w:tblGrid>
       <w:tr>
         <w:trPr>
@@ -38895,7 +38915,7 @@
         </w:tc>
         <w:tc>
           <w:tcPr>
-            <w:tcW w:w="3408" w:type="dxa"/>
+            <w:tcW w:w="3407" w:type="dxa"/>
             <w:tcBorders>
               <w:top w:val="single" w:sz="2" w:space="0" w:color="000001"/>
               <w:left w:val="single" w:sz="2" w:space="0" w:color="000001"/>
@@ -38944,7 +38964,7 @@
         </w:tc>
         <w:tc>
           <w:tcPr>
-            <w:tcW w:w="4044" w:type="dxa"/>
+            <w:tcW w:w="4045" w:type="dxa"/>
             <w:tcBorders>
               <w:top w:val="single" w:sz="2" w:space="0" w:color="000001"/>
               <w:left w:val="single" w:sz="2" w:space="0" w:color="000001"/>
@@ -39414,7 +39434,7 @@
     <w:tbl>
       <w:tblPr>
         <w:jc w:val="left"/>
-        <w:tblInd w:w="-43" w:type="dxa"/>
+        <w:tblInd w:w="-45" w:type="dxa"/>
         <w:tblBorders>
           <w:top w:val="single" w:sz="2" w:space="0" w:color="000001"/>
           <w:left w:val="single" w:sz="2" w:space="0" w:color="000001"/>
@@ -39431,7 +39451,7 @@
         </w:tblCellMar>
       </w:tblPr>
       <w:tblGrid>
-        <w:gridCol w:w="2385"/>
+        <w:gridCol w:w="2384"/>
         <w:gridCol w:w="7215"/>
       </w:tblGrid>
       <w:tr>
@@ -39441,7 +39461,7 @@
         </w:trPr>
         <w:tc>
           <w:tcPr>
-            <w:tcW w:w="2385" w:type="dxa"/>
+            <w:tcW w:w="2384" w:type="dxa"/>
             <w:tcBorders>
               <w:top w:val="single" w:sz="2" w:space="0" w:color="000001"/>
               <w:left w:val="single" w:sz="2" w:space="0" w:color="000001"/>
@@ -39520,7 +39540,7 @@
         </w:trPr>
         <w:tc>
           <w:tcPr>
-            <w:tcW w:w="2385" w:type="dxa"/>
+            <w:tcW w:w="2384" w:type="dxa"/>
             <w:tcBorders>
               <w:top w:val="nil"/>
               <w:left w:val="single" w:sz="2" w:space="0" w:color="000001"/>
@@ -39627,7 +39647,7 @@
         </w:trPr>
         <w:tc>
           <w:tcPr>
-            <w:tcW w:w="2385" w:type="dxa"/>
+            <w:tcW w:w="2384" w:type="dxa"/>
             <w:tcBorders>
               <w:top w:val="nil"/>
               <w:left w:val="single" w:sz="2" w:space="0" w:color="000001"/>
@@ -39911,7 +39931,7 @@
     <w:tbl>
       <w:tblPr>
         <w:jc w:val="left"/>
-        <w:tblInd w:w="-43" w:type="dxa"/>
+        <w:tblInd w:w="-45" w:type="dxa"/>
         <w:tblBorders>
           <w:top w:val="single" w:sz="2" w:space="0" w:color="000001"/>
           <w:left w:val="single" w:sz="2" w:space="0" w:color="000001"/>
@@ -39928,7 +39948,7 @@
         </w:tblCellMar>
       </w:tblPr>
       <w:tblGrid>
-        <w:gridCol w:w="2385"/>
+        <w:gridCol w:w="2384"/>
         <w:gridCol w:w="7215"/>
       </w:tblGrid>
       <w:tr>
@@ -39938,7 +39958,7 @@
         </w:trPr>
         <w:tc>
           <w:tcPr>
-            <w:tcW w:w="2385" w:type="dxa"/>
+            <w:tcW w:w="2384" w:type="dxa"/>
             <w:tcBorders>
               <w:top w:val="single" w:sz="2" w:space="0" w:color="000001"/>
               <w:left w:val="single" w:sz="2" w:space="0" w:color="000001"/>
@@ -40016,7 +40036,7 @@
         </w:trPr>
         <w:tc>
           <w:tcPr>
-            <w:tcW w:w="2385" w:type="dxa"/>
+            <w:tcW w:w="2384" w:type="dxa"/>
             <w:tcBorders>
               <w:top w:val="nil"/>
               <w:left w:val="single" w:sz="2" w:space="0" w:color="000001"/>
@@ -40122,7 +40142,7 @@
         </w:trPr>
         <w:tc>
           <w:tcPr>
-            <w:tcW w:w="2385" w:type="dxa"/>
+            <w:tcW w:w="2384" w:type="dxa"/>
             <w:tcBorders>
               <w:top w:val="nil"/>
               <w:left w:val="single" w:sz="2" w:space="0" w:color="000001"/>
@@ -40232,9 +40252,9 @@
         </w:numPr>
         <w:rPr/>
       </w:pPr>
-      <w:bookmarkStart w:id="71" w:name="__RefHeading__44_8673723611"/>
+      <w:bookmarkStart w:id="71" w:name="__RefHeading__1549_17086993601"/>
       <w:bookmarkStart w:id="72" w:name="__RefHeading__26_9671135321"/>
-      <w:bookmarkStart w:id="73" w:name="__RefHeading__1549_17086993601"/>
+      <w:bookmarkStart w:id="73" w:name="__RefHeading__44_8673723611"/>
       <w:bookmarkEnd w:id="71"/>
       <w:bookmarkEnd w:id="72"/>
       <w:bookmarkEnd w:id="73"/>
@@ -40373,8 +40393,8 @@
         </w:numPr>
         <w:rPr/>
       </w:pPr>
-      <w:bookmarkStart w:id="75" w:name="__DdeLink__3146_583187412"/>
-      <w:bookmarkStart w:id="76" w:name="__RefHeading__672_1099091503"/>
+      <w:bookmarkStart w:id="75" w:name="__RefHeading__672_1099091503"/>
+      <w:bookmarkStart w:id="76" w:name="__DdeLink__3146_583187412"/>
       <w:bookmarkEnd w:id="75"/>
       <w:bookmarkEnd w:id="76"/>
       <w:r>
@@ -40689,7 +40709,7 @@
     <w:tbl>
       <w:tblPr>
         <w:jc w:val="left"/>
-        <w:tblInd w:w="-43" w:type="dxa"/>
+        <w:tblInd w:w="-45" w:type="dxa"/>
         <w:tblBorders>
           <w:top w:val="single" w:sz="2" w:space="0" w:color="000001"/>
           <w:left w:val="single" w:sz="2" w:space="0" w:color="000001"/>
@@ -40706,10 +40726,10 @@
         </w:tblCellMar>
       </w:tblPr>
       <w:tblGrid>
-        <w:gridCol w:w="2386"/>
+        <w:gridCol w:w="2385"/>
         <w:gridCol w:w="2418"/>
-        <w:gridCol w:w="2325"/>
-        <w:gridCol w:w="2472"/>
+        <w:gridCol w:w="2324"/>
+        <w:gridCol w:w="2473"/>
       </w:tblGrid>
       <w:tr>
         <w:trPr>
@@ -40718,7 +40738,7 @@
         </w:trPr>
         <w:tc>
           <w:tcPr>
-            <w:tcW w:w="2386" w:type="dxa"/>
+            <w:tcW w:w="2385" w:type="dxa"/>
             <w:tcBorders>
               <w:top w:val="single" w:sz="2" w:space="0" w:color="000001"/>
               <w:left w:val="single" w:sz="2" w:space="0" w:color="000001"/>
@@ -40812,7 +40832,7 @@
         </w:tc>
         <w:tc>
           <w:tcPr>
-            <w:tcW w:w="2325" w:type="dxa"/>
+            <w:tcW w:w="2324" w:type="dxa"/>
             <w:tcBorders>
               <w:top w:val="single" w:sz="2" w:space="0" w:color="000001"/>
               <w:left w:val="single" w:sz="2" w:space="0" w:color="000001"/>
@@ -40860,7 +40880,7 @@
         </w:tc>
         <w:tc>
           <w:tcPr>
-            <w:tcW w:w="2472" w:type="dxa"/>
+            <w:tcW w:w="2473" w:type="dxa"/>
             <w:tcBorders>
               <w:top w:val="single" w:sz="2" w:space="0" w:color="000001"/>
               <w:left w:val="single" w:sz="2" w:space="0" w:color="000001"/>
@@ -40914,7 +40934,7 @@
         </w:trPr>
         <w:tc>
           <w:tcPr>
-            <w:tcW w:w="2386" w:type="dxa"/>
+            <w:tcW w:w="2385" w:type="dxa"/>
             <w:tcBorders>
               <w:top w:val="nil"/>
               <w:left w:val="single" w:sz="2" w:space="0" w:color="000001"/>
@@ -41021,7 +41041,7 @@
         </w:trPr>
         <w:tc>
           <w:tcPr>
-            <w:tcW w:w="2386" w:type="dxa"/>
+            <w:tcW w:w="2385" w:type="dxa"/>
             <w:tcBorders>
               <w:top w:val="nil"/>
               <w:left w:val="single" w:sz="2" w:space="0" w:color="000001"/>
@@ -41131,9 +41151,9 @@
         </w:numPr>
         <w:rPr/>
       </w:pPr>
-      <w:bookmarkStart w:id="77" w:name="__RefHeading__36_867372361111"/>
+      <w:bookmarkStart w:id="77" w:name="__RefHeading__1541_1708699360111"/>
       <w:bookmarkStart w:id="78" w:name="__RefHeading__18_967113532111"/>
-      <w:bookmarkStart w:id="79" w:name="__RefHeading__1541_1708699360111"/>
+      <w:bookmarkStart w:id="79" w:name="__RefHeading__36_867372361111"/>
       <w:bookmarkEnd w:id="77"/>
       <w:bookmarkEnd w:id="78"/>
       <w:bookmarkEnd w:id="79"/>
@@ -41351,7 +41371,7 @@
     <w:tbl>
       <w:tblPr>
         <w:jc w:val="left"/>
-        <w:tblInd w:w="-43" w:type="dxa"/>
+        <w:tblInd w:w="-45" w:type="dxa"/>
         <w:tblBorders>
           <w:top w:val="single" w:sz="2" w:space="0" w:color="000001"/>
           <w:left w:val="single" w:sz="2" w:space="0" w:color="000001"/>
@@ -41368,10 +41388,10 @@
         </w:tblCellMar>
       </w:tblPr>
       <w:tblGrid>
-        <w:gridCol w:w="2386"/>
+        <w:gridCol w:w="2385"/>
         <w:gridCol w:w="2418"/>
-        <w:gridCol w:w="2325"/>
-        <w:gridCol w:w="2472"/>
+        <w:gridCol w:w="2324"/>
+        <w:gridCol w:w="2473"/>
       </w:tblGrid>
       <w:tr>
         <w:trPr>
@@ -41380,7 +41400,7 @@
         </w:trPr>
         <w:tc>
           <w:tcPr>
-            <w:tcW w:w="2386" w:type="dxa"/>
+            <w:tcW w:w="2385" w:type="dxa"/>
             <w:tcBorders>
               <w:top w:val="single" w:sz="2" w:space="0" w:color="000001"/>
               <w:left w:val="single" w:sz="2" w:space="0" w:color="000001"/>
@@ -41474,7 +41494,7 @@
         </w:tc>
         <w:tc>
           <w:tcPr>
-            <w:tcW w:w="2325" w:type="dxa"/>
+            <w:tcW w:w="2324" w:type="dxa"/>
             <w:tcBorders>
               <w:top w:val="single" w:sz="2" w:space="0" w:color="000001"/>
               <w:left w:val="single" w:sz="2" w:space="0" w:color="000001"/>
@@ -41522,7 +41542,7 @@
         </w:tc>
         <w:tc>
           <w:tcPr>
-            <w:tcW w:w="2472" w:type="dxa"/>
+            <w:tcW w:w="2473" w:type="dxa"/>
             <w:tcBorders>
               <w:top w:val="single" w:sz="2" w:space="0" w:color="000001"/>
               <w:left w:val="single" w:sz="2" w:space="0" w:color="000001"/>
@@ -41575,7 +41595,7 @@
         </w:trPr>
         <w:tc>
           <w:tcPr>
-            <w:tcW w:w="2386" w:type="dxa"/>
+            <w:tcW w:w="2385" w:type="dxa"/>
             <w:tcBorders>
               <w:top w:val="nil"/>
               <w:left w:val="single" w:sz="2" w:space="0" w:color="000001"/>
@@ -41686,9 +41706,9 @@
         </w:numPr>
         <w:rPr/>
       </w:pPr>
-      <w:bookmarkStart w:id="80" w:name="__RefHeading__44_867372361"/>
+      <w:bookmarkStart w:id="80" w:name="__RefHeading__1549_1708699360"/>
       <w:bookmarkStart w:id="81" w:name="__RefHeading__26_967113532"/>
-      <w:bookmarkStart w:id="82" w:name="__RefHeading__1549_1708699360"/>
+      <w:bookmarkStart w:id="82" w:name="__RefHeading__44_867372361"/>
       <w:bookmarkEnd w:id="80"/>
       <w:bookmarkEnd w:id="81"/>
       <w:bookmarkEnd w:id="82"/>
@@ -41975,11 +41995,7 @@
       </w:pPr>
       <w:r>
         <w:rPr/>
-        <w:t>88</w:t>
-      </w:r>
-      <w:r>
-        <w:rPr/>
-        <w:t xml:space="preserve"> px</w:t>
+        <w:t>88 px</w:t>
       </w:r>
     </w:p>
     <w:p>
@@ -42025,7 +42041,7 @@
     <w:tbl>
       <w:tblPr>
         <w:jc w:val="left"/>
-        <w:tblInd w:w="-43" w:type="dxa"/>
+        <w:tblInd w:w="-45" w:type="dxa"/>
         <w:tblBorders>
           <w:top w:val="single" w:sz="2" w:space="0" w:color="000001"/>
           <w:left w:val="single" w:sz="2" w:space="0" w:color="000001"/>
@@ -42042,7 +42058,7 @@
         </w:tblCellMar>
       </w:tblPr>
       <w:tblGrid>
-        <w:gridCol w:w="2385"/>
+        <w:gridCol w:w="2384"/>
         <w:gridCol w:w="7215"/>
       </w:tblGrid>
       <w:tr>
@@ -42052,7 +42068,7 @@
         </w:trPr>
         <w:tc>
           <w:tcPr>
-            <w:tcW w:w="2385" w:type="dxa"/>
+            <w:tcW w:w="2384" w:type="dxa"/>
             <w:tcBorders>
               <w:top w:val="single" w:sz="2" w:space="0" w:color="000001"/>
               <w:left w:val="single" w:sz="2" w:space="0" w:color="000001"/>
@@ -42130,7 +42146,7 @@
         </w:trPr>
         <w:tc>
           <w:tcPr>
-            <w:tcW w:w="2385" w:type="dxa"/>
+            <w:tcW w:w="2384" w:type="dxa"/>
             <w:tcBorders>
               <w:top w:val="nil"/>
               <w:left w:val="single" w:sz="2" w:space="0" w:color="000001"/>
@@ -42346,11 +42362,7 @@
       </w:pPr>
       <w:r>
         <w:rPr/>
-        <w:t>88</w:t>
-      </w:r>
-      <w:r>
-        <w:rPr/>
-        <w:t>px</w:t>
+        <w:t>88px</w:t>
       </w:r>
     </w:p>
     <w:p>
@@ -42396,7 +42408,7 @@
     <w:tbl>
       <w:tblPr>
         <w:jc w:val="left"/>
-        <w:tblInd w:w="-43" w:type="dxa"/>
+        <w:tblInd w:w="-45" w:type="dxa"/>
         <w:tblBorders>
           <w:top w:val="single" w:sz="2" w:space="0" w:color="000001"/>
           <w:left w:val="single" w:sz="2" w:space="0" w:color="000001"/>
@@ -42413,7 +42425,7 @@
         </w:tblCellMar>
       </w:tblPr>
       <w:tblGrid>
-        <w:gridCol w:w="2385"/>
+        <w:gridCol w:w="2384"/>
         <w:gridCol w:w="7215"/>
       </w:tblGrid>
       <w:tr>
@@ -42423,7 +42435,7 @@
         </w:trPr>
         <w:tc>
           <w:tcPr>
-            <w:tcW w:w="2385" w:type="dxa"/>
+            <w:tcW w:w="2384" w:type="dxa"/>
             <w:tcBorders>
               <w:top w:val="single" w:sz="2" w:space="0" w:color="000001"/>
               <w:left w:val="single" w:sz="2" w:space="0" w:color="000001"/>
@@ -42501,7 +42513,7 @@
         </w:trPr>
         <w:tc>
           <w:tcPr>
-            <w:tcW w:w="2385" w:type="dxa"/>
+            <w:tcW w:w="2384" w:type="dxa"/>
             <w:tcBorders>
               <w:top w:val="nil"/>
               <w:left w:val="single" w:sz="2" w:space="0" w:color="000001"/>
@@ -42721,7 +42733,7 @@
     <w:tbl>
       <w:tblPr>
         <w:jc w:val="left"/>
-        <w:tblInd w:w="-43" w:type="dxa"/>
+        <w:tblInd w:w="-45" w:type="dxa"/>
         <w:tblBorders>
           <w:top w:val="single" w:sz="2" w:space="0" w:color="000001"/>
           <w:left w:val="single" w:sz="2" w:space="0" w:color="000001"/>
@@ -42738,7 +42750,7 @@
         </w:tblCellMar>
       </w:tblPr>
       <w:tblGrid>
-        <w:gridCol w:w="2385"/>
+        <w:gridCol w:w="2384"/>
         <w:gridCol w:w="7215"/>
       </w:tblGrid>
       <w:tr>
@@ -42748,7 +42760,7 @@
         </w:trPr>
         <w:tc>
           <w:tcPr>
-            <w:tcW w:w="2385" w:type="dxa"/>
+            <w:tcW w:w="2384" w:type="dxa"/>
             <w:tcBorders>
               <w:top w:val="single" w:sz="2" w:space="0" w:color="000001"/>
               <w:left w:val="single" w:sz="2" w:space="0" w:color="000001"/>
@@ -42826,7 +42838,7 @@
         </w:trPr>
         <w:tc>
           <w:tcPr>
-            <w:tcW w:w="2385" w:type="dxa"/>
+            <w:tcW w:w="2384" w:type="dxa"/>
             <w:tcBorders>
               <w:top w:val="nil"/>
               <w:left w:val="single" w:sz="2" w:space="0" w:color="000001"/>
@@ -43079,7 +43091,7 @@
     <w:tbl>
       <w:tblPr>
         <w:jc w:val="left"/>
-        <w:tblInd w:w="-43" w:type="dxa"/>
+        <w:tblInd w:w="-45" w:type="dxa"/>
         <w:tblBorders>
           <w:top w:val="single" w:sz="2" w:space="0" w:color="000001"/>
           <w:left w:val="single" w:sz="2" w:space="0" w:color="000001"/>
@@ -43096,7 +43108,7 @@
         </w:tblCellMar>
       </w:tblPr>
       <w:tblGrid>
-        <w:gridCol w:w="2385"/>
+        <w:gridCol w:w="2384"/>
         <w:gridCol w:w="7215"/>
       </w:tblGrid>
       <w:tr>
@@ -43106,7 +43118,7 @@
         </w:trPr>
         <w:tc>
           <w:tcPr>
-            <w:tcW w:w="2385" w:type="dxa"/>
+            <w:tcW w:w="2384" w:type="dxa"/>
             <w:tcBorders>
               <w:top w:val="single" w:sz="2" w:space="0" w:color="000001"/>
               <w:left w:val="single" w:sz="2" w:space="0" w:color="000001"/>
@@ -43185,7 +43197,7 @@
         </w:trPr>
         <w:tc>
           <w:tcPr>
-            <w:tcW w:w="2385" w:type="dxa"/>
+            <w:tcW w:w="2384" w:type="dxa"/>
             <w:tcBorders>
               <w:top w:val="nil"/>
               <w:left w:val="single" w:sz="2" w:space="0" w:color="000001"/>
@@ -43434,7 +43446,7 @@
     <w:tbl>
       <w:tblPr>
         <w:jc w:val="left"/>
-        <w:tblInd w:w="-43" w:type="dxa"/>
+        <w:tblInd w:w="-45" w:type="dxa"/>
         <w:tblBorders>
           <w:top w:val="single" w:sz="2" w:space="0" w:color="000001"/>
           <w:left w:val="single" w:sz="2" w:space="0" w:color="000001"/>
@@ -43451,7 +43463,7 @@
         </w:tblCellMar>
       </w:tblPr>
       <w:tblGrid>
-        <w:gridCol w:w="2385"/>
+        <w:gridCol w:w="2384"/>
         <w:gridCol w:w="7215"/>
       </w:tblGrid>
       <w:tr>
@@ -43461,7 +43473,7 @@
         </w:trPr>
         <w:tc>
           <w:tcPr>
-            <w:tcW w:w="2385" w:type="dxa"/>
+            <w:tcW w:w="2384" w:type="dxa"/>
             <w:tcBorders>
               <w:top w:val="single" w:sz="2" w:space="0" w:color="000001"/>
               <w:left w:val="single" w:sz="2" w:space="0" w:color="000001"/>
@@ -43539,7 +43551,7 @@
         </w:trPr>
         <w:tc>
           <w:tcPr>
-            <w:tcW w:w="2385" w:type="dxa"/>
+            <w:tcW w:w="2384" w:type="dxa"/>
             <w:tcBorders>
               <w:top w:val="nil"/>
               <w:left w:val="single" w:sz="2" w:space="0" w:color="000001"/>
@@ -43766,7 +43778,7 @@
     <w:tbl>
       <w:tblPr>
         <w:jc w:val="left"/>
-        <w:tblInd w:w="-43" w:type="dxa"/>
+        <w:tblInd w:w="-45" w:type="dxa"/>
         <w:tblBorders>
           <w:top w:val="single" w:sz="2" w:space="0" w:color="000001"/>
           <w:left w:val="single" w:sz="2" w:space="0" w:color="000001"/>
@@ -43783,7 +43795,7 @@
         </w:tblCellMar>
       </w:tblPr>
       <w:tblGrid>
-        <w:gridCol w:w="2385"/>
+        <w:gridCol w:w="2384"/>
         <w:gridCol w:w="7215"/>
       </w:tblGrid>
       <w:tr>
@@ -43793,7 +43805,7 @@
         </w:trPr>
         <w:tc>
           <w:tcPr>
-            <w:tcW w:w="2385" w:type="dxa"/>
+            <w:tcW w:w="2384" w:type="dxa"/>
             <w:tcBorders>
               <w:top w:val="single" w:sz="2" w:space="0" w:color="000001"/>
               <w:left w:val="single" w:sz="2" w:space="0" w:color="000001"/>
@@ -43871,7 +43883,7 @@
         </w:trPr>
         <w:tc>
           <w:tcPr>
-            <w:tcW w:w="2385" w:type="dxa"/>
+            <w:tcW w:w="2384" w:type="dxa"/>
             <w:tcBorders>
               <w:top w:val="nil"/>
               <w:left w:val="single" w:sz="2" w:space="0" w:color="000001"/>
@@ -44126,7 +44138,7 @@
     <w:tbl>
       <w:tblPr>
         <w:jc w:val="left"/>
-        <w:tblInd w:w="-43" w:type="dxa"/>
+        <w:tblInd w:w="-45" w:type="dxa"/>
         <w:tblBorders>
           <w:top w:val="single" w:sz="2" w:space="0" w:color="000001"/>
           <w:left w:val="single" w:sz="2" w:space="0" w:color="000001"/>
@@ -44143,7 +44155,7 @@
         </w:tblCellMar>
       </w:tblPr>
       <w:tblGrid>
-        <w:gridCol w:w="2385"/>
+        <w:gridCol w:w="2384"/>
         <w:gridCol w:w="7215"/>
       </w:tblGrid>
       <w:tr>
@@ -44153,7 +44165,7 @@
         </w:trPr>
         <w:tc>
           <w:tcPr>
-            <w:tcW w:w="2385" w:type="dxa"/>
+            <w:tcW w:w="2384" w:type="dxa"/>
             <w:tcBorders>
               <w:top w:val="single" w:sz="2" w:space="0" w:color="000001"/>
               <w:left w:val="single" w:sz="2" w:space="0" w:color="000001"/>
@@ -44231,7 +44243,7 @@
         </w:trPr>
         <w:tc>
           <w:tcPr>
-            <w:tcW w:w="2385" w:type="dxa"/>
+            <w:tcW w:w="2384" w:type="dxa"/>
             <w:tcBorders>
               <w:top w:val="nil"/>
               <w:left w:val="single" w:sz="2" w:space="0" w:color="000001"/>
@@ -44470,7 +44482,7 @@
     <w:tbl>
       <w:tblPr>
         <w:jc w:val="left"/>
-        <w:tblInd w:w="-43" w:type="dxa"/>
+        <w:tblInd w:w="-45" w:type="dxa"/>
         <w:tblBorders>
           <w:top w:val="single" w:sz="2" w:space="0" w:color="000001"/>
           <w:left w:val="single" w:sz="2" w:space="0" w:color="000001"/>
@@ -44487,7 +44499,7 @@
         </w:tblCellMar>
       </w:tblPr>
       <w:tblGrid>
-        <w:gridCol w:w="2385"/>
+        <w:gridCol w:w="2384"/>
         <w:gridCol w:w="7215"/>
       </w:tblGrid>
       <w:tr>
@@ -44497,7 +44509,7 @@
         </w:trPr>
         <w:tc>
           <w:tcPr>
-            <w:tcW w:w="2385" w:type="dxa"/>
+            <w:tcW w:w="2384" w:type="dxa"/>
             <w:tcBorders>
               <w:top w:val="single" w:sz="2" w:space="0" w:color="000001"/>
               <w:left w:val="single" w:sz="2" w:space="0" w:color="000001"/>
@@ -44575,7 +44587,7 @@
         </w:trPr>
         <w:tc>
           <w:tcPr>
-            <w:tcW w:w="2385" w:type="dxa"/>
+            <w:tcW w:w="2384" w:type="dxa"/>
             <w:tcBorders>
               <w:top w:val="nil"/>
               <w:left w:val="single" w:sz="2" w:space="0" w:color="000001"/>
@@ -44684,9 +44696,9 @@
         </w:numPr>
         <w:rPr/>
       </w:pPr>
-      <w:bookmarkStart w:id="93" w:name="__RefHeading__52_867372361"/>
+      <w:bookmarkStart w:id="93" w:name="__RefHeading__1557_1708699360"/>
       <w:bookmarkStart w:id="94" w:name="__RefHeading__34_967113532"/>
-      <w:bookmarkStart w:id="95" w:name="__RefHeading__1557_1708699360"/>
+      <w:bookmarkStart w:id="95" w:name="__RefHeading__52_867372361"/>
       <w:bookmarkEnd w:id="93"/>
       <w:bookmarkEnd w:id="94"/>
       <w:bookmarkEnd w:id="95"/>
@@ -44724,7 +44736,7 @@
     <w:tbl>
       <w:tblPr>
         <w:jc w:val="left"/>
-        <w:tblInd w:w="-43" w:type="dxa"/>
+        <w:tblInd w:w="-45" w:type="dxa"/>
         <w:tblBorders>
           <w:top w:val="single" w:sz="2" w:space="0" w:color="000001"/>
           <w:left w:val="single" w:sz="2" w:space="0" w:color="000001"/>
@@ -44741,7 +44753,7 @@
         </w:tblCellMar>
       </w:tblPr>
       <w:tblGrid>
-        <w:gridCol w:w="1966"/>
+        <w:gridCol w:w="1965"/>
         <w:gridCol w:w="7660"/>
       </w:tblGrid>
       <w:tr>
@@ -44751,7 +44763,7 @@
         </w:trPr>
         <w:tc>
           <w:tcPr>
-            <w:tcW w:w="1966" w:type="dxa"/>
+            <w:tcW w:w="1965" w:type="dxa"/>
             <w:tcBorders>
               <w:top w:val="single" w:sz="2" w:space="0" w:color="000001"/>
               <w:left w:val="single" w:sz="2" w:space="0" w:color="000001"/>
@@ -44839,7 +44851,7 @@
         </w:trPr>
         <w:tc>
           <w:tcPr>
-            <w:tcW w:w="1966" w:type="dxa"/>
+            <w:tcW w:w="1965" w:type="dxa"/>
             <w:tcBorders>
               <w:top w:val="nil"/>
               <w:left w:val="single" w:sz="2" w:space="0" w:color="000001"/>
@@ -44909,7 +44921,7 @@
         </w:trPr>
         <w:tc>
           <w:tcPr>
-            <w:tcW w:w="1966" w:type="dxa"/>
+            <w:tcW w:w="1965" w:type="dxa"/>
             <w:tcBorders>
               <w:top w:val="nil"/>
               <w:left w:val="single" w:sz="2" w:space="0" w:color="000001"/>
@@ -44979,7 +44991,7 @@
         </w:trPr>
         <w:tc>
           <w:tcPr>
-            <w:tcW w:w="1966" w:type="dxa"/>
+            <w:tcW w:w="1965" w:type="dxa"/>
             <w:tcBorders>
               <w:top w:val="nil"/>
               <w:left w:val="single" w:sz="2" w:space="0" w:color="000001"/>
@@ -45041,7 +45053,7 @@
         </w:trPr>
         <w:tc>
           <w:tcPr>
-            <w:tcW w:w="1966" w:type="dxa"/>
+            <w:tcW w:w="1965" w:type="dxa"/>
             <w:tcBorders>
               <w:top w:val="nil"/>
               <w:left w:val="single" w:sz="2" w:space="0" w:color="000001"/>
@@ -45103,7 +45115,7 @@
         </w:trPr>
         <w:tc>
           <w:tcPr>
-            <w:tcW w:w="1966" w:type="dxa"/>
+            <w:tcW w:w="1965" w:type="dxa"/>
             <w:tcBorders>
               <w:top w:val="nil"/>
               <w:left w:val="single" w:sz="2" w:space="0" w:color="000001"/>
@@ -45173,7 +45185,7 @@
         </w:trPr>
         <w:tc>
           <w:tcPr>
-            <w:tcW w:w="1966" w:type="dxa"/>
+            <w:tcW w:w="1965" w:type="dxa"/>
             <w:tcBorders>
               <w:top w:val="nil"/>
               <w:left w:val="single" w:sz="2" w:space="0" w:color="000001"/>
@@ -45235,7 +45247,7 @@
         </w:trPr>
         <w:tc>
           <w:tcPr>
-            <w:tcW w:w="1966" w:type="dxa"/>
+            <w:tcW w:w="1965" w:type="dxa"/>
             <w:tcBorders>
               <w:top w:val="nil"/>
               <w:left w:val="single" w:sz="2" w:space="0" w:color="000001"/>
@@ -45297,7 +45309,7 @@
         </w:trPr>
         <w:tc>
           <w:tcPr>
-            <w:tcW w:w="1966" w:type="dxa"/>
+            <w:tcW w:w="1965" w:type="dxa"/>
             <w:tcBorders>
               <w:top w:val="nil"/>
               <w:left w:val="single" w:sz="2" w:space="0" w:color="000001"/>
@@ -45367,7 +45379,7 @@
         </w:trPr>
         <w:tc>
           <w:tcPr>
-            <w:tcW w:w="1966" w:type="dxa"/>
+            <w:tcW w:w="1965" w:type="dxa"/>
             <w:tcBorders>
               <w:top w:val="nil"/>
               <w:left w:val="single" w:sz="2" w:space="0" w:color="000001"/>
@@ -45429,7 +45441,7 @@
         </w:trPr>
         <w:tc>
           <w:tcPr>
-            <w:tcW w:w="1966" w:type="dxa"/>
+            <w:tcW w:w="1965" w:type="dxa"/>
             <w:tcBorders>
               <w:top w:val="nil"/>
               <w:left w:val="single" w:sz="2" w:space="0" w:color="000001"/>
@@ -45491,7 +45503,7 @@
         </w:trPr>
         <w:tc>
           <w:tcPr>
-            <w:tcW w:w="1966" w:type="dxa"/>
+            <w:tcW w:w="1965" w:type="dxa"/>
             <w:tcBorders>
               <w:top w:val="nil"/>
               <w:left w:val="single" w:sz="2" w:space="0" w:color="000001"/>
@@ -45553,7 +45565,7 @@
         </w:trPr>
         <w:tc>
           <w:tcPr>
-            <w:tcW w:w="1966" w:type="dxa"/>
+            <w:tcW w:w="1965" w:type="dxa"/>
             <w:tcBorders>
               <w:top w:val="nil"/>
               <w:left w:val="single" w:sz="2" w:space="0" w:color="000001"/>
@@ -45615,7 +45627,7 @@
         </w:trPr>
         <w:tc>
           <w:tcPr>
-            <w:tcW w:w="1966" w:type="dxa"/>
+            <w:tcW w:w="1965" w:type="dxa"/>
             <w:tcBorders>
               <w:top w:val="nil"/>
               <w:left w:val="single" w:sz="2" w:space="0" w:color="000001"/>
@@ -45677,7 +45689,7 @@
         </w:trPr>
         <w:tc>
           <w:tcPr>
-            <w:tcW w:w="1966" w:type="dxa"/>
+            <w:tcW w:w="1965" w:type="dxa"/>
             <w:tcBorders>
               <w:top w:val="nil"/>
               <w:left w:val="single" w:sz="2" w:space="0" w:color="000001"/>
@@ -45747,7 +45759,7 @@
         </w:trPr>
         <w:tc>
           <w:tcPr>
-            <w:tcW w:w="1966" w:type="dxa"/>
+            <w:tcW w:w="1965" w:type="dxa"/>
             <w:tcBorders>
               <w:top w:val="nil"/>
               <w:left w:val="single" w:sz="2" w:space="0" w:color="000001"/>
@@ -45817,7 +45829,7 @@
         </w:trPr>
         <w:tc>
           <w:tcPr>
-            <w:tcW w:w="1966" w:type="dxa"/>
+            <w:tcW w:w="1965" w:type="dxa"/>
             <w:tcBorders>
               <w:top w:val="nil"/>
               <w:left w:val="single" w:sz="2" w:space="0" w:color="000001"/>
@@ -45879,7 +45891,7 @@
         </w:trPr>
         <w:tc>
           <w:tcPr>
-            <w:tcW w:w="1966" w:type="dxa"/>
+            <w:tcW w:w="1965" w:type="dxa"/>
             <w:tcBorders>
               <w:top w:val="nil"/>
               <w:left w:val="single" w:sz="2" w:space="0" w:color="000001"/>
@@ -45941,7 +45953,7 @@
         </w:trPr>
         <w:tc>
           <w:tcPr>
-            <w:tcW w:w="1966" w:type="dxa"/>
+            <w:tcW w:w="1965" w:type="dxa"/>
             <w:tcBorders>
               <w:top w:val="nil"/>
               <w:left w:val="single" w:sz="2" w:space="0" w:color="000001"/>
@@ -46012,13 +46024,13 @@
         <w:fldChar w:fldCharType="begin"/>
       </w:r>
       <w:r>
-        <w:instrText> SEQ """"""""""""""""""""""""""""""""""""""""""""""Tabel"""""""""""""""""""""""""""""""""""""""""""""" \*Arabic </w:instrText>
+        <w:instrText> SEQ """""""""""""""""""""""""""""""""""""""""""""""Tabel""""""""""""""""""""""""""""""""""""""""""""""" \*Arabic </w:instrText>
       </w:r>
       <w:r>
         <w:fldChar w:fldCharType="separate"/>
       </w:r>
       <w:r>
-        <w:t>1</w:t>
+        <w:t>0</w:t>
       </w:r>
       <w:r>
         <w:fldChar w:fldCharType="end"/>
@@ -46084,7 +46096,7 @@
     <w:tbl>
       <w:tblPr>
         <w:jc w:val="left"/>
-        <w:tblInd w:w="-43" w:type="dxa"/>
+        <w:tblInd w:w="-45" w:type="dxa"/>
         <w:tblBorders>
           <w:top w:val="single" w:sz="2" w:space="0" w:color="000001"/>
           <w:left w:val="single" w:sz="2" w:space="0" w:color="000001"/>
@@ -46101,7 +46113,7 @@
         </w:tblCellMar>
       </w:tblPr>
       <w:tblGrid>
-        <w:gridCol w:w="2365"/>
+        <w:gridCol w:w="2364"/>
         <w:gridCol w:w="7260"/>
       </w:tblGrid>
       <w:tr>
@@ -46111,7 +46123,7 @@
         </w:trPr>
         <w:tc>
           <w:tcPr>
-            <w:tcW w:w="2365" w:type="dxa"/>
+            <w:tcW w:w="2364" w:type="dxa"/>
             <w:tcBorders>
               <w:top w:val="single" w:sz="2" w:space="0" w:color="000001"/>
               <w:left w:val="single" w:sz="2" w:space="0" w:color="000001"/>
@@ -46188,7 +46200,7 @@
         </w:trPr>
         <w:tc>
           <w:tcPr>
-            <w:tcW w:w="2365" w:type="dxa"/>
+            <w:tcW w:w="2364" w:type="dxa"/>
             <w:tcBorders>
               <w:top w:val="nil"/>
               <w:left w:val="single" w:sz="2" w:space="0" w:color="000001"/>
@@ -46260,7 +46272,7 @@
         </w:trPr>
         <w:tc>
           <w:tcPr>
-            <w:tcW w:w="2365" w:type="dxa"/>
+            <w:tcW w:w="2364" w:type="dxa"/>
             <w:tcBorders>
               <w:top w:val="nil"/>
               <w:left w:val="single" w:sz="2" w:space="0" w:color="000001"/>
@@ -46332,7 +46344,7 @@
         </w:trPr>
         <w:tc>
           <w:tcPr>
-            <w:tcW w:w="2365" w:type="dxa"/>
+            <w:tcW w:w="2364" w:type="dxa"/>
             <w:tcBorders>
               <w:top w:val="nil"/>
               <w:left w:val="single" w:sz="2" w:space="0" w:color="000001"/>
@@ -46404,7 +46416,7 @@
         </w:trPr>
         <w:tc>
           <w:tcPr>
-            <w:tcW w:w="2365" w:type="dxa"/>
+            <w:tcW w:w="2364" w:type="dxa"/>
             <w:tcBorders>
               <w:top w:val="nil"/>
               <w:left w:val="single" w:sz="2" w:space="0" w:color="000001"/>
@@ -46482,7 +46494,7 @@
         </w:trPr>
         <w:tc>
           <w:tcPr>
-            <w:tcW w:w="2365" w:type="dxa"/>
+            <w:tcW w:w="2364" w:type="dxa"/>
             <w:tcBorders>
               <w:top w:val="nil"/>
               <w:left w:val="single" w:sz="2" w:space="0" w:color="000001"/>
@@ -46560,7 +46572,7 @@
         </w:trPr>
         <w:tc>
           <w:tcPr>
-            <w:tcW w:w="2365" w:type="dxa"/>
+            <w:tcW w:w="2364" w:type="dxa"/>
             <w:tcBorders>
               <w:top w:val="nil"/>
               <w:left w:val="single" w:sz="2" w:space="0" w:color="000001"/>
@@ -46664,7 +46676,7 @@
     <w:tbl>
       <w:tblPr>
         <w:jc w:val="left"/>
-        <w:tblInd w:w="-43" w:type="dxa"/>
+        <w:tblInd w:w="-45" w:type="dxa"/>
         <w:tblBorders>
           <w:top w:val="single" w:sz="2" w:space="0" w:color="000001"/>
           <w:left w:val="single" w:sz="2" w:space="0" w:color="000001"/>
@@ -47300,7 +47312,7 @@
       </w:tblCellMar>
     </w:tblPr>
     <w:tblGrid>
-      <w:gridCol w:w="9059"/>
+      <w:gridCol w:w="9058"/>
       <w:gridCol w:w="556"/>
     </w:tblGrid>
     <w:tr>
@@ -47309,7 +47321,7 @@
       </w:trPr>
       <w:tc>
         <w:tcPr>
-          <w:tcW w:w="9059" w:type="dxa"/>
+          <w:tcW w:w="9058" w:type="dxa"/>
           <w:tcBorders>
             <w:top w:val="nil"/>
             <w:left w:val="nil"/>
@@ -47362,7 +47374,7 @@
             <w:fldChar w:fldCharType="separate"/>
           </w:r>
           <w:r>
-            <w:t>55</w:t>
+            <w:t>30</w:t>
           </w:r>
           <w:r>
             <w:fldChar w:fldCharType="end"/>
@@ -51266,6 +51278,18 @@
       <w:rFonts w:cs="OpenSymbol"/>
     </w:rPr>
   </w:style>
+  <w:style w:type="character" w:styleId="ListLabel106">
+    <w:name w:val="ListLabel 106"/>
+    <w:rPr>
+      <w:rFonts w:cs="Symbol"/>
+    </w:rPr>
+  </w:style>
+  <w:style w:type="character" w:styleId="ListLabel107">
+    <w:name w:val="ListLabel 107"/>
+    <w:rPr>
+      <w:rFonts w:cs="OpenSymbol"/>
+    </w:rPr>
+  </w:style>
   <w:style w:type="character" w:styleId="IndexLink">
     <w:name w:val="Index Link"/>
     <w:rPr/>

</xml_diff>

<commit_message>
Maatvoering and Annotatie in black as in IMKL 1.1 and NEN 3116.
</commit_message>
<xml_diff>
--- a/5. visualisatie/Handreiking-visualisatie_1.0RC3.docx
+++ b/5. visualisatie/Handreiking-visualisatie_1.0RC3.docx
@@ -353,7 +353,7 @@
     <w:tbl>
       <w:tblPr>
         <w:jc w:val="left"/>
-        <w:tblInd w:w="-45" w:type="dxa"/>
+        <w:tblInd w:w="-47" w:type="dxa"/>
         <w:tblBorders>
           <w:top w:val="single" w:sz="2" w:space="0" w:color="000001"/>
           <w:left w:val="single" w:sz="2" w:space="0" w:color="000001"/>
@@ -370,7 +370,7 @@
         </w:tblCellMar>
       </w:tblPr>
       <w:tblGrid>
-        <w:gridCol w:w="2509"/>
+        <w:gridCol w:w="2508"/>
         <w:gridCol w:w="7118"/>
       </w:tblGrid>
       <w:tr>
@@ -379,7 +379,7 @@
         </w:trPr>
         <w:tc>
           <w:tcPr>
-            <w:tcW w:w="2509" w:type="dxa"/>
+            <w:tcW w:w="2508" w:type="dxa"/>
             <w:tcBorders>
               <w:top w:val="single" w:sz="2" w:space="0" w:color="000001"/>
               <w:left w:val="single" w:sz="2" w:space="0" w:color="000001"/>
@@ -451,7 +451,7 @@
         </w:trPr>
         <w:tc>
           <w:tcPr>
-            <w:tcW w:w="2509" w:type="dxa"/>
+            <w:tcW w:w="2508" w:type="dxa"/>
             <w:tcBorders>
               <w:top w:val="nil"/>
               <w:left w:val="single" w:sz="2" w:space="0" w:color="000001"/>
@@ -550,7 +550,7 @@
         </w:trPr>
         <w:tc>
           <w:tcPr>
-            <w:tcW w:w="2509" w:type="dxa"/>
+            <w:tcW w:w="2508" w:type="dxa"/>
             <w:tcBorders>
               <w:top w:val="nil"/>
               <w:left w:val="single" w:sz="2" w:space="0" w:color="000001"/>
@@ -649,7 +649,7 @@
         </w:trPr>
         <w:tc>
           <w:tcPr>
-            <w:tcW w:w="2509" w:type="dxa"/>
+            <w:tcW w:w="2508" w:type="dxa"/>
             <w:tcBorders>
               <w:top w:val="nil"/>
               <w:left w:val="single" w:sz="2" w:space="0" w:color="000001"/>
@@ -2985,9 +2985,9 @@
         </w:numPr>
         <w:rPr/>
       </w:pPr>
-      <w:bookmarkStart w:id="0" w:name="__RefHeading__1525_1708699360"/>
+      <w:bookmarkStart w:id="0" w:name="__RefHeading__2_967113532"/>
       <w:bookmarkStart w:id="1" w:name="__RefHeading__20_867372361"/>
-      <w:bookmarkStart w:id="2" w:name="__RefHeading__2_967113532"/>
+      <w:bookmarkStart w:id="2" w:name="__RefHeading__1525_1708699360"/>
       <w:bookmarkEnd w:id="0"/>
       <w:bookmarkEnd w:id="1"/>
       <w:bookmarkEnd w:id="2"/>
@@ -3039,8 +3039,8 @@
         <w:spacing w:before="240" w:after="120"/>
         <w:rPr/>
       </w:pPr>
-      <w:bookmarkStart w:id="4" w:name="__RefHeading__2349_533595418"/>
-      <w:bookmarkStart w:id="5" w:name="_Toc343772519"/>
+      <w:bookmarkStart w:id="4" w:name="_Toc343772519"/>
+      <w:bookmarkStart w:id="5" w:name="__RefHeading__2349_533595418"/>
       <w:bookmarkEnd w:id="4"/>
       <w:bookmarkEnd w:id="5"/>
       <w:r>
@@ -3510,9 +3510,9 @@
       </w:tblPr>
       <w:tblGrid>
         <w:gridCol w:w="1780"/>
-        <w:gridCol w:w="2424"/>
+        <w:gridCol w:w="2423"/>
         <w:gridCol w:w="1975"/>
-        <w:gridCol w:w="2958"/>
+        <w:gridCol w:w="2959"/>
       </w:tblGrid>
       <w:tr>
         <w:trPr>
@@ -3570,7 +3570,7 @@
         </w:tc>
         <w:tc>
           <w:tcPr>
-            <w:tcW w:w="2424" w:type="dxa"/>
+            <w:tcW w:w="2423" w:type="dxa"/>
             <w:tcBorders>
               <w:top w:val="single" w:sz="2" w:space="0" w:color="000001"/>
               <w:left w:val="single" w:sz="2" w:space="0" w:color="000001"/>
@@ -3666,7 +3666,7 @@
         </w:tc>
         <w:tc>
           <w:tcPr>
-            <w:tcW w:w="2958" w:type="dxa"/>
+            <w:tcW w:w="2959" w:type="dxa"/>
             <w:tcBorders>
               <w:top w:val="single" w:sz="2" w:space="0" w:color="000001"/>
               <w:left w:val="single" w:sz="2" w:space="0" w:color="000001"/>
@@ -3755,7 +3755,7 @@
         </w:tc>
         <w:tc>
           <w:tcPr>
-            <w:tcW w:w="2424" w:type="dxa"/>
+            <w:tcW w:w="2423" w:type="dxa"/>
             <w:tcBorders>
               <w:top w:val="nil"/>
               <w:left w:val="nil"/>
@@ -3817,7 +3817,7 @@
         </w:tc>
         <w:tc>
           <w:tcPr>
-            <w:tcW w:w="2958" w:type="dxa"/>
+            <w:tcW w:w="2959" w:type="dxa"/>
             <w:tcBorders>
               <w:top w:val="nil"/>
               <w:left w:val="nil"/>
@@ -3891,7 +3891,7 @@
         </w:tc>
         <w:tc>
           <w:tcPr>
-            <w:tcW w:w="2424" w:type="dxa"/>
+            <w:tcW w:w="2423" w:type="dxa"/>
             <w:tcBorders>
               <w:top w:val="nil"/>
               <w:left w:val="nil"/>
@@ -3955,7 +3955,7 @@
         </w:tc>
         <w:tc>
           <w:tcPr>
-            <w:tcW w:w="2958" w:type="dxa"/>
+            <w:tcW w:w="2959" w:type="dxa"/>
             <w:tcBorders>
               <w:top w:val="nil"/>
               <w:left w:val="nil"/>
@@ -4027,7 +4027,7 @@
         </w:tc>
         <w:tc>
           <w:tcPr>
-            <w:tcW w:w="2424" w:type="dxa"/>
+            <w:tcW w:w="2423" w:type="dxa"/>
             <w:tcBorders>
               <w:top w:val="nil"/>
               <w:left w:val="nil"/>
@@ -4089,7 +4089,7 @@
         </w:tc>
         <w:tc>
           <w:tcPr>
-            <w:tcW w:w="2958" w:type="dxa"/>
+            <w:tcW w:w="2959" w:type="dxa"/>
             <w:tcBorders>
               <w:top w:val="nil"/>
               <w:left w:val="nil"/>
@@ -4163,7 +4163,7 @@
         </w:tc>
         <w:tc>
           <w:tcPr>
-            <w:tcW w:w="2424" w:type="dxa"/>
+            <w:tcW w:w="2423" w:type="dxa"/>
             <w:tcBorders>
               <w:top w:val="nil"/>
               <w:left w:val="nil"/>
@@ -4227,7 +4227,7 @@
         </w:tc>
         <w:tc>
           <w:tcPr>
-            <w:tcW w:w="2958" w:type="dxa"/>
+            <w:tcW w:w="2959" w:type="dxa"/>
             <w:tcBorders>
               <w:top w:val="nil"/>
               <w:left w:val="nil"/>
@@ -4299,7 +4299,7 @@
         </w:tc>
         <w:tc>
           <w:tcPr>
-            <w:tcW w:w="2424" w:type="dxa"/>
+            <w:tcW w:w="2423" w:type="dxa"/>
             <w:tcBorders>
               <w:top w:val="nil"/>
               <w:left w:val="nil"/>
@@ -4361,7 +4361,7 @@
         </w:tc>
         <w:tc>
           <w:tcPr>
-            <w:tcW w:w="2958" w:type="dxa"/>
+            <w:tcW w:w="2959" w:type="dxa"/>
             <w:tcBorders>
               <w:top w:val="nil"/>
               <w:left w:val="nil"/>
@@ -4435,7 +4435,7 @@
         </w:tc>
         <w:tc>
           <w:tcPr>
-            <w:tcW w:w="2424" w:type="dxa"/>
+            <w:tcW w:w="2423" w:type="dxa"/>
             <w:tcBorders>
               <w:top w:val="nil"/>
               <w:left w:val="nil"/>
@@ -4499,7 +4499,7 @@
         </w:tc>
         <w:tc>
           <w:tcPr>
-            <w:tcW w:w="2958" w:type="dxa"/>
+            <w:tcW w:w="2959" w:type="dxa"/>
             <w:tcBorders>
               <w:top w:val="nil"/>
               <w:left w:val="nil"/>
@@ -4571,7 +4571,7 @@
         </w:tc>
         <w:tc>
           <w:tcPr>
-            <w:tcW w:w="2424" w:type="dxa"/>
+            <w:tcW w:w="2423" w:type="dxa"/>
             <w:tcBorders>
               <w:top w:val="nil"/>
               <w:left w:val="nil"/>
@@ -4633,7 +4633,7 @@
         </w:tc>
         <w:tc>
           <w:tcPr>
-            <w:tcW w:w="2958" w:type="dxa"/>
+            <w:tcW w:w="2959" w:type="dxa"/>
             <w:tcBorders>
               <w:top w:val="nil"/>
               <w:left w:val="nil"/>
@@ -4707,7 +4707,7 @@
         </w:tc>
         <w:tc>
           <w:tcPr>
-            <w:tcW w:w="2424" w:type="dxa"/>
+            <w:tcW w:w="2423" w:type="dxa"/>
             <w:tcBorders>
               <w:top w:val="nil"/>
               <w:left w:val="nil"/>
@@ -4771,7 +4771,7 @@
         </w:tc>
         <w:tc>
           <w:tcPr>
-            <w:tcW w:w="2958" w:type="dxa"/>
+            <w:tcW w:w="2959" w:type="dxa"/>
             <w:tcBorders>
               <w:top w:val="nil"/>
               <w:left w:val="nil"/>
@@ -4843,7 +4843,7 @@
         </w:tc>
         <w:tc>
           <w:tcPr>
-            <w:tcW w:w="2424" w:type="dxa"/>
+            <w:tcW w:w="2423" w:type="dxa"/>
             <w:tcBorders>
               <w:top w:val="nil"/>
               <w:left w:val="nil"/>
@@ -4905,7 +4905,7 @@
         </w:tc>
         <w:tc>
           <w:tcPr>
-            <w:tcW w:w="2958" w:type="dxa"/>
+            <w:tcW w:w="2959" w:type="dxa"/>
             <w:tcBorders>
               <w:top w:val="nil"/>
               <w:left w:val="nil"/>
@@ -4979,7 +4979,7 @@
         </w:tc>
         <w:tc>
           <w:tcPr>
-            <w:tcW w:w="2424" w:type="dxa"/>
+            <w:tcW w:w="2423" w:type="dxa"/>
             <w:tcBorders>
               <w:top w:val="nil"/>
               <w:left w:val="nil"/>
@@ -5043,7 +5043,7 @@
         </w:tc>
         <w:tc>
           <w:tcPr>
-            <w:tcW w:w="2958" w:type="dxa"/>
+            <w:tcW w:w="2959" w:type="dxa"/>
             <w:tcBorders>
               <w:top w:val="nil"/>
               <w:left w:val="nil"/>
@@ -5115,7 +5115,7 @@
         </w:tc>
         <w:tc>
           <w:tcPr>
-            <w:tcW w:w="2424" w:type="dxa"/>
+            <w:tcW w:w="2423" w:type="dxa"/>
             <w:tcBorders>
               <w:top w:val="nil"/>
               <w:left w:val="nil"/>
@@ -5177,7 +5177,7 @@
         </w:tc>
         <w:tc>
           <w:tcPr>
-            <w:tcW w:w="2958" w:type="dxa"/>
+            <w:tcW w:w="2959" w:type="dxa"/>
             <w:tcBorders>
               <w:top w:val="nil"/>
               <w:left w:val="nil"/>
@@ -5251,7 +5251,7 @@
         </w:tc>
         <w:tc>
           <w:tcPr>
-            <w:tcW w:w="2424" w:type="dxa"/>
+            <w:tcW w:w="2423" w:type="dxa"/>
             <w:tcBorders>
               <w:top w:val="nil"/>
               <w:left w:val="nil"/>
@@ -5315,7 +5315,7 @@
         </w:tc>
         <w:tc>
           <w:tcPr>
-            <w:tcW w:w="2958" w:type="dxa"/>
+            <w:tcW w:w="2959" w:type="dxa"/>
             <w:tcBorders>
               <w:top w:val="nil"/>
               <w:left w:val="nil"/>
@@ -5387,7 +5387,7 @@
         </w:tc>
         <w:tc>
           <w:tcPr>
-            <w:tcW w:w="2424" w:type="dxa"/>
+            <w:tcW w:w="2423" w:type="dxa"/>
             <w:tcBorders>
               <w:top w:val="nil"/>
               <w:left w:val="nil"/>
@@ -5449,7 +5449,7 @@
         </w:tc>
         <w:tc>
           <w:tcPr>
-            <w:tcW w:w="2958" w:type="dxa"/>
+            <w:tcW w:w="2959" w:type="dxa"/>
             <w:tcBorders>
               <w:top w:val="nil"/>
               <w:left w:val="nil"/>
@@ -5523,7 +5523,7 @@
         </w:tc>
         <w:tc>
           <w:tcPr>
-            <w:tcW w:w="2424" w:type="dxa"/>
+            <w:tcW w:w="2423" w:type="dxa"/>
             <w:tcBorders>
               <w:top w:val="nil"/>
               <w:left w:val="nil"/>
@@ -5587,7 +5587,7 @@
         </w:tc>
         <w:tc>
           <w:tcPr>
-            <w:tcW w:w="2958" w:type="dxa"/>
+            <w:tcW w:w="2959" w:type="dxa"/>
             <w:tcBorders>
               <w:top w:val="nil"/>
               <w:left w:val="nil"/>
@@ -5659,7 +5659,7 @@
         </w:tc>
         <w:tc>
           <w:tcPr>
-            <w:tcW w:w="2424" w:type="dxa"/>
+            <w:tcW w:w="2423" w:type="dxa"/>
             <w:tcBorders>
               <w:top w:val="nil"/>
               <w:left w:val="nil"/>
@@ -5721,7 +5721,7 @@
         </w:tc>
         <w:tc>
           <w:tcPr>
-            <w:tcW w:w="2958" w:type="dxa"/>
+            <w:tcW w:w="2959" w:type="dxa"/>
             <w:tcBorders>
               <w:top w:val="nil"/>
               <w:left w:val="nil"/>
@@ -5795,7 +5795,7 @@
         </w:tc>
         <w:tc>
           <w:tcPr>
-            <w:tcW w:w="2424" w:type="dxa"/>
+            <w:tcW w:w="2423" w:type="dxa"/>
             <w:tcBorders>
               <w:top w:val="nil"/>
               <w:left w:val="nil"/>
@@ -5859,7 +5859,7 @@
         </w:tc>
         <w:tc>
           <w:tcPr>
-            <w:tcW w:w="2958" w:type="dxa"/>
+            <w:tcW w:w="2959" w:type="dxa"/>
             <w:tcBorders>
               <w:top w:val="nil"/>
               <w:left w:val="nil"/>
@@ -5931,7 +5931,7 @@
         </w:tc>
         <w:tc>
           <w:tcPr>
-            <w:tcW w:w="2424" w:type="dxa"/>
+            <w:tcW w:w="2423" w:type="dxa"/>
             <w:tcBorders>
               <w:top w:val="nil"/>
               <w:left w:val="nil"/>
@@ -5993,7 +5993,7 @@
         </w:tc>
         <w:tc>
           <w:tcPr>
-            <w:tcW w:w="2958" w:type="dxa"/>
+            <w:tcW w:w="2959" w:type="dxa"/>
             <w:tcBorders>
               <w:top w:val="nil"/>
               <w:left w:val="nil"/>
@@ -6067,7 +6067,7 @@
         </w:tc>
         <w:tc>
           <w:tcPr>
-            <w:tcW w:w="2424" w:type="dxa"/>
+            <w:tcW w:w="2423" w:type="dxa"/>
             <w:tcBorders>
               <w:top w:val="nil"/>
               <w:left w:val="nil"/>
@@ -6131,7 +6131,7 @@
         </w:tc>
         <w:tc>
           <w:tcPr>
-            <w:tcW w:w="2958" w:type="dxa"/>
+            <w:tcW w:w="2959" w:type="dxa"/>
             <w:tcBorders>
               <w:top w:val="nil"/>
               <w:left w:val="nil"/>
@@ -6203,7 +6203,7 @@
         </w:tc>
         <w:tc>
           <w:tcPr>
-            <w:tcW w:w="2424" w:type="dxa"/>
+            <w:tcW w:w="2423" w:type="dxa"/>
             <w:tcBorders>
               <w:top w:val="nil"/>
               <w:left w:val="nil"/>
@@ -6265,7 +6265,7 @@
         </w:tc>
         <w:tc>
           <w:tcPr>
-            <w:tcW w:w="2958" w:type="dxa"/>
+            <w:tcW w:w="2959" w:type="dxa"/>
             <w:tcBorders>
               <w:top w:val="nil"/>
               <w:left w:val="nil"/>
@@ -6339,7 +6339,7 @@
         </w:tc>
         <w:tc>
           <w:tcPr>
-            <w:tcW w:w="2424" w:type="dxa"/>
+            <w:tcW w:w="2423" w:type="dxa"/>
             <w:tcBorders>
               <w:top w:val="nil"/>
               <w:left w:val="nil"/>
@@ -6403,7 +6403,7 @@
         </w:tc>
         <w:tc>
           <w:tcPr>
-            <w:tcW w:w="2958" w:type="dxa"/>
+            <w:tcW w:w="2959" w:type="dxa"/>
             <w:tcBorders>
               <w:top w:val="nil"/>
               <w:left w:val="nil"/>
@@ -6475,7 +6475,7 @@
         </w:tc>
         <w:tc>
           <w:tcPr>
-            <w:tcW w:w="2424" w:type="dxa"/>
+            <w:tcW w:w="2423" w:type="dxa"/>
             <w:tcBorders>
               <w:top w:val="nil"/>
               <w:left w:val="nil"/>
@@ -6537,7 +6537,7 @@
         </w:tc>
         <w:tc>
           <w:tcPr>
-            <w:tcW w:w="2958" w:type="dxa"/>
+            <w:tcW w:w="2959" w:type="dxa"/>
             <w:tcBorders>
               <w:top w:val="nil"/>
               <w:left w:val="nil"/>
@@ -6611,7 +6611,7 @@
         </w:tc>
         <w:tc>
           <w:tcPr>
-            <w:tcW w:w="2424" w:type="dxa"/>
+            <w:tcW w:w="2423" w:type="dxa"/>
             <w:tcBorders>
               <w:top w:val="nil"/>
               <w:left w:val="nil"/>
@@ -6675,7 +6675,7 @@
         </w:tc>
         <w:tc>
           <w:tcPr>
-            <w:tcW w:w="2958" w:type="dxa"/>
+            <w:tcW w:w="2959" w:type="dxa"/>
             <w:tcBorders>
               <w:top w:val="nil"/>
               <w:left w:val="nil"/>
@@ -6747,7 +6747,7 @@
         </w:tc>
         <w:tc>
           <w:tcPr>
-            <w:tcW w:w="2424" w:type="dxa"/>
+            <w:tcW w:w="2423" w:type="dxa"/>
             <w:tcBorders>
               <w:top w:val="nil"/>
               <w:left w:val="nil"/>
@@ -6809,7 +6809,7 @@
         </w:tc>
         <w:tc>
           <w:tcPr>
-            <w:tcW w:w="2958" w:type="dxa"/>
+            <w:tcW w:w="2959" w:type="dxa"/>
             <w:tcBorders>
               <w:top w:val="nil"/>
               <w:left w:val="nil"/>
@@ -6883,7 +6883,7 @@
         </w:tc>
         <w:tc>
           <w:tcPr>
-            <w:tcW w:w="2424" w:type="dxa"/>
+            <w:tcW w:w="2423" w:type="dxa"/>
             <w:tcBorders>
               <w:top w:val="nil"/>
               <w:left w:val="nil"/>
@@ -6947,7 +6947,7 @@
         </w:tc>
         <w:tc>
           <w:tcPr>
-            <w:tcW w:w="2958" w:type="dxa"/>
+            <w:tcW w:w="2959" w:type="dxa"/>
             <w:tcBorders>
               <w:top w:val="nil"/>
               <w:left w:val="nil"/>
@@ -7019,7 +7019,7 @@
         </w:tc>
         <w:tc>
           <w:tcPr>
-            <w:tcW w:w="2424" w:type="dxa"/>
+            <w:tcW w:w="2423" w:type="dxa"/>
             <w:tcBorders>
               <w:top w:val="nil"/>
               <w:left w:val="nil"/>
@@ -7081,7 +7081,7 @@
         </w:tc>
         <w:tc>
           <w:tcPr>
-            <w:tcW w:w="2958" w:type="dxa"/>
+            <w:tcW w:w="2959" w:type="dxa"/>
             <w:tcBorders>
               <w:top w:val="nil"/>
               <w:left w:val="nil"/>
@@ -7155,7 +7155,7 @@
         </w:tc>
         <w:tc>
           <w:tcPr>
-            <w:tcW w:w="2424" w:type="dxa"/>
+            <w:tcW w:w="2423" w:type="dxa"/>
             <w:tcBorders>
               <w:top w:val="nil"/>
               <w:left w:val="nil"/>
@@ -7219,7 +7219,7 @@
         </w:tc>
         <w:tc>
           <w:tcPr>
-            <w:tcW w:w="2958" w:type="dxa"/>
+            <w:tcW w:w="2959" w:type="dxa"/>
             <w:tcBorders>
               <w:top w:val="nil"/>
               <w:left w:val="nil"/>
@@ -7291,7 +7291,7 @@
         </w:tc>
         <w:tc>
           <w:tcPr>
-            <w:tcW w:w="2424" w:type="dxa"/>
+            <w:tcW w:w="2423" w:type="dxa"/>
             <w:tcBorders>
               <w:top w:val="nil"/>
               <w:left w:val="nil"/>
@@ -7353,7 +7353,7 @@
         </w:tc>
         <w:tc>
           <w:tcPr>
-            <w:tcW w:w="2958" w:type="dxa"/>
+            <w:tcW w:w="2959" w:type="dxa"/>
             <w:tcBorders>
               <w:top w:val="nil"/>
               <w:left w:val="nil"/>
@@ -7427,7 +7427,7 @@
         </w:tc>
         <w:tc>
           <w:tcPr>
-            <w:tcW w:w="2424" w:type="dxa"/>
+            <w:tcW w:w="2423" w:type="dxa"/>
             <w:tcBorders>
               <w:top w:val="nil"/>
               <w:left w:val="nil"/>
@@ -7491,7 +7491,7 @@
         </w:tc>
         <w:tc>
           <w:tcPr>
-            <w:tcW w:w="2958" w:type="dxa"/>
+            <w:tcW w:w="2959" w:type="dxa"/>
             <w:tcBorders>
               <w:top w:val="nil"/>
               <w:left w:val="nil"/>
@@ -7563,7 +7563,7 @@
         </w:tc>
         <w:tc>
           <w:tcPr>
-            <w:tcW w:w="2424" w:type="dxa"/>
+            <w:tcW w:w="2423" w:type="dxa"/>
             <w:tcBorders>
               <w:top w:val="nil"/>
               <w:left w:val="nil"/>
@@ -7625,7 +7625,7 @@
         </w:tc>
         <w:tc>
           <w:tcPr>
-            <w:tcW w:w="2958" w:type="dxa"/>
+            <w:tcW w:w="2959" w:type="dxa"/>
             <w:tcBorders>
               <w:top w:val="nil"/>
               <w:left w:val="nil"/>
@@ -7699,7 +7699,7 @@
         </w:tc>
         <w:tc>
           <w:tcPr>
-            <w:tcW w:w="2424" w:type="dxa"/>
+            <w:tcW w:w="2423" w:type="dxa"/>
             <w:tcBorders>
               <w:top w:val="nil"/>
               <w:left w:val="nil"/>
@@ -7763,7 +7763,7 @@
         </w:tc>
         <w:tc>
           <w:tcPr>
-            <w:tcW w:w="2958" w:type="dxa"/>
+            <w:tcW w:w="2959" w:type="dxa"/>
             <w:tcBorders>
               <w:top w:val="nil"/>
               <w:left w:val="nil"/>
@@ -7835,7 +7835,7 @@
         </w:tc>
         <w:tc>
           <w:tcPr>
-            <w:tcW w:w="2424" w:type="dxa"/>
+            <w:tcW w:w="2423" w:type="dxa"/>
             <w:tcBorders>
               <w:top w:val="nil"/>
               <w:left w:val="nil"/>
@@ -7897,7 +7897,7 @@
         </w:tc>
         <w:tc>
           <w:tcPr>
-            <w:tcW w:w="2958" w:type="dxa"/>
+            <w:tcW w:w="2959" w:type="dxa"/>
             <w:tcBorders>
               <w:top w:val="nil"/>
               <w:left w:val="nil"/>
@@ -7971,7 +7971,7 @@
         </w:tc>
         <w:tc>
           <w:tcPr>
-            <w:tcW w:w="2424" w:type="dxa"/>
+            <w:tcW w:w="2423" w:type="dxa"/>
             <w:tcBorders>
               <w:top w:val="nil"/>
               <w:left w:val="nil"/>
@@ -8035,7 +8035,7 @@
         </w:tc>
         <w:tc>
           <w:tcPr>
-            <w:tcW w:w="2958" w:type="dxa"/>
+            <w:tcW w:w="2959" w:type="dxa"/>
             <w:tcBorders>
               <w:top w:val="nil"/>
               <w:left w:val="nil"/>
@@ -8103,7 +8103,7 @@
         </w:tc>
         <w:tc>
           <w:tcPr>
-            <w:tcW w:w="2424" w:type="dxa"/>
+            <w:tcW w:w="2423" w:type="dxa"/>
             <w:tcBorders>
               <w:top w:val="nil"/>
               <w:left w:val="nil"/>
@@ -8165,7 +8165,7 @@
         </w:tc>
         <w:tc>
           <w:tcPr>
-            <w:tcW w:w="2958" w:type="dxa"/>
+            <w:tcW w:w="2959" w:type="dxa"/>
             <w:tcBorders>
               <w:top w:val="nil"/>
               <w:left w:val="nil"/>
@@ -8239,7 +8239,7 @@
         </w:tc>
         <w:tc>
           <w:tcPr>
-            <w:tcW w:w="2424" w:type="dxa"/>
+            <w:tcW w:w="2423" w:type="dxa"/>
             <w:tcBorders>
               <w:top w:val="nil"/>
               <w:left w:val="nil"/>
@@ -8303,7 +8303,7 @@
         </w:tc>
         <w:tc>
           <w:tcPr>
-            <w:tcW w:w="2958" w:type="dxa"/>
+            <w:tcW w:w="2959" w:type="dxa"/>
             <w:tcBorders>
               <w:top w:val="nil"/>
               <w:left w:val="nil"/>
@@ -8440,11 +8440,11 @@
         </w:tblCellMar>
       </w:tblPr>
       <w:tblGrid>
-        <w:gridCol w:w="2058"/>
+        <w:gridCol w:w="2057"/>
         <w:gridCol w:w="1809"/>
-        <w:gridCol w:w="1695"/>
+        <w:gridCol w:w="1694"/>
         <w:gridCol w:w="1501"/>
-        <w:gridCol w:w="2095"/>
+        <w:gridCol w:w="2097"/>
       </w:tblGrid>
       <w:tr>
         <w:trPr>
@@ -8454,7 +8454,7 @@
         </w:trPr>
         <w:tc>
           <w:tcPr>
-            <w:tcW w:w="2058" w:type="dxa"/>
+            <w:tcW w:w="2057" w:type="dxa"/>
             <w:tcBorders>
               <w:top w:val="single" w:sz="2" w:space="0" w:color="000001"/>
               <w:left w:val="single" w:sz="2" w:space="0" w:color="000001"/>
@@ -8550,7 +8550,7 @@
         </w:tc>
         <w:tc>
           <w:tcPr>
-            <w:tcW w:w="1695" w:type="dxa"/>
+            <w:tcW w:w="1694" w:type="dxa"/>
             <w:tcBorders>
               <w:top w:val="single" w:sz="2" w:space="0" w:color="000001"/>
               <w:left w:val="single" w:sz="2" w:space="0" w:color="000001"/>
@@ -8646,7 +8646,7 @@
         </w:tc>
         <w:tc>
           <w:tcPr>
-            <w:tcW w:w="2095" w:type="dxa"/>
+            <w:tcW w:w="2097" w:type="dxa"/>
             <w:tcBorders>
               <w:top w:val="single" w:sz="2" w:space="0" w:color="000001"/>
               <w:left w:val="single" w:sz="2" w:space="0" w:color="000001"/>
@@ -8699,7 +8699,7 @@
         </w:trPr>
         <w:tc>
           <w:tcPr>
-            <w:tcW w:w="2058" w:type="dxa"/>
+            <w:tcW w:w="2057" w:type="dxa"/>
             <w:tcBorders>
               <w:top w:val="single" w:sz="2" w:space="0" w:color="000001"/>
               <w:left w:val="single" w:sz="2" w:space="0" w:color="000001"/>
@@ -8769,7 +8769,7 @@
         </w:tc>
         <w:tc>
           <w:tcPr>
-            <w:tcW w:w="1695" w:type="dxa"/>
+            <w:tcW w:w="1694" w:type="dxa"/>
             <w:tcBorders>
               <w:top w:val="single" w:sz="2" w:space="0" w:color="000001"/>
               <w:left w:val="single" w:sz="2" w:space="0" w:color="000001"/>
@@ -8847,7 +8847,7 @@
         </w:tc>
         <w:tc>
           <w:tcPr>
-            <w:tcW w:w="2095" w:type="dxa"/>
+            <w:tcW w:w="2097" w:type="dxa"/>
             <w:tcBorders>
               <w:top w:val="single" w:sz="2" w:space="0" w:color="000001"/>
               <w:left w:val="single" w:sz="2" w:space="0" w:color="000001"/>
@@ -8886,7 +8886,7 @@
         </w:trPr>
         <w:tc>
           <w:tcPr>
-            <w:tcW w:w="2058" w:type="dxa"/>
+            <w:tcW w:w="2057" w:type="dxa"/>
             <w:tcBorders>
               <w:top w:val="nil"/>
               <w:left w:val="single" w:sz="2" w:space="0" w:color="000001"/>
@@ -8956,7 +8956,7 @@
         </w:tc>
         <w:tc>
           <w:tcPr>
-            <w:tcW w:w="1695" w:type="dxa"/>
+            <w:tcW w:w="1694" w:type="dxa"/>
             <w:tcBorders>
               <w:top w:val="nil"/>
               <w:left w:val="single" w:sz="2" w:space="0" w:color="000001"/>
@@ -9034,7 +9034,7 @@
         </w:tc>
         <w:tc>
           <w:tcPr>
-            <w:tcW w:w="2095" w:type="dxa"/>
+            <w:tcW w:w="2097" w:type="dxa"/>
             <w:tcBorders>
               <w:top w:val="nil"/>
               <w:left w:val="single" w:sz="2" w:space="0" w:color="000001"/>
@@ -9073,7 +9073,7 @@
         </w:trPr>
         <w:tc>
           <w:tcPr>
-            <w:tcW w:w="2058" w:type="dxa"/>
+            <w:tcW w:w="2057" w:type="dxa"/>
             <w:tcBorders>
               <w:top w:val="nil"/>
               <w:left w:val="single" w:sz="2" w:space="0" w:color="000001"/>
@@ -9143,7 +9143,7 @@
         </w:tc>
         <w:tc>
           <w:tcPr>
-            <w:tcW w:w="1695" w:type="dxa"/>
+            <w:tcW w:w="1694" w:type="dxa"/>
             <w:tcBorders>
               <w:top w:val="nil"/>
               <w:left w:val="single" w:sz="2" w:space="0" w:color="000001"/>
@@ -9221,7 +9221,7 @@
         </w:tc>
         <w:tc>
           <w:tcPr>
-            <w:tcW w:w="2095" w:type="dxa"/>
+            <w:tcW w:w="2097" w:type="dxa"/>
             <w:tcBorders>
               <w:top w:val="nil"/>
               <w:left w:val="single" w:sz="2" w:space="0" w:color="000001"/>
@@ -9260,7 +9260,7 @@
         </w:trPr>
         <w:tc>
           <w:tcPr>
-            <w:tcW w:w="2058" w:type="dxa"/>
+            <w:tcW w:w="2057" w:type="dxa"/>
             <w:tcBorders>
               <w:top w:val="nil"/>
               <w:left w:val="single" w:sz="2" w:space="0" w:color="000001"/>
@@ -9330,7 +9330,7 @@
         </w:tc>
         <w:tc>
           <w:tcPr>
-            <w:tcW w:w="1695" w:type="dxa"/>
+            <w:tcW w:w="1694" w:type="dxa"/>
             <w:tcBorders>
               <w:top w:val="nil"/>
               <w:left w:val="single" w:sz="2" w:space="0" w:color="000001"/>
@@ -9408,7 +9408,7 @@
         </w:tc>
         <w:tc>
           <w:tcPr>
-            <w:tcW w:w="2095" w:type="dxa"/>
+            <w:tcW w:w="2097" w:type="dxa"/>
             <w:tcBorders>
               <w:top w:val="nil"/>
               <w:left w:val="single" w:sz="2" w:space="0" w:color="000001"/>
@@ -9447,7 +9447,7 @@
         </w:trPr>
         <w:tc>
           <w:tcPr>
-            <w:tcW w:w="2058" w:type="dxa"/>
+            <w:tcW w:w="2057" w:type="dxa"/>
             <w:tcBorders>
               <w:top w:val="nil"/>
               <w:left w:val="single" w:sz="2" w:space="0" w:color="000001"/>
@@ -9517,7 +9517,7 @@
         </w:tc>
         <w:tc>
           <w:tcPr>
-            <w:tcW w:w="1695" w:type="dxa"/>
+            <w:tcW w:w="1694" w:type="dxa"/>
             <w:tcBorders>
               <w:top w:val="nil"/>
               <w:left w:val="single" w:sz="2" w:space="0" w:color="000001"/>
@@ -9595,7 +9595,7 @@
         </w:tc>
         <w:tc>
           <w:tcPr>
-            <w:tcW w:w="2095" w:type="dxa"/>
+            <w:tcW w:w="2097" w:type="dxa"/>
             <w:tcBorders>
               <w:top w:val="nil"/>
               <w:left w:val="single" w:sz="2" w:space="0" w:color="000001"/>
@@ -9634,7 +9634,7 @@
         </w:trPr>
         <w:tc>
           <w:tcPr>
-            <w:tcW w:w="2058" w:type="dxa"/>
+            <w:tcW w:w="2057" w:type="dxa"/>
             <w:tcBorders>
               <w:top w:val="nil"/>
               <w:left w:val="single" w:sz="2" w:space="0" w:color="000001"/>
@@ -9704,7 +9704,7 @@
         </w:tc>
         <w:tc>
           <w:tcPr>
-            <w:tcW w:w="1695" w:type="dxa"/>
+            <w:tcW w:w="1694" w:type="dxa"/>
             <w:tcBorders>
               <w:top w:val="nil"/>
               <w:left w:val="single" w:sz="2" w:space="0" w:color="000001"/>
@@ -9782,7 +9782,7 @@
         </w:tc>
         <w:tc>
           <w:tcPr>
-            <w:tcW w:w="2095" w:type="dxa"/>
+            <w:tcW w:w="2097" w:type="dxa"/>
             <w:tcBorders>
               <w:top w:val="nil"/>
               <w:left w:val="single" w:sz="2" w:space="0" w:color="000001"/>
@@ -9821,7 +9821,7 @@
         </w:trPr>
         <w:tc>
           <w:tcPr>
-            <w:tcW w:w="2058" w:type="dxa"/>
+            <w:tcW w:w="2057" w:type="dxa"/>
             <w:tcBorders>
               <w:top w:val="nil"/>
               <w:left w:val="single" w:sz="2" w:space="0" w:color="000001"/>
@@ -9891,7 +9891,7 @@
         </w:tc>
         <w:tc>
           <w:tcPr>
-            <w:tcW w:w="1695" w:type="dxa"/>
+            <w:tcW w:w="1694" w:type="dxa"/>
             <w:tcBorders>
               <w:top w:val="nil"/>
               <w:left w:val="single" w:sz="2" w:space="0" w:color="000001"/>
@@ -9969,7 +9969,7 @@
         </w:tc>
         <w:tc>
           <w:tcPr>
-            <w:tcW w:w="2095" w:type="dxa"/>
+            <w:tcW w:w="2097" w:type="dxa"/>
             <w:tcBorders>
               <w:top w:val="nil"/>
               <w:left w:val="single" w:sz="2" w:space="0" w:color="000001"/>
@@ -10008,7 +10008,7 @@
         </w:trPr>
         <w:tc>
           <w:tcPr>
-            <w:tcW w:w="2058" w:type="dxa"/>
+            <w:tcW w:w="2057" w:type="dxa"/>
             <w:tcBorders>
               <w:top w:val="nil"/>
               <w:left w:val="single" w:sz="2" w:space="0" w:color="000001"/>
@@ -10078,7 +10078,7 @@
         </w:tc>
         <w:tc>
           <w:tcPr>
-            <w:tcW w:w="1695" w:type="dxa"/>
+            <w:tcW w:w="1694" w:type="dxa"/>
             <w:tcBorders>
               <w:top w:val="nil"/>
               <w:left w:val="single" w:sz="2" w:space="0" w:color="000001"/>
@@ -10156,7 +10156,7 @@
         </w:tc>
         <w:tc>
           <w:tcPr>
-            <w:tcW w:w="2095" w:type="dxa"/>
+            <w:tcW w:w="2097" w:type="dxa"/>
             <w:tcBorders>
               <w:top w:val="nil"/>
               <w:left w:val="single" w:sz="2" w:space="0" w:color="000001"/>
@@ -10196,7 +10196,7 @@
         </w:trPr>
         <w:tc>
           <w:tcPr>
-            <w:tcW w:w="2058" w:type="dxa"/>
+            <w:tcW w:w="2057" w:type="dxa"/>
             <w:tcBorders>
               <w:top w:val="nil"/>
               <w:left w:val="single" w:sz="2" w:space="0" w:color="000001"/>
@@ -10266,7 +10266,7 @@
         </w:tc>
         <w:tc>
           <w:tcPr>
-            <w:tcW w:w="1695" w:type="dxa"/>
+            <w:tcW w:w="1694" w:type="dxa"/>
             <w:tcBorders>
               <w:top w:val="nil"/>
               <w:left w:val="single" w:sz="2" w:space="0" w:color="000001"/>
@@ -10344,7 +10344,7 @@
         </w:tc>
         <w:tc>
           <w:tcPr>
-            <w:tcW w:w="2095" w:type="dxa"/>
+            <w:tcW w:w="2097" w:type="dxa"/>
             <w:tcBorders>
               <w:top w:val="nil"/>
               <w:left w:val="single" w:sz="2" w:space="0" w:color="000001"/>
@@ -10383,7 +10383,7 @@
         </w:trPr>
         <w:tc>
           <w:tcPr>
-            <w:tcW w:w="2058" w:type="dxa"/>
+            <w:tcW w:w="2057" w:type="dxa"/>
             <w:tcBorders>
               <w:top w:val="nil"/>
               <w:left w:val="single" w:sz="2" w:space="0" w:color="000001"/>
@@ -10453,7 +10453,7 @@
         </w:tc>
         <w:tc>
           <w:tcPr>
-            <w:tcW w:w="1695" w:type="dxa"/>
+            <w:tcW w:w="1694" w:type="dxa"/>
             <w:tcBorders>
               <w:top w:val="nil"/>
               <w:left w:val="single" w:sz="2" w:space="0" w:color="000001"/>
@@ -10531,7 +10531,7 @@
         </w:tc>
         <w:tc>
           <w:tcPr>
-            <w:tcW w:w="2095" w:type="dxa"/>
+            <w:tcW w:w="2097" w:type="dxa"/>
             <w:tcBorders>
               <w:top w:val="nil"/>
               <w:left w:val="single" w:sz="2" w:space="0" w:color="000001"/>
@@ -10570,7 +10570,7 @@
         </w:trPr>
         <w:tc>
           <w:tcPr>
-            <w:tcW w:w="2058" w:type="dxa"/>
+            <w:tcW w:w="2057" w:type="dxa"/>
             <w:tcBorders>
               <w:top w:val="nil"/>
               <w:left w:val="single" w:sz="2" w:space="0" w:color="000001"/>
@@ -10640,7 +10640,7 @@
         </w:tc>
         <w:tc>
           <w:tcPr>
-            <w:tcW w:w="1695" w:type="dxa"/>
+            <w:tcW w:w="1694" w:type="dxa"/>
             <w:tcBorders>
               <w:top w:val="nil"/>
               <w:left w:val="single" w:sz="2" w:space="0" w:color="000001"/>
@@ -10718,7 +10718,7 @@
         </w:tc>
         <w:tc>
           <w:tcPr>
-            <w:tcW w:w="2095" w:type="dxa"/>
+            <w:tcW w:w="2097" w:type="dxa"/>
             <w:tcBorders>
               <w:top w:val="nil"/>
               <w:left w:val="single" w:sz="2" w:space="0" w:color="000001"/>
@@ -10757,7 +10757,7 @@
         </w:trPr>
         <w:tc>
           <w:tcPr>
-            <w:tcW w:w="2058" w:type="dxa"/>
+            <w:tcW w:w="2057" w:type="dxa"/>
             <w:tcBorders>
               <w:top w:val="nil"/>
               <w:left w:val="single" w:sz="2" w:space="0" w:color="000001"/>
@@ -10827,7 +10827,7 @@
         </w:tc>
         <w:tc>
           <w:tcPr>
-            <w:tcW w:w="1695" w:type="dxa"/>
+            <w:tcW w:w="1694" w:type="dxa"/>
             <w:tcBorders>
               <w:top w:val="nil"/>
               <w:left w:val="single" w:sz="2" w:space="0" w:color="000001"/>
@@ -10905,7 +10905,7 @@
         </w:tc>
         <w:tc>
           <w:tcPr>
-            <w:tcW w:w="2095" w:type="dxa"/>
+            <w:tcW w:w="2097" w:type="dxa"/>
             <w:tcBorders>
               <w:top w:val="nil"/>
               <w:left w:val="single" w:sz="2" w:space="0" w:color="000001"/>
@@ -10944,7 +10944,7 @@
         </w:trPr>
         <w:tc>
           <w:tcPr>
-            <w:tcW w:w="2058" w:type="dxa"/>
+            <w:tcW w:w="2057" w:type="dxa"/>
             <w:tcBorders>
               <w:top w:val="nil"/>
               <w:left w:val="single" w:sz="2" w:space="0" w:color="000001"/>
@@ -11014,7 +11014,7 @@
         </w:tc>
         <w:tc>
           <w:tcPr>
-            <w:tcW w:w="1695" w:type="dxa"/>
+            <w:tcW w:w="1694" w:type="dxa"/>
             <w:tcBorders>
               <w:top w:val="nil"/>
               <w:left w:val="single" w:sz="2" w:space="0" w:color="000001"/>
@@ -11092,7 +11092,7 @@
         </w:tc>
         <w:tc>
           <w:tcPr>
-            <w:tcW w:w="2095" w:type="dxa"/>
+            <w:tcW w:w="2097" w:type="dxa"/>
             <w:tcBorders>
               <w:top w:val="nil"/>
               <w:left w:val="single" w:sz="2" w:space="0" w:color="000001"/>
@@ -11131,7 +11131,7 @@
         </w:trPr>
         <w:tc>
           <w:tcPr>
-            <w:tcW w:w="2058" w:type="dxa"/>
+            <w:tcW w:w="2057" w:type="dxa"/>
             <w:tcBorders>
               <w:top w:val="nil"/>
               <w:left w:val="single" w:sz="2" w:space="0" w:color="000001"/>
@@ -11201,7 +11201,7 @@
         </w:tc>
         <w:tc>
           <w:tcPr>
-            <w:tcW w:w="1695" w:type="dxa"/>
+            <w:tcW w:w="1694" w:type="dxa"/>
             <w:tcBorders>
               <w:top w:val="nil"/>
               <w:left w:val="single" w:sz="2" w:space="0" w:color="000001"/>
@@ -11279,7 +11279,7 @@
         </w:tc>
         <w:tc>
           <w:tcPr>
-            <w:tcW w:w="2095" w:type="dxa"/>
+            <w:tcW w:w="2097" w:type="dxa"/>
             <w:tcBorders>
               <w:top w:val="nil"/>
               <w:left w:val="single" w:sz="2" w:space="0" w:color="000001"/>
@@ -11319,7 +11319,7 @@
         </w:trPr>
         <w:tc>
           <w:tcPr>
-            <w:tcW w:w="2058" w:type="dxa"/>
+            <w:tcW w:w="2057" w:type="dxa"/>
             <w:tcBorders>
               <w:top w:val="nil"/>
               <w:left w:val="single" w:sz="2" w:space="0" w:color="000001"/>
@@ -11389,7 +11389,7 @@
         </w:tc>
         <w:tc>
           <w:tcPr>
-            <w:tcW w:w="1695" w:type="dxa"/>
+            <w:tcW w:w="1694" w:type="dxa"/>
             <w:tcBorders>
               <w:top w:val="nil"/>
               <w:left w:val="single" w:sz="2" w:space="0" w:color="000001"/>
@@ -11467,7 +11467,7 @@
         </w:tc>
         <w:tc>
           <w:tcPr>
-            <w:tcW w:w="2095" w:type="dxa"/>
+            <w:tcW w:w="2097" w:type="dxa"/>
             <w:tcBorders>
               <w:top w:val="nil"/>
               <w:left w:val="single" w:sz="2" w:space="0" w:color="000001"/>
@@ -11899,7 +11899,7 @@
     <w:tbl>
       <w:tblPr>
         <w:jc w:val="left"/>
-        <w:tblInd w:w="146" w:type="dxa"/>
+        <w:tblInd w:w="144" w:type="dxa"/>
         <w:tblBorders>
           <w:top w:val="single" w:sz="2" w:space="0" w:color="000001"/>
           <w:left w:val="single" w:sz="2" w:space="0" w:color="000001"/>
@@ -11916,10 +11916,10 @@
         </w:tblCellMar>
       </w:tblPr>
       <w:tblGrid>
-        <w:gridCol w:w="2276"/>
-        <w:gridCol w:w="2337"/>
-        <w:gridCol w:w="2251"/>
-        <w:gridCol w:w="2359"/>
+        <w:gridCol w:w="2275"/>
+        <w:gridCol w:w="2336"/>
+        <w:gridCol w:w="2250"/>
+        <w:gridCol w:w="2361"/>
       </w:tblGrid>
       <w:tr>
         <w:trPr>
@@ -11928,7 +11928,7 @@
         </w:trPr>
         <w:tc>
           <w:tcPr>
-            <w:tcW w:w="2276" w:type="dxa"/>
+            <w:tcW w:w="2275" w:type="dxa"/>
             <w:tcBorders>
               <w:top w:val="single" w:sz="2" w:space="0" w:color="000001"/>
               <w:left w:val="single" w:sz="2" w:space="0" w:color="000001"/>
@@ -11974,7 +11974,7 @@
         </w:tc>
         <w:tc>
           <w:tcPr>
-            <w:tcW w:w="2337" w:type="dxa"/>
+            <w:tcW w:w="2336" w:type="dxa"/>
             <w:tcBorders>
               <w:top w:val="single" w:sz="2" w:space="0" w:color="000001"/>
               <w:left w:val="single" w:sz="2" w:space="0" w:color="000001"/>
@@ -12022,7 +12022,7 @@
         </w:tc>
         <w:tc>
           <w:tcPr>
-            <w:tcW w:w="2251" w:type="dxa"/>
+            <w:tcW w:w="2250" w:type="dxa"/>
             <w:tcBorders>
               <w:top w:val="single" w:sz="2" w:space="0" w:color="000001"/>
               <w:left w:val="single" w:sz="2" w:space="0" w:color="000001"/>
@@ -12070,7 +12070,7 @@
         </w:tc>
         <w:tc>
           <w:tcPr>
-            <w:tcW w:w="2359" w:type="dxa"/>
+            <w:tcW w:w="2361" w:type="dxa"/>
             <w:tcBorders>
               <w:top w:val="single" w:sz="2" w:space="0" w:color="000001"/>
               <w:left w:val="single" w:sz="2" w:space="0" w:color="000001"/>
@@ -12123,7 +12123,7 @@
         </w:trPr>
         <w:tc>
           <w:tcPr>
-            <w:tcW w:w="2276" w:type="dxa"/>
+            <w:tcW w:w="2275" w:type="dxa"/>
             <w:tcBorders>
               <w:top w:val="nil"/>
               <w:left w:val="single" w:sz="2" w:space="0" w:color="000001"/>
@@ -12229,7 +12229,7 @@
         </w:trPr>
         <w:tc>
           <w:tcPr>
-            <w:tcW w:w="2276" w:type="dxa"/>
+            <w:tcW w:w="2275" w:type="dxa"/>
             <w:tcBorders>
               <w:top w:val="nil"/>
               <w:left w:val="single" w:sz="2" w:space="0" w:color="000001"/>
@@ -12253,7 +12253,7 @@
         </w:tc>
         <w:tc>
           <w:tcPr>
-            <w:tcW w:w="2337" w:type="dxa"/>
+            <w:tcW w:w="2336" w:type="dxa"/>
             <w:tcBorders>
               <w:top w:val="nil"/>
               <w:left w:val="single" w:sz="2" w:space="0" w:color="000001"/>
@@ -12278,7 +12278,7 @@
         </w:tc>
         <w:tc>
           <w:tcPr>
-            <w:tcW w:w="2251" w:type="dxa"/>
+            <w:tcW w:w="2250" w:type="dxa"/>
             <w:tcBorders>
               <w:top w:val="nil"/>
               <w:left w:val="single" w:sz="2" w:space="0" w:color="000001"/>
@@ -12303,7 +12303,7 @@
         </w:tc>
         <w:tc>
           <w:tcPr>
-            <w:tcW w:w="2359" w:type="dxa"/>
+            <w:tcW w:w="2361" w:type="dxa"/>
             <w:tcBorders>
               <w:top w:val="nil"/>
               <w:left w:val="single" w:sz="2" w:space="0" w:color="000001"/>
@@ -12404,7 +12404,7 @@
     <w:tbl>
       <w:tblPr>
         <w:jc w:val="left"/>
-        <w:tblInd w:w="137" w:type="dxa"/>
+        <w:tblInd w:w="135" w:type="dxa"/>
         <w:tblBorders>
           <w:top w:val="single" w:sz="2" w:space="0" w:color="000001"/>
           <w:left w:val="single" w:sz="2" w:space="0" w:color="000001"/>
@@ -12421,7 +12421,7 @@
         </w:tblCellMar>
       </w:tblPr>
       <w:tblGrid>
-        <w:gridCol w:w="2161"/>
+        <w:gridCol w:w="2160"/>
         <w:gridCol w:w="2601"/>
         <w:gridCol w:w="2332"/>
         <w:gridCol w:w="2148"/>
@@ -12433,7 +12433,7 @@
         </w:trPr>
         <w:tc>
           <w:tcPr>
-            <w:tcW w:w="2161" w:type="dxa"/>
+            <w:tcW w:w="2160" w:type="dxa"/>
             <w:tcBorders>
               <w:top w:val="single" w:sz="2" w:space="0" w:color="000001"/>
               <w:left w:val="single" w:sz="2" w:space="0" w:color="000001"/>
@@ -12630,7 +12630,7 @@
         </w:trPr>
         <w:tc>
           <w:tcPr>
-            <w:tcW w:w="2161" w:type="dxa"/>
+            <w:tcW w:w="2160" w:type="dxa"/>
             <w:tcBorders>
               <w:top w:val="nil"/>
               <w:left w:val="single" w:sz="2" w:space="0" w:color="000001"/>
@@ -12716,7 +12716,7 @@
             </w:tcBorders>
             <w:shd w:fill="DDDDDD" w:val="clear"/>
             <w:tcMar>
-              <w:left w:w="37" w:type="dxa"/>
+              <w:left w:w="34" w:type="dxa"/>
             </w:tcMar>
           </w:tcPr>
           <w:p>
@@ -12738,7 +12738,7 @@
         </w:trPr>
         <w:tc>
           <w:tcPr>
-            <w:tcW w:w="2161" w:type="dxa"/>
+            <w:tcW w:w="2160" w:type="dxa"/>
             <w:tcBorders>
               <w:top w:val="nil"/>
               <w:left w:val="single" w:sz="2" w:space="0" w:color="000001"/>
@@ -12774,7 +12774,7 @@
             </w:tcBorders>
             <w:shd w:fill="DDDDDD" w:val="clear"/>
             <w:tcMar>
-              <w:left w:w="37" w:type="dxa"/>
+              <w:left w:w="34" w:type="dxa"/>
             </w:tcMar>
           </w:tcPr>
           <w:p>
@@ -12816,7 +12816,7 @@
             </w:tcBorders>
             <w:shd w:fill="DDDDDD" w:val="clear"/>
             <w:tcMar>
-              <w:left w:w="37" w:type="dxa"/>
+              <w:left w:w="34" w:type="dxa"/>
             </w:tcMar>
           </w:tcPr>
           <w:p>
@@ -12856,7 +12856,7 @@
             </w:tcBorders>
             <w:shd w:fill="DDDDDD" w:val="clear"/>
             <w:tcMar>
-              <w:left w:w="37" w:type="dxa"/>
+              <w:left w:w="34" w:type="dxa"/>
             </w:tcMar>
           </w:tcPr>
           <w:p>
@@ -12890,7 +12890,7 @@
         </w:trPr>
         <w:tc>
           <w:tcPr>
-            <w:tcW w:w="2161" w:type="dxa"/>
+            <w:tcW w:w="2160" w:type="dxa"/>
             <w:tcBorders>
               <w:top w:val="nil"/>
               <w:left w:val="single" w:sz="2" w:space="0" w:color="000001"/>
@@ -12926,7 +12926,7 @@
             </w:tcBorders>
             <w:shd w:fill="DDDDDD" w:val="clear"/>
             <w:tcMar>
-              <w:left w:w="37" w:type="dxa"/>
+              <w:left w:w="34" w:type="dxa"/>
             </w:tcMar>
           </w:tcPr>
           <w:p>
@@ -12969,7 +12969,7 @@
             </w:tcBorders>
             <w:shd w:fill="DDDDDD" w:val="clear"/>
             <w:tcMar>
-              <w:left w:w="37" w:type="dxa"/>
+              <w:left w:w="34" w:type="dxa"/>
             </w:tcMar>
           </w:tcPr>
           <w:p>
@@ -13009,7 +13009,7 @@
             </w:tcBorders>
             <w:shd w:fill="DDDDDD" w:val="clear"/>
             <w:tcMar>
-              <w:left w:w="37" w:type="dxa"/>
+              <w:left w:w="34" w:type="dxa"/>
             </w:tcMar>
           </w:tcPr>
           <w:p>
@@ -13043,7 +13043,7 @@
         </w:trPr>
         <w:tc>
           <w:tcPr>
-            <w:tcW w:w="2161" w:type="dxa"/>
+            <w:tcW w:w="2160" w:type="dxa"/>
             <w:tcBorders>
               <w:top w:val="nil"/>
               <w:left w:val="single" w:sz="2" w:space="0" w:color="000001"/>
@@ -13079,7 +13079,7 @@
             </w:tcBorders>
             <w:shd w:fill="DDDDDD" w:val="clear"/>
             <w:tcMar>
-              <w:left w:w="37" w:type="dxa"/>
+              <w:left w:w="34" w:type="dxa"/>
             </w:tcMar>
           </w:tcPr>
           <w:p>
@@ -13119,7 +13119,7 @@
             </w:tcBorders>
             <w:shd w:fill="DDDDDD" w:val="clear"/>
             <w:tcMar>
-              <w:left w:w="37" w:type="dxa"/>
+              <w:left w:w="34" w:type="dxa"/>
             </w:tcMar>
           </w:tcPr>
           <w:p>
@@ -13159,7 +13159,7 @@
             </w:tcBorders>
             <w:shd w:fill="DDDDDD" w:val="clear"/>
             <w:tcMar>
-              <w:left w:w="37" w:type="dxa"/>
+              <w:left w:w="34" w:type="dxa"/>
             </w:tcMar>
           </w:tcPr>
           <w:p>
@@ -13193,7 +13193,7 @@
         </w:trPr>
         <w:tc>
           <w:tcPr>
-            <w:tcW w:w="2161" w:type="dxa"/>
+            <w:tcW w:w="2160" w:type="dxa"/>
             <w:tcBorders>
               <w:top w:val="nil"/>
               <w:left w:val="single" w:sz="2" w:space="0" w:color="000001"/>
@@ -13322,7 +13322,7 @@
         </w:trPr>
         <w:tc>
           <w:tcPr>
-            <w:tcW w:w="2161" w:type="dxa"/>
+            <w:tcW w:w="2160" w:type="dxa"/>
             <w:tcBorders>
               <w:top w:val="nil"/>
               <w:left w:val="single" w:sz="2" w:space="0" w:color="000001"/>
@@ -13427,7 +13427,7 @@
         </w:trPr>
         <w:tc>
           <w:tcPr>
-            <w:tcW w:w="2161" w:type="dxa"/>
+            <w:tcW w:w="2160" w:type="dxa"/>
             <w:tcBorders>
               <w:top w:val="nil"/>
               <w:left w:val="single" w:sz="2" w:space="0" w:color="000001"/>
@@ -13578,7 +13578,7 @@
     <w:tbl>
       <w:tblPr>
         <w:jc w:val="left"/>
-        <w:tblInd w:w="137" w:type="dxa"/>
+        <w:tblInd w:w="135" w:type="dxa"/>
         <w:tblBorders>
           <w:top w:val="single" w:sz="2" w:space="0" w:color="000001"/>
           <w:left w:val="single" w:sz="2" w:space="0" w:color="000001"/>
@@ -13595,9 +13595,9 @@
         </w:tblCellMar>
       </w:tblPr>
       <w:tblGrid>
-        <w:gridCol w:w="2239"/>
+        <w:gridCol w:w="2238"/>
         <w:gridCol w:w="4141"/>
-        <w:gridCol w:w="2884"/>
+        <w:gridCol w:w="2885"/>
       </w:tblGrid>
       <w:tr>
         <w:trPr>
@@ -13606,7 +13606,7 @@
         </w:trPr>
         <w:tc>
           <w:tcPr>
-            <w:tcW w:w="2239" w:type="dxa"/>
+            <w:tcW w:w="2238" w:type="dxa"/>
             <w:tcBorders>
               <w:top w:val="single" w:sz="2" w:space="0" w:color="000001"/>
               <w:left w:val="single" w:sz="2" w:space="0" w:color="000001"/>
@@ -13703,7 +13703,7 @@
         </w:tc>
         <w:tc>
           <w:tcPr>
-            <w:tcW w:w="2884" w:type="dxa"/>
+            <w:tcW w:w="2885" w:type="dxa"/>
             <w:tcBorders>
               <w:top w:val="single" w:sz="2" w:space="0" w:color="000001"/>
               <w:left w:val="single" w:sz="2" w:space="0" w:color="000001"/>
@@ -13757,7 +13757,7 @@
         </w:trPr>
         <w:tc>
           <w:tcPr>
-            <w:tcW w:w="2239" w:type="dxa"/>
+            <w:tcW w:w="2238" w:type="dxa"/>
             <w:tcBorders>
               <w:top w:val="nil"/>
               <w:left w:val="single" w:sz="2" w:space="0" w:color="000001"/>
@@ -13807,7 +13807,7 @@
         </w:tc>
         <w:tc>
           <w:tcPr>
-            <w:tcW w:w="2884" w:type="dxa"/>
+            <w:tcW w:w="2885" w:type="dxa"/>
             <w:tcBorders>
               <w:top w:val="nil"/>
               <w:left w:val="single" w:sz="2" w:space="0" w:color="000001"/>
@@ -13849,7 +13849,7 @@
         </w:trPr>
         <w:tc>
           <w:tcPr>
-            <w:tcW w:w="2239" w:type="dxa"/>
+            <w:tcW w:w="2238" w:type="dxa"/>
             <w:tcBorders>
               <w:top w:val="nil"/>
               <w:left w:val="single" w:sz="2" w:space="0" w:color="000001"/>
@@ -13899,7 +13899,7 @@
         </w:tc>
         <w:tc>
           <w:tcPr>
-            <w:tcW w:w="2884" w:type="dxa"/>
+            <w:tcW w:w="2885" w:type="dxa"/>
             <w:tcBorders>
               <w:top w:val="nil"/>
               <w:left w:val="single" w:sz="2" w:space="0" w:color="000001"/>
@@ -13941,7 +13941,7 @@
         </w:trPr>
         <w:tc>
           <w:tcPr>
-            <w:tcW w:w="2239" w:type="dxa"/>
+            <w:tcW w:w="2238" w:type="dxa"/>
             <w:tcBorders>
               <w:top w:val="nil"/>
               <w:left w:val="single" w:sz="2" w:space="0" w:color="000001"/>
@@ -13991,7 +13991,7 @@
         </w:tc>
         <w:tc>
           <w:tcPr>
-            <w:tcW w:w="2884" w:type="dxa"/>
+            <w:tcW w:w="2885" w:type="dxa"/>
             <w:tcBorders>
               <w:top w:val="nil"/>
               <w:left w:val="single" w:sz="2" w:space="0" w:color="000001"/>
@@ -14033,7 +14033,7 @@
         </w:trPr>
         <w:tc>
           <w:tcPr>
-            <w:tcW w:w="2239" w:type="dxa"/>
+            <w:tcW w:w="2238" w:type="dxa"/>
             <w:tcBorders>
               <w:top w:val="nil"/>
               <w:left w:val="single" w:sz="2" w:space="0" w:color="000001"/>
@@ -14083,7 +14083,7 @@
         </w:tc>
         <w:tc>
           <w:tcPr>
-            <w:tcW w:w="2884" w:type="dxa"/>
+            <w:tcW w:w="2885" w:type="dxa"/>
             <w:tcBorders>
               <w:top w:val="nil"/>
               <w:left w:val="single" w:sz="2" w:space="0" w:color="000001"/>
@@ -14125,7 +14125,7 @@
         </w:trPr>
         <w:tc>
           <w:tcPr>
-            <w:tcW w:w="2239" w:type="dxa"/>
+            <w:tcW w:w="2238" w:type="dxa"/>
             <w:tcBorders>
               <w:top w:val="nil"/>
               <w:left w:val="single" w:sz="2" w:space="0" w:color="000001"/>
@@ -14175,7 +14175,7 @@
         </w:tc>
         <w:tc>
           <w:tcPr>
-            <w:tcW w:w="2884" w:type="dxa"/>
+            <w:tcW w:w="2885" w:type="dxa"/>
             <w:tcBorders>
               <w:top w:val="nil"/>
               <w:left w:val="single" w:sz="2" w:space="0" w:color="000001"/>
@@ -14217,7 +14217,7 @@
         </w:trPr>
         <w:tc>
           <w:tcPr>
-            <w:tcW w:w="2239" w:type="dxa"/>
+            <w:tcW w:w="2238" w:type="dxa"/>
             <w:tcBorders>
               <w:top w:val="nil"/>
               <w:left w:val="single" w:sz="2" w:space="0" w:color="000001"/>
@@ -14267,7 +14267,7 @@
         </w:tc>
         <w:tc>
           <w:tcPr>
-            <w:tcW w:w="2884" w:type="dxa"/>
+            <w:tcW w:w="2885" w:type="dxa"/>
             <w:tcBorders>
               <w:top w:val="nil"/>
               <w:left w:val="single" w:sz="2" w:space="0" w:color="000001"/>
@@ -14309,7 +14309,7 @@
         </w:trPr>
         <w:tc>
           <w:tcPr>
-            <w:tcW w:w="2239" w:type="dxa"/>
+            <w:tcW w:w="2238" w:type="dxa"/>
             <w:tcBorders>
               <w:top w:val="nil"/>
               <w:left w:val="single" w:sz="2" w:space="0" w:color="000001"/>
@@ -14359,7 +14359,7 @@
         </w:tc>
         <w:tc>
           <w:tcPr>
-            <w:tcW w:w="2884" w:type="dxa"/>
+            <w:tcW w:w="2885" w:type="dxa"/>
             <w:tcBorders>
               <w:top w:val="nil"/>
               <w:left w:val="single" w:sz="2" w:space="0" w:color="000001"/>
@@ -14460,9 +14460,9 @@
         </w:numPr>
         <w:rPr/>
       </w:pPr>
-      <w:bookmarkStart w:id="13" w:name="__RefHeading__1533_1708699360"/>
+      <w:bookmarkStart w:id="13" w:name="__RefHeading__10_967113532"/>
       <w:bookmarkStart w:id="14" w:name="__RefHeading__28_867372361"/>
-      <w:bookmarkStart w:id="15" w:name="__RefHeading__10_967113532"/>
+      <w:bookmarkStart w:id="15" w:name="__RefHeading__1533_1708699360"/>
       <w:bookmarkEnd w:id="13"/>
       <w:bookmarkEnd w:id="14"/>
       <w:bookmarkEnd w:id="15"/>
@@ -14480,9 +14480,9 @@
         </w:numPr>
         <w:rPr/>
       </w:pPr>
-      <w:bookmarkStart w:id="16" w:name="__RefHeading__1535_1708699360"/>
+      <w:bookmarkStart w:id="16" w:name="__RefHeading__30_867372361"/>
       <w:bookmarkStart w:id="17" w:name="__RefHeading__12_967113532"/>
-      <w:bookmarkStart w:id="18" w:name="__RefHeading__30_867372361"/>
+      <w:bookmarkStart w:id="18" w:name="__RefHeading__1535_1708699360"/>
       <w:bookmarkEnd w:id="16"/>
       <w:bookmarkEnd w:id="17"/>
       <w:bookmarkEnd w:id="18"/>
@@ -14604,9 +14604,9 @@
         </w:numPr>
         <w:rPr/>
       </w:pPr>
-      <w:bookmarkStart w:id="19" w:name="__RefHeading__1537_1708699360"/>
+      <w:bookmarkStart w:id="19" w:name="__RefHeading__32_867372361"/>
       <w:bookmarkStart w:id="20" w:name="__RefHeading__14_967113532"/>
-      <w:bookmarkStart w:id="21" w:name="__RefHeading__32_867372361"/>
+      <w:bookmarkStart w:id="21" w:name="__RefHeading__1537_1708699360"/>
       <w:bookmarkEnd w:id="19"/>
       <w:bookmarkEnd w:id="20"/>
       <w:bookmarkEnd w:id="21"/>
@@ -14812,7 +14812,7 @@
     <w:tbl>
       <w:tblPr>
         <w:jc w:val="left"/>
-        <w:tblInd w:w="-45" w:type="dxa"/>
+        <w:tblInd w:w="-47" w:type="dxa"/>
         <w:tblBorders>
           <w:top w:val="single" w:sz="2" w:space="0" w:color="000001"/>
           <w:left w:val="single" w:sz="2" w:space="0" w:color="000001"/>
@@ -14829,10 +14829,10 @@
         </w:tblCellMar>
       </w:tblPr>
       <w:tblGrid>
-        <w:gridCol w:w="2385"/>
-        <w:gridCol w:w="2418"/>
+        <w:gridCol w:w="2384"/>
+        <w:gridCol w:w="2417"/>
         <w:gridCol w:w="2324"/>
-        <w:gridCol w:w="2473"/>
+        <w:gridCol w:w="2474"/>
       </w:tblGrid>
       <w:tr>
         <w:trPr>
@@ -14841,7 +14841,7 @@
         </w:trPr>
         <w:tc>
           <w:tcPr>
-            <w:tcW w:w="2385" w:type="dxa"/>
+            <w:tcW w:w="2384" w:type="dxa"/>
             <w:tcBorders>
               <w:top w:val="single" w:sz="2" w:space="0" w:color="000001"/>
               <w:left w:val="single" w:sz="2" w:space="0" w:color="000001"/>
@@ -14887,7 +14887,7 @@
         </w:tc>
         <w:tc>
           <w:tcPr>
-            <w:tcW w:w="2418" w:type="dxa"/>
+            <w:tcW w:w="2417" w:type="dxa"/>
             <w:tcBorders>
               <w:top w:val="single" w:sz="2" w:space="0" w:color="000001"/>
               <w:left w:val="single" w:sz="2" w:space="0" w:color="000001"/>
@@ -14983,7 +14983,7 @@
         </w:tc>
         <w:tc>
           <w:tcPr>
-            <w:tcW w:w="2473" w:type="dxa"/>
+            <w:tcW w:w="2474" w:type="dxa"/>
             <w:tcBorders>
               <w:top w:val="single" w:sz="2" w:space="0" w:color="000001"/>
               <w:left w:val="single" w:sz="2" w:space="0" w:color="000001"/>
@@ -15036,7 +15036,7 @@
         </w:trPr>
         <w:tc>
           <w:tcPr>
-            <w:tcW w:w="2385" w:type="dxa"/>
+            <w:tcW w:w="2384" w:type="dxa"/>
             <w:tcBorders>
               <w:top w:val="nil"/>
               <w:left w:val="single" w:sz="2" w:space="0" w:color="000001"/>
@@ -15143,7 +15143,7 @@
         </w:trPr>
         <w:tc>
           <w:tcPr>
-            <w:tcW w:w="2385" w:type="dxa"/>
+            <w:tcW w:w="2384" w:type="dxa"/>
             <w:tcBorders>
               <w:top w:val="nil"/>
               <w:left w:val="single" w:sz="2" w:space="0" w:color="000001"/>
@@ -15250,7 +15250,7 @@
         </w:trPr>
         <w:tc>
           <w:tcPr>
-            <w:tcW w:w="2385" w:type="dxa"/>
+            <w:tcW w:w="2384" w:type="dxa"/>
             <w:tcBorders>
               <w:top w:val="nil"/>
               <w:left w:val="single" w:sz="2" w:space="0" w:color="000001"/>
@@ -15576,7 +15576,7 @@
     <w:tbl>
       <w:tblPr>
         <w:jc w:val="left"/>
-        <w:tblInd w:w="-45" w:type="dxa"/>
+        <w:tblInd w:w="-47" w:type="dxa"/>
         <w:tblBorders>
           <w:top w:val="single" w:sz="2" w:space="0" w:color="000001"/>
           <w:left w:val="single" w:sz="2" w:space="0" w:color="000001"/>
@@ -15593,10 +15593,10 @@
         </w:tblCellMar>
       </w:tblPr>
       <w:tblGrid>
-        <w:gridCol w:w="2385"/>
-        <w:gridCol w:w="2418"/>
+        <w:gridCol w:w="2384"/>
+        <w:gridCol w:w="2417"/>
         <w:gridCol w:w="2324"/>
-        <w:gridCol w:w="2473"/>
+        <w:gridCol w:w="2474"/>
       </w:tblGrid>
       <w:tr>
         <w:trPr>
@@ -15605,7 +15605,7 @@
         </w:trPr>
         <w:tc>
           <w:tcPr>
-            <w:tcW w:w="2385" w:type="dxa"/>
+            <w:tcW w:w="2384" w:type="dxa"/>
             <w:tcBorders>
               <w:top w:val="single" w:sz="2" w:space="0" w:color="000001"/>
               <w:left w:val="single" w:sz="2" w:space="0" w:color="000001"/>
@@ -15651,7 +15651,7 @@
         </w:tc>
         <w:tc>
           <w:tcPr>
-            <w:tcW w:w="2418" w:type="dxa"/>
+            <w:tcW w:w="2417" w:type="dxa"/>
             <w:tcBorders>
               <w:top w:val="single" w:sz="2" w:space="0" w:color="000001"/>
               <w:left w:val="single" w:sz="2" w:space="0" w:color="000001"/>
@@ -15747,7 +15747,7 @@
         </w:tc>
         <w:tc>
           <w:tcPr>
-            <w:tcW w:w="2473" w:type="dxa"/>
+            <w:tcW w:w="2474" w:type="dxa"/>
             <w:tcBorders>
               <w:top w:val="single" w:sz="2" w:space="0" w:color="000001"/>
               <w:left w:val="single" w:sz="2" w:space="0" w:color="000001"/>
@@ -15800,7 +15800,7 @@
         </w:trPr>
         <w:tc>
           <w:tcPr>
-            <w:tcW w:w="2385" w:type="dxa"/>
+            <w:tcW w:w="2384" w:type="dxa"/>
             <w:tcBorders>
               <w:top w:val="nil"/>
               <w:left w:val="single" w:sz="2" w:space="0" w:color="000001"/>
@@ -15907,7 +15907,7 @@
         </w:trPr>
         <w:tc>
           <w:tcPr>
-            <w:tcW w:w="2385" w:type="dxa"/>
+            <w:tcW w:w="2384" w:type="dxa"/>
             <w:tcBorders>
               <w:top w:val="nil"/>
               <w:left w:val="single" w:sz="2" w:space="0" w:color="000001"/>
@@ -16014,7 +16014,7 @@
         </w:trPr>
         <w:tc>
           <w:tcPr>
-            <w:tcW w:w="2385" w:type="dxa"/>
+            <w:tcW w:w="2384" w:type="dxa"/>
             <w:tcBorders>
               <w:top w:val="nil"/>
               <w:left w:val="single" w:sz="2" w:space="0" w:color="000001"/>
@@ -16340,7 +16340,7 @@
     <w:tbl>
       <w:tblPr>
         <w:jc w:val="left"/>
-        <w:tblInd w:w="-45" w:type="dxa"/>
+        <w:tblInd w:w="-47" w:type="dxa"/>
         <w:tblBorders>
           <w:top w:val="single" w:sz="2" w:space="0" w:color="000001"/>
           <w:left w:val="single" w:sz="2" w:space="0" w:color="000001"/>
@@ -16357,10 +16357,10 @@
         </w:tblCellMar>
       </w:tblPr>
       <w:tblGrid>
-        <w:gridCol w:w="2385"/>
-        <w:gridCol w:w="2418"/>
+        <w:gridCol w:w="2384"/>
+        <w:gridCol w:w="2417"/>
         <w:gridCol w:w="2324"/>
-        <w:gridCol w:w="2473"/>
+        <w:gridCol w:w="2474"/>
       </w:tblGrid>
       <w:tr>
         <w:trPr>
@@ -16369,7 +16369,7 @@
         </w:trPr>
         <w:tc>
           <w:tcPr>
-            <w:tcW w:w="2385" w:type="dxa"/>
+            <w:tcW w:w="2384" w:type="dxa"/>
             <w:tcBorders>
               <w:top w:val="single" w:sz="2" w:space="0" w:color="000001"/>
               <w:left w:val="single" w:sz="2" w:space="0" w:color="000001"/>
@@ -16415,7 +16415,7 @@
         </w:tc>
         <w:tc>
           <w:tcPr>
-            <w:tcW w:w="2418" w:type="dxa"/>
+            <w:tcW w:w="2417" w:type="dxa"/>
             <w:tcBorders>
               <w:top w:val="single" w:sz="2" w:space="0" w:color="000001"/>
               <w:left w:val="single" w:sz="2" w:space="0" w:color="000001"/>
@@ -16511,7 +16511,7 @@
         </w:tc>
         <w:tc>
           <w:tcPr>
-            <w:tcW w:w="2473" w:type="dxa"/>
+            <w:tcW w:w="2474" w:type="dxa"/>
             <w:tcBorders>
               <w:top w:val="single" w:sz="2" w:space="0" w:color="000001"/>
               <w:left w:val="single" w:sz="2" w:space="0" w:color="000001"/>
@@ -16564,7 +16564,7 @@
         </w:trPr>
         <w:tc>
           <w:tcPr>
-            <w:tcW w:w="2385" w:type="dxa"/>
+            <w:tcW w:w="2384" w:type="dxa"/>
             <w:tcBorders>
               <w:top w:val="nil"/>
               <w:left w:val="single" w:sz="2" w:space="0" w:color="000001"/>
@@ -16671,7 +16671,7 @@
         </w:trPr>
         <w:tc>
           <w:tcPr>
-            <w:tcW w:w="2385" w:type="dxa"/>
+            <w:tcW w:w="2384" w:type="dxa"/>
             <w:tcBorders>
               <w:top w:val="nil"/>
               <w:left w:val="single" w:sz="2" w:space="0" w:color="000001"/>
@@ -16778,7 +16778,7 @@
         </w:trPr>
         <w:tc>
           <w:tcPr>
-            <w:tcW w:w="2385" w:type="dxa"/>
+            <w:tcW w:w="2384" w:type="dxa"/>
             <w:tcBorders>
               <w:top w:val="nil"/>
               <w:left w:val="single" w:sz="2" w:space="0" w:color="000001"/>
@@ -17088,7 +17088,7 @@
     <w:tbl>
       <w:tblPr>
         <w:jc w:val="left"/>
-        <w:tblInd w:w="-45" w:type="dxa"/>
+        <w:tblInd w:w="-47" w:type="dxa"/>
         <w:tblBorders>
           <w:top w:val="single" w:sz="2" w:space="0" w:color="000001"/>
           <w:left w:val="single" w:sz="2" w:space="0" w:color="000001"/>
@@ -17105,10 +17105,10 @@
         </w:tblCellMar>
       </w:tblPr>
       <w:tblGrid>
-        <w:gridCol w:w="2385"/>
-        <w:gridCol w:w="2418"/>
+        <w:gridCol w:w="2384"/>
+        <w:gridCol w:w="2417"/>
         <w:gridCol w:w="2324"/>
-        <w:gridCol w:w="2473"/>
+        <w:gridCol w:w="2474"/>
       </w:tblGrid>
       <w:tr>
         <w:trPr>
@@ -17117,7 +17117,7 @@
         </w:trPr>
         <w:tc>
           <w:tcPr>
-            <w:tcW w:w="2385" w:type="dxa"/>
+            <w:tcW w:w="2384" w:type="dxa"/>
             <w:tcBorders>
               <w:top w:val="single" w:sz="2" w:space="0" w:color="000001"/>
               <w:left w:val="single" w:sz="2" w:space="0" w:color="000001"/>
@@ -17163,7 +17163,7 @@
         </w:tc>
         <w:tc>
           <w:tcPr>
-            <w:tcW w:w="2418" w:type="dxa"/>
+            <w:tcW w:w="2417" w:type="dxa"/>
             <w:tcBorders>
               <w:top w:val="single" w:sz="2" w:space="0" w:color="000001"/>
               <w:left w:val="single" w:sz="2" w:space="0" w:color="000001"/>
@@ -17259,7 +17259,7 @@
         </w:tc>
         <w:tc>
           <w:tcPr>
-            <w:tcW w:w="2473" w:type="dxa"/>
+            <w:tcW w:w="2474" w:type="dxa"/>
             <w:tcBorders>
               <w:top w:val="single" w:sz="2" w:space="0" w:color="000001"/>
               <w:left w:val="single" w:sz="2" w:space="0" w:color="000001"/>
@@ -17312,7 +17312,7 @@
         </w:trPr>
         <w:tc>
           <w:tcPr>
-            <w:tcW w:w="2385" w:type="dxa"/>
+            <w:tcW w:w="2384" w:type="dxa"/>
             <w:tcBorders>
               <w:top w:val="nil"/>
               <w:left w:val="single" w:sz="2" w:space="0" w:color="000001"/>
@@ -17419,7 +17419,7 @@
         </w:trPr>
         <w:tc>
           <w:tcPr>
-            <w:tcW w:w="2385" w:type="dxa"/>
+            <w:tcW w:w="2384" w:type="dxa"/>
             <w:tcBorders>
               <w:top w:val="nil"/>
               <w:left w:val="single" w:sz="2" w:space="0" w:color="000001"/>
@@ -17526,7 +17526,7 @@
         </w:trPr>
         <w:tc>
           <w:tcPr>
-            <w:tcW w:w="2385" w:type="dxa"/>
+            <w:tcW w:w="2384" w:type="dxa"/>
             <w:tcBorders>
               <w:top w:val="nil"/>
               <w:left w:val="single" w:sz="2" w:space="0" w:color="000001"/>
@@ -17840,7 +17840,7 @@
     <w:tbl>
       <w:tblPr>
         <w:jc w:val="left"/>
-        <w:tblInd w:w="-45" w:type="dxa"/>
+        <w:tblInd w:w="-47" w:type="dxa"/>
         <w:tblBorders>
           <w:top w:val="single" w:sz="2" w:space="0" w:color="000001"/>
           <w:left w:val="single" w:sz="2" w:space="0" w:color="000001"/>
@@ -17857,10 +17857,10 @@
         </w:tblCellMar>
       </w:tblPr>
       <w:tblGrid>
-        <w:gridCol w:w="2385"/>
-        <w:gridCol w:w="2418"/>
+        <w:gridCol w:w="2384"/>
+        <w:gridCol w:w="2417"/>
         <w:gridCol w:w="2324"/>
-        <w:gridCol w:w="2473"/>
+        <w:gridCol w:w="2474"/>
       </w:tblGrid>
       <w:tr>
         <w:trPr>
@@ -17869,7 +17869,7 @@
         </w:trPr>
         <w:tc>
           <w:tcPr>
-            <w:tcW w:w="2385" w:type="dxa"/>
+            <w:tcW w:w="2384" w:type="dxa"/>
             <w:tcBorders>
               <w:top w:val="single" w:sz="2" w:space="0" w:color="000001"/>
               <w:left w:val="single" w:sz="2" w:space="0" w:color="000001"/>
@@ -17915,7 +17915,7 @@
         </w:tc>
         <w:tc>
           <w:tcPr>
-            <w:tcW w:w="2418" w:type="dxa"/>
+            <w:tcW w:w="2417" w:type="dxa"/>
             <w:tcBorders>
               <w:top w:val="single" w:sz="2" w:space="0" w:color="000001"/>
               <w:left w:val="single" w:sz="2" w:space="0" w:color="000001"/>
@@ -18011,7 +18011,7 @@
         </w:tc>
         <w:tc>
           <w:tcPr>
-            <w:tcW w:w="2473" w:type="dxa"/>
+            <w:tcW w:w="2474" w:type="dxa"/>
             <w:tcBorders>
               <w:top w:val="single" w:sz="2" w:space="0" w:color="000001"/>
               <w:left w:val="single" w:sz="2" w:space="0" w:color="000001"/>
@@ -18064,7 +18064,7 @@
         </w:trPr>
         <w:tc>
           <w:tcPr>
-            <w:tcW w:w="2385" w:type="dxa"/>
+            <w:tcW w:w="2384" w:type="dxa"/>
             <w:tcBorders>
               <w:top w:val="nil"/>
               <w:left w:val="single" w:sz="2" w:space="0" w:color="000001"/>
@@ -18171,7 +18171,7 @@
         </w:trPr>
         <w:tc>
           <w:tcPr>
-            <w:tcW w:w="2385" w:type="dxa"/>
+            <w:tcW w:w="2384" w:type="dxa"/>
             <w:tcBorders>
               <w:top w:val="nil"/>
               <w:left w:val="single" w:sz="2" w:space="0" w:color="000001"/>
@@ -18278,7 +18278,7 @@
         </w:trPr>
         <w:tc>
           <w:tcPr>
-            <w:tcW w:w="2385" w:type="dxa"/>
+            <w:tcW w:w="2384" w:type="dxa"/>
             <w:tcBorders>
               <w:top w:val="nil"/>
               <w:left w:val="single" w:sz="2" w:space="0" w:color="000001"/>
@@ -18592,7 +18592,7 @@
     <w:tbl>
       <w:tblPr>
         <w:jc w:val="left"/>
-        <w:tblInd w:w="-45" w:type="dxa"/>
+        <w:tblInd w:w="-47" w:type="dxa"/>
         <w:tblBorders>
           <w:top w:val="single" w:sz="2" w:space="0" w:color="000001"/>
           <w:left w:val="single" w:sz="2" w:space="0" w:color="000001"/>
@@ -18609,10 +18609,10 @@
         </w:tblCellMar>
       </w:tblPr>
       <w:tblGrid>
-        <w:gridCol w:w="2385"/>
-        <w:gridCol w:w="2418"/>
+        <w:gridCol w:w="2384"/>
+        <w:gridCol w:w="2417"/>
         <w:gridCol w:w="2324"/>
-        <w:gridCol w:w="2473"/>
+        <w:gridCol w:w="2474"/>
       </w:tblGrid>
       <w:tr>
         <w:trPr>
@@ -18621,7 +18621,7 @@
         </w:trPr>
         <w:tc>
           <w:tcPr>
-            <w:tcW w:w="2385" w:type="dxa"/>
+            <w:tcW w:w="2384" w:type="dxa"/>
             <w:tcBorders>
               <w:top w:val="single" w:sz="2" w:space="0" w:color="000001"/>
               <w:left w:val="single" w:sz="2" w:space="0" w:color="000001"/>
@@ -18667,7 +18667,7 @@
         </w:tc>
         <w:tc>
           <w:tcPr>
-            <w:tcW w:w="2418" w:type="dxa"/>
+            <w:tcW w:w="2417" w:type="dxa"/>
             <w:tcBorders>
               <w:top w:val="single" w:sz="2" w:space="0" w:color="000001"/>
               <w:left w:val="single" w:sz="2" w:space="0" w:color="000001"/>
@@ -18763,7 +18763,7 @@
         </w:tc>
         <w:tc>
           <w:tcPr>
-            <w:tcW w:w="2473" w:type="dxa"/>
+            <w:tcW w:w="2474" w:type="dxa"/>
             <w:tcBorders>
               <w:top w:val="single" w:sz="2" w:space="0" w:color="000001"/>
               <w:left w:val="single" w:sz="2" w:space="0" w:color="000001"/>
@@ -18816,7 +18816,7 @@
         </w:trPr>
         <w:tc>
           <w:tcPr>
-            <w:tcW w:w="2385" w:type="dxa"/>
+            <w:tcW w:w="2384" w:type="dxa"/>
             <w:tcBorders>
               <w:top w:val="nil"/>
               <w:left w:val="single" w:sz="2" w:space="0" w:color="000001"/>
@@ -18923,7 +18923,7 @@
         </w:trPr>
         <w:tc>
           <w:tcPr>
-            <w:tcW w:w="2385" w:type="dxa"/>
+            <w:tcW w:w="2384" w:type="dxa"/>
             <w:tcBorders>
               <w:top w:val="nil"/>
               <w:left w:val="single" w:sz="2" w:space="0" w:color="000001"/>
@@ -19030,7 +19030,7 @@
         </w:trPr>
         <w:tc>
           <w:tcPr>
-            <w:tcW w:w="2385" w:type="dxa"/>
+            <w:tcW w:w="2384" w:type="dxa"/>
             <w:tcBorders>
               <w:top w:val="nil"/>
               <w:left w:val="single" w:sz="2" w:space="0" w:color="000001"/>
@@ -19344,7 +19344,7 @@
     <w:tbl>
       <w:tblPr>
         <w:jc w:val="left"/>
-        <w:tblInd w:w="-45" w:type="dxa"/>
+        <w:tblInd w:w="-47" w:type="dxa"/>
         <w:tblBorders>
           <w:top w:val="single" w:sz="2" w:space="0" w:color="000001"/>
           <w:left w:val="single" w:sz="2" w:space="0" w:color="000001"/>
@@ -19361,10 +19361,10 @@
         </w:tblCellMar>
       </w:tblPr>
       <w:tblGrid>
-        <w:gridCol w:w="2385"/>
-        <w:gridCol w:w="2418"/>
+        <w:gridCol w:w="2384"/>
+        <w:gridCol w:w="2417"/>
         <w:gridCol w:w="2324"/>
-        <w:gridCol w:w="2473"/>
+        <w:gridCol w:w="2474"/>
       </w:tblGrid>
       <w:tr>
         <w:trPr>
@@ -19373,7 +19373,7 @@
         </w:trPr>
         <w:tc>
           <w:tcPr>
-            <w:tcW w:w="2385" w:type="dxa"/>
+            <w:tcW w:w="2384" w:type="dxa"/>
             <w:tcBorders>
               <w:top w:val="single" w:sz="2" w:space="0" w:color="000001"/>
               <w:left w:val="single" w:sz="2" w:space="0" w:color="000001"/>
@@ -19419,7 +19419,7 @@
         </w:tc>
         <w:tc>
           <w:tcPr>
-            <w:tcW w:w="2418" w:type="dxa"/>
+            <w:tcW w:w="2417" w:type="dxa"/>
             <w:tcBorders>
               <w:top w:val="single" w:sz="2" w:space="0" w:color="000001"/>
               <w:left w:val="single" w:sz="2" w:space="0" w:color="000001"/>
@@ -19515,7 +19515,7 @@
         </w:tc>
         <w:tc>
           <w:tcPr>
-            <w:tcW w:w="2473" w:type="dxa"/>
+            <w:tcW w:w="2474" w:type="dxa"/>
             <w:tcBorders>
               <w:top w:val="single" w:sz="2" w:space="0" w:color="000001"/>
               <w:left w:val="single" w:sz="2" w:space="0" w:color="000001"/>
@@ -19568,7 +19568,7 @@
         </w:trPr>
         <w:tc>
           <w:tcPr>
-            <w:tcW w:w="2385" w:type="dxa"/>
+            <w:tcW w:w="2384" w:type="dxa"/>
             <w:tcBorders>
               <w:top w:val="nil"/>
               <w:left w:val="single" w:sz="2" w:space="0" w:color="000001"/>
@@ -19675,7 +19675,7 @@
         </w:trPr>
         <w:tc>
           <w:tcPr>
-            <w:tcW w:w="2385" w:type="dxa"/>
+            <w:tcW w:w="2384" w:type="dxa"/>
             <w:tcBorders>
               <w:top w:val="nil"/>
               <w:left w:val="single" w:sz="2" w:space="0" w:color="000001"/>
@@ -19782,7 +19782,7 @@
         </w:trPr>
         <w:tc>
           <w:tcPr>
-            <w:tcW w:w="2385" w:type="dxa"/>
+            <w:tcW w:w="2384" w:type="dxa"/>
             <w:tcBorders>
               <w:top w:val="nil"/>
               <w:left w:val="single" w:sz="2" w:space="0" w:color="000001"/>
@@ -20080,7 +20080,7 @@
     <w:tbl>
       <w:tblPr>
         <w:jc w:val="left"/>
-        <w:tblInd w:w="-45" w:type="dxa"/>
+        <w:tblInd w:w="-47" w:type="dxa"/>
         <w:tblBorders>
           <w:top w:val="single" w:sz="2" w:space="0" w:color="000001"/>
           <w:left w:val="single" w:sz="2" w:space="0" w:color="000001"/>
@@ -20097,10 +20097,10 @@
         </w:tblCellMar>
       </w:tblPr>
       <w:tblGrid>
-        <w:gridCol w:w="2385"/>
-        <w:gridCol w:w="2418"/>
+        <w:gridCol w:w="2384"/>
+        <w:gridCol w:w="2417"/>
         <w:gridCol w:w="2324"/>
-        <w:gridCol w:w="2473"/>
+        <w:gridCol w:w="2474"/>
       </w:tblGrid>
       <w:tr>
         <w:trPr>
@@ -20109,7 +20109,7 @@
         </w:trPr>
         <w:tc>
           <w:tcPr>
-            <w:tcW w:w="2385" w:type="dxa"/>
+            <w:tcW w:w="2384" w:type="dxa"/>
             <w:tcBorders>
               <w:top w:val="single" w:sz="2" w:space="0" w:color="000001"/>
               <w:left w:val="single" w:sz="2" w:space="0" w:color="000001"/>
@@ -20155,7 +20155,7 @@
         </w:tc>
         <w:tc>
           <w:tcPr>
-            <w:tcW w:w="2418" w:type="dxa"/>
+            <w:tcW w:w="2417" w:type="dxa"/>
             <w:tcBorders>
               <w:top w:val="single" w:sz="2" w:space="0" w:color="000001"/>
               <w:left w:val="single" w:sz="2" w:space="0" w:color="000001"/>
@@ -20251,7 +20251,7 @@
         </w:tc>
         <w:tc>
           <w:tcPr>
-            <w:tcW w:w="2473" w:type="dxa"/>
+            <w:tcW w:w="2474" w:type="dxa"/>
             <w:tcBorders>
               <w:top w:val="single" w:sz="2" w:space="0" w:color="000001"/>
               <w:left w:val="single" w:sz="2" w:space="0" w:color="000001"/>
@@ -20304,7 +20304,7 @@
         </w:trPr>
         <w:tc>
           <w:tcPr>
-            <w:tcW w:w="2385" w:type="dxa"/>
+            <w:tcW w:w="2384" w:type="dxa"/>
             <w:tcBorders>
               <w:top w:val="nil"/>
               <w:left w:val="single" w:sz="2" w:space="0" w:color="000001"/>
@@ -20411,7 +20411,7 @@
         </w:trPr>
         <w:tc>
           <w:tcPr>
-            <w:tcW w:w="2385" w:type="dxa"/>
+            <w:tcW w:w="2384" w:type="dxa"/>
             <w:tcBorders>
               <w:top w:val="nil"/>
               <w:left w:val="single" w:sz="2" w:space="0" w:color="000001"/>
@@ -20518,7 +20518,7 @@
         </w:trPr>
         <w:tc>
           <w:tcPr>
-            <w:tcW w:w="2385" w:type="dxa"/>
+            <w:tcW w:w="2384" w:type="dxa"/>
             <w:tcBorders>
               <w:top w:val="nil"/>
               <w:left w:val="single" w:sz="2" w:space="0" w:color="000001"/>
@@ -20816,7 +20816,7 @@
     <w:tbl>
       <w:tblPr>
         <w:jc w:val="left"/>
-        <w:tblInd w:w="-45" w:type="dxa"/>
+        <w:tblInd w:w="-47" w:type="dxa"/>
         <w:tblBorders>
           <w:top w:val="single" w:sz="2" w:space="0" w:color="000001"/>
           <w:left w:val="single" w:sz="2" w:space="0" w:color="000001"/>
@@ -20833,10 +20833,10 @@
         </w:tblCellMar>
       </w:tblPr>
       <w:tblGrid>
-        <w:gridCol w:w="2385"/>
-        <w:gridCol w:w="2418"/>
+        <w:gridCol w:w="2384"/>
+        <w:gridCol w:w="2417"/>
         <w:gridCol w:w="2324"/>
-        <w:gridCol w:w="2473"/>
+        <w:gridCol w:w="2474"/>
       </w:tblGrid>
       <w:tr>
         <w:trPr>
@@ -20845,7 +20845,7 @@
         </w:trPr>
         <w:tc>
           <w:tcPr>
-            <w:tcW w:w="2385" w:type="dxa"/>
+            <w:tcW w:w="2384" w:type="dxa"/>
             <w:tcBorders>
               <w:top w:val="single" w:sz="2" w:space="0" w:color="000001"/>
               <w:left w:val="single" w:sz="2" w:space="0" w:color="000001"/>
@@ -20891,7 +20891,7 @@
         </w:tc>
         <w:tc>
           <w:tcPr>
-            <w:tcW w:w="2418" w:type="dxa"/>
+            <w:tcW w:w="2417" w:type="dxa"/>
             <w:tcBorders>
               <w:top w:val="single" w:sz="2" w:space="0" w:color="000001"/>
               <w:left w:val="single" w:sz="2" w:space="0" w:color="000001"/>
@@ -20987,7 +20987,7 @@
         </w:tc>
         <w:tc>
           <w:tcPr>
-            <w:tcW w:w="2473" w:type="dxa"/>
+            <w:tcW w:w="2474" w:type="dxa"/>
             <w:tcBorders>
               <w:top w:val="single" w:sz="2" w:space="0" w:color="000001"/>
               <w:left w:val="single" w:sz="2" w:space="0" w:color="000001"/>
@@ -21040,7 +21040,7 @@
         </w:trPr>
         <w:tc>
           <w:tcPr>
-            <w:tcW w:w="2385" w:type="dxa"/>
+            <w:tcW w:w="2384" w:type="dxa"/>
             <w:tcBorders>
               <w:top w:val="nil"/>
               <w:left w:val="single" w:sz="2" w:space="0" w:color="000001"/>
@@ -21147,7 +21147,7 @@
         </w:trPr>
         <w:tc>
           <w:tcPr>
-            <w:tcW w:w="2385" w:type="dxa"/>
+            <w:tcW w:w="2384" w:type="dxa"/>
             <w:tcBorders>
               <w:top w:val="nil"/>
               <w:left w:val="single" w:sz="2" w:space="0" w:color="000001"/>
@@ -21254,7 +21254,7 @@
         </w:trPr>
         <w:tc>
           <w:tcPr>
-            <w:tcW w:w="2385" w:type="dxa"/>
+            <w:tcW w:w="2384" w:type="dxa"/>
             <w:tcBorders>
               <w:top w:val="nil"/>
               <w:left w:val="single" w:sz="2" w:space="0" w:color="000001"/>
@@ -21552,7 +21552,7 @@
     <w:tbl>
       <w:tblPr>
         <w:jc w:val="left"/>
-        <w:tblInd w:w="-45" w:type="dxa"/>
+        <w:tblInd w:w="-47" w:type="dxa"/>
         <w:tblBorders>
           <w:top w:val="single" w:sz="2" w:space="0" w:color="000001"/>
           <w:left w:val="single" w:sz="2" w:space="0" w:color="000001"/>
@@ -21569,10 +21569,10 @@
         </w:tblCellMar>
       </w:tblPr>
       <w:tblGrid>
-        <w:gridCol w:w="2385"/>
-        <w:gridCol w:w="2418"/>
+        <w:gridCol w:w="2384"/>
+        <w:gridCol w:w="2417"/>
         <w:gridCol w:w="2324"/>
-        <w:gridCol w:w="2473"/>
+        <w:gridCol w:w="2474"/>
       </w:tblGrid>
       <w:tr>
         <w:trPr>
@@ -21581,7 +21581,7 @@
         </w:trPr>
         <w:tc>
           <w:tcPr>
-            <w:tcW w:w="2385" w:type="dxa"/>
+            <w:tcW w:w="2384" w:type="dxa"/>
             <w:tcBorders>
               <w:top w:val="single" w:sz="2" w:space="0" w:color="000001"/>
               <w:left w:val="single" w:sz="2" w:space="0" w:color="000001"/>
@@ -21627,7 +21627,7 @@
         </w:tc>
         <w:tc>
           <w:tcPr>
-            <w:tcW w:w="2418" w:type="dxa"/>
+            <w:tcW w:w="2417" w:type="dxa"/>
             <w:tcBorders>
               <w:top w:val="single" w:sz="2" w:space="0" w:color="000001"/>
               <w:left w:val="single" w:sz="2" w:space="0" w:color="000001"/>
@@ -21723,7 +21723,7 @@
         </w:tc>
         <w:tc>
           <w:tcPr>
-            <w:tcW w:w="2473" w:type="dxa"/>
+            <w:tcW w:w="2474" w:type="dxa"/>
             <w:tcBorders>
               <w:top w:val="single" w:sz="2" w:space="0" w:color="000001"/>
               <w:left w:val="single" w:sz="2" w:space="0" w:color="000001"/>
@@ -21776,7 +21776,7 @@
         </w:trPr>
         <w:tc>
           <w:tcPr>
-            <w:tcW w:w="2385" w:type="dxa"/>
+            <w:tcW w:w="2384" w:type="dxa"/>
             <w:tcBorders>
               <w:top w:val="nil"/>
               <w:left w:val="single" w:sz="2" w:space="0" w:color="000001"/>
@@ -21883,7 +21883,7 @@
         </w:trPr>
         <w:tc>
           <w:tcPr>
-            <w:tcW w:w="2385" w:type="dxa"/>
+            <w:tcW w:w="2384" w:type="dxa"/>
             <w:tcBorders>
               <w:top w:val="nil"/>
               <w:left w:val="single" w:sz="2" w:space="0" w:color="000001"/>
@@ -21990,7 +21990,7 @@
         </w:trPr>
         <w:tc>
           <w:tcPr>
-            <w:tcW w:w="2385" w:type="dxa"/>
+            <w:tcW w:w="2384" w:type="dxa"/>
             <w:tcBorders>
               <w:top w:val="nil"/>
               <w:left w:val="single" w:sz="2" w:space="0" w:color="000001"/>
@@ -22288,7 +22288,7 @@
     <w:tbl>
       <w:tblPr>
         <w:jc w:val="left"/>
-        <w:tblInd w:w="-45" w:type="dxa"/>
+        <w:tblInd w:w="-47" w:type="dxa"/>
         <w:tblBorders>
           <w:top w:val="single" w:sz="2" w:space="0" w:color="000001"/>
           <w:left w:val="single" w:sz="2" w:space="0" w:color="000001"/>
@@ -22305,10 +22305,10 @@
         </w:tblCellMar>
       </w:tblPr>
       <w:tblGrid>
-        <w:gridCol w:w="2385"/>
-        <w:gridCol w:w="2418"/>
+        <w:gridCol w:w="2384"/>
+        <w:gridCol w:w="2417"/>
         <w:gridCol w:w="2324"/>
-        <w:gridCol w:w="2473"/>
+        <w:gridCol w:w="2474"/>
       </w:tblGrid>
       <w:tr>
         <w:trPr>
@@ -22317,7 +22317,7 @@
         </w:trPr>
         <w:tc>
           <w:tcPr>
-            <w:tcW w:w="2385" w:type="dxa"/>
+            <w:tcW w:w="2384" w:type="dxa"/>
             <w:tcBorders>
               <w:top w:val="single" w:sz="2" w:space="0" w:color="000001"/>
               <w:left w:val="single" w:sz="2" w:space="0" w:color="000001"/>
@@ -22363,7 +22363,7 @@
         </w:tc>
         <w:tc>
           <w:tcPr>
-            <w:tcW w:w="2418" w:type="dxa"/>
+            <w:tcW w:w="2417" w:type="dxa"/>
             <w:tcBorders>
               <w:top w:val="single" w:sz="2" w:space="0" w:color="000001"/>
               <w:left w:val="single" w:sz="2" w:space="0" w:color="000001"/>
@@ -22459,7 +22459,7 @@
         </w:tc>
         <w:tc>
           <w:tcPr>
-            <w:tcW w:w="2473" w:type="dxa"/>
+            <w:tcW w:w="2474" w:type="dxa"/>
             <w:tcBorders>
               <w:top w:val="single" w:sz="2" w:space="0" w:color="000001"/>
               <w:left w:val="single" w:sz="2" w:space="0" w:color="000001"/>
@@ -22512,7 +22512,7 @@
         </w:trPr>
         <w:tc>
           <w:tcPr>
-            <w:tcW w:w="2385" w:type="dxa"/>
+            <w:tcW w:w="2384" w:type="dxa"/>
             <w:tcBorders>
               <w:top w:val="nil"/>
               <w:left w:val="single" w:sz="2" w:space="0" w:color="000001"/>
@@ -22619,7 +22619,7 @@
         </w:trPr>
         <w:tc>
           <w:tcPr>
-            <w:tcW w:w="2385" w:type="dxa"/>
+            <w:tcW w:w="2384" w:type="dxa"/>
             <w:tcBorders>
               <w:top w:val="nil"/>
               <w:left w:val="single" w:sz="2" w:space="0" w:color="000001"/>
@@ -22726,7 +22726,7 @@
         </w:trPr>
         <w:tc>
           <w:tcPr>
-            <w:tcW w:w="2385" w:type="dxa"/>
+            <w:tcW w:w="2384" w:type="dxa"/>
             <w:tcBorders>
               <w:top w:val="nil"/>
               <w:left w:val="single" w:sz="2" w:space="0" w:color="000001"/>
@@ -23024,7 +23024,7 @@
     <w:tbl>
       <w:tblPr>
         <w:jc w:val="left"/>
-        <w:tblInd w:w="-45" w:type="dxa"/>
+        <w:tblInd w:w="-47" w:type="dxa"/>
         <w:tblBorders>
           <w:top w:val="single" w:sz="2" w:space="0" w:color="000001"/>
           <w:left w:val="single" w:sz="2" w:space="0" w:color="000001"/>
@@ -23041,10 +23041,10 @@
         </w:tblCellMar>
       </w:tblPr>
       <w:tblGrid>
-        <w:gridCol w:w="2385"/>
-        <w:gridCol w:w="2418"/>
+        <w:gridCol w:w="2384"/>
+        <w:gridCol w:w="2417"/>
         <w:gridCol w:w="2324"/>
-        <w:gridCol w:w="2473"/>
+        <w:gridCol w:w="2474"/>
       </w:tblGrid>
       <w:tr>
         <w:trPr>
@@ -23053,7 +23053,7 @@
         </w:trPr>
         <w:tc>
           <w:tcPr>
-            <w:tcW w:w="2385" w:type="dxa"/>
+            <w:tcW w:w="2384" w:type="dxa"/>
             <w:tcBorders>
               <w:top w:val="single" w:sz="2" w:space="0" w:color="000001"/>
               <w:left w:val="single" w:sz="2" w:space="0" w:color="000001"/>
@@ -23099,7 +23099,7 @@
         </w:tc>
         <w:tc>
           <w:tcPr>
-            <w:tcW w:w="2418" w:type="dxa"/>
+            <w:tcW w:w="2417" w:type="dxa"/>
             <w:tcBorders>
               <w:top w:val="single" w:sz="2" w:space="0" w:color="000001"/>
               <w:left w:val="single" w:sz="2" w:space="0" w:color="000001"/>
@@ -23195,7 +23195,7 @@
         </w:tc>
         <w:tc>
           <w:tcPr>
-            <w:tcW w:w="2473" w:type="dxa"/>
+            <w:tcW w:w="2474" w:type="dxa"/>
             <w:tcBorders>
               <w:top w:val="single" w:sz="2" w:space="0" w:color="000001"/>
               <w:left w:val="single" w:sz="2" w:space="0" w:color="000001"/>
@@ -23248,7 +23248,7 @@
         </w:trPr>
         <w:tc>
           <w:tcPr>
-            <w:tcW w:w="2385" w:type="dxa"/>
+            <w:tcW w:w="2384" w:type="dxa"/>
             <w:tcBorders>
               <w:top w:val="nil"/>
               <w:left w:val="single" w:sz="2" w:space="0" w:color="000001"/>
@@ -23355,7 +23355,7 @@
         </w:trPr>
         <w:tc>
           <w:tcPr>
-            <w:tcW w:w="2385" w:type="dxa"/>
+            <w:tcW w:w="2384" w:type="dxa"/>
             <w:tcBorders>
               <w:top w:val="nil"/>
               <w:left w:val="single" w:sz="2" w:space="0" w:color="000001"/>
@@ -23462,7 +23462,7 @@
         </w:trPr>
         <w:tc>
           <w:tcPr>
-            <w:tcW w:w="2385" w:type="dxa"/>
+            <w:tcW w:w="2384" w:type="dxa"/>
             <w:tcBorders>
               <w:top w:val="nil"/>
               <w:left w:val="single" w:sz="2" w:space="0" w:color="000001"/>
@@ -23760,7 +23760,7 @@
     <w:tbl>
       <w:tblPr>
         <w:jc w:val="left"/>
-        <w:tblInd w:w="-45" w:type="dxa"/>
+        <w:tblInd w:w="-47" w:type="dxa"/>
         <w:tblBorders>
           <w:top w:val="single" w:sz="2" w:space="0" w:color="000001"/>
           <w:left w:val="single" w:sz="2" w:space="0" w:color="000001"/>
@@ -23777,10 +23777,10 @@
         </w:tblCellMar>
       </w:tblPr>
       <w:tblGrid>
-        <w:gridCol w:w="2385"/>
-        <w:gridCol w:w="2418"/>
+        <w:gridCol w:w="2384"/>
+        <w:gridCol w:w="2417"/>
         <w:gridCol w:w="2324"/>
-        <w:gridCol w:w="2473"/>
+        <w:gridCol w:w="2474"/>
       </w:tblGrid>
       <w:tr>
         <w:trPr>
@@ -23789,7 +23789,7 @@
         </w:trPr>
         <w:tc>
           <w:tcPr>
-            <w:tcW w:w="2385" w:type="dxa"/>
+            <w:tcW w:w="2384" w:type="dxa"/>
             <w:tcBorders>
               <w:top w:val="single" w:sz="2" w:space="0" w:color="000001"/>
               <w:left w:val="single" w:sz="2" w:space="0" w:color="000001"/>
@@ -23835,7 +23835,7 @@
         </w:tc>
         <w:tc>
           <w:tcPr>
-            <w:tcW w:w="2418" w:type="dxa"/>
+            <w:tcW w:w="2417" w:type="dxa"/>
             <w:tcBorders>
               <w:top w:val="single" w:sz="2" w:space="0" w:color="000001"/>
               <w:left w:val="single" w:sz="2" w:space="0" w:color="000001"/>
@@ -23931,7 +23931,7 @@
         </w:tc>
         <w:tc>
           <w:tcPr>
-            <w:tcW w:w="2473" w:type="dxa"/>
+            <w:tcW w:w="2474" w:type="dxa"/>
             <w:tcBorders>
               <w:top w:val="single" w:sz="2" w:space="0" w:color="000001"/>
               <w:left w:val="single" w:sz="2" w:space="0" w:color="000001"/>
@@ -23984,7 +23984,7 @@
         </w:trPr>
         <w:tc>
           <w:tcPr>
-            <w:tcW w:w="2385" w:type="dxa"/>
+            <w:tcW w:w="2384" w:type="dxa"/>
             <w:tcBorders>
               <w:top w:val="nil"/>
               <w:left w:val="single" w:sz="2" w:space="0" w:color="000001"/>
@@ -24091,7 +24091,7 @@
         </w:trPr>
         <w:tc>
           <w:tcPr>
-            <w:tcW w:w="2385" w:type="dxa"/>
+            <w:tcW w:w="2384" w:type="dxa"/>
             <w:tcBorders>
               <w:top w:val="nil"/>
               <w:left w:val="single" w:sz="2" w:space="0" w:color="000001"/>
@@ -24198,7 +24198,7 @@
         </w:trPr>
         <w:tc>
           <w:tcPr>
-            <w:tcW w:w="2385" w:type="dxa"/>
+            <w:tcW w:w="2384" w:type="dxa"/>
             <w:tcBorders>
               <w:top w:val="nil"/>
               <w:left w:val="single" w:sz="2" w:space="0" w:color="000001"/>
@@ -24496,7 +24496,7 @@
     <w:tbl>
       <w:tblPr>
         <w:jc w:val="left"/>
-        <w:tblInd w:w="-45" w:type="dxa"/>
+        <w:tblInd w:w="-47" w:type="dxa"/>
         <w:tblBorders>
           <w:top w:val="single" w:sz="2" w:space="0" w:color="000001"/>
           <w:left w:val="single" w:sz="2" w:space="0" w:color="000001"/>
@@ -24513,10 +24513,10 @@
         </w:tblCellMar>
       </w:tblPr>
       <w:tblGrid>
-        <w:gridCol w:w="2385"/>
-        <w:gridCol w:w="2418"/>
+        <w:gridCol w:w="2384"/>
+        <w:gridCol w:w="2417"/>
         <w:gridCol w:w="2324"/>
-        <w:gridCol w:w="2473"/>
+        <w:gridCol w:w="2474"/>
       </w:tblGrid>
       <w:tr>
         <w:trPr>
@@ -24525,7 +24525,7 @@
         </w:trPr>
         <w:tc>
           <w:tcPr>
-            <w:tcW w:w="2385" w:type="dxa"/>
+            <w:tcW w:w="2384" w:type="dxa"/>
             <w:tcBorders>
               <w:top w:val="single" w:sz="2" w:space="0" w:color="000001"/>
               <w:left w:val="single" w:sz="2" w:space="0" w:color="000001"/>
@@ -24571,7 +24571,7 @@
         </w:tc>
         <w:tc>
           <w:tcPr>
-            <w:tcW w:w="2418" w:type="dxa"/>
+            <w:tcW w:w="2417" w:type="dxa"/>
             <w:tcBorders>
               <w:top w:val="single" w:sz="2" w:space="0" w:color="000001"/>
               <w:left w:val="single" w:sz="2" w:space="0" w:color="000001"/>
@@ -24667,7 +24667,7 @@
         </w:tc>
         <w:tc>
           <w:tcPr>
-            <w:tcW w:w="2473" w:type="dxa"/>
+            <w:tcW w:w="2474" w:type="dxa"/>
             <w:tcBorders>
               <w:top w:val="single" w:sz="2" w:space="0" w:color="000001"/>
               <w:left w:val="single" w:sz="2" w:space="0" w:color="000001"/>
@@ -24720,7 +24720,7 @@
         </w:trPr>
         <w:tc>
           <w:tcPr>
-            <w:tcW w:w="2385" w:type="dxa"/>
+            <w:tcW w:w="2384" w:type="dxa"/>
             <w:tcBorders>
               <w:top w:val="nil"/>
               <w:left w:val="single" w:sz="2" w:space="0" w:color="000001"/>
@@ -24827,7 +24827,7 @@
         </w:trPr>
         <w:tc>
           <w:tcPr>
-            <w:tcW w:w="2385" w:type="dxa"/>
+            <w:tcW w:w="2384" w:type="dxa"/>
             <w:tcBorders>
               <w:top w:val="nil"/>
               <w:left w:val="single" w:sz="2" w:space="0" w:color="000001"/>
@@ -24934,7 +24934,7 @@
         </w:trPr>
         <w:tc>
           <w:tcPr>
-            <w:tcW w:w="2385" w:type="dxa"/>
+            <w:tcW w:w="2384" w:type="dxa"/>
             <w:tcBorders>
               <w:top w:val="nil"/>
               <w:left w:val="single" w:sz="2" w:space="0" w:color="000001"/>
@@ -25232,7 +25232,7 @@
     <w:tbl>
       <w:tblPr>
         <w:jc w:val="left"/>
-        <w:tblInd w:w="-45" w:type="dxa"/>
+        <w:tblInd w:w="-47" w:type="dxa"/>
         <w:tblBorders>
           <w:top w:val="single" w:sz="2" w:space="0" w:color="000001"/>
           <w:left w:val="single" w:sz="2" w:space="0" w:color="000001"/>
@@ -25249,10 +25249,10 @@
         </w:tblCellMar>
       </w:tblPr>
       <w:tblGrid>
-        <w:gridCol w:w="2385"/>
-        <w:gridCol w:w="2418"/>
+        <w:gridCol w:w="2384"/>
+        <w:gridCol w:w="2417"/>
         <w:gridCol w:w="2324"/>
-        <w:gridCol w:w="2473"/>
+        <w:gridCol w:w="2474"/>
       </w:tblGrid>
       <w:tr>
         <w:trPr>
@@ -25261,7 +25261,7 @@
         </w:trPr>
         <w:tc>
           <w:tcPr>
-            <w:tcW w:w="2385" w:type="dxa"/>
+            <w:tcW w:w="2384" w:type="dxa"/>
             <w:tcBorders>
               <w:top w:val="single" w:sz="2" w:space="0" w:color="000001"/>
               <w:left w:val="single" w:sz="2" w:space="0" w:color="000001"/>
@@ -25307,7 +25307,7 @@
         </w:tc>
         <w:tc>
           <w:tcPr>
-            <w:tcW w:w="2418" w:type="dxa"/>
+            <w:tcW w:w="2417" w:type="dxa"/>
             <w:tcBorders>
               <w:top w:val="single" w:sz="2" w:space="0" w:color="000001"/>
               <w:left w:val="single" w:sz="2" w:space="0" w:color="000001"/>
@@ -25403,7 +25403,7 @@
         </w:tc>
         <w:tc>
           <w:tcPr>
-            <w:tcW w:w="2473" w:type="dxa"/>
+            <w:tcW w:w="2474" w:type="dxa"/>
             <w:tcBorders>
               <w:top w:val="single" w:sz="2" w:space="0" w:color="000001"/>
               <w:left w:val="single" w:sz="2" w:space="0" w:color="000001"/>
@@ -25456,7 +25456,7 @@
         </w:trPr>
         <w:tc>
           <w:tcPr>
-            <w:tcW w:w="2385" w:type="dxa"/>
+            <w:tcW w:w="2384" w:type="dxa"/>
             <w:tcBorders>
               <w:top w:val="nil"/>
               <w:left w:val="single" w:sz="2" w:space="0" w:color="000001"/>
@@ -25563,7 +25563,7 @@
         </w:trPr>
         <w:tc>
           <w:tcPr>
-            <w:tcW w:w="2385" w:type="dxa"/>
+            <w:tcW w:w="2384" w:type="dxa"/>
             <w:tcBorders>
               <w:top w:val="nil"/>
               <w:left w:val="single" w:sz="2" w:space="0" w:color="000001"/>
@@ -25670,7 +25670,7 @@
         </w:trPr>
         <w:tc>
           <w:tcPr>
-            <w:tcW w:w="2385" w:type="dxa"/>
+            <w:tcW w:w="2384" w:type="dxa"/>
             <w:tcBorders>
               <w:top w:val="nil"/>
               <w:left w:val="single" w:sz="2" w:space="0" w:color="000001"/>
@@ -26036,7 +26036,7 @@
     <w:tbl>
       <w:tblPr>
         <w:jc w:val="left"/>
-        <w:tblInd w:w="-45" w:type="dxa"/>
+        <w:tblInd w:w="-47" w:type="dxa"/>
         <w:tblBorders>
           <w:top w:val="single" w:sz="2" w:space="0" w:color="000001"/>
           <w:left w:val="single" w:sz="2" w:space="0" w:color="000001"/>
@@ -26053,10 +26053,10 @@
         </w:tblCellMar>
       </w:tblPr>
       <w:tblGrid>
-        <w:gridCol w:w="2385"/>
-        <w:gridCol w:w="2418"/>
+        <w:gridCol w:w="2384"/>
+        <w:gridCol w:w="2417"/>
         <w:gridCol w:w="2324"/>
-        <w:gridCol w:w="2473"/>
+        <w:gridCol w:w="2474"/>
       </w:tblGrid>
       <w:tr>
         <w:trPr>
@@ -26065,7 +26065,7 @@
         </w:trPr>
         <w:tc>
           <w:tcPr>
-            <w:tcW w:w="2385" w:type="dxa"/>
+            <w:tcW w:w="2384" w:type="dxa"/>
             <w:tcBorders>
               <w:top w:val="single" w:sz="2" w:space="0" w:color="000001"/>
               <w:left w:val="single" w:sz="2" w:space="0" w:color="000001"/>
@@ -26111,7 +26111,7 @@
         </w:tc>
         <w:tc>
           <w:tcPr>
-            <w:tcW w:w="2418" w:type="dxa"/>
+            <w:tcW w:w="2417" w:type="dxa"/>
             <w:tcBorders>
               <w:top w:val="single" w:sz="2" w:space="0" w:color="000001"/>
               <w:left w:val="single" w:sz="2" w:space="0" w:color="000001"/>
@@ -26207,7 +26207,7 @@
         </w:tc>
         <w:tc>
           <w:tcPr>
-            <w:tcW w:w="2473" w:type="dxa"/>
+            <w:tcW w:w="2474" w:type="dxa"/>
             <w:tcBorders>
               <w:top w:val="single" w:sz="2" w:space="0" w:color="000001"/>
               <w:left w:val="single" w:sz="2" w:space="0" w:color="000001"/>
@@ -26260,7 +26260,7 @@
         </w:trPr>
         <w:tc>
           <w:tcPr>
-            <w:tcW w:w="2385" w:type="dxa"/>
+            <w:tcW w:w="2384" w:type="dxa"/>
             <w:tcBorders>
               <w:top w:val="nil"/>
               <w:left w:val="single" w:sz="2" w:space="0" w:color="000001"/>
@@ -26367,7 +26367,7 @@
         </w:trPr>
         <w:tc>
           <w:tcPr>
-            <w:tcW w:w="2385" w:type="dxa"/>
+            <w:tcW w:w="2384" w:type="dxa"/>
             <w:tcBorders>
               <w:top w:val="nil"/>
               <w:left w:val="single" w:sz="2" w:space="0" w:color="000001"/>
@@ -26884,7 +26884,7 @@
     <w:tbl>
       <w:tblPr>
         <w:jc w:val="left"/>
-        <w:tblInd w:w="-45" w:type="dxa"/>
+        <w:tblInd w:w="-47" w:type="dxa"/>
         <w:tblBorders>
           <w:top w:val="single" w:sz="2" w:space="0" w:color="000001"/>
           <w:left w:val="single" w:sz="2" w:space="0" w:color="000001"/>
@@ -26901,10 +26901,10 @@
         </w:tblCellMar>
       </w:tblPr>
       <w:tblGrid>
-        <w:gridCol w:w="2384"/>
+        <w:gridCol w:w="2383"/>
         <w:gridCol w:w="2418"/>
-        <w:gridCol w:w="2326"/>
-        <w:gridCol w:w="2475"/>
+        <w:gridCol w:w="2325"/>
+        <w:gridCol w:w="2476"/>
       </w:tblGrid>
       <w:tr>
         <w:trPr>
@@ -26913,7 +26913,7 @@
         </w:trPr>
         <w:tc>
           <w:tcPr>
-            <w:tcW w:w="2384" w:type="dxa"/>
+            <w:tcW w:w="2383" w:type="dxa"/>
             <w:tcBorders>
               <w:top w:val="single" w:sz="2" w:space="0" w:color="000001"/>
               <w:left w:val="single" w:sz="2" w:space="0" w:color="000001"/>
@@ -27007,7 +27007,7 @@
         </w:tc>
         <w:tc>
           <w:tcPr>
-            <w:tcW w:w="2326" w:type="dxa"/>
+            <w:tcW w:w="2325" w:type="dxa"/>
             <w:tcBorders>
               <w:top w:val="single" w:sz="2" w:space="0" w:color="000001"/>
               <w:left w:val="single" w:sz="2" w:space="0" w:color="000001"/>
@@ -27055,7 +27055,7 @@
         </w:tc>
         <w:tc>
           <w:tcPr>
-            <w:tcW w:w="2475" w:type="dxa"/>
+            <w:tcW w:w="2476" w:type="dxa"/>
             <w:tcBorders>
               <w:top w:val="single" w:sz="2" w:space="0" w:color="000001"/>
               <w:left w:val="single" w:sz="2" w:space="0" w:color="000001"/>
@@ -27108,7 +27108,7 @@
         </w:trPr>
         <w:tc>
           <w:tcPr>
-            <w:tcW w:w="2384" w:type="dxa"/>
+            <w:tcW w:w="2383" w:type="dxa"/>
             <w:tcBorders>
               <w:top w:val="nil"/>
               <w:left w:val="single" w:sz="2" w:space="0" w:color="000001"/>
@@ -27215,7 +27215,7 @@
         </w:trPr>
         <w:tc>
           <w:tcPr>
-            <w:tcW w:w="2384" w:type="dxa"/>
+            <w:tcW w:w="2383" w:type="dxa"/>
             <w:tcBorders>
               <w:top w:val="nil"/>
               <w:left w:val="single" w:sz="2" w:space="0" w:color="000001"/>
@@ -27322,7 +27322,7 @@
         </w:trPr>
         <w:tc>
           <w:tcPr>
-            <w:tcW w:w="2384" w:type="dxa"/>
+            <w:tcW w:w="2383" w:type="dxa"/>
             <w:tcBorders>
               <w:top w:val="nil"/>
               <w:left w:val="single" w:sz="2" w:space="0" w:color="000001"/>
@@ -27628,7 +27628,7 @@
     <w:tbl>
       <w:tblPr>
         <w:jc w:val="left"/>
-        <w:tblInd w:w="-45" w:type="dxa"/>
+        <w:tblInd w:w="-47" w:type="dxa"/>
         <w:tblBorders>
           <w:top w:val="single" w:sz="2" w:space="0" w:color="000001"/>
           <w:left w:val="single" w:sz="2" w:space="0" w:color="000001"/>
@@ -27645,10 +27645,10 @@
         </w:tblCellMar>
       </w:tblPr>
       <w:tblGrid>
-        <w:gridCol w:w="2384"/>
+        <w:gridCol w:w="2383"/>
         <w:gridCol w:w="2418"/>
-        <w:gridCol w:w="2326"/>
-        <w:gridCol w:w="2475"/>
+        <w:gridCol w:w="2325"/>
+        <w:gridCol w:w="2476"/>
       </w:tblGrid>
       <w:tr>
         <w:trPr>
@@ -27657,7 +27657,7 @@
         </w:trPr>
         <w:tc>
           <w:tcPr>
-            <w:tcW w:w="2384" w:type="dxa"/>
+            <w:tcW w:w="2383" w:type="dxa"/>
             <w:tcBorders>
               <w:top w:val="single" w:sz="2" w:space="0" w:color="000001"/>
               <w:left w:val="single" w:sz="2" w:space="0" w:color="000001"/>
@@ -27751,7 +27751,7 @@
         </w:tc>
         <w:tc>
           <w:tcPr>
-            <w:tcW w:w="2326" w:type="dxa"/>
+            <w:tcW w:w="2325" w:type="dxa"/>
             <w:tcBorders>
               <w:top w:val="single" w:sz="2" w:space="0" w:color="000001"/>
               <w:left w:val="single" w:sz="2" w:space="0" w:color="000001"/>
@@ -27799,7 +27799,7 @@
         </w:tc>
         <w:tc>
           <w:tcPr>
-            <w:tcW w:w="2475" w:type="dxa"/>
+            <w:tcW w:w="2476" w:type="dxa"/>
             <w:tcBorders>
               <w:top w:val="single" w:sz="2" w:space="0" w:color="000001"/>
               <w:left w:val="single" w:sz="2" w:space="0" w:color="000001"/>
@@ -27852,7 +27852,7 @@
         </w:trPr>
         <w:tc>
           <w:tcPr>
-            <w:tcW w:w="2384" w:type="dxa"/>
+            <w:tcW w:w="2383" w:type="dxa"/>
             <w:tcBorders>
               <w:top w:val="nil"/>
               <w:left w:val="single" w:sz="2" w:space="0" w:color="000001"/>
@@ -27959,7 +27959,7 @@
         </w:trPr>
         <w:tc>
           <w:tcPr>
-            <w:tcW w:w="2384" w:type="dxa"/>
+            <w:tcW w:w="2383" w:type="dxa"/>
             <w:tcBorders>
               <w:top w:val="nil"/>
               <w:left w:val="single" w:sz="2" w:space="0" w:color="000001"/>
@@ -28066,7 +28066,7 @@
         </w:trPr>
         <w:tc>
           <w:tcPr>
-            <w:tcW w:w="2384" w:type="dxa"/>
+            <w:tcW w:w="2383" w:type="dxa"/>
             <w:tcBorders>
               <w:top w:val="nil"/>
               <w:left w:val="single" w:sz="2" w:space="0" w:color="000001"/>
@@ -28406,7 +28406,7 @@
     <w:tbl>
       <w:tblPr>
         <w:jc w:val="left"/>
-        <w:tblInd w:w="-45" w:type="dxa"/>
+        <w:tblInd w:w="-47" w:type="dxa"/>
         <w:tblBorders>
           <w:top w:val="single" w:sz="2" w:space="0" w:color="000001"/>
           <w:left w:val="single" w:sz="2" w:space="0" w:color="000001"/>
@@ -28423,10 +28423,10 @@
         </w:tblCellMar>
       </w:tblPr>
       <w:tblGrid>
-        <w:gridCol w:w="2384"/>
+        <w:gridCol w:w="2383"/>
         <w:gridCol w:w="2418"/>
-        <w:gridCol w:w="2326"/>
-        <w:gridCol w:w="2475"/>
+        <w:gridCol w:w="2325"/>
+        <w:gridCol w:w="2476"/>
       </w:tblGrid>
       <w:tr>
         <w:trPr>
@@ -28435,7 +28435,7 @@
         </w:trPr>
         <w:tc>
           <w:tcPr>
-            <w:tcW w:w="2384" w:type="dxa"/>
+            <w:tcW w:w="2383" w:type="dxa"/>
             <w:tcBorders>
               <w:top w:val="single" w:sz="2" w:space="0" w:color="000001"/>
               <w:left w:val="single" w:sz="2" w:space="0" w:color="000001"/>
@@ -28529,7 +28529,7 @@
         </w:tc>
         <w:tc>
           <w:tcPr>
-            <w:tcW w:w="2326" w:type="dxa"/>
+            <w:tcW w:w="2325" w:type="dxa"/>
             <w:tcBorders>
               <w:top w:val="single" w:sz="2" w:space="0" w:color="000001"/>
               <w:left w:val="single" w:sz="2" w:space="0" w:color="000001"/>
@@ -28577,7 +28577,7 @@
         </w:tc>
         <w:tc>
           <w:tcPr>
-            <w:tcW w:w="2475" w:type="dxa"/>
+            <w:tcW w:w="2476" w:type="dxa"/>
             <w:tcBorders>
               <w:top w:val="single" w:sz="2" w:space="0" w:color="000001"/>
               <w:left w:val="single" w:sz="2" w:space="0" w:color="000001"/>
@@ -28630,7 +28630,7 @@
         </w:trPr>
         <w:tc>
           <w:tcPr>
-            <w:tcW w:w="2384" w:type="dxa"/>
+            <w:tcW w:w="2383" w:type="dxa"/>
             <w:tcBorders>
               <w:top w:val="nil"/>
               <w:left w:val="single" w:sz="2" w:space="0" w:color="000001"/>
@@ -28737,7 +28737,7 @@
         </w:trPr>
         <w:tc>
           <w:tcPr>
-            <w:tcW w:w="2384" w:type="dxa"/>
+            <w:tcW w:w="2383" w:type="dxa"/>
             <w:tcBorders>
               <w:top w:val="nil"/>
               <w:left w:val="single" w:sz="2" w:space="0" w:color="000001"/>
@@ -29066,7 +29066,7 @@
     <w:tbl>
       <w:tblPr>
         <w:jc w:val="left"/>
-        <w:tblInd w:w="-45" w:type="dxa"/>
+        <w:tblInd w:w="-47" w:type="dxa"/>
         <w:tblBorders>
           <w:top w:val="single" w:sz="2" w:space="0" w:color="000001"/>
           <w:left w:val="single" w:sz="2" w:space="0" w:color="000001"/>
@@ -29083,10 +29083,10 @@
         </w:tblCellMar>
       </w:tblPr>
       <w:tblGrid>
-        <w:gridCol w:w="2385"/>
-        <w:gridCol w:w="2418"/>
+        <w:gridCol w:w="2384"/>
+        <w:gridCol w:w="2417"/>
         <w:gridCol w:w="2324"/>
-        <w:gridCol w:w="2473"/>
+        <w:gridCol w:w="2474"/>
       </w:tblGrid>
       <w:tr>
         <w:trPr>
@@ -29095,7 +29095,7 @@
         </w:trPr>
         <w:tc>
           <w:tcPr>
-            <w:tcW w:w="2385" w:type="dxa"/>
+            <w:tcW w:w="2384" w:type="dxa"/>
             <w:tcBorders>
               <w:top w:val="single" w:sz="2" w:space="0" w:color="000001"/>
               <w:left w:val="single" w:sz="2" w:space="0" w:color="000001"/>
@@ -29141,7 +29141,7 @@
         </w:tc>
         <w:tc>
           <w:tcPr>
-            <w:tcW w:w="2418" w:type="dxa"/>
+            <w:tcW w:w="2417" w:type="dxa"/>
             <w:tcBorders>
               <w:top w:val="single" w:sz="2" w:space="0" w:color="000001"/>
               <w:left w:val="single" w:sz="2" w:space="0" w:color="000001"/>
@@ -29237,7 +29237,7 @@
         </w:tc>
         <w:tc>
           <w:tcPr>
-            <w:tcW w:w="2473" w:type="dxa"/>
+            <w:tcW w:w="2474" w:type="dxa"/>
             <w:tcBorders>
               <w:top w:val="single" w:sz="2" w:space="0" w:color="000001"/>
               <w:left w:val="single" w:sz="2" w:space="0" w:color="000001"/>
@@ -29291,7 +29291,7 @@
         </w:trPr>
         <w:tc>
           <w:tcPr>
-            <w:tcW w:w="2385" w:type="dxa"/>
+            <w:tcW w:w="2384" w:type="dxa"/>
             <w:tcBorders>
               <w:top w:val="nil"/>
               <w:left w:val="single" w:sz="2" w:space="0" w:color="000001"/>
@@ -29398,7 +29398,7 @@
         </w:trPr>
         <w:tc>
           <w:tcPr>
-            <w:tcW w:w="2385" w:type="dxa"/>
+            <w:tcW w:w="2384" w:type="dxa"/>
             <w:tcBorders>
               <w:top w:val="nil"/>
               <w:left w:val="single" w:sz="2" w:space="0" w:color="000001"/>
@@ -29508,9 +29508,9 @@
         </w:numPr>
         <w:rPr/>
       </w:pPr>
-      <w:bookmarkStart w:id="44" w:name="__RefHeading__1541_17086993602"/>
+      <w:bookmarkStart w:id="44" w:name="__RefHeading__36_8673723612"/>
       <w:bookmarkStart w:id="45" w:name="__RefHeading__18_9671135322"/>
-      <w:bookmarkStart w:id="46" w:name="__RefHeading__36_8673723612"/>
+      <w:bookmarkStart w:id="46" w:name="__RefHeading__1541_17086993602"/>
       <w:bookmarkEnd w:id="44"/>
       <w:bookmarkEnd w:id="45"/>
       <w:bookmarkEnd w:id="46"/>
@@ -29754,7 +29754,7 @@
     <w:tbl>
       <w:tblPr>
         <w:jc w:val="left"/>
-        <w:tblInd w:w="-45" w:type="dxa"/>
+        <w:tblInd w:w="-47" w:type="dxa"/>
         <w:tblBorders>
           <w:top w:val="single" w:sz="2" w:space="0" w:color="000001"/>
           <w:left w:val="single" w:sz="2" w:space="0" w:color="000001"/>
@@ -29771,10 +29771,10 @@
         </w:tblCellMar>
       </w:tblPr>
       <w:tblGrid>
-        <w:gridCol w:w="2385"/>
-        <w:gridCol w:w="2418"/>
+        <w:gridCol w:w="2384"/>
+        <w:gridCol w:w="2417"/>
         <w:gridCol w:w="2324"/>
-        <w:gridCol w:w="2473"/>
+        <w:gridCol w:w="2474"/>
       </w:tblGrid>
       <w:tr>
         <w:trPr>
@@ -29783,7 +29783,7 @@
         </w:trPr>
         <w:tc>
           <w:tcPr>
-            <w:tcW w:w="2385" w:type="dxa"/>
+            <w:tcW w:w="2384" w:type="dxa"/>
             <w:tcBorders>
               <w:top w:val="single" w:sz="2" w:space="0" w:color="000001"/>
               <w:left w:val="single" w:sz="2" w:space="0" w:color="000001"/>
@@ -29829,7 +29829,7 @@
         </w:tc>
         <w:tc>
           <w:tcPr>
-            <w:tcW w:w="2418" w:type="dxa"/>
+            <w:tcW w:w="2417" w:type="dxa"/>
             <w:tcBorders>
               <w:top w:val="single" w:sz="2" w:space="0" w:color="000001"/>
               <w:left w:val="single" w:sz="2" w:space="0" w:color="000001"/>
@@ -29925,7 +29925,7 @@
         </w:tc>
         <w:tc>
           <w:tcPr>
-            <w:tcW w:w="2473" w:type="dxa"/>
+            <w:tcW w:w="2474" w:type="dxa"/>
             <w:tcBorders>
               <w:top w:val="single" w:sz="2" w:space="0" w:color="000001"/>
               <w:left w:val="single" w:sz="2" w:space="0" w:color="000001"/>
@@ -29978,7 +29978,7 @@
         </w:trPr>
         <w:tc>
           <w:tcPr>
-            <w:tcW w:w="2385" w:type="dxa"/>
+            <w:tcW w:w="2384" w:type="dxa"/>
             <w:tcBorders>
               <w:top w:val="nil"/>
               <w:left w:val="single" w:sz="2" w:space="0" w:color="000001"/>
@@ -30763,11 +30763,7 @@
       </w:pPr>
       <w:r>
         <w:rPr/>
-        <w:t>50</w:t>
-      </w:r>
-      <w:r>
-        <w:rPr/>
-        <w:t xml:space="preserve"> px op schaalniveau 15 – 16</w:t>
+        <w:t>50 px op schaalniveau 15 – 16</w:t>
       </w:r>
     </w:p>
     <w:p>
@@ -30818,10 +30814,10 @@
         </w:tblCellMar>
       </w:tblPr>
       <w:tblGrid>
-        <w:gridCol w:w="2267"/>
+        <w:gridCol w:w="2266"/>
         <w:gridCol w:w="2301"/>
-        <w:gridCol w:w="2210"/>
-        <w:gridCol w:w="2358"/>
+        <w:gridCol w:w="2209"/>
+        <w:gridCol w:w="2359"/>
       </w:tblGrid>
       <w:tr>
         <w:trPr>
@@ -30830,7 +30826,7 @@
         </w:trPr>
         <w:tc>
           <w:tcPr>
-            <w:tcW w:w="2267" w:type="dxa"/>
+            <w:tcW w:w="2266" w:type="dxa"/>
             <w:tcBorders>
               <w:top w:val="single" w:sz="2" w:space="0" w:color="000001"/>
               <w:left w:val="single" w:sz="2" w:space="0" w:color="000001"/>
@@ -30924,7 +30920,7 @@
         </w:tc>
         <w:tc>
           <w:tcPr>
-            <w:tcW w:w="2210" w:type="dxa"/>
+            <w:tcW w:w="2209" w:type="dxa"/>
             <w:tcBorders>
               <w:top w:val="single" w:sz="2" w:space="0" w:color="000001"/>
               <w:left w:val="single" w:sz="2" w:space="0" w:color="000001"/>
@@ -30972,7 +30968,7 @@
         </w:tc>
         <w:tc>
           <w:tcPr>
-            <w:tcW w:w="2358" w:type="dxa"/>
+            <w:tcW w:w="2359" w:type="dxa"/>
             <w:tcBorders>
               <w:top w:val="single" w:sz="2" w:space="0" w:color="000001"/>
               <w:left w:val="single" w:sz="2" w:space="0" w:color="000001"/>
@@ -31025,7 +31021,7 @@
         </w:trPr>
         <w:tc>
           <w:tcPr>
-            <w:tcW w:w="2267" w:type="dxa"/>
+            <w:tcW w:w="2266" w:type="dxa"/>
             <w:tcBorders>
               <w:top w:val="nil"/>
               <w:left w:val="single" w:sz="2" w:space="0" w:color="000001"/>
@@ -31132,7 +31128,7 @@
         </w:trPr>
         <w:tc>
           <w:tcPr>
-            <w:tcW w:w="2267" w:type="dxa"/>
+            <w:tcW w:w="2266" w:type="dxa"/>
             <w:tcBorders>
               <w:top w:val="nil"/>
               <w:left w:val="single" w:sz="2" w:space="0" w:color="000001"/>
@@ -31239,7 +31235,7 @@
         </w:trPr>
         <w:tc>
           <w:tcPr>
-            <w:tcW w:w="2267" w:type="dxa"/>
+            <w:tcW w:w="2266" w:type="dxa"/>
             <w:tcBorders>
               <w:top w:val="nil"/>
               <w:left w:val="single" w:sz="2" w:space="0" w:color="000001"/>
@@ -31346,7 +31342,7 @@
         </w:trPr>
         <w:tc>
           <w:tcPr>
-            <w:tcW w:w="2267" w:type="dxa"/>
+            <w:tcW w:w="2266" w:type="dxa"/>
             <w:tcBorders>
               <w:top w:val="nil"/>
               <w:left w:val="single" w:sz="2" w:space="0" w:color="000001"/>
@@ -31874,11 +31870,7 @@
       </w:pPr>
       <w:r>
         <w:rPr/>
-        <w:t>50</w:t>
-      </w:r>
-      <w:r>
-        <w:rPr/>
-        <w:t xml:space="preserve"> px op schaalniveau 15 – 16</w:t>
+        <w:t>50 px op schaalniveau 15 – 16</w:t>
       </w:r>
     </w:p>
     <w:p>
@@ -31941,10 +31933,10 @@
         </w:tblCellMar>
       </w:tblPr>
       <w:tblGrid>
-        <w:gridCol w:w="2267"/>
+        <w:gridCol w:w="2266"/>
         <w:gridCol w:w="2301"/>
-        <w:gridCol w:w="2210"/>
-        <w:gridCol w:w="2358"/>
+        <w:gridCol w:w="2209"/>
+        <w:gridCol w:w="2359"/>
       </w:tblGrid>
       <w:tr>
         <w:trPr>
@@ -31953,7 +31945,7 @@
         </w:trPr>
         <w:tc>
           <w:tcPr>
-            <w:tcW w:w="2267" w:type="dxa"/>
+            <w:tcW w:w="2266" w:type="dxa"/>
             <w:tcBorders>
               <w:top w:val="single" w:sz="2" w:space="0" w:color="000001"/>
               <w:left w:val="single" w:sz="2" w:space="0" w:color="000001"/>
@@ -32047,7 +32039,7 @@
         </w:tc>
         <w:tc>
           <w:tcPr>
-            <w:tcW w:w="2210" w:type="dxa"/>
+            <w:tcW w:w="2209" w:type="dxa"/>
             <w:tcBorders>
               <w:top w:val="single" w:sz="2" w:space="0" w:color="000001"/>
               <w:left w:val="single" w:sz="2" w:space="0" w:color="000001"/>
@@ -32095,7 +32087,7 @@
         </w:tc>
         <w:tc>
           <w:tcPr>
-            <w:tcW w:w="2358" w:type="dxa"/>
+            <w:tcW w:w="2359" w:type="dxa"/>
             <w:tcBorders>
               <w:top w:val="single" w:sz="2" w:space="0" w:color="000001"/>
               <w:left w:val="single" w:sz="2" w:space="0" w:color="000001"/>
@@ -32148,7 +32140,7 @@
         </w:trPr>
         <w:tc>
           <w:tcPr>
-            <w:tcW w:w="2267" w:type="dxa"/>
+            <w:tcW w:w="2266" w:type="dxa"/>
             <w:tcBorders>
               <w:top w:val="nil"/>
               <w:left w:val="single" w:sz="2" w:space="0" w:color="000001"/>
@@ -32255,7 +32247,7 @@
         </w:trPr>
         <w:tc>
           <w:tcPr>
-            <w:tcW w:w="2267" w:type="dxa"/>
+            <w:tcW w:w="2266" w:type="dxa"/>
             <w:tcBorders>
               <w:top w:val="nil"/>
               <w:left w:val="single" w:sz="2" w:space="0" w:color="000001"/>
@@ -32362,7 +32354,7 @@
         </w:trPr>
         <w:tc>
           <w:tcPr>
-            <w:tcW w:w="2267" w:type="dxa"/>
+            <w:tcW w:w="2266" w:type="dxa"/>
             <w:tcBorders>
               <w:top w:val="nil"/>
               <w:left w:val="single" w:sz="2" w:space="0" w:color="000001"/>
@@ -32469,7 +32461,7 @@
         </w:trPr>
         <w:tc>
           <w:tcPr>
-            <w:tcW w:w="2267" w:type="dxa"/>
+            <w:tcW w:w="2266" w:type="dxa"/>
             <w:tcBorders>
               <w:top w:val="nil"/>
               <w:left w:val="single" w:sz="2" w:space="0" w:color="000001"/>
@@ -32997,11 +32989,7 @@
       </w:pPr>
       <w:r>
         <w:rPr/>
-        <w:t>50</w:t>
-      </w:r>
-      <w:r>
-        <w:rPr/>
-        <w:t xml:space="preserve"> px op schaalniveau 15 – 16</w:t>
+        <w:t>50 px op schaalniveau 15 – 16</w:t>
       </w:r>
     </w:p>
     <w:p>
@@ -33064,10 +33052,10 @@
         </w:tblCellMar>
       </w:tblPr>
       <w:tblGrid>
-        <w:gridCol w:w="2267"/>
+        <w:gridCol w:w="2266"/>
         <w:gridCol w:w="2301"/>
-        <w:gridCol w:w="2210"/>
-        <w:gridCol w:w="2358"/>
+        <w:gridCol w:w="2209"/>
+        <w:gridCol w:w="2359"/>
       </w:tblGrid>
       <w:tr>
         <w:trPr>
@@ -33076,7 +33064,7 @@
         </w:trPr>
         <w:tc>
           <w:tcPr>
-            <w:tcW w:w="2267" w:type="dxa"/>
+            <w:tcW w:w="2266" w:type="dxa"/>
             <w:tcBorders>
               <w:top w:val="single" w:sz="2" w:space="0" w:color="000001"/>
               <w:left w:val="single" w:sz="2" w:space="0" w:color="000001"/>
@@ -33170,7 +33158,7 @@
         </w:tc>
         <w:tc>
           <w:tcPr>
-            <w:tcW w:w="2210" w:type="dxa"/>
+            <w:tcW w:w="2209" w:type="dxa"/>
             <w:tcBorders>
               <w:top w:val="single" w:sz="2" w:space="0" w:color="000001"/>
               <w:left w:val="single" w:sz="2" w:space="0" w:color="000001"/>
@@ -33218,7 +33206,7 @@
         </w:tc>
         <w:tc>
           <w:tcPr>
-            <w:tcW w:w="2358" w:type="dxa"/>
+            <w:tcW w:w="2359" w:type="dxa"/>
             <w:tcBorders>
               <w:top w:val="single" w:sz="2" w:space="0" w:color="000001"/>
               <w:left w:val="single" w:sz="2" w:space="0" w:color="000001"/>
@@ -33271,7 +33259,7 @@
         </w:trPr>
         <w:tc>
           <w:tcPr>
-            <w:tcW w:w="2267" w:type="dxa"/>
+            <w:tcW w:w="2266" w:type="dxa"/>
             <w:tcBorders>
               <w:top w:val="nil"/>
               <w:left w:val="single" w:sz="2" w:space="0" w:color="000001"/>
@@ -33378,7 +33366,7 @@
         </w:trPr>
         <w:tc>
           <w:tcPr>
-            <w:tcW w:w="2267" w:type="dxa"/>
+            <w:tcW w:w="2266" w:type="dxa"/>
             <w:tcBorders>
               <w:top w:val="nil"/>
               <w:left w:val="single" w:sz="2" w:space="0" w:color="000001"/>
@@ -33485,7 +33473,7 @@
         </w:trPr>
         <w:tc>
           <w:tcPr>
-            <w:tcW w:w="2267" w:type="dxa"/>
+            <w:tcW w:w="2266" w:type="dxa"/>
             <w:tcBorders>
               <w:top w:val="nil"/>
               <w:left w:val="single" w:sz="2" w:space="0" w:color="000001"/>
@@ -33592,7 +33580,7 @@
         </w:trPr>
         <w:tc>
           <w:tcPr>
-            <w:tcW w:w="2267" w:type="dxa"/>
+            <w:tcW w:w="2266" w:type="dxa"/>
             <w:tcBorders>
               <w:top w:val="nil"/>
               <w:left w:val="single" w:sz="2" w:space="0" w:color="000001"/>
@@ -34120,15 +34108,7 @@
       </w:pPr>
       <w:r>
         <w:rPr/>
-        <w:t>5</w:t>
-      </w:r>
-      <w:r>
-        <w:rPr/>
-        <w:t>0</w:t>
-      </w:r>
-      <w:r>
-        <w:rPr/>
-        <w:t xml:space="preserve"> px op schaalniveau 15 – 16</w:t>
+        <w:t>50 px op schaalniveau 15 – 16</w:t>
       </w:r>
     </w:p>
     <w:p>
@@ -34191,7 +34171,7 @@
         </w:tblCellMar>
       </w:tblPr>
       <w:tblGrid>
-        <w:gridCol w:w="2266"/>
+        <w:gridCol w:w="2265"/>
         <w:gridCol w:w="2305"/>
         <w:gridCol w:w="2212"/>
         <w:gridCol w:w="2356"/>
@@ -34203,7 +34183,7 @@
         </w:trPr>
         <w:tc>
           <w:tcPr>
-            <w:tcW w:w="2266" w:type="dxa"/>
+            <w:tcW w:w="2265" w:type="dxa"/>
             <w:tcBorders>
               <w:top w:val="single" w:sz="2" w:space="0" w:color="000001"/>
               <w:left w:val="single" w:sz="2" w:space="0" w:color="000001"/>
@@ -34398,7 +34378,7 @@
         </w:trPr>
         <w:tc>
           <w:tcPr>
-            <w:tcW w:w="2266" w:type="dxa"/>
+            <w:tcW w:w="2265" w:type="dxa"/>
             <w:tcBorders>
               <w:top w:val="nil"/>
               <w:left w:val="single" w:sz="2" w:space="0" w:color="000001"/>
@@ -34505,7 +34485,7 @@
         </w:trPr>
         <w:tc>
           <w:tcPr>
-            <w:tcW w:w="2266" w:type="dxa"/>
+            <w:tcW w:w="2265" w:type="dxa"/>
             <w:tcBorders>
               <w:top w:val="nil"/>
               <w:left w:val="single" w:sz="2" w:space="0" w:color="000001"/>
@@ -34612,7 +34592,7 @@
         </w:trPr>
         <w:tc>
           <w:tcPr>
-            <w:tcW w:w="2266" w:type="dxa"/>
+            <w:tcW w:w="2265" w:type="dxa"/>
             <w:tcBorders>
               <w:top w:val="nil"/>
               <w:left w:val="single" w:sz="2" w:space="0" w:color="000001"/>
@@ -34719,7 +34699,7 @@
         </w:trPr>
         <w:tc>
           <w:tcPr>
-            <w:tcW w:w="2266" w:type="dxa"/>
+            <w:tcW w:w="2265" w:type="dxa"/>
             <w:tcBorders>
               <w:top w:val="nil"/>
               <w:left w:val="single" w:sz="2" w:space="0" w:color="000001"/>
@@ -35247,15 +35227,7 @@
       </w:pPr>
       <w:r>
         <w:rPr/>
-        <w:t>5</w:t>
-      </w:r>
-      <w:r>
-        <w:rPr/>
-        <w:t>0</w:t>
-      </w:r>
-      <w:r>
-        <w:rPr/>
-        <w:t xml:space="preserve"> px op schaalniveau 15 – 16</w:t>
+        <w:t>50 px op schaalniveau 15 – 16</w:t>
       </w:r>
     </w:p>
     <w:p>
@@ -35319,7 +35291,7 @@
       </w:tblPr>
       <w:tblGrid>
         <w:gridCol w:w="2284"/>
-        <w:gridCol w:w="2289"/>
+        <w:gridCol w:w="2288"/>
         <w:gridCol w:w="2211"/>
         <w:gridCol w:w="2354"/>
       </w:tblGrid>
@@ -35376,7 +35348,7 @@
         </w:tc>
         <w:tc>
           <w:tcPr>
-            <w:tcW w:w="2289" w:type="dxa"/>
+            <w:tcW w:w="2288" w:type="dxa"/>
             <w:tcBorders>
               <w:top w:val="single" w:sz="2" w:space="0" w:color="000001"/>
               <w:left w:val="single" w:sz="2" w:space="0" w:color="000001"/>
@@ -35550,7 +35522,7 @@
         </w:tc>
         <w:tc>
           <w:tcPr>
-            <w:tcW w:w="6854" w:type="dxa"/>
+            <w:tcW w:w="6853" w:type="dxa"/>
             <w:gridSpan w:val="3"/>
             <w:tcBorders>
               <w:top w:val="nil"/>
@@ -35657,7 +35629,7 @@
         </w:tc>
         <w:tc>
           <w:tcPr>
-            <w:tcW w:w="6854" w:type="dxa"/>
+            <w:tcW w:w="6853" w:type="dxa"/>
             <w:gridSpan w:val="3"/>
             <w:tcBorders>
               <w:top w:val="nil"/>
@@ -35764,7 +35736,7 @@
         </w:tc>
         <w:tc>
           <w:tcPr>
-            <w:tcW w:w="6854" w:type="dxa"/>
+            <w:tcW w:w="6853" w:type="dxa"/>
             <w:gridSpan w:val="3"/>
             <w:tcBorders>
               <w:top w:val="nil"/>
@@ -35871,7 +35843,7 @@
         </w:tc>
         <w:tc>
           <w:tcPr>
-            <w:tcW w:w="6854" w:type="dxa"/>
+            <w:tcW w:w="6853" w:type="dxa"/>
             <w:gridSpan w:val="3"/>
             <w:tcBorders>
               <w:top w:val="nil"/>
@@ -35956,9 +35928,9 @@
         </w:numPr>
         <w:rPr/>
       </w:pPr>
-      <w:bookmarkStart w:id="54" w:name="__RefHeading__1541_170869936011"/>
+      <w:bookmarkStart w:id="54" w:name="__RefHeading__36_86737236111"/>
       <w:bookmarkStart w:id="55" w:name="__RefHeading__18_96711353211"/>
-      <w:bookmarkStart w:id="56" w:name="__RefHeading__36_86737236111"/>
+      <w:bookmarkStart w:id="56" w:name="__RefHeading__1541_170869936011"/>
       <w:bookmarkEnd w:id="54"/>
       <w:bookmarkEnd w:id="55"/>
       <w:bookmarkEnd w:id="56"/>
@@ -36202,7 +36174,7 @@
     <w:tbl>
       <w:tblPr>
         <w:jc w:val="left"/>
-        <w:tblInd w:w="-45" w:type="dxa"/>
+        <w:tblInd w:w="-47" w:type="dxa"/>
         <w:tblBorders>
           <w:top w:val="single" w:sz="2" w:space="0" w:color="000001"/>
           <w:left w:val="single" w:sz="2" w:space="0" w:color="000001"/>
@@ -36219,10 +36191,10 @@
         </w:tblCellMar>
       </w:tblPr>
       <w:tblGrid>
-        <w:gridCol w:w="2385"/>
-        <w:gridCol w:w="2418"/>
+        <w:gridCol w:w="2384"/>
+        <w:gridCol w:w="2417"/>
         <w:gridCol w:w="2324"/>
-        <w:gridCol w:w="2473"/>
+        <w:gridCol w:w="2474"/>
       </w:tblGrid>
       <w:tr>
         <w:trPr>
@@ -36231,7 +36203,7 @@
         </w:trPr>
         <w:tc>
           <w:tcPr>
-            <w:tcW w:w="2385" w:type="dxa"/>
+            <w:tcW w:w="2384" w:type="dxa"/>
             <w:tcBorders>
               <w:top w:val="single" w:sz="2" w:space="0" w:color="000001"/>
               <w:left w:val="single" w:sz="2" w:space="0" w:color="000001"/>
@@ -36277,7 +36249,7 @@
         </w:tc>
         <w:tc>
           <w:tcPr>
-            <w:tcW w:w="2418" w:type="dxa"/>
+            <w:tcW w:w="2417" w:type="dxa"/>
             <w:tcBorders>
               <w:top w:val="single" w:sz="2" w:space="0" w:color="000001"/>
               <w:left w:val="single" w:sz="2" w:space="0" w:color="000001"/>
@@ -36373,7 +36345,7 @@
         </w:tc>
         <w:tc>
           <w:tcPr>
-            <w:tcW w:w="2473" w:type="dxa"/>
+            <w:tcW w:w="2474" w:type="dxa"/>
             <w:tcBorders>
               <w:top w:val="single" w:sz="2" w:space="0" w:color="000001"/>
               <w:left w:val="single" w:sz="2" w:space="0" w:color="000001"/>
@@ -36426,7 +36398,7 @@
         </w:trPr>
         <w:tc>
           <w:tcPr>
-            <w:tcW w:w="2385" w:type="dxa"/>
+            <w:tcW w:w="2384" w:type="dxa"/>
             <w:tcBorders>
               <w:top w:val="nil"/>
               <w:left w:val="single" w:sz="2" w:space="0" w:color="000001"/>
@@ -36767,9 +36739,9 @@
         </w:numPr>
         <w:rPr/>
       </w:pPr>
-      <w:bookmarkStart w:id="59" w:name="__RefHeading__1539_1708699360"/>
+      <w:bookmarkStart w:id="59" w:name="__RefHeading__34_867372361"/>
       <w:bookmarkStart w:id="60" w:name="__RefHeading__16_967113532"/>
-      <w:bookmarkStart w:id="61" w:name="__RefHeading__34_867372361"/>
+      <w:bookmarkStart w:id="61" w:name="__RefHeading__1539_1708699360"/>
       <w:bookmarkEnd w:id="59"/>
       <w:bookmarkEnd w:id="60"/>
       <w:bookmarkEnd w:id="61"/>
@@ -37041,7 +37013,7 @@
     <w:tbl>
       <w:tblPr>
         <w:jc w:val="left"/>
-        <w:tblInd w:w="-45" w:type="dxa"/>
+        <w:tblInd w:w="-47" w:type="dxa"/>
         <w:tblBorders>
           <w:top w:val="single" w:sz="2" w:space="0" w:color="000001"/>
           <w:left w:val="single" w:sz="2" w:space="0" w:color="000001"/>
@@ -37728,7 +37700,7 @@
     <w:tbl>
       <w:tblPr>
         <w:jc w:val="left"/>
-        <w:tblInd w:w="-45" w:type="dxa"/>
+        <w:tblInd w:w="-47" w:type="dxa"/>
         <w:tblBorders>
           <w:top w:val="single" w:sz="2" w:space="0" w:color="000001"/>
           <w:left w:val="single" w:sz="2" w:space="0" w:color="000001"/>
@@ -37745,10 +37717,10 @@
         </w:tblCellMar>
       </w:tblPr>
       <w:tblGrid>
-        <w:gridCol w:w="2385"/>
-        <w:gridCol w:w="2418"/>
+        <w:gridCol w:w="2384"/>
+        <w:gridCol w:w="2417"/>
         <w:gridCol w:w="2324"/>
-        <w:gridCol w:w="2473"/>
+        <w:gridCol w:w="2474"/>
       </w:tblGrid>
       <w:tr>
         <w:trPr>
@@ -37757,7 +37729,7 @@
         </w:trPr>
         <w:tc>
           <w:tcPr>
-            <w:tcW w:w="2385" w:type="dxa"/>
+            <w:tcW w:w="2384" w:type="dxa"/>
             <w:tcBorders>
               <w:top w:val="single" w:sz="2" w:space="0" w:color="000001"/>
               <w:left w:val="single" w:sz="2" w:space="0" w:color="000001"/>
@@ -37803,7 +37775,7 @@
         </w:tc>
         <w:tc>
           <w:tcPr>
-            <w:tcW w:w="2418" w:type="dxa"/>
+            <w:tcW w:w="2417" w:type="dxa"/>
             <w:tcBorders>
               <w:top w:val="single" w:sz="2" w:space="0" w:color="000001"/>
               <w:left w:val="single" w:sz="2" w:space="0" w:color="000001"/>
@@ -37899,7 +37871,7 @@
         </w:tc>
         <w:tc>
           <w:tcPr>
-            <w:tcW w:w="2473" w:type="dxa"/>
+            <w:tcW w:w="2474" w:type="dxa"/>
             <w:tcBorders>
               <w:top w:val="single" w:sz="2" w:space="0" w:color="000001"/>
               <w:left w:val="single" w:sz="2" w:space="0" w:color="000001"/>
@@ -37931,7 +37903,7 @@
         </w:trPr>
         <w:tc>
           <w:tcPr>
-            <w:tcW w:w="2385" w:type="dxa"/>
+            <w:tcW w:w="2384" w:type="dxa"/>
             <w:tcBorders>
               <w:top w:val="nil"/>
               <w:left w:val="single" w:sz="2" w:space="0" w:color="000001"/>
@@ -38213,7 +38185,7 @@
     <w:tbl>
       <w:tblPr>
         <w:jc w:val="left"/>
-        <w:tblInd w:w="-45" w:type="dxa"/>
+        <w:tblInd w:w="-47" w:type="dxa"/>
         <w:tblBorders>
           <w:top w:val="single" w:sz="2" w:space="0" w:color="000001"/>
           <w:left w:val="single" w:sz="2" w:space="0" w:color="000001"/>
@@ -38230,10 +38202,10 @@
         </w:tblCellMar>
       </w:tblPr>
       <w:tblGrid>
-        <w:gridCol w:w="2385"/>
-        <w:gridCol w:w="2418"/>
+        <w:gridCol w:w="2384"/>
+        <w:gridCol w:w="2417"/>
         <w:gridCol w:w="2324"/>
-        <w:gridCol w:w="2473"/>
+        <w:gridCol w:w="2474"/>
       </w:tblGrid>
       <w:tr>
         <w:trPr>
@@ -38242,7 +38214,7 @@
         </w:trPr>
         <w:tc>
           <w:tcPr>
-            <w:tcW w:w="2385" w:type="dxa"/>
+            <w:tcW w:w="2384" w:type="dxa"/>
             <w:tcBorders>
               <w:top w:val="single" w:sz="2" w:space="0" w:color="000001"/>
               <w:left w:val="single" w:sz="2" w:space="0" w:color="000001"/>
@@ -38288,7 +38260,7 @@
         </w:tc>
         <w:tc>
           <w:tcPr>
-            <w:tcW w:w="2418" w:type="dxa"/>
+            <w:tcW w:w="2417" w:type="dxa"/>
             <w:tcBorders>
               <w:top w:val="single" w:sz="2" w:space="0" w:color="000001"/>
               <w:left w:val="single" w:sz="2" w:space="0" w:color="000001"/>
@@ -38384,7 +38356,7 @@
         </w:tc>
         <w:tc>
           <w:tcPr>
-            <w:tcW w:w="2473" w:type="dxa"/>
+            <w:tcW w:w="2474" w:type="dxa"/>
             <w:tcBorders>
               <w:top w:val="single" w:sz="2" w:space="0" w:color="000001"/>
               <w:left w:val="single" w:sz="2" w:space="0" w:color="000001"/>
@@ -38416,7 +38388,7 @@
         </w:trPr>
         <w:tc>
           <w:tcPr>
-            <w:tcW w:w="2385" w:type="dxa"/>
+            <w:tcW w:w="2384" w:type="dxa"/>
             <w:tcBorders>
               <w:top w:val="nil"/>
               <w:left w:val="single" w:sz="2" w:space="0" w:color="000001"/>
@@ -38527,9 +38499,9 @@
         </w:numPr>
         <w:rPr/>
       </w:pPr>
-      <w:bookmarkStart w:id="65" w:name="__RefHeading__1543_1708699360"/>
+      <w:bookmarkStart w:id="65" w:name="__RefHeading__38_867372361"/>
       <w:bookmarkStart w:id="66" w:name="__RefHeading__20_967113532"/>
-      <w:bookmarkStart w:id="67" w:name="__RefHeading__38_867372361"/>
+      <w:bookmarkStart w:id="67" w:name="__RefHeading__1543_1708699360"/>
       <w:bookmarkEnd w:id="65"/>
       <w:bookmarkEnd w:id="66"/>
       <w:bookmarkEnd w:id="67"/>
@@ -38841,7 +38813,7 @@
     <w:tbl>
       <w:tblPr>
         <w:jc w:val="left"/>
-        <w:tblInd w:w="-45" w:type="dxa"/>
+        <w:tblInd w:w="-47" w:type="dxa"/>
         <w:tblBorders>
           <w:top w:val="single" w:sz="2" w:space="0" w:color="000001"/>
           <w:left w:val="single" w:sz="2" w:space="0" w:color="000001"/>
@@ -38859,8 +38831,8 @@
       </w:tblPr>
       <w:tblGrid>
         <w:gridCol w:w="2161"/>
-        <w:gridCol w:w="3407"/>
-        <w:gridCol w:w="4045"/>
+        <w:gridCol w:w="3406"/>
+        <w:gridCol w:w="4046"/>
       </w:tblGrid>
       <w:tr>
         <w:trPr>
@@ -38915,7 +38887,7 @@
         </w:tc>
         <w:tc>
           <w:tcPr>
-            <w:tcW w:w="3407" w:type="dxa"/>
+            <w:tcW w:w="3406" w:type="dxa"/>
             <w:tcBorders>
               <w:top w:val="single" w:sz="2" w:space="0" w:color="000001"/>
               <w:left w:val="single" w:sz="2" w:space="0" w:color="000001"/>
@@ -38964,7 +38936,7 @@
         </w:tc>
         <w:tc>
           <w:tcPr>
-            <w:tcW w:w="4045" w:type="dxa"/>
+            <w:tcW w:w="4046" w:type="dxa"/>
             <w:tcBorders>
               <w:top w:val="single" w:sz="2" w:space="0" w:color="000001"/>
               <w:left w:val="single" w:sz="2" w:space="0" w:color="000001"/>
@@ -39434,7 +39406,7 @@
     <w:tbl>
       <w:tblPr>
         <w:jc w:val="left"/>
-        <w:tblInd w:w="-45" w:type="dxa"/>
+        <w:tblInd w:w="-47" w:type="dxa"/>
         <w:tblBorders>
           <w:top w:val="single" w:sz="2" w:space="0" w:color="000001"/>
           <w:left w:val="single" w:sz="2" w:space="0" w:color="000001"/>
@@ -39451,7 +39423,7 @@
         </w:tblCellMar>
       </w:tblPr>
       <w:tblGrid>
-        <w:gridCol w:w="2384"/>
+        <w:gridCol w:w="2383"/>
         <w:gridCol w:w="7215"/>
       </w:tblGrid>
       <w:tr>
@@ -39461,7 +39433,7 @@
         </w:trPr>
         <w:tc>
           <w:tcPr>
-            <w:tcW w:w="2384" w:type="dxa"/>
+            <w:tcW w:w="2383" w:type="dxa"/>
             <w:tcBorders>
               <w:top w:val="single" w:sz="2" w:space="0" w:color="000001"/>
               <w:left w:val="single" w:sz="2" w:space="0" w:color="000001"/>
@@ -39540,7 +39512,7 @@
         </w:trPr>
         <w:tc>
           <w:tcPr>
-            <w:tcW w:w="2384" w:type="dxa"/>
+            <w:tcW w:w="2383" w:type="dxa"/>
             <w:tcBorders>
               <w:top w:val="nil"/>
               <w:left w:val="single" w:sz="2" w:space="0" w:color="000001"/>
@@ -39647,7 +39619,7 @@
         </w:trPr>
         <w:tc>
           <w:tcPr>
-            <w:tcW w:w="2384" w:type="dxa"/>
+            <w:tcW w:w="2383" w:type="dxa"/>
             <w:tcBorders>
               <w:top w:val="nil"/>
               <w:left w:val="single" w:sz="2" w:space="0" w:color="000001"/>
@@ -39931,7 +39903,7 @@
     <w:tbl>
       <w:tblPr>
         <w:jc w:val="left"/>
-        <w:tblInd w:w="-45" w:type="dxa"/>
+        <w:tblInd w:w="-47" w:type="dxa"/>
         <w:tblBorders>
           <w:top w:val="single" w:sz="2" w:space="0" w:color="000001"/>
           <w:left w:val="single" w:sz="2" w:space="0" w:color="000001"/>
@@ -39948,7 +39920,7 @@
         </w:tblCellMar>
       </w:tblPr>
       <w:tblGrid>
-        <w:gridCol w:w="2384"/>
+        <w:gridCol w:w="2383"/>
         <w:gridCol w:w="7215"/>
       </w:tblGrid>
       <w:tr>
@@ -39958,7 +39930,7 @@
         </w:trPr>
         <w:tc>
           <w:tcPr>
-            <w:tcW w:w="2384" w:type="dxa"/>
+            <w:tcW w:w="2383" w:type="dxa"/>
             <w:tcBorders>
               <w:top w:val="single" w:sz="2" w:space="0" w:color="000001"/>
               <w:left w:val="single" w:sz="2" w:space="0" w:color="000001"/>
@@ -40036,7 +40008,7 @@
         </w:trPr>
         <w:tc>
           <w:tcPr>
-            <w:tcW w:w="2384" w:type="dxa"/>
+            <w:tcW w:w="2383" w:type="dxa"/>
             <w:tcBorders>
               <w:top w:val="nil"/>
               <w:left w:val="single" w:sz="2" w:space="0" w:color="000001"/>
@@ -40142,7 +40114,7 @@
         </w:trPr>
         <w:tc>
           <w:tcPr>
-            <w:tcW w:w="2384" w:type="dxa"/>
+            <w:tcW w:w="2383" w:type="dxa"/>
             <w:tcBorders>
               <w:top w:val="nil"/>
               <w:left w:val="single" w:sz="2" w:space="0" w:color="000001"/>
@@ -40252,9 +40224,9 @@
         </w:numPr>
         <w:rPr/>
       </w:pPr>
-      <w:bookmarkStart w:id="71" w:name="__RefHeading__1549_17086993601"/>
+      <w:bookmarkStart w:id="71" w:name="__RefHeading__44_8673723611"/>
       <w:bookmarkStart w:id="72" w:name="__RefHeading__26_9671135321"/>
-      <w:bookmarkStart w:id="73" w:name="__RefHeading__44_8673723611"/>
+      <w:bookmarkStart w:id="73" w:name="__RefHeading__1549_17086993601"/>
       <w:bookmarkEnd w:id="71"/>
       <w:bookmarkEnd w:id="72"/>
       <w:bookmarkEnd w:id="73"/>
@@ -40393,8 +40365,8 @@
         </w:numPr>
         <w:rPr/>
       </w:pPr>
-      <w:bookmarkStart w:id="75" w:name="__RefHeading__672_1099091503"/>
-      <w:bookmarkStart w:id="76" w:name="__DdeLink__3146_583187412"/>
+      <w:bookmarkStart w:id="75" w:name="__DdeLink__3146_583187412"/>
+      <w:bookmarkStart w:id="76" w:name="__RefHeading__672_1099091503"/>
       <w:bookmarkEnd w:id="75"/>
       <w:bookmarkEnd w:id="76"/>
       <w:r>
@@ -40709,7 +40681,7 @@
     <w:tbl>
       <w:tblPr>
         <w:jc w:val="left"/>
-        <w:tblInd w:w="-45" w:type="dxa"/>
+        <w:tblInd w:w="-47" w:type="dxa"/>
         <w:tblBorders>
           <w:top w:val="single" w:sz="2" w:space="0" w:color="000001"/>
           <w:left w:val="single" w:sz="2" w:space="0" w:color="000001"/>
@@ -40726,10 +40698,10 @@
         </w:tblCellMar>
       </w:tblPr>
       <w:tblGrid>
-        <w:gridCol w:w="2385"/>
-        <w:gridCol w:w="2418"/>
+        <w:gridCol w:w="2384"/>
+        <w:gridCol w:w="2417"/>
         <w:gridCol w:w="2324"/>
-        <w:gridCol w:w="2473"/>
+        <w:gridCol w:w="2474"/>
       </w:tblGrid>
       <w:tr>
         <w:trPr>
@@ -40738,7 +40710,7 @@
         </w:trPr>
         <w:tc>
           <w:tcPr>
-            <w:tcW w:w="2385" w:type="dxa"/>
+            <w:tcW w:w="2384" w:type="dxa"/>
             <w:tcBorders>
               <w:top w:val="single" w:sz="2" w:space="0" w:color="000001"/>
               <w:left w:val="single" w:sz="2" w:space="0" w:color="000001"/>
@@ -40784,7 +40756,7 @@
         </w:tc>
         <w:tc>
           <w:tcPr>
-            <w:tcW w:w="2418" w:type="dxa"/>
+            <w:tcW w:w="2417" w:type="dxa"/>
             <w:tcBorders>
               <w:top w:val="single" w:sz="2" w:space="0" w:color="000001"/>
               <w:left w:val="single" w:sz="2" w:space="0" w:color="000001"/>
@@ -40880,7 +40852,7 @@
         </w:tc>
         <w:tc>
           <w:tcPr>
-            <w:tcW w:w="2473" w:type="dxa"/>
+            <w:tcW w:w="2474" w:type="dxa"/>
             <w:tcBorders>
               <w:top w:val="single" w:sz="2" w:space="0" w:color="000001"/>
               <w:left w:val="single" w:sz="2" w:space="0" w:color="000001"/>
@@ -40934,7 +40906,7 @@
         </w:trPr>
         <w:tc>
           <w:tcPr>
-            <w:tcW w:w="2385" w:type="dxa"/>
+            <w:tcW w:w="2384" w:type="dxa"/>
             <w:tcBorders>
               <w:top w:val="nil"/>
               <w:left w:val="single" w:sz="2" w:space="0" w:color="000001"/>
@@ -41041,7 +41013,7 @@
         </w:trPr>
         <w:tc>
           <w:tcPr>
-            <w:tcW w:w="2385" w:type="dxa"/>
+            <w:tcW w:w="2384" w:type="dxa"/>
             <w:tcBorders>
               <w:top w:val="nil"/>
               <w:left w:val="single" w:sz="2" w:space="0" w:color="000001"/>
@@ -41151,9 +41123,9 @@
         </w:numPr>
         <w:rPr/>
       </w:pPr>
-      <w:bookmarkStart w:id="77" w:name="__RefHeading__1541_1708699360111"/>
+      <w:bookmarkStart w:id="77" w:name="__RefHeading__36_867372361111"/>
       <w:bookmarkStart w:id="78" w:name="__RefHeading__18_967113532111"/>
-      <w:bookmarkStart w:id="79" w:name="__RefHeading__36_867372361111"/>
+      <w:bookmarkStart w:id="79" w:name="__RefHeading__1541_1708699360111"/>
       <w:bookmarkEnd w:id="77"/>
       <w:bookmarkEnd w:id="78"/>
       <w:bookmarkEnd w:id="79"/>
@@ -41371,7 +41343,7 @@
     <w:tbl>
       <w:tblPr>
         <w:jc w:val="left"/>
-        <w:tblInd w:w="-45" w:type="dxa"/>
+        <w:tblInd w:w="-47" w:type="dxa"/>
         <w:tblBorders>
           <w:top w:val="single" w:sz="2" w:space="0" w:color="000001"/>
           <w:left w:val="single" w:sz="2" w:space="0" w:color="000001"/>
@@ -41388,10 +41360,10 @@
         </w:tblCellMar>
       </w:tblPr>
       <w:tblGrid>
-        <w:gridCol w:w="2385"/>
-        <w:gridCol w:w="2418"/>
+        <w:gridCol w:w="2384"/>
+        <w:gridCol w:w="2417"/>
         <w:gridCol w:w="2324"/>
-        <w:gridCol w:w="2473"/>
+        <w:gridCol w:w="2474"/>
       </w:tblGrid>
       <w:tr>
         <w:trPr>
@@ -41400,7 +41372,7 @@
         </w:trPr>
         <w:tc>
           <w:tcPr>
-            <w:tcW w:w="2385" w:type="dxa"/>
+            <w:tcW w:w="2384" w:type="dxa"/>
             <w:tcBorders>
               <w:top w:val="single" w:sz="2" w:space="0" w:color="000001"/>
               <w:left w:val="single" w:sz="2" w:space="0" w:color="000001"/>
@@ -41446,7 +41418,7 @@
         </w:tc>
         <w:tc>
           <w:tcPr>
-            <w:tcW w:w="2418" w:type="dxa"/>
+            <w:tcW w:w="2417" w:type="dxa"/>
             <w:tcBorders>
               <w:top w:val="single" w:sz="2" w:space="0" w:color="000001"/>
               <w:left w:val="single" w:sz="2" w:space="0" w:color="000001"/>
@@ -41542,7 +41514,7 @@
         </w:tc>
         <w:tc>
           <w:tcPr>
-            <w:tcW w:w="2473" w:type="dxa"/>
+            <w:tcW w:w="2474" w:type="dxa"/>
             <w:tcBorders>
               <w:top w:val="single" w:sz="2" w:space="0" w:color="000001"/>
               <w:left w:val="single" w:sz="2" w:space="0" w:color="000001"/>
@@ -41595,7 +41567,7 @@
         </w:trPr>
         <w:tc>
           <w:tcPr>
-            <w:tcW w:w="2385" w:type="dxa"/>
+            <w:tcW w:w="2384" w:type="dxa"/>
             <w:tcBorders>
               <w:top w:val="nil"/>
               <w:left w:val="single" w:sz="2" w:space="0" w:color="000001"/>
@@ -41706,9 +41678,9 @@
         </w:numPr>
         <w:rPr/>
       </w:pPr>
-      <w:bookmarkStart w:id="80" w:name="__RefHeading__1549_1708699360"/>
+      <w:bookmarkStart w:id="80" w:name="__RefHeading__44_867372361"/>
       <w:bookmarkStart w:id="81" w:name="__RefHeading__26_967113532"/>
-      <w:bookmarkStart w:id="82" w:name="__RefHeading__44_867372361"/>
+      <w:bookmarkStart w:id="82" w:name="__RefHeading__1549_1708699360"/>
       <w:bookmarkEnd w:id="80"/>
       <w:bookmarkEnd w:id="81"/>
       <w:bookmarkEnd w:id="82"/>
@@ -42041,7 +42013,7 @@
     <w:tbl>
       <w:tblPr>
         <w:jc w:val="left"/>
-        <w:tblInd w:w="-45" w:type="dxa"/>
+        <w:tblInd w:w="-47" w:type="dxa"/>
         <w:tblBorders>
           <w:top w:val="single" w:sz="2" w:space="0" w:color="000001"/>
           <w:left w:val="single" w:sz="2" w:space="0" w:color="000001"/>
@@ -42058,7 +42030,7 @@
         </w:tblCellMar>
       </w:tblPr>
       <w:tblGrid>
-        <w:gridCol w:w="2384"/>
+        <w:gridCol w:w="2383"/>
         <w:gridCol w:w="7215"/>
       </w:tblGrid>
       <w:tr>
@@ -42068,7 +42040,7 @@
         </w:trPr>
         <w:tc>
           <w:tcPr>
-            <w:tcW w:w="2384" w:type="dxa"/>
+            <w:tcW w:w="2383" w:type="dxa"/>
             <w:tcBorders>
               <w:top w:val="single" w:sz="2" w:space="0" w:color="000001"/>
               <w:left w:val="single" w:sz="2" w:space="0" w:color="000001"/>
@@ -42146,7 +42118,7 @@
         </w:trPr>
         <w:tc>
           <w:tcPr>
-            <w:tcW w:w="2384" w:type="dxa"/>
+            <w:tcW w:w="2383" w:type="dxa"/>
             <w:tcBorders>
               <w:top w:val="nil"/>
               <w:left w:val="single" w:sz="2" w:space="0" w:color="000001"/>
@@ -42408,7 +42380,7 @@
     <w:tbl>
       <w:tblPr>
         <w:jc w:val="left"/>
-        <w:tblInd w:w="-45" w:type="dxa"/>
+        <w:tblInd w:w="-47" w:type="dxa"/>
         <w:tblBorders>
           <w:top w:val="single" w:sz="2" w:space="0" w:color="000001"/>
           <w:left w:val="single" w:sz="2" w:space="0" w:color="000001"/>
@@ -42425,7 +42397,7 @@
         </w:tblCellMar>
       </w:tblPr>
       <w:tblGrid>
-        <w:gridCol w:w="2384"/>
+        <w:gridCol w:w="2383"/>
         <w:gridCol w:w="7215"/>
       </w:tblGrid>
       <w:tr>
@@ -42435,7 +42407,7 @@
         </w:trPr>
         <w:tc>
           <w:tcPr>
-            <w:tcW w:w="2384" w:type="dxa"/>
+            <w:tcW w:w="2383" w:type="dxa"/>
             <w:tcBorders>
               <w:top w:val="single" w:sz="2" w:space="0" w:color="000001"/>
               <w:left w:val="single" w:sz="2" w:space="0" w:color="000001"/>
@@ -42513,7 +42485,7 @@
         </w:trPr>
         <w:tc>
           <w:tcPr>
-            <w:tcW w:w="2384" w:type="dxa"/>
+            <w:tcW w:w="2383" w:type="dxa"/>
             <w:tcBorders>
               <w:top w:val="nil"/>
               <w:left w:val="single" w:sz="2" w:space="0" w:color="000001"/>
@@ -42673,7 +42645,11 @@
       </w:pPr>
       <w:r>
         <w:rPr/>
-        <w:t>Kleur: #535353</w:t>
+        <w:t>Kleur: #</w:t>
+      </w:r>
+      <w:r>
+        <w:rPr/>
+        <w:t>000000</w:t>
       </w:r>
     </w:p>
     <w:p>
@@ -42733,7 +42709,7 @@
     <w:tbl>
       <w:tblPr>
         <w:jc w:val="left"/>
-        <w:tblInd w:w="-45" w:type="dxa"/>
+        <w:tblInd w:w="-47" w:type="dxa"/>
         <w:tblBorders>
           <w:top w:val="single" w:sz="2" w:space="0" w:color="000001"/>
           <w:left w:val="single" w:sz="2" w:space="0" w:color="000001"/>
@@ -42750,7 +42726,7 @@
         </w:tblCellMar>
       </w:tblPr>
       <w:tblGrid>
-        <w:gridCol w:w="2384"/>
+        <w:gridCol w:w="2383"/>
         <w:gridCol w:w="7215"/>
       </w:tblGrid>
       <w:tr>
@@ -42760,7 +42736,7 @@
         </w:trPr>
         <w:tc>
           <w:tcPr>
-            <w:tcW w:w="2384" w:type="dxa"/>
+            <w:tcW w:w="2383" w:type="dxa"/>
             <w:tcBorders>
               <w:top w:val="single" w:sz="2" w:space="0" w:color="000001"/>
               <w:left w:val="single" w:sz="2" w:space="0" w:color="000001"/>
@@ -42838,7 +42814,7 @@
         </w:trPr>
         <w:tc>
           <w:tcPr>
-            <w:tcW w:w="2384" w:type="dxa"/>
+            <w:tcW w:w="2383" w:type="dxa"/>
             <w:tcBorders>
               <w:top w:val="nil"/>
               <w:left w:val="single" w:sz="2" w:space="0" w:color="000001"/>
@@ -42989,7 +42965,11 @@
       </w:pPr>
       <w:r>
         <w:rPr/>
-        <w:t>Kleur: #535353</w:t>
+        <w:t>Kleur: #</w:t>
+      </w:r>
+      <w:r>
+        <w:rPr/>
+        <w:t>000000</w:t>
       </w:r>
     </w:p>
     <w:p>
@@ -43091,7 +43071,7 @@
     <w:tbl>
       <w:tblPr>
         <w:jc w:val="left"/>
-        <w:tblInd w:w="-45" w:type="dxa"/>
+        <w:tblInd w:w="-47" w:type="dxa"/>
         <w:tblBorders>
           <w:top w:val="single" w:sz="2" w:space="0" w:color="000001"/>
           <w:left w:val="single" w:sz="2" w:space="0" w:color="000001"/>
@@ -43108,7 +43088,7 @@
         </w:tblCellMar>
       </w:tblPr>
       <w:tblGrid>
-        <w:gridCol w:w="2384"/>
+        <w:gridCol w:w="2383"/>
         <w:gridCol w:w="7215"/>
       </w:tblGrid>
       <w:tr>
@@ -43118,7 +43098,7 @@
         </w:trPr>
         <w:tc>
           <w:tcPr>
-            <w:tcW w:w="2384" w:type="dxa"/>
+            <w:tcW w:w="2383" w:type="dxa"/>
             <w:tcBorders>
               <w:top w:val="single" w:sz="2" w:space="0" w:color="000001"/>
               <w:left w:val="single" w:sz="2" w:space="0" w:color="000001"/>
@@ -43197,7 +43177,7 @@
         </w:trPr>
         <w:tc>
           <w:tcPr>
-            <w:tcW w:w="2384" w:type="dxa"/>
+            <w:tcW w:w="2383" w:type="dxa"/>
             <w:tcBorders>
               <w:top w:val="nil"/>
               <w:left w:val="single" w:sz="2" w:space="0" w:color="000001"/>
@@ -43446,7 +43426,7 @@
     <w:tbl>
       <w:tblPr>
         <w:jc w:val="left"/>
-        <w:tblInd w:w="-45" w:type="dxa"/>
+        <w:tblInd w:w="-47" w:type="dxa"/>
         <w:tblBorders>
           <w:top w:val="single" w:sz="2" w:space="0" w:color="000001"/>
           <w:left w:val="single" w:sz="2" w:space="0" w:color="000001"/>
@@ -43463,7 +43443,7 @@
         </w:tblCellMar>
       </w:tblPr>
       <w:tblGrid>
-        <w:gridCol w:w="2384"/>
+        <w:gridCol w:w="2383"/>
         <w:gridCol w:w="7215"/>
       </w:tblGrid>
       <w:tr>
@@ -43473,7 +43453,7 @@
         </w:trPr>
         <w:tc>
           <w:tcPr>
-            <w:tcW w:w="2384" w:type="dxa"/>
+            <w:tcW w:w="2383" w:type="dxa"/>
             <w:tcBorders>
               <w:top w:val="single" w:sz="2" w:space="0" w:color="000001"/>
               <w:left w:val="single" w:sz="2" w:space="0" w:color="000001"/>
@@ -43551,7 +43531,7 @@
         </w:trPr>
         <w:tc>
           <w:tcPr>
-            <w:tcW w:w="2384" w:type="dxa"/>
+            <w:tcW w:w="2383" w:type="dxa"/>
             <w:tcBorders>
               <w:top w:val="nil"/>
               <w:left w:val="single" w:sz="2" w:space="0" w:color="000001"/>
@@ -43718,7 +43698,17 @@
           <w:szCs w:val="24"/>
           <w:lang w:val="nl-NL" w:eastAsia="zh-CN" w:bidi="ar-SA"/>
         </w:rPr>
-        <w:t>#535353</w:t>
+        <w:t>#</w:t>
+      </w:r>
+      <w:r>
+        <w:rPr>
+          <w:rFonts w:eastAsia="DejaVu Sans;Arial Unicode MS" w:cs="Verdana"/>
+          <w:color w:val="00000A"/>
+          <w:sz w:val="20"/>
+          <w:szCs w:val="24"/>
+          <w:lang w:val="nl-NL" w:eastAsia="zh-CN" w:bidi="ar-SA"/>
+        </w:rPr>
+        <w:t>000000</w:t>
       </w:r>
     </w:p>
     <w:p>
@@ -43778,7 +43768,7 @@
     <w:tbl>
       <w:tblPr>
         <w:jc w:val="left"/>
-        <w:tblInd w:w="-45" w:type="dxa"/>
+        <w:tblInd w:w="-47" w:type="dxa"/>
         <w:tblBorders>
           <w:top w:val="single" w:sz="2" w:space="0" w:color="000001"/>
           <w:left w:val="single" w:sz="2" w:space="0" w:color="000001"/>
@@ -43795,7 +43785,7 @@
         </w:tblCellMar>
       </w:tblPr>
       <w:tblGrid>
-        <w:gridCol w:w="2384"/>
+        <w:gridCol w:w="2383"/>
         <w:gridCol w:w="7215"/>
       </w:tblGrid>
       <w:tr>
@@ -43805,7 +43795,7 @@
         </w:trPr>
         <w:tc>
           <w:tcPr>
-            <w:tcW w:w="2384" w:type="dxa"/>
+            <w:tcW w:w="2383" w:type="dxa"/>
             <w:tcBorders>
               <w:top w:val="single" w:sz="2" w:space="0" w:color="000001"/>
               <w:left w:val="single" w:sz="2" w:space="0" w:color="000001"/>
@@ -43883,7 +43873,7 @@
         </w:trPr>
         <w:tc>
           <w:tcPr>
-            <w:tcW w:w="2384" w:type="dxa"/>
+            <w:tcW w:w="2383" w:type="dxa"/>
             <w:tcBorders>
               <w:top w:val="nil"/>
               <w:left w:val="single" w:sz="2" w:space="0" w:color="000001"/>
@@ -44050,7 +44040,17 @@
           <w:szCs w:val="24"/>
           <w:lang w:val="nl-NL" w:eastAsia="zh-CN" w:bidi="ar-SA"/>
         </w:rPr>
-        <w:t>#535353</w:t>
+        <w:t>#</w:t>
+      </w:r>
+      <w:r>
+        <w:rPr>
+          <w:rFonts w:eastAsia="DejaVu Sans;Arial Unicode MS" w:cs="Verdana"/>
+          <w:color w:val="00000A"/>
+          <w:sz w:val="20"/>
+          <w:szCs w:val="24"/>
+          <w:lang w:val="nl-NL" w:eastAsia="zh-CN" w:bidi="ar-SA"/>
+        </w:rPr>
+        <w:t>000000</w:t>
       </w:r>
     </w:p>
     <w:p>
@@ -44138,7 +44138,7 @@
     <w:tbl>
       <w:tblPr>
         <w:jc w:val="left"/>
-        <w:tblInd w:w="-45" w:type="dxa"/>
+        <w:tblInd w:w="-47" w:type="dxa"/>
         <w:tblBorders>
           <w:top w:val="single" w:sz="2" w:space="0" w:color="000001"/>
           <w:left w:val="single" w:sz="2" w:space="0" w:color="000001"/>
@@ -44155,7 +44155,7 @@
         </w:tblCellMar>
       </w:tblPr>
       <w:tblGrid>
-        <w:gridCol w:w="2384"/>
+        <w:gridCol w:w="2383"/>
         <w:gridCol w:w="7215"/>
       </w:tblGrid>
       <w:tr>
@@ -44165,7 +44165,7 @@
         </w:trPr>
         <w:tc>
           <w:tcPr>
-            <w:tcW w:w="2384" w:type="dxa"/>
+            <w:tcW w:w="2383" w:type="dxa"/>
             <w:tcBorders>
               <w:top w:val="single" w:sz="2" w:space="0" w:color="000001"/>
               <w:left w:val="single" w:sz="2" w:space="0" w:color="000001"/>
@@ -44243,7 +44243,7 @@
         </w:trPr>
         <w:tc>
           <w:tcPr>
-            <w:tcW w:w="2384" w:type="dxa"/>
+            <w:tcW w:w="2383" w:type="dxa"/>
             <w:tcBorders>
               <w:top w:val="nil"/>
               <w:left w:val="single" w:sz="2" w:space="0" w:color="000001"/>
@@ -44482,7 +44482,7 @@
     <w:tbl>
       <w:tblPr>
         <w:jc w:val="left"/>
-        <w:tblInd w:w="-45" w:type="dxa"/>
+        <w:tblInd w:w="-47" w:type="dxa"/>
         <w:tblBorders>
           <w:top w:val="single" w:sz="2" w:space="0" w:color="000001"/>
           <w:left w:val="single" w:sz="2" w:space="0" w:color="000001"/>
@@ -44499,7 +44499,7 @@
         </w:tblCellMar>
       </w:tblPr>
       <w:tblGrid>
-        <w:gridCol w:w="2384"/>
+        <w:gridCol w:w="2383"/>
         <w:gridCol w:w="7215"/>
       </w:tblGrid>
       <w:tr>
@@ -44509,7 +44509,7 @@
         </w:trPr>
         <w:tc>
           <w:tcPr>
-            <w:tcW w:w="2384" w:type="dxa"/>
+            <w:tcW w:w="2383" w:type="dxa"/>
             <w:tcBorders>
               <w:top w:val="single" w:sz="2" w:space="0" w:color="000001"/>
               <w:left w:val="single" w:sz="2" w:space="0" w:color="000001"/>
@@ -44587,7 +44587,7 @@
         </w:trPr>
         <w:tc>
           <w:tcPr>
-            <w:tcW w:w="2384" w:type="dxa"/>
+            <w:tcW w:w="2383" w:type="dxa"/>
             <w:tcBorders>
               <w:top w:val="nil"/>
               <w:left w:val="single" w:sz="2" w:space="0" w:color="000001"/>
@@ -44696,9 +44696,9 @@
         </w:numPr>
         <w:rPr/>
       </w:pPr>
-      <w:bookmarkStart w:id="93" w:name="__RefHeading__1557_1708699360"/>
+      <w:bookmarkStart w:id="93" w:name="__RefHeading__52_867372361"/>
       <w:bookmarkStart w:id="94" w:name="__RefHeading__34_967113532"/>
-      <w:bookmarkStart w:id="95" w:name="__RefHeading__52_867372361"/>
+      <w:bookmarkStart w:id="95" w:name="__RefHeading__1557_1708699360"/>
       <w:bookmarkEnd w:id="93"/>
       <w:bookmarkEnd w:id="94"/>
       <w:bookmarkEnd w:id="95"/>
@@ -44736,7 +44736,7 @@
     <w:tbl>
       <w:tblPr>
         <w:jc w:val="left"/>
-        <w:tblInd w:w="-45" w:type="dxa"/>
+        <w:tblInd w:w="-47" w:type="dxa"/>
         <w:tblBorders>
           <w:top w:val="single" w:sz="2" w:space="0" w:color="000001"/>
           <w:left w:val="single" w:sz="2" w:space="0" w:color="000001"/>
@@ -44753,7 +44753,7 @@
         </w:tblCellMar>
       </w:tblPr>
       <w:tblGrid>
-        <w:gridCol w:w="1965"/>
+        <w:gridCol w:w="1964"/>
         <w:gridCol w:w="7660"/>
       </w:tblGrid>
       <w:tr>
@@ -44763,7 +44763,7 @@
         </w:trPr>
         <w:tc>
           <w:tcPr>
-            <w:tcW w:w="1965" w:type="dxa"/>
+            <w:tcW w:w="1964" w:type="dxa"/>
             <w:tcBorders>
               <w:top w:val="single" w:sz="2" w:space="0" w:color="000001"/>
               <w:left w:val="single" w:sz="2" w:space="0" w:color="000001"/>
@@ -44851,7 +44851,7 @@
         </w:trPr>
         <w:tc>
           <w:tcPr>
-            <w:tcW w:w="1965" w:type="dxa"/>
+            <w:tcW w:w="1964" w:type="dxa"/>
             <w:tcBorders>
               <w:top w:val="nil"/>
               <w:left w:val="single" w:sz="2" w:space="0" w:color="000001"/>
@@ -44921,7 +44921,7 @@
         </w:trPr>
         <w:tc>
           <w:tcPr>
-            <w:tcW w:w="1965" w:type="dxa"/>
+            <w:tcW w:w="1964" w:type="dxa"/>
             <w:tcBorders>
               <w:top w:val="nil"/>
               <w:left w:val="single" w:sz="2" w:space="0" w:color="000001"/>
@@ -44991,7 +44991,7 @@
         </w:trPr>
         <w:tc>
           <w:tcPr>
-            <w:tcW w:w="1965" w:type="dxa"/>
+            <w:tcW w:w="1964" w:type="dxa"/>
             <w:tcBorders>
               <w:top w:val="nil"/>
               <w:left w:val="single" w:sz="2" w:space="0" w:color="000001"/>
@@ -45053,7 +45053,7 @@
         </w:trPr>
         <w:tc>
           <w:tcPr>
-            <w:tcW w:w="1965" w:type="dxa"/>
+            <w:tcW w:w="1964" w:type="dxa"/>
             <w:tcBorders>
               <w:top w:val="nil"/>
               <w:left w:val="single" w:sz="2" w:space="0" w:color="000001"/>
@@ -45115,7 +45115,7 @@
         </w:trPr>
         <w:tc>
           <w:tcPr>
-            <w:tcW w:w="1965" w:type="dxa"/>
+            <w:tcW w:w="1964" w:type="dxa"/>
             <w:tcBorders>
               <w:top w:val="nil"/>
               <w:left w:val="single" w:sz="2" w:space="0" w:color="000001"/>
@@ -45185,7 +45185,7 @@
         </w:trPr>
         <w:tc>
           <w:tcPr>
-            <w:tcW w:w="1965" w:type="dxa"/>
+            <w:tcW w:w="1964" w:type="dxa"/>
             <w:tcBorders>
               <w:top w:val="nil"/>
               <w:left w:val="single" w:sz="2" w:space="0" w:color="000001"/>
@@ -45247,7 +45247,7 @@
         </w:trPr>
         <w:tc>
           <w:tcPr>
-            <w:tcW w:w="1965" w:type="dxa"/>
+            <w:tcW w:w="1964" w:type="dxa"/>
             <w:tcBorders>
               <w:top w:val="nil"/>
               <w:left w:val="single" w:sz="2" w:space="0" w:color="000001"/>
@@ -45309,7 +45309,7 @@
         </w:trPr>
         <w:tc>
           <w:tcPr>
-            <w:tcW w:w="1965" w:type="dxa"/>
+            <w:tcW w:w="1964" w:type="dxa"/>
             <w:tcBorders>
               <w:top w:val="nil"/>
               <w:left w:val="single" w:sz="2" w:space="0" w:color="000001"/>
@@ -45379,7 +45379,7 @@
         </w:trPr>
         <w:tc>
           <w:tcPr>
-            <w:tcW w:w="1965" w:type="dxa"/>
+            <w:tcW w:w="1964" w:type="dxa"/>
             <w:tcBorders>
               <w:top w:val="nil"/>
               <w:left w:val="single" w:sz="2" w:space="0" w:color="000001"/>
@@ -45441,7 +45441,7 @@
         </w:trPr>
         <w:tc>
           <w:tcPr>
-            <w:tcW w:w="1965" w:type="dxa"/>
+            <w:tcW w:w="1964" w:type="dxa"/>
             <w:tcBorders>
               <w:top w:val="nil"/>
               <w:left w:val="single" w:sz="2" w:space="0" w:color="000001"/>
@@ -45503,7 +45503,7 @@
         </w:trPr>
         <w:tc>
           <w:tcPr>
-            <w:tcW w:w="1965" w:type="dxa"/>
+            <w:tcW w:w="1964" w:type="dxa"/>
             <w:tcBorders>
               <w:top w:val="nil"/>
               <w:left w:val="single" w:sz="2" w:space="0" w:color="000001"/>
@@ -45565,7 +45565,7 @@
         </w:trPr>
         <w:tc>
           <w:tcPr>
-            <w:tcW w:w="1965" w:type="dxa"/>
+            <w:tcW w:w="1964" w:type="dxa"/>
             <w:tcBorders>
               <w:top w:val="nil"/>
               <w:left w:val="single" w:sz="2" w:space="0" w:color="000001"/>
@@ -45627,7 +45627,7 @@
         </w:trPr>
         <w:tc>
           <w:tcPr>
-            <w:tcW w:w="1965" w:type="dxa"/>
+            <w:tcW w:w="1964" w:type="dxa"/>
             <w:tcBorders>
               <w:top w:val="nil"/>
               <w:left w:val="single" w:sz="2" w:space="0" w:color="000001"/>
@@ -45689,7 +45689,7 @@
         </w:trPr>
         <w:tc>
           <w:tcPr>
-            <w:tcW w:w="1965" w:type="dxa"/>
+            <w:tcW w:w="1964" w:type="dxa"/>
             <w:tcBorders>
               <w:top w:val="nil"/>
               <w:left w:val="single" w:sz="2" w:space="0" w:color="000001"/>
@@ -45759,7 +45759,7 @@
         </w:trPr>
         <w:tc>
           <w:tcPr>
-            <w:tcW w:w="1965" w:type="dxa"/>
+            <w:tcW w:w="1964" w:type="dxa"/>
             <w:tcBorders>
               <w:top w:val="nil"/>
               <w:left w:val="single" w:sz="2" w:space="0" w:color="000001"/>
@@ -45829,7 +45829,7 @@
         </w:trPr>
         <w:tc>
           <w:tcPr>
-            <w:tcW w:w="1965" w:type="dxa"/>
+            <w:tcW w:w="1964" w:type="dxa"/>
             <w:tcBorders>
               <w:top w:val="nil"/>
               <w:left w:val="single" w:sz="2" w:space="0" w:color="000001"/>
@@ -45891,7 +45891,7 @@
         </w:trPr>
         <w:tc>
           <w:tcPr>
-            <w:tcW w:w="1965" w:type="dxa"/>
+            <w:tcW w:w="1964" w:type="dxa"/>
             <w:tcBorders>
               <w:top w:val="nil"/>
               <w:left w:val="single" w:sz="2" w:space="0" w:color="000001"/>
@@ -45953,7 +45953,7 @@
         </w:trPr>
         <w:tc>
           <w:tcPr>
-            <w:tcW w:w="1965" w:type="dxa"/>
+            <w:tcW w:w="1964" w:type="dxa"/>
             <w:tcBorders>
               <w:top w:val="nil"/>
               <w:left w:val="single" w:sz="2" w:space="0" w:color="000001"/>
@@ -46024,13 +46024,13 @@
         <w:fldChar w:fldCharType="begin"/>
       </w:r>
       <w:r>
-        <w:instrText> SEQ """""""""""""""""""""""""""""""""""""""""""""""Tabel""""""""""""""""""""""""""""""""""""""""""""""" \*Arabic </w:instrText>
+        <w:instrText> SEQ """"""""""""""""""""""""""""""""""""""""""""""""Tabel"""""""""""""""""""""""""""""""""""""""""""""""" \*Arabic </w:instrText>
       </w:r>
       <w:r>
         <w:fldChar w:fldCharType="separate"/>
       </w:r>
       <w:r>
-        <w:t>0</w:t>
+        <w:t>1</w:t>
       </w:r>
       <w:r>
         <w:fldChar w:fldCharType="end"/>
@@ -46096,7 +46096,7 @@
     <w:tbl>
       <w:tblPr>
         <w:jc w:val="left"/>
-        <w:tblInd w:w="-45" w:type="dxa"/>
+        <w:tblInd w:w="-47" w:type="dxa"/>
         <w:tblBorders>
           <w:top w:val="single" w:sz="2" w:space="0" w:color="000001"/>
           <w:left w:val="single" w:sz="2" w:space="0" w:color="000001"/>
@@ -46113,7 +46113,7 @@
         </w:tblCellMar>
       </w:tblPr>
       <w:tblGrid>
-        <w:gridCol w:w="2364"/>
+        <w:gridCol w:w="2363"/>
         <w:gridCol w:w="7260"/>
       </w:tblGrid>
       <w:tr>
@@ -46123,7 +46123,7 @@
         </w:trPr>
         <w:tc>
           <w:tcPr>
-            <w:tcW w:w="2364" w:type="dxa"/>
+            <w:tcW w:w="2363" w:type="dxa"/>
             <w:tcBorders>
               <w:top w:val="single" w:sz="2" w:space="0" w:color="000001"/>
               <w:left w:val="single" w:sz="2" w:space="0" w:color="000001"/>
@@ -46200,7 +46200,7 @@
         </w:trPr>
         <w:tc>
           <w:tcPr>
-            <w:tcW w:w="2364" w:type="dxa"/>
+            <w:tcW w:w="2363" w:type="dxa"/>
             <w:tcBorders>
               <w:top w:val="nil"/>
               <w:left w:val="single" w:sz="2" w:space="0" w:color="000001"/>
@@ -46272,7 +46272,7 @@
         </w:trPr>
         <w:tc>
           <w:tcPr>
-            <w:tcW w:w="2364" w:type="dxa"/>
+            <w:tcW w:w="2363" w:type="dxa"/>
             <w:tcBorders>
               <w:top w:val="nil"/>
               <w:left w:val="single" w:sz="2" w:space="0" w:color="000001"/>
@@ -46344,7 +46344,7 @@
         </w:trPr>
         <w:tc>
           <w:tcPr>
-            <w:tcW w:w="2364" w:type="dxa"/>
+            <w:tcW w:w="2363" w:type="dxa"/>
             <w:tcBorders>
               <w:top w:val="nil"/>
               <w:left w:val="single" w:sz="2" w:space="0" w:color="000001"/>
@@ -46416,7 +46416,7 @@
         </w:trPr>
         <w:tc>
           <w:tcPr>
-            <w:tcW w:w="2364" w:type="dxa"/>
+            <w:tcW w:w="2363" w:type="dxa"/>
             <w:tcBorders>
               <w:top w:val="nil"/>
               <w:left w:val="single" w:sz="2" w:space="0" w:color="000001"/>
@@ -46494,7 +46494,7 @@
         </w:trPr>
         <w:tc>
           <w:tcPr>
-            <w:tcW w:w="2364" w:type="dxa"/>
+            <w:tcW w:w="2363" w:type="dxa"/>
             <w:tcBorders>
               <w:top w:val="nil"/>
               <w:left w:val="single" w:sz="2" w:space="0" w:color="000001"/>
@@ -46572,7 +46572,7 @@
         </w:trPr>
         <w:tc>
           <w:tcPr>
-            <w:tcW w:w="2364" w:type="dxa"/>
+            <w:tcW w:w="2363" w:type="dxa"/>
             <w:tcBorders>
               <w:top w:val="nil"/>
               <w:left w:val="single" w:sz="2" w:space="0" w:color="000001"/>
@@ -46676,7 +46676,7 @@
     <w:tbl>
       <w:tblPr>
         <w:jc w:val="left"/>
-        <w:tblInd w:w="-45" w:type="dxa"/>
+        <w:tblInd w:w="-47" w:type="dxa"/>
         <w:tblBorders>
           <w:top w:val="single" w:sz="2" w:space="0" w:color="000001"/>
           <w:left w:val="single" w:sz="2" w:space="0" w:color="000001"/>
@@ -47312,7 +47312,7 @@
       </w:tblCellMar>
     </w:tblPr>
     <w:tblGrid>
-      <w:gridCol w:w="9058"/>
+      <w:gridCol w:w="9057"/>
       <w:gridCol w:w="556"/>
     </w:tblGrid>
     <w:tr>
@@ -47321,7 +47321,7 @@
       </w:trPr>
       <w:tc>
         <w:tcPr>
-          <w:tcW w:w="9058" w:type="dxa"/>
+          <w:tcW w:w="9057" w:type="dxa"/>
           <w:tcBorders>
             <w:top w:val="nil"/>
             <w:left w:val="nil"/>
@@ -47374,7 +47374,7 @@
             <w:fldChar w:fldCharType="separate"/>
           </w:r>
           <w:r>
-            <w:t>30</w:t>
+            <w:t>48</w:t>
           </w:r>
           <w:r>
             <w:fldChar w:fldCharType="end"/>
@@ -51290,6 +51290,18 @@
       <w:rFonts w:cs="OpenSymbol"/>
     </w:rPr>
   </w:style>
+  <w:style w:type="character" w:styleId="ListLabel108">
+    <w:name w:val="ListLabel 108"/>
+    <w:rPr>
+      <w:rFonts w:cs="Symbol"/>
+    </w:rPr>
+  </w:style>
+  <w:style w:type="character" w:styleId="ListLabel109">
+    <w:name w:val="ListLabel 109"/>
+    <w:rPr>
+      <w:rFonts w:cs="OpenSymbol"/>
+    </w:rPr>
+  </w:style>
   <w:style w:type="character" w:styleId="IndexLink">
     <w:name w:val="Index Link"/>
     <w:rPr/>

</xml_diff>